<commit_message>
added validations to user
</commit_message>
<xml_diff>
--- a/inotebook.docx
+++ b/inotebook.docx
@@ -11447,7 +11447,7 @@
           <w:noProof/>
         </w:rPr>
         <w:drawing>
-          <wp:inline distT="0" distB="0" distL="0" distR="0" wp14:anchorId="1D5F1FA3" wp14:editId="11187B4C">
+          <wp:inline distT="0" distB="0" distL="0" distR="0" wp14:anchorId="1D5F1FA3" wp14:editId="71094ED2">
             <wp:extent cx="5575617" cy="1493978"/>
             <wp:effectExtent l="0" t="0" r="6350" b="0"/>
             <wp:docPr id="887523630" name="Picture 2"/>
@@ -11573,6 +11573,4396 @@
         </w:drawing>
       </w:r>
     </w:p>
+    <w:p/>
+    <w:p/>
+    <w:p/>
+    <w:p/>
+    <w:p>
+      <w:r>
+        <w:br w:type="page"/>
+      </w:r>
+    </w:p>
+    <w:p>
+      <w:pPr>
+        <w:pStyle w:val="ListParagraph"/>
+        <w:numPr>
+          <w:ilvl w:val="0"/>
+          <w:numId w:val="1"/>
+        </w:numPr>
+      </w:pPr>
+      <w:r>
+        <w:lastRenderedPageBreak/>
+        <w:t>now creating custom db in mongo and adding validations also saving user</w:t>
+      </w:r>
+    </w:p>
+    <w:p>
+      <w:pPr>
+        <w:pStyle w:val="ListParagraph"/>
+        <w:numPr>
+          <w:ilvl w:val="0"/>
+          <w:numId w:val="6"/>
+        </w:numPr>
+      </w:pPr>
+      <w:r>
+        <w:t>create db in mongo</w:t>
+      </w:r>
+    </w:p>
+    <w:p>
+      <w:pPr>
+        <w:rPr>
+          <w:noProof/>
+        </w:rPr>
+      </w:pPr>
+      <w:r>
+        <w:rPr>
+          <w:noProof/>
+        </w:rPr>
+        <w:drawing>
+          <wp:inline distT="0" distB="0" distL="0" distR="0" wp14:anchorId="6BA73DBC" wp14:editId="615ABCC9">
+            <wp:extent cx="6076632" cy="2385364"/>
+            <wp:effectExtent l="0" t="0" r="635" b="0"/>
+            <wp:docPr id="383571161" name="Picture 1"/>
+            <wp:cNvGraphicFramePr>
+              <a:graphicFrameLocks xmlns:a="http://schemas.openxmlformats.org/drawingml/2006/main" noChangeAspect="1"/>
+            </wp:cNvGraphicFramePr>
+            <a:graphic xmlns:a="http://schemas.openxmlformats.org/drawingml/2006/main">
+              <a:graphicData uri="http://schemas.openxmlformats.org/drawingml/2006/picture">
+                <pic:pic xmlns:pic="http://schemas.openxmlformats.org/drawingml/2006/picture">
+                  <pic:nvPicPr>
+                    <pic:cNvPr id="383571161" name="Picture 383571161"/>
+                    <pic:cNvPicPr/>
+                  </pic:nvPicPr>
+                  <pic:blipFill>
+                    <a:blip r:embed="rId10" cstate="print">
+                      <a:extLst>
+                        <a:ext uri="{28A0092B-C50C-407E-A947-70E740481C1C}">
+                          <a14:useLocalDpi xmlns:a14="http://schemas.microsoft.com/office/drawing/2010/main" val="0"/>
+                        </a:ext>
+                      </a:extLst>
+                    </a:blip>
+                    <a:stretch>
+                      <a:fillRect/>
+                    </a:stretch>
+                  </pic:blipFill>
+                  <pic:spPr>
+                    <a:xfrm>
+                      <a:off x="0" y="0"/>
+                      <a:ext cx="6135746" cy="2408569"/>
+                    </a:xfrm>
+                    <a:prstGeom prst="rect">
+                      <a:avLst/>
+                    </a:prstGeom>
+                  </pic:spPr>
+                </pic:pic>
+              </a:graphicData>
+            </a:graphic>
+          </wp:inline>
+        </w:drawing>
+      </w:r>
+    </w:p>
+    <w:p>
+      <w:pPr>
+        <w:pStyle w:val="ListParagraph"/>
+        <w:numPr>
+          <w:ilvl w:val="0"/>
+          <w:numId w:val="6"/>
+        </w:numPr>
+      </w:pPr>
+      <w:r>
+        <w:t>now change url in db.js</w:t>
+      </w:r>
+    </w:p>
+    <w:p>
+      <w:pPr>
+        <w:shd w:val="clear" w:color="auto" w:fill="1F1F1F"/>
+        <w:spacing w:line="300" w:lineRule="atLeast"/>
+      </w:pPr>
+      <w:r>
+        <w:t xml:space="preserve">//db.js </w:t>
+      </w:r>
+    </w:p>
+    <w:p>
+      <w:pPr>
+        <w:shd w:val="clear" w:color="auto" w:fill="1F1F1F"/>
+        <w:spacing w:line="300" w:lineRule="atLeast"/>
+        <w:rPr>
+          <w:rFonts w:ascii="Cascadia Code" w:eastAsia="Times New Roman" w:hAnsi="Cascadia Code" w:cs="Cascadia Code"/>
+          <w:color w:val="CCCCCC"/>
+          <w:kern w:val="0"/>
+          <w:sz w:val="23"/>
+          <w:szCs w:val="23"/>
+          <w:lang w:eastAsia="en-IN" w:bidi="ar-SA"/>
+          <w14:ligatures w14:val="none"/>
+        </w:rPr>
+      </w:pPr>
+      <w:r>
+        <w:rPr>
+          <w:rFonts w:ascii="Cascadia Code" w:eastAsia="Times New Roman" w:hAnsi="Cascadia Code" w:cs="Cascadia Code"/>
+          <w:color w:val="569CD6"/>
+          <w:kern w:val="0"/>
+          <w:sz w:val="23"/>
+          <w:szCs w:val="23"/>
+          <w:lang w:eastAsia="en-IN" w:bidi="ar-SA"/>
+          <w14:ligatures w14:val="none"/>
+        </w:rPr>
+        <w:t>const</w:t>
+      </w:r>
+      <w:r>
+        <w:rPr>
+          <w:rFonts w:ascii="Cascadia Code" w:eastAsia="Times New Roman" w:hAnsi="Cascadia Code" w:cs="Cascadia Code"/>
+          <w:color w:val="CCCCCC"/>
+          <w:kern w:val="0"/>
+          <w:sz w:val="23"/>
+          <w:szCs w:val="23"/>
+          <w:lang w:eastAsia="en-IN" w:bidi="ar-SA"/>
+          <w14:ligatures w14:val="none"/>
+        </w:rPr>
+        <w:t xml:space="preserve"> </w:t>
+      </w:r>
+      <w:r>
+        <w:rPr>
+          <w:rFonts w:ascii="Cascadia Code" w:eastAsia="Times New Roman" w:hAnsi="Cascadia Code" w:cs="Cascadia Code"/>
+          <w:color w:val="4FC1FF"/>
+          <w:kern w:val="0"/>
+          <w:sz w:val="23"/>
+          <w:szCs w:val="23"/>
+          <w:lang w:eastAsia="en-IN" w:bidi="ar-SA"/>
+          <w14:ligatures w14:val="none"/>
+        </w:rPr>
+        <w:t>url</w:t>
+      </w:r>
+      <w:r>
+        <w:rPr>
+          <w:rFonts w:ascii="Cascadia Code" w:eastAsia="Times New Roman" w:hAnsi="Cascadia Code" w:cs="Cascadia Code"/>
+          <w:color w:val="CCCCCC"/>
+          <w:kern w:val="0"/>
+          <w:sz w:val="23"/>
+          <w:szCs w:val="23"/>
+          <w:lang w:eastAsia="en-IN" w:bidi="ar-SA"/>
+          <w14:ligatures w14:val="none"/>
+        </w:rPr>
+        <w:t xml:space="preserve"> </w:t>
+      </w:r>
+      <w:r>
+        <w:rPr>
+          <w:rFonts w:ascii="Cascadia Code" w:eastAsia="Times New Roman" w:hAnsi="Cascadia Code" w:cs="Cascadia Code"/>
+          <w:color w:val="D4D4D4"/>
+          <w:kern w:val="0"/>
+          <w:sz w:val="23"/>
+          <w:szCs w:val="23"/>
+          <w:lang w:eastAsia="en-IN" w:bidi="ar-SA"/>
+          <w14:ligatures w14:val="none"/>
+        </w:rPr>
+        <w:t>=</w:t>
+      </w:r>
+      <w:r>
+        <w:rPr>
+          <w:rFonts w:ascii="Cascadia Code" w:eastAsia="Times New Roman" w:hAnsi="Cascadia Code" w:cs="Cascadia Code"/>
+          <w:color w:val="CCCCCC"/>
+          <w:kern w:val="0"/>
+          <w:sz w:val="23"/>
+          <w:szCs w:val="23"/>
+          <w:lang w:eastAsia="en-IN" w:bidi="ar-SA"/>
+          <w14:ligatures w14:val="none"/>
+        </w:rPr>
+        <w:t xml:space="preserve"> </w:t>
+      </w:r>
+      <w:r>
+        <w:rPr>
+          <w:rFonts w:ascii="Cascadia Code" w:eastAsia="Times New Roman" w:hAnsi="Cascadia Code" w:cs="Cascadia Code"/>
+          <w:color w:val="CE9178"/>
+          <w:kern w:val="0"/>
+          <w:sz w:val="23"/>
+          <w:szCs w:val="23"/>
+          <w:lang w:eastAsia="en-IN" w:bidi="ar-SA"/>
+          <w14:ligatures w14:val="none"/>
+        </w:rPr>
+        <w:t>"</w:t>
+      </w:r>
+      <w:proofErr w:type="spellStart"/>
+      <w:r>
+        <w:rPr>
+          <w:rFonts w:ascii="Cascadia Code" w:eastAsia="Times New Roman" w:hAnsi="Cascadia Code" w:cs="Cascadia Code"/>
+          <w:color w:val="CE9178"/>
+          <w:kern w:val="0"/>
+          <w:sz w:val="23"/>
+          <w:szCs w:val="23"/>
+          <w:lang w:eastAsia="en-IN" w:bidi="ar-SA"/>
+          <w14:ligatures w14:val="none"/>
+        </w:rPr>
+        <w:t>mongodb</w:t>
+      </w:r>
+      <w:proofErr w:type="spellEnd"/>
+      <w:r>
+        <w:rPr>
+          <w:rFonts w:ascii="Cascadia Code" w:eastAsia="Times New Roman" w:hAnsi="Cascadia Code" w:cs="Cascadia Code"/>
+          <w:color w:val="CE9178"/>
+          <w:kern w:val="0"/>
+          <w:sz w:val="23"/>
+          <w:szCs w:val="23"/>
+          <w:lang w:eastAsia="en-IN" w:bidi="ar-SA"/>
+          <w14:ligatures w14:val="none"/>
+        </w:rPr>
+        <w:t>://localhost:27017/inotebook"</w:t>
+      </w:r>
+      <w:r>
+        <w:rPr>
+          <w:rFonts w:ascii="Cascadia Code" w:eastAsia="Times New Roman" w:hAnsi="Cascadia Code" w:cs="Cascadia Code"/>
+          <w:color w:val="CCCCCC"/>
+          <w:kern w:val="0"/>
+          <w:sz w:val="23"/>
+          <w:szCs w:val="23"/>
+          <w:lang w:eastAsia="en-IN" w:bidi="ar-SA"/>
+          <w14:ligatures w14:val="none"/>
+        </w:rPr>
+        <w:t>;</w:t>
+      </w:r>
+    </w:p>
+    <w:p>
+      <w:pPr>
+        <w:shd w:val="clear" w:color="auto" w:fill="1F1F1F"/>
+        <w:spacing w:line="300" w:lineRule="atLeast"/>
+        <w:rPr>
+          <w:rFonts w:ascii="Cascadia Code" w:eastAsia="Times New Roman" w:hAnsi="Cascadia Code" w:cs="Cascadia Code"/>
+          <w:color w:val="CCCCCC"/>
+          <w:kern w:val="0"/>
+          <w:sz w:val="23"/>
+          <w:szCs w:val="23"/>
+          <w:lang w:eastAsia="en-IN" w:bidi="ar-SA"/>
+          <w14:ligatures w14:val="none"/>
+        </w:rPr>
+      </w:pPr>
+      <w:r>
+        <w:rPr>
+          <w:rFonts w:ascii="Cascadia Code" w:eastAsia="Times New Roman" w:hAnsi="Cascadia Code" w:cs="Cascadia Code"/>
+          <w:color w:val="CCCCCC"/>
+          <w:kern w:val="0"/>
+          <w:sz w:val="23"/>
+          <w:szCs w:val="23"/>
+          <w:lang w:eastAsia="en-IN" w:bidi="ar-SA"/>
+          <w14:ligatures w14:val="none"/>
+        </w:rPr>
+        <w:t>//code</w:t>
+      </w:r>
+    </w:p>
+    <w:p>
+      <w:pPr>
+        <w:shd w:val="clear" w:color="auto" w:fill="1F1F1F"/>
+        <w:spacing w:line="300" w:lineRule="atLeast"/>
+        <w:rPr>
+          <w:rFonts w:ascii="Cascadia Code" w:eastAsia="Times New Roman" w:hAnsi="Cascadia Code" w:cs="Cascadia Code"/>
+          <w:color w:val="CCCCCC"/>
+          <w:kern w:val="0"/>
+          <w:sz w:val="23"/>
+          <w:szCs w:val="23"/>
+          <w:lang w:eastAsia="en-IN" w:bidi="ar-SA"/>
+          <w14:ligatures w14:val="none"/>
+        </w:rPr>
+      </w:pPr>
+    </w:p>
+    <w:p>
+      <w:pPr>
+        <w:pStyle w:val="ListParagraph"/>
+        <w:numPr>
+          <w:ilvl w:val="0"/>
+          <w:numId w:val="6"/>
+        </w:numPr>
+      </w:pPr>
+      <w:r>
+        <w:t>first thing is we do not want duplicate values(email)so that change our user schema logic</w:t>
+      </w:r>
+    </w:p>
+    <w:p>
+      <w:pPr>
+        <w:pStyle w:val="ListParagraph"/>
+        <w:ind w:left="1080"/>
+      </w:pPr>
+      <w:proofErr w:type="spellStart"/>
+      <w:r>
+        <w:rPr>
+          <w:rFonts w:ascii="Cascadia Code" w:eastAsia="Times New Roman" w:hAnsi="Cascadia Code" w:cs="Cascadia Code"/>
+          <w:kern w:val="0"/>
+          <w:sz w:val="23"/>
+          <w:szCs w:val="23"/>
+          <w:lang w:eastAsia="en-IN" w:bidi="ar-SA"/>
+          <w14:ligatures w14:val="none"/>
+        </w:rPr>
+        <w:t>createIndexes</w:t>
+      </w:r>
+      <w:proofErr w:type="spellEnd"/>
+      <w:r>
+        <w:rPr>
+          <w:rFonts w:ascii="Cascadia Code" w:eastAsia="Times New Roman" w:hAnsi="Cascadia Code" w:cs="Cascadia Code"/>
+          <w:kern w:val="0"/>
+          <w:sz w:val="23"/>
+          <w:szCs w:val="23"/>
+          <w:lang w:eastAsia="en-IN" w:bidi="ar-SA"/>
+          <w14:ligatures w14:val="none"/>
+        </w:rPr>
+        <w:t xml:space="preserve"> : it will add indexes so that.. unique</w:t>
+      </w:r>
+    </w:p>
+    <w:p>
+      <w:pPr>
+        <w:shd w:val="clear" w:color="auto" w:fill="1F1F1F"/>
+        <w:spacing w:line="300" w:lineRule="atLeast"/>
+        <w:rPr>
+          <w:rFonts w:ascii="Cascadia Code" w:eastAsia="Times New Roman" w:hAnsi="Cascadia Code" w:cs="Cascadia Code"/>
+          <w:color w:val="CCCCCC"/>
+          <w:kern w:val="0"/>
+          <w:sz w:val="23"/>
+          <w:szCs w:val="23"/>
+          <w:lang w:eastAsia="en-IN" w:bidi="ar-SA"/>
+          <w14:ligatures w14:val="none"/>
+        </w:rPr>
+      </w:pPr>
+      <w:r>
+        <w:t xml:space="preserve"> </w:t>
+      </w:r>
+      <w:r>
+        <w:rPr>
+          <w:rFonts w:ascii="Cascadia Code" w:eastAsia="Times New Roman" w:hAnsi="Cascadia Code" w:cs="Cascadia Code"/>
+          <w:color w:val="569CD6"/>
+          <w:kern w:val="0"/>
+          <w:sz w:val="23"/>
+          <w:szCs w:val="23"/>
+          <w:lang w:eastAsia="en-IN" w:bidi="ar-SA"/>
+          <w14:ligatures w14:val="none"/>
+        </w:rPr>
+        <w:t>const</w:t>
+      </w:r>
+      <w:r>
+        <w:rPr>
+          <w:rFonts w:ascii="Cascadia Code" w:eastAsia="Times New Roman" w:hAnsi="Cascadia Code" w:cs="Cascadia Code"/>
+          <w:color w:val="CCCCCC"/>
+          <w:kern w:val="0"/>
+          <w:sz w:val="23"/>
+          <w:szCs w:val="23"/>
+          <w:lang w:eastAsia="en-IN" w:bidi="ar-SA"/>
+          <w14:ligatures w14:val="none"/>
+        </w:rPr>
+        <w:t xml:space="preserve"> </w:t>
+      </w:r>
+      <w:r>
+        <w:rPr>
+          <w:rFonts w:ascii="Cascadia Code" w:eastAsia="Times New Roman" w:hAnsi="Cascadia Code" w:cs="Cascadia Code"/>
+          <w:color w:val="4EC9B0"/>
+          <w:kern w:val="0"/>
+          <w:sz w:val="23"/>
+          <w:szCs w:val="23"/>
+          <w:lang w:eastAsia="en-IN" w:bidi="ar-SA"/>
+          <w14:ligatures w14:val="none"/>
+        </w:rPr>
+        <w:t>mongoose</w:t>
+      </w:r>
+      <w:r>
+        <w:rPr>
+          <w:rFonts w:ascii="Cascadia Code" w:eastAsia="Times New Roman" w:hAnsi="Cascadia Code" w:cs="Cascadia Code"/>
+          <w:color w:val="CCCCCC"/>
+          <w:kern w:val="0"/>
+          <w:sz w:val="23"/>
+          <w:szCs w:val="23"/>
+          <w:lang w:eastAsia="en-IN" w:bidi="ar-SA"/>
+          <w14:ligatures w14:val="none"/>
+        </w:rPr>
+        <w:t xml:space="preserve"> </w:t>
+      </w:r>
+      <w:r>
+        <w:rPr>
+          <w:rFonts w:ascii="Cascadia Code" w:eastAsia="Times New Roman" w:hAnsi="Cascadia Code" w:cs="Cascadia Code"/>
+          <w:color w:val="D4D4D4"/>
+          <w:kern w:val="0"/>
+          <w:sz w:val="23"/>
+          <w:szCs w:val="23"/>
+          <w:lang w:eastAsia="en-IN" w:bidi="ar-SA"/>
+          <w14:ligatures w14:val="none"/>
+        </w:rPr>
+        <w:t>=</w:t>
+      </w:r>
+      <w:r>
+        <w:rPr>
+          <w:rFonts w:ascii="Cascadia Code" w:eastAsia="Times New Roman" w:hAnsi="Cascadia Code" w:cs="Cascadia Code"/>
+          <w:color w:val="CCCCCC"/>
+          <w:kern w:val="0"/>
+          <w:sz w:val="23"/>
+          <w:szCs w:val="23"/>
+          <w:lang w:eastAsia="en-IN" w:bidi="ar-SA"/>
+          <w14:ligatures w14:val="none"/>
+        </w:rPr>
+        <w:t xml:space="preserve"> </w:t>
+      </w:r>
+      <w:r>
+        <w:rPr>
+          <w:rFonts w:ascii="Cascadia Code" w:eastAsia="Times New Roman" w:hAnsi="Cascadia Code" w:cs="Cascadia Code"/>
+          <w:color w:val="DCDCAA"/>
+          <w:kern w:val="0"/>
+          <w:sz w:val="23"/>
+          <w:szCs w:val="23"/>
+          <w:lang w:eastAsia="en-IN" w:bidi="ar-SA"/>
+          <w14:ligatures w14:val="none"/>
+        </w:rPr>
+        <w:t>require</w:t>
+      </w:r>
+      <w:r>
+        <w:rPr>
+          <w:rFonts w:ascii="Cascadia Code" w:eastAsia="Times New Roman" w:hAnsi="Cascadia Code" w:cs="Cascadia Code"/>
+          <w:color w:val="CCCCCC"/>
+          <w:kern w:val="0"/>
+          <w:sz w:val="23"/>
+          <w:szCs w:val="23"/>
+          <w:lang w:eastAsia="en-IN" w:bidi="ar-SA"/>
+          <w14:ligatures w14:val="none"/>
+        </w:rPr>
+        <w:t>(</w:t>
+      </w:r>
+      <w:r>
+        <w:rPr>
+          <w:rFonts w:ascii="Cascadia Code" w:eastAsia="Times New Roman" w:hAnsi="Cascadia Code" w:cs="Cascadia Code"/>
+          <w:color w:val="CE9178"/>
+          <w:kern w:val="0"/>
+          <w:sz w:val="23"/>
+          <w:szCs w:val="23"/>
+          <w:lang w:eastAsia="en-IN" w:bidi="ar-SA"/>
+          <w14:ligatures w14:val="none"/>
+        </w:rPr>
+        <w:t>'mongoose'</w:t>
+      </w:r>
+      <w:r>
+        <w:rPr>
+          <w:rFonts w:ascii="Cascadia Code" w:eastAsia="Times New Roman" w:hAnsi="Cascadia Code" w:cs="Cascadia Code"/>
+          <w:color w:val="CCCCCC"/>
+          <w:kern w:val="0"/>
+          <w:sz w:val="23"/>
+          <w:szCs w:val="23"/>
+          <w:lang w:eastAsia="en-IN" w:bidi="ar-SA"/>
+          <w14:ligatures w14:val="none"/>
+        </w:rPr>
+        <w:t>);</w:t>
+      </w:r>
+    </w:p>
+    <w:p>
+      <w:pPr>
+        <w:shd w:val="clear" w:color="auto" w:fill="1F1F1F"/>
+        <w:spacing w:after="0" w:line="300" w:lineRule="atLeast"/>
+        <w:rPr>
+          <w:rFonts w:ascii="Cascadia Code" w:eastAsia="Times New Roman" w:hAnsi="Cascadia Code" w:cs="Cascadia Code"/>
+          <w:color w:val="CCCCCC"/>
+          <w:kern w:val="0"/>
+          <w:sz w:val="23"/>
+          <w:szCs w:val="23"/>
+          <w:lang w:eastAsia="en-IN" w:bidi="ar-SA"/>
+          <w14:ligatures w14:val="none"/>
+        </w:rPr>
+      </w:pPr>
+      <w:r>
+        <w:rPr>
+          <w:rFonts w:ascii="Cascadia Code" w:eastAsia="Times New Roman" w:hAnsi="Cascadia Code" w:cs="Cascadia Code"/>
+          <w:color w:val="569CD6"/>
+          <w:kern w:val="0"/>
+          <w:sz w:val="23"/>
+          <w:szCs w:val="23"/>
+          <w:lang w:eastAsia="en-IN" w:bidi="ar-SA"/>
+          <w14:ligatures w14:val="none"/>
+        </w:rPr>
+        <w:t>const</w:t>
+      </w:r>
+      <w:r>
+        <w:rPr>
+          <w:rFonts w:ascii="Cascadia Code" w:eastAsia="Times New Roman" w:hAnsi="Cascadia Code" w:cs="Cascadia Code"/>
+          <w:color w:val="CCCCCC"/>
+          <w:kern w:val="0"/>
+          <w:sz w:val="23"/>
+          <w:szCs w:val="23"/>
+          <w:lang w:eastAsia="en-IN" w:bidi="ar-SA"/>
+          <w14:ligatures w14:val="none"/>
+        </w:rPr>
+        <w:t xml:space="preserve"> </w:t>
+      </w:r>
+      <w:r>
+        <w:rPr>
+          <w:rFonts w:ascii="Cascadia Code" w:eastAsia="Times New Roman" w:hAnsi="Cascadia Code" w:cs="Cascadia Code"/>
+          <w:color w:val="4EC9B0"/>
+          <w:kern w:val="0"/>
+          <w:sz w:val="23"/>
+          <w:szCs w:val="23"/>
+          <w:lang w:eastAsia="en-IN" w:bidi="ar-SA"/>
+          <w14:ligatures w14:val="none"/>
+        </w:rPr>
+        <w:t>Schema</w:t>
+      </w:r>
+      <w:r>
+        <w:rPr>
+          <w:rFonts w:ascii="Cascadia Code" w:eastAsia="Times New Roman" w:hAnsi="Cascadia Code" w:cs="Cascadia Code"/>
+          <w:color w:val="CCCCCC"/>
+          <w:kern w:val="0"/>
+          <w:sz w:val="23"/>
+          <w:szCs w:val="23"/>
+          <w:lang w:eastAsia="en-IN" w:bidi="ar-SA"/>
+          <w14:ligatures w14:val="none"/>
+        </w:rPr>
+        <w:t xml:space="preserve"> </w:t>
+      </w:r>
+      <w:r>
+        <w:rPr>
+          <w:rFonts w:ascii="Cascadia Code" w:eastAsia="Times New Roman" w:hAnsi="Cascadia Code" w:cs="Cascadia Code"/>
+          <w:color w:val="D4D4D4"/>
+          <w:kern w:val="0"/>
+          <w:sz w:val="23"/>
+          <w:szCs w:val="23"/>
+          <w:lang w:eastAsia="en-IN" w:bidi="ar-SA"/>
+          <w14:ligatures w14:val="none"/>
+        </w:rPr>
+        <w:t>=</w:t>
+      </w:r>
+      <w:r>
+        <w:rPr>
+          <w:rFonts w:ascii="Cascadia Code" w:eastAsia="Times New Roman" w:hAnsi="Cascadia Code" w:cs="Cascadia Code"/>
+          <w:color w:val="CCCCCC"/>
+          <w:kern w:val="0"/>
+          <w:sz w:val="23"/>
+          <w:szCs w:val="23"/>
+          <w:lang w:eastAsia="en-IN" w:bidi="ar-SA"/>
+          <w14:ligatures w14:val="none"/>
+        </w:rPr>
+        <w:t xml:space="preserve"> </w:t>
+      </w:r>
+      <w:proofErr w:type="spellStart"/>
+      <w:r>
+        <w:rPr>
+          <w:rFonts w:ascii="Cascadia Code" w:eastAsia="Times New Roman" w:hAnsi="Cascadia Code" w:cs="Cascadia Code"/>
+          <w:color w:val="4EC9B0"/>
+          <w:kern w:val="0"/>
+          <w:sz w:val="23"/>
+          <w:szCs w:val="23"/>
+          <w:lang w:eastAsia="en-IN" w:bidi="ar-SA"/>
+          <w14:ligatures w14:val="none"/>
+        </w:rPr>
+        <w:t>mongoose</w:t>
+      </w:r>
+      <w:r>
+        <w:rPr>
+          <w:rFonts w:ascii="Cascadia Code" w:eastAsia="Times New Roman" w:hAnsi="Cascadia Code" w:cs="Cascadia Code"/>
+          <w:color w:val="CCCCCC"/>
+          <w:kern w:val="0"/>
+          <w:sz w:val="23"/>
+          <w:szCs w:val="23"/>
+          <w:lang w:eastAsia="en-IN" w:bidi="ar-SA"/>
+          <w14:ligatures w14:val="none"/>
+        </w:rPr>
+        <w:t>.</w:t>
+      </w:r>
+      <w:r>
+        <w:rPr>
+          <w:rFonts w:ascii="Cascadia Code" w:eastAsia="Times New Roman" w:hAnsi="Cascadia Code" w:cs="Cascadia Code"/>
+          <w:color w:val="4EC9B0"/>
+          <w:kern w:val="0"/>
+          <w:sz w:val="23"/>
+          <w:szCs w:val="23"/>
+          <w:lang w:eastAsia="en-IN" w:bidi="ar-SA"/>
+          <w14:ligatures w14:val="none"/>
+        </w:rPr>
+        <w:t>Schema</w:t>
+      </w:r>
+      <w:proofErr w:type="spellEnd"/>
+      <w:r>
+        <w:rPr>
+          <w:rFonts w:ascii="Cascadia Code" w:eastAsia="Times New Roman" w:hAnsi="Cascadia Code" w:cs="Cascadia Code"/>
+          <w:color w:val="CCCCCC"/>
+          <w:kern w:val="0"/>
+          <w:sz w:val="23"/>
+          <w:szCs w:val="23"/>
+          <w:lang w:eastAsia="en-IN" w:bidi="ar-SA"/>
+          <w14:ligatures w14:val="none"/>
+        </w:rPr>
+        <w:t>;</w:t>
+      </w:r>
+    </w:p>
+    <w:p>
+      <w:pPr>
+        <w:shd w:val="clear" w:color="auto" w:fill="1F1F1F"/>
+        <w:spacing w:after="0" w:line="300" w:lineRule="atLeast"/>
+        <w:rPr>
+          <w:rFonts w:ascii="Cascadia Code" w:eastAsia="Times New Roman" w:hAnsi="Cascadia Code" w:cs="Cascadia Code"/>
+          <w:color w:val="CCCCCC"/>
+          <w:kern w:val="0"/>
+          <w:sz w:val="23"/>
+          <w:szCs w:val="23"/>
+          <w:lang w:eastAsia="en-IN" w:bidi="ar-SA"/>
+          <w14:ligatures w14:val="none"/>
+        </w:rPr>
+      </w:pPr>
+    </w:p>
+    <w:p>
+      <w:pPr>
+        <w:shd w:val="clear" w:color="auto" w:fill="1F1F1F"/>
+        <w:spacing w:after="0" w:line="300" w:lineRule="atLeast"/>
+        <w:rPr>
+          <w:rFonts w:ascii="Cascadia Code" w:eastAsia="Times New Roman" w:hAnsi="Cascadia Code" w:cs="Cascadia Code"/>
+          <w:color w:val="CCCCCC"/>
+          <w:kern w:val="0"/>
+          <w:sz w:val="23"/>
+          <w:szCs w:val="23"/>
+          <w:lang w:eastAsia="en-IN" w:bidi="ar-SA"/>
+          <w14:ligatures w14:val="none"/>
+        </w:rPr>
+      </w:pPr>
+      <w:r>
+        <w:rPr>
+          <w:rFonts w:ascii="Cascadia Code" w:eastAsia="Times New Roman" w:hAnsi="Cascadia Code" w:cs="Cascadia Code"/>
+          <w:color w:val="569CD6"/>
+          <w:kern w:val="0"/>
+          <w:sz w:val="23"/>
+          <w:szCs w:val="23"/>
+          <w:lang w:eastAsia="en-IN" w:bidi="ar-SA"/>
+          <w14:ligatures w14:val="none"/>
+        </w:rPr>
+        <w:t>const</w:t>
+      </w:r>
+      <w:r>
+        <w:rPr>
+          <w:rFonts w:ascii="Cascadia Code" w:eastAsia="Times New Roman" w:hAnsi="Cascadia Code" w:cs="Cascadia Code"/>
+          <w:color w:val="CCCCCC"/>
+          <w:kern w:val="0"/>
+          <w:sz w:val="23"/>
+          <w:szCs w:val="23"/>
+          <w:lang w:eastAsia="en-IN" w:bidi="ar-SA"/>
+          <w14:ligatures w14:val="none"/>
+        </w:rPr>
+        <w:t xml:space="preserve"> </w:t>
+      </w:r>
+      <w:proofErr w:type="spellStart"/>
+      <w:r>
+        <w:rPr>
+          <w:rFonts w:ascii="Cascadia Code" w:eastAsia="Times New Roman" w:hAnsi="Cascadia Code" w:cs="Cascadia Code"/>
+          <w:color w:val="4FC1FF"/>
+          <w:kern w:val="0"/>
+          <w:sz w:val="23"/>
+          <w:szCs w:val="23"/>
+          <w:lang w:eastAsia="en-IN" w:bidi="ar-SA"/>
+          <w14:ligatures w14:val="none"/>
+        </w:rPr>
+        <w:t>userSchema</w:t>
+      </w:r>
+      <w:proofErr w:type="spellEnd"/>
+      <w:r>
+        <w:rPr>
+          <w:rFonts w:ascii="Cascadia Code" w:eastAsia="Times New Roman" w:hAnsi="Cascadia Code" w:cs="Cascadia Code"/>
+          <w:color w:val="CCCCCC"/>
+          <w:kern w:val="0"/>
+          <w:sz w:val="23"/>
+          <w:szCs w:val="23"/>
+          <w:lang w:eastAsia="en-IN" w:bidi="ar-SA"/>
+          <w14:ligatures w14:val="none"/>
+        </w:rPr>
+        <w:t xml:space="preserve"> </w:t>
+      </w:r>
+      <w:r>
+        <w:rPr>
+          <w:rFonts w:ascii="Cascadia Code" w:eastAsia="Times New Roman" w:hAnsi="Cascadia Code" w:cs="Cascadia Code"/>
+          <w:color w:val="D4D4D4"/>
+          <w:kern w:val="0"/>
+          <w:sz w:val="23"/>
+          <w:szCs w:val="23"/>
+          <w:lang w:eastAsia="en-IN" w:bidi="ar-SA"/>
+          <w14:ligatures w14:val="none"/>
+        </w:rPr>
+        <w:t>=</w:t>
+      </w:r>
+      <w:r>
+        <w:rPr>
+          <w:rFonts w:ascii="Cascadia Code" w:eastAsia="Times New Roman" w:hAnsi="Cascadia Code" w:cs="Cascadia Code"/>
+          <w:color w:val="CCCCCC"/>
+          <w:kern w:val="0"/>
+          <w:sz w:val="23"/>
+          <w:szCs w:val="23"/>
+          <w:lang w:eastAsia="en-IN" w:bidi="ar-SA"/>
+          <w14:ligatures w14:val="none"/>
+        </w:rPr>
+        <w:t xml:space="preserve"> </w:t>
+      </w:r>
+      <w:r>
+        <w:rPr>
+          <w:rFonts w:ascii="Cascadia Code" w:eastAsia="Times New Roman" w:hAnsi="Cascadia Code" w:cs="Cascadia Code"/>
+          <w:color w:val="569CD6"/>
+          <w:kern w:val="0"/>
+          <w:sz w:val="23"/>
+          <w:szCs w:val="23"/>
+          <w:lang w:eastAsia="en-IN" w:bidi="ar-SA"/>
+          <w14:ligatures w14:val="none"/>
+        </w:rPr>
+        <w:t>new</w:t>
+      </w:r>
+      <w:r>
+        <w:rPr>
+          <w:rFonts w:ascii="Cascadia Code" w:eastAsia="Times New Roman" w:hAnsi="Cascadia Code" w:cs="Cascadia Code"/>
+          <w:color w:val="CCCCCC"/>
+          <w:kern w:val="0"/>
+          <w:sz w:val="23"/>
+          <w:szCs w:val="23"/>
+          <w:lang w:eastAsia="en-IN" w:bidi="ar-SA"/>
+          <w14:ligatures w14:val="none"/>
+        </w:rPr>
+        <w:t xml:space="preserve"> </w:t>
+      </w:r>
+      <w:r>
+        <w:rPr>
+          <w:rFonts w:ascii="Cascadia Code" w:eastAsia="Times New Roman" w:hAnsi="Cascadia Code" w:cs="Cascadia Code"/>
+          <w:color w:val="4EC9B0"/>
+          <w:kern w:val="0"/>
+          <w:sz w:val="23"/>
+          <w:szCs w:val="23"/>
+          <w:lang w:eastAsia="en-IN" w:bidi="ar-SA"/>
+          <w14:ligatures w14:val="none"/>
+        </w:rPr>
+        <w:t>Schema</w:t>
+      </w:r>
+      <w:r>
+        <w:rPr>
+          <w:rFonts w:ascii="Cascadia Code" w:eastAsia="Times New Roman" w:hAnsi="Cascadia Code" w:cs="Cascadia Code"/>
+          <w:color w:val="CCCCCC"/>
+          <w:kern w:val="0"/>
+          <w:sz w:val="23"/>
+          <w:szCs w:val="23"/>
+          <w:lang w:eastAsia="en-IN" w:bidi="ar-SA"/>
+          <w14:ligatures w14:val="none"/>
+        </w:rPr>
+        <w:t>({</w:t>
+      </w:r>
+    </w:p>
+    <w:p>
+      <w:pPr>
+        <w:shd w:val="clear" w:color="auto" w:fill="1F1F1F"/>
+        <w:spacing w:after="0" w:line="300" w:lineRule="atLeast"/>
+        <w:ind w:firstLine="720"/>
+        <w:rPr>
+          <w:rFonts w:ascii="Cascadia Code" w:eastAsia="Times New Roman" w:hAnsi="Cascadia Code" w:cs="Cascadia Code"/>
+          <w:color w:val="9CDCFE"/>
+          <w:kern w:val="0"/>
+          <w:sz w:val="23"/>
+          <w:szCs w:val="23"/>
+          <w:lang w:eastAsia="en-IN" w:bidi="ar-SA"/>
+          <w14:ligatures w14:val="none"/>
+        </w:rPr>
+      </w:pPr>
+      <w:r>
+        <w:rPr>
+          <w:rFonts w:ascii="Cascadia Code" w:eastAsia="Times New Roman" w:hAnsi="Cascadia Code" w:cs="Cascadia Code"/>
+          <w:color w:val="9CDCFE"/>
+          <w:kern w:val="0"/>
+          <w:sz w:val="23"/>
+          <w:szCs w:val="23"/>
+          <w:lang w:eastAsia="en-IN" w:bidi="ar-SA"/>
+          <w14:ligatures w14:val="none"/>
+        </w:rPr>
+        <w:t>//code</w:t>
+      </w:r>
+    </w:p>
+    <w:p>
+      <w:pPr>
+        <w:shd w:val="clear" w:color="auto" w:fill="1F1F1F"/>
+        <w:spacing w:after="0" w:line="300" w:lineRule="atLeast"/>
+        <w:rPr>
+          <w:rFonts w:ascii="Cascadia Code" w:eastAsia="Times New Roman" w:hAnsi="Cascadia Code" w:cs="Cascadia Code"/>
+          <w:color w:val="CCCCCC"/>
+          <w:kern w:val="0"/>
+          <w:sz w:val="23"/>
+          <w:szCs w:val="23"/>
+          <w:lang w:eastAsia="en-IN" w:bidi="ar-SA"/>
+          <w14:ligatures w14:val="none"/>
+        </w:rPr>
+      </w:pPr>
+      <w:r>
+        <w:rPr>
+          <w:rFonts w:ascii="Cascadia Code" w:eastAsia="Times New Roman" w:hAnsi="Cascadia Code" w:cs="Cascadia Code"/>
+          <w:color w:val="CCCCCC"/>
+          <w:kern w:val="0"/>
+          <w:sz w:val="23"/>
+          <w:szCs w:val="23"/>
+          <w:lang w:eastAsia="en-IN" w:bidi="ar-SA"/>
+          <w14:ligatures w14:val="none"/>
+        </w:rPr>
+        <w:t>});</w:t>
+      </w:r>
+    </w:p>
+    <w:p>
+      <w:pPr>
+        <w:shd w:val="clear" w:color="auto" w:fill="1F1F1F"/>
+        <w:spacing w:after="0" w:line="300" w:lineRule="atLeast"/>
+        <w:rPr>
+          <w:rFonts w:ascii="Cascadia Code" w:eastAsia="Times New Roman" w:hAnsi="Cascadia Code" w:cs="Cascadia Code"/>
+          <w:color w:val="CCCCCC"/>
+          <w:kern w:val="0"/>
+          <w:sz w:val="23"/>
+          <w:szCs w:val="23"/>
+          <w:lang w:eastAsia="en-IN" w:bidi="ar-SA"/>
+          <w14:ligatures w14:val="none"/>
+        </w:rPr>
+      </w:pPr>
+      <w:r>
+        <w:rPr>
+          <w:rFonts w:ascii="Cascadia Code" w:eastAsia="Times New Roman" w:hAnsi="Cascadia Code" w:cs="Cascadia Code"/>
+          <w:color w:val="569CD6"/>
+          <w:kern w:val="0"/>
+          <w:sz w:val="23"/>
+          <w:szCs w:val="23"/>
+          <w:lang w:eastAsia="en-IN" w:bidi="ar-SA"/>
+          <w14:ligatures w14:val="none"/>
+        </w:rPr>
+        <w:t>const</w:t>
+      </w:r>
+      <w:r>
+        <w:rPr>
+          <w:rFonts w:ascii="Cascadia Code" w:eastAsia="Times New Roman" w:hAnsi="Cascadia Code" w:cs="Cascadia Code"/>
+          <w:color w:val="CCCCCC"/>
+          <w:kern w:val="0"/>
+          <w:sz w:val="23"/>
+          <w:szCs w:val="23"/>
+          <w:lang w:eastAsia="en-IN" w:bidi="ar-SA"/>
+          <w14:ligatures w14:val="none"/>
+        </w:rPr>
+        <w:t xml:space="preserve"> </w:t>
+      </w:r>
+      <w:r>
+        <w:rPr>
+          <w:rFonts w:ascii="Cascadia Code" w:eastAsia="Times New Roman" w:hAnsi="Cascadia Code" w:cs="Cascadia Code"/>
+          <w:color w:val="4EC9B0"/>
+          <w:kern w:val="0"/>
+          <w:sz w:val="23"/>
+          <w:szCs w:val="23"/>
+          <w:lang w:eastAsia="en-IN" w:bidi="ar-SA"/>
+          <w14:ligatures w14:val="none"/>
+        </w:rPr>
+        <w:t>User</w:t>
+      </w:r>
+      <w:r>
+        <w:rPr>
+          <w:rFonts w:ascii="Cascadia Code" w:eastAsia="Times New Roman" w:hAnsi="Cascadia Code" w:cs="Cascadia Code"/>
+          <w:color w:val="CCCCCC"/>
+          <w:kern w:val="0"/>
+          <w:sz w:val="23"/>
+          <w:szCs w:val="23"/>
+          <w:lang w:eastAsia="en-IN" w:bidi="ar-SA"/>
+          <w14:ligatures w14:val="none"/>
+        </w:rPr>
+        <w:t xml:space="preserve"> </w:t>
+      </w:r>
+      <w:r>
+        <w:rPr>
+          <w:rFonts w:ascii="Cascadia Code" w:eastAsia="Times New Roman" w:hAnsi="Cascadia Code" w:cs="Cascadia Code"/>
+          <w:color w:val="D4D4D4"/>
+          <w:kern w:val="0"/>
+          <w:sz w:val="23"/>
+          <w:szCs w:val="23"/>
+          <w:lang w:eastAsia="en-IN" w:bidi="ar-SA"/>
+          <w14:ligatures w14:val="none"/>
+        </w:rPr>
+        <w:t>=</w:t>
+      </w:r>
+      <w:r>
+        <w:rPr>
+          <w:rFonts w:ascii="Cascadia Code" w:eastAsia="Times New Roman" w:hAnsi="Cascadia Code" w:cs="Cascadia Code"/>
+          <w:color w:val="CCCCCC"/>
+          <w:kern w:val="0"/>
+          <w:sz w:val="23"/>
+          <w:szCs w:val="23"/>
+          <w:lang w:eastAsia="en-IN" w:bidi="ar-SA"/>
+          <w14:ligatures w14:val="none"/>
+        </w:rPr>
+        <w:t xml:space="preserve"> </w:t>
+      </w:r>
+      <w:proofErr w:type="spellStart"/>
+      <w:r>
+        <w:rPr>
+          <w:rFonts w:ascii="Cascadia Code" w:eastAsia="Times New Roman" w:hAnsi="Cascadia Code" w:cs="Cascadia Code"/>
+          <w:color w:val="4EC9B0"/>
+          <w:kern w:val="0"/>
+          <w:sz w:val="23"/>
+          <w:szCs w:val="23"/>
+          <w:lang w:eastAsia="en-IN" w:bidi="ar-SA"/>
+          <w14:ligatures w14:val="none"/>
+        </w:rPr>
+        <w:t>mongoose</w:t>
+      </w:r>
+      <w:r>
+        <w:rPr>
+          <w:rFonts w:ascii="Cascadia Code" w:eastAsia="Times New Roman" w:hAnsi="Cascadia Code" w:cs="Cascadia Code"/>
+          <w:color w:val="CCCCCC"/>
+          <w:kern w:val="0"/>
+          <w:sz w:val="23"/>
+          <w:szCs w:val="23"/>
+          <w:lang w:eastAsia="en-IN" w:bidi="ar-SA"/>
+          <w14:ligatures w14:val="none"/>
+        </w:rPr>
+        <w:t>.</w:t>
+      </w:r>
+      <w:r>
+        <w:rPr>
+          <w:rFonts w:ascii="Cascadia Code" w:eastAsia="Times New Roman" w:hAnsi="Cascadia Code" w:cs="Cascadia Code"/>
+          <w:color w:val="DCDCAA"/>
+          <w:kern w:val="0"/>
+          <w:sz w:val="23"/>
+          <w:szCs w:val="23"/>
+          <w:lang w:eastAsia="en-IN" w:bidi="ar-SA"/>
+          <w14:ligatures w14:val="none"/>
+        </w:rPr>
+        <w:t>model</w:t>
+      </w:r>
+      <w:proofErr w:type="spellEnd"/>
+      <w:r>
+        <w:rPr>
+          <w:rFonts w:ascii="Cascadia Code" w:eastAsia="Times New Roman" w:hAnsi="Cascadia Code" w:cs="Cascadia Code"/>
+          <w:color w:val="CCCCCC"/>
+          <w:kern w:val="0"/>
+          <w:sz w:val="23"/>
+          <w:szCs w:val="23"/>
+          <w:lang w:eastAsia="en-IN" w:bidi="ar-SA"/>
+          <w14:ligatures w14:val="none"/>
+        </w:rPr>
+        <w:t>(</w:t>
+      </w:r>
+      <w:r>
+        <w:rPr>
+          <w:rFonts w:ascii="Cascadia Code" w:eastAsia="Times New Roman" w:hAnsi="Cascadia Code" w:cs="Cascadia Code"/>
+          <w:color w:val="CE9178"/>
+          <w:kern w:val="0"/>
+          <w:sz w:val="23"/>
+          <w:szCs w:val="23"/>
+          <w:lang w:eastAsia="en-IN" w:bidi="ar-SA"/>
+          <w14:ligatures w14:val="none"/>
+        </w:rPr>
+        <w:t>'user'</w:t>
+      </w:r>
+      <w:r>
+        <w:rPr>
+          <w:rFonts w:ascii="Cascadia Code" w:eastAsia="Times New Roman" w:hAnsi="Cascadia Code" w:cs="Cascadia Code"/>
+          <w:color w:val="CCCCCC"/>
+          <w:kern w:val="0"/>
+          <w:sz w:val="23"/>
+          <w:szCs w:val="23"/>
+          <w:lang w:eastAsia="en-IN" w:bidi="ar-SA"/>
+          <w14:ligatures w14:val="none"/>
+        </w:rPr>
+        <w:t xml:space="preserve">, </w:t>
+      </w:r>
+      <w:proofErr w:type="spellStart"/>
+      <w:r>
+        <w:rPr>
+          <w:rFonts w:ascii="Cascadia Code" w:eastAsia="Times New Roman" w:hAnsi="Cascadia Code" w:cs="Cascadia Code"/>
+          <w:color w:val="4FC1FF"/>
+          <w:kern w:val="0"/>
+          <w:sz w:val="23"/>
+          <w:szCs w:val="23"/>
+          <w:lang w:eastAsia="en-IN" w:bidi="ar-SA"/>
+          <w14:ligatures w14:val="none"/>
+        </w:rPr>
+        <w:t>userSchema</w:t>
+      </w:r>
+      <w:proofErr w:type="spellEnd"/>
+      <w:r>
+        <w:rPr>
+          <w:rFonts w:ascii="Cascadia Code" w:eastAsia="Times New Roman" w:hAnsi="Cascadia Code" w:cs="Cascadia Code"/>
+          <w:color w:val="CCCCCC"/>
+          <w:kern w:val="0"/>
+          <w:sz w:val="23"/>
+          <w:szCs w:val="23"/>
+          <w:lang w:eastAsia="en-IN" w:bidi="ar-SA"/>
+          <w14:ligatures w14:val="none"/>
+        </w:rPr>
+        <w:t>);</w:t>
+      </w:r>
+    </w:p>
+    <w:p>
+      <w:pPr>
+        <w:shd w:val="clear" w:color="auto" w:fill="1F1F1F"/>
+        <w:spacing w:after="0" w:line="300" w:lineRule="atLeast"/>
+        <w:rPr>
+          <w:rFonts w:ascii="Cascadia Code" w:eastAsia="Times New Roman" w:hAnsi="Cascadia Code" w:cs="Cascadia Code"/>
+          <w:color w:val="CCCCCC"/>
+          <w:kern w:val="0"/>
+          <w:sz w:val="23"/>
+          <w:szCs w:val="23"/>
+          <w:lang w:eastAsia="en-IN" w:bidi="ar-SA"/>
+          <w14:ligatures w14:val="none"/>
+        </w:rPr>
+      </w:pPr>
+      <w:proofErr w:type="spellStart"/>
+      <w:r>
+        <w:rPr>
+          <w:rFonts w:ascii="Cascadia Code" w:eastAsia="Times New Roman" w:hAnsi="Cascadia Code" w:cs="Cascadia Code"/>
+          <w:color w:val="4EC9B0"/>
+          <w:kern w:val="0"/>
+          <w:sz w:val="23"/>
+          <w:szCs w:val="23"/>
+          <w:lang w:eastAsia="en-IN" w:bidi="ar-SA"/>
+          <w14:ligatures w14:val="none"/>
+        </w:rPr>
+        <w:t>User</w:t>
+      </w:r>
+      <w:r>
+        <w:rPr>
+          <w:rFonts w:ascii="Cascadia Code" w:eastAsia="Times New Roman" w:hAnsi="Cascadia Code" w:cs="Cascadia Code"/>
+          <w:color w:val="CCCCCC"/>
+          <w:kern w:val="0"/>
+          <w:sz w:val="23"/>
+          <w:szCs w:val="23"/>
+          <w:lang w:eastAsia="en-IN" w:bidi="ar-SA"/>
+          <w14:ligatures w14:val="none"/>
+        </w:rPr>
+        <w:t>.</w:t>
+      </w:r>
+      <w:r>
+        <w:rPr>
+          <w:rFonts w:ascii="Cascadia Code" w:eastAsia="Times New Roman" w:hAnsi="Cascadia Code" w:cs="Cascadia Code"/>
+          <w:color w:val="DCDCAA"/>
+          <w:kern w:val="0"/>
+          <w:sz w:val="23"/>
+          <w:szCs w:val="23"/>
+          <w:lang w:eastAsia="en-IN" w:bidi="ar-SA"/>
+          <w14:ligatures w14:val="none"/>
+        </w:rPr>
+        <w:t>createIndexes</w:t>
+      </w:r>
+      <w:proofErr w:type="spellEnd"/>
+      <w:r>
+        <w:rPr>
+          <w:rFonts w:ascii="Cascadia Code" w:eastAsia="Times New Roman" w:hAnsi="Cascadia Code" w:cs="Cascadia Code"/>
+          <w:color w:val="CCCCCC"/>
+          <w:kern w:val="0"/>
+          <w:sz w:val="23"/>
+          <w:szCs w:val="23"/>
+          <w:lang w:eastAsia="en-IN" w:bidi="ar-SA"/>
+          <w14:ligatures w14:val="none"/>
+        </w:rPr>
+        <w:t>();</w:t>
+      </w:r>
+    </w:p>
+    <w:p>
+      <w:pPr>
+        <w:shd w:val="clear" w:color="auto" w:fill="1F1F1F"/>
+        <w:spacing w:after="0" w:line="300" w:lineRule="atLeast"/>
+        <w:rPr>
+          <w:rFonts w:ascii="Cascadia Code" w:eastAsia="Times New Roman" w:hAnsi="Cascadia Code" w:cs="Cascadia Code"/>
+          <w:color w:val="CCCCCC"/>
+          <w:kern w:val="0"/>
+          <w:sz w:val="23"/>
+          <w:szCs w:val="23"/>
+          <w:lang w:eastAsia="en-IN" w:bidi="ar-SA"/>
+          <w14:ligatures w14:val="none"/>
+        </w:rPr>
+      </w:pPr>
+      <w:proofErr w:type="spellStart"/>
+      <w:r>
+        <w:rPr>
+          <w:rFonts w:ascii="Cascadia Code" w:eastAsia="Times New Roman" w:hAnsi="Cascadia Code" w:cs="Cascadia Code"/>
+          <w:color w:val="4FC1FF"/>
+          <w:kern w:val="0"/>
+          <w:sz w:val="23"/>
+          <w:szCs w:val="23"/>
+          <w:lang w:eastAsia="en-IN" w:bidi="ar-SA"/>
+          <w14:ligatures w14:val="none"/>
+        </w:rPr>
+        <w:t>module</w:t>
+      </w:r>
+      <w:r>
+        <w:rPr>
+          <w:rFonts w:ascii="Cascadia Code" w:eastAsia="Times New Roman" w:hAnsi="Cascadia Code" w:cs="Cascadia Code"/>
+          <w:color w:val="CCCCCC"/>
+          <w:kern w:val="0"/>
+          <w:sz w:val="23"/>
+          <w:szCs w:val="23"/>
+          <w:lang w:eastAsia="en-IN" w:bidi="ar-SA"/>
+          <w14:ligatures w14:val="none"/>
+        </w:rPr>
+        <w:t>.</w:t>
+      </w:r>
+      <w:r>
+        <w:rPr>
+          <w:rFonts w:ascii="Cascadia Code" w:eastAsia="Times New Roman" w:hAnsi="Cascadia Code" w:cs="Cascadia Code"/>
+          <w:color w:val="4EC9B0"/>
+          <w:kern w:val="0"/>
+          <w:sz w:val="23"/>
+          <w:szCs w:val="23"/>
+          <w:lang w:eastAsia="en-IN" w:bidi="ar-SA"/>
+          <w14:ligatures w14:val="none"/>
+        </w:rPr>
+        <w:t>exports</w:t>
+      </w:r>
+      <w:proofErr w:type="spellEnd"/>
+      <w:r>
+        <w:rPr>
+          <w:rFonts w:ascii="Cascadia Code" w:eastAsia="Times New Roman" w:hAnsi="Cascadia Code" w:cs="Cascadia Code"/>
+          <w:color w:val="CCCCCC"/>
+          <w:kern w:val="0"/>
+          <w:sz w:val="23"/>
+          <w:szCs w:val="23"/>
+          <w:lang w:eastAsia="en-IN" w:bidi="ar-SA"/>
+          <w14:ligatures w14:val="none"/>
+        </w:rPr>
+        <w:t xml:space="preserve"> </w:t>
+      </w:r>
+      <w:r>
+        <w:rPr>
+          <w:rFonts w:ascii="Cascadia Code" w:eastAsia="Times New Roman" w:hAnsi="Cascadia Code" w:cs="Cascadia Code"/>
+          <w:color w:val="D4D4D4"/>
+          <w:kern w:val="0"/>
+          <w:sz w:val="23"/>
+          <w:szCs w:val="23"/>
+          <w:lang w:eastAsia="en-IN" w:bidi="ar-SA"/>
+          <w14:ligatures w14:val="none"/>
+        </w:rPr>
+        <w:t>=</w:t>
+      </w:r>
+      <w:r>
+        <w:rPr>
+          <w:rFonts w:ascii="Cascadia Code" w:eastAsia="Times New Roman" w:hAnsi="Cascadia Code" w:cs="Cascadia Code"/>
+          <w:color w:val="CCCCCC"/>
+          <w:kern w:val="0"/>
+          <w:sz w:val="23"/>
+          <w:szCs w:val="23"/>
+          <w:lang w:eastAsia="en-IN" w:bidi="ar-SA"/>
+          <w14:ligatures w14:val="none"/>
+        </w:rPr>
+        <w:t xml:space="preserve"> </w:t>
+      </w:r>
+      <w:r>
+        <w:rPr>
+          <w:rFonts w:ascii="Cascadia Code" w:eastAsia="Times New Roman" w:hAnsi="Cascadia Code" w:cs="Cascadia Code"/>
+          <w:color w:val="4EC9B0"/>
+          <w:kern w:val="0"/>
+          <w:sz w:val="23"/>
+          <w:szCs w:val="23"/>
+          <w:lang w:eastAsia="en-IN" w:bidi="ar-SA"/>
+          <w14:ligatures w14:val="none"/>
+        </w:rPr>
+        <w:t>User</w:t>
+      </w:r>
+      <w:r>
+        <w:rPr>
+          <w:rFonts w:ascii="Cascadia Code" w:eastAsia="Times New Roman" w:hAnsi="Cascadia Code" w:cs="Cascadia Code"/>
+          <w:color w:val="CCCCCC"/>
+          <w:kern w:val="0"/>
+          <w:sz w:val="23"/>
+          <w:szCs w:val="23"/>
+          <w:lang w:eastAsia="en-IN" w:bidi="ar-SA"/>
+          <w14:ligatures w14:val="none"/>
+        </w:rPr>
+        <w:t>;</w:t>
+      </w:r>
+    </w:p>
+    <w:p>
+      <w:pPr>
+        <w:pStyle w:val="ListParagraph"/>
+        <w:ind w:left="1080"/>
+      </w:pPr>
+    </w:p>
+    <w:p>
+      <w:pPr>
+        <w:pStyle w:val="ListParagraph"/>
+        <w:numPr>
+          <w:ilvl w:val="0"/>
+          <w:numId w:val="6"/>
+        </w:numPr>
+      </w:pPr>
+      <w:r>
+        <w:t>now use validator of express</w:t>
+      </w:r>
+    </w:p>
+    <w:p>
+      <w:pPr>
+        <w:pStyle w:val="ListParagraph"/>
+        <w:ind w:left="1080"/>
+      </w:pPr>
+      <w:r>
+        <w:t xml:space="preserve">url = </w:t>
+      </w:r>
+      <w:hyperlink r:id="rId11" w:history="1">
+        <w:r>
+          <w:rPr>
+            <w:rStyle w:val="Hyperlink"/>
+          </w:rPr>
+          <w:t>https://express-validator.github.io/docs/</w:t>
+        </w:r>
+      </w:hyperlink>
+    </w:p>
+    <w:p>
+      <w:pPr>
+        <w:pStyle w:val="ListParagraph"/>
+        <w:ind w:left="1080"/>
+      </w:pPr>
+      <w:r>
+        <w:t xml:space="preserve">install it </w:t>
+      </w:r>
+      <w:r>
+        <w:t xml:space="preserve"> </w:t>
+      </w:r>
+      <w:r>
+        <w:t>PS D:\Workspace\React\inotebook\Backend&gt; npm install express-validator</w:t>
+      </w:r>
+    </w:p>
+    <w:p>
+      <w:pPr>
+        <w:shd w:val="clear" w:color="auto" w:fill="1F1F1F"/>
+        <w:spacing w:after="0" w:line="300" w:lineRule="atLeast"/>
+        <w:rPr>
+          <w:rFonts w:ascii="Cascadia Code" w:eastAsia="Times New Roman" w:hAnsi="Cascadia Code" w:cs="Cascadia Code"/>
+          <w:color w:val="CCCCCC"/>
+          <w:kern w:val="0"/>
+          <w:sz w:val="23"/>
+          <w:szCs w:val="23"/>
+          <w:lang w:eastAsia="en-IN" w:bidi="ar-SA"/>
+          <w14:ligatures w14:val="none"/>
+        </w:rPr>
+      </w:pPr>
+      <w:r>
+        <w:rPr>
+          <w:rFonts w:ascii="Cascadia Code" w:eastAsia="Times New Roman" w:hAnsi="Cascadia Code" w:cs="Cascadia Code"/>
+          <w:color w:val="569CD6"/>
+          <w:kern w:val="0"/>
+          <w:sz w:val="23"/>
+          <w:szCs w:val="23"/>
+          <w:lang w:eastAsia="en-IN" w:bidi="ar-SA"/>
+          <w14:ligatures w14:val="none"/>
+        </w:rPr>
+        <w:t>const</w:t>
+      </w:r>
+      <w:r>
+        <w:rPr>
+          <w:rFonts w:ascii="Cascadia Code" w:eastAsia="Times New Roman" w:hAnsi="Cascadia Code" w:cs="Cascadia Code"/>
+          <w:color w:val="CCCCCC"/>
+          <w:kern w:val="0"/>
+          <w:sz w:val="23"/>
+          <w:szCs w:val="23"/>
+          <w:lang w:eastAsia="en-IN" w:bidi="ar-SA"/>
+          <w14:ligatures w14:val="none"/>
+        </w:rPr>
+        <w:t xml:space="preserve"> </w:t>
+      </w:r>
+      <w:r>
+        <w:rPr>
+          <w:rFonts w:ascii="Cascadia Code" w:eastAsia="Times New Roman" w:hAnsi="Cascadia Code" w:cs="Cascadia Code"/>
+          <w:color w:val="DCDCAA"/>
+          <w:kern w:val="0"/>
+          <w:sz w:val="23"/>
+          <w:szCs w:val="23"/>
+          <w:lang w:eastAsia="en-IN" w:bidi="ar-SA"/>
+          <w14:ligatures w14:val="none"/>
+        </w:rPr>
+        <w:t>express</w:t>
+      </w:r>
+      <w:r>
+        <w:rPr>
+          <w:rFonts w:ascii="Cascadia Code" w:eastAsia="Times New Roman" w:hAnsi="Cascadia Code" w:cs="Cascadia Code"/>
+          <w:color w:val="CCCCCC"/>
+          <w:kern w:val="0"/>
+          <w:sz w:val="23"/>
+          <w:szCs w:val="23"/>
+          <w:lang w:eastAsia="en-IN" w:bidi="ar-SA"/>
+          <w14:ligatures w14:val="none"/>
+        </w:rPr>
+        <w:t xml:space="preserve"> </w:t>
+      </w:r>
+      <w:r>
+        <w:rPr>
+          <w:rFonts w:ascii="Cascadia Code" w:eastAsia="Times New Roman" w:hAnsi="Cascadia Code" w:cs="Cascadia Code"/>
+          <w:color w:val="D4D4D4"/>
+          <w:kern w:val="0"/>
+          <w:sz w:val="23"/>
+          <w:szCs w:val="23"/>
+          <w:lang w:eastAsia="en-IN" w:bidi="ar-SA"/>
+          <w14:ligatures w14:val="none"/>
+        </w:rPr>
+        <w:t>=</w:t>
+      </w:r>
+      <w:r>
+        <w:rPr>
+          <w:rFonts w:ascii="Cascadia Code" w:eastAsia="Times New Roman" w:hAnsi="Cascadia Code" w:cs="Cascadia Code"/>
+          <w:color w:val="CCCCCC"/>
+          <w:kern w:val="0"/>
+          <w:sz w:val="23"/>
+          <w:szCs w:val="23"/>
+          <w:lang w:eastAsia="en-IN" w:bidi="ar-SA"/>
+          <w14:ligatures w14:val="none"/>
+        </w:rPr>
+        <w:t xml:space="preserve"> </w:t>
+      </w:r>
+      <w:r>
+        <w:rPr>
+          <w:rFonts w:ascii="Cascadia Code" w:eastAsia="Times New Roman" w:hAnsi="Cascadia Code" w:cs="Cascadia Code"/>
+          <w:color w:val="DCDCAA"/>
+          <w:kern w:val="0"/>
+          <w:sz w:val="23"/>
+          <w:szCs w:val="23"/>
+          <w:lang w:eastAsia="en-IN" w:bidi="ar-SA"/>
+          <w14:ligatures w14:val="none"/>
+        </w:rPr>
+        <w:t>require</w:t>
+      </w:r>
+      <w:r>
+        <w:rPr>
+          <w:rFonts w:ascii="Cascadia Code" w:eastAsia="Times New Roman" w:hAnsi="Cascadia Code" w:cs="Cascadia Code"/>
+          <w:color w:val="CCCCCC"/>
+          <w:kern w:val="0"/>
+          <w:sz w:val="23"/>
+          <w:szCs w:val="23"/>
+          <w:lang w:eastAsia="en-IN" w:bidi="ar-SA"/>
+          <w14:ligatures w14:val="none"/>
+        </w:rPr>
+        <w:t>(</w:t>
+      </w:r>
+      <w:r>
+        <w:rPr>
+          <w:rFonts w:ascii="Cascadia Code" w:eastAsia="Times New Roman" w:hAnsi="Cascadia Code" w:cs="Cascadia Code"/>
+          <w:color w:val="CE9178"/>
+          <w:kern w:val="0"/>
+          <w:sz w:val="23"/>
+          <w:szCs w:val="23"/>
+          <w:lang w:eastAsia="en-IN" w:bidi="ar-SA"/>
+          <w14:ligatures w14:val="none"/>
+        </w:rPr>
+        <w:t>'express'</w:t>
+      </w:r>
+      <w:r>
+        <w:rPr>
+          <w:rFonts w:ascii="Cascadia Code" w:eastAsia="Times New Roman" w:hAnsi="Cascadia Code" w:cs="Cascadia Code"/>
+          <w:color w:val="CCCCCC"/>
+          <w:kern w:val="0"/>
+          <w:sz w:val="23"/>
+          <w:szCs w:val="23"/>
+          <w:lang w:eastAsia="en-IN" w:bidi="ar-SA"/>
+          <w14:ligatures w14:val="none"/>
+        </w:rPr>
+        <w:t>);</w:t>
+      </w:r>
+    </w:p>
+    <w:p>
+      <w:pPr>
+        <w:shd w:val="clear" w:color="auto" w:fill="1F1F1F"/>
+        <w:spacing w:after="0" w:line="300" w:lineRule="atLeast"/>
+        <w:rPr>
+          <w:rFonts w:ascii="Cascadia Code" w:eastAsia="Times New Roman" w:hAnsi="Cascadia Code" w:cs="Cascadia Code"/>
+          <w:color w:val="CCCCCC"/>
+          <w:kern w:val="0"/>
+          <w:sz w:val="23"/>
+          <w:szCs w:val="23"/>
+          <w:lang w:eastAsia="en-IN" w:bidi="ar-SA"/>
+          <w14:ligatures w14:val="none"/>
+        </w:rPr>
+      </w:pPr>
+      <w:r>
+        <w:rPr>
+          <w:rFonts w:ascii="Cascadia Code" w:eastAsia="Times New Roman" w:hAnsi="Cascadia Code" w:cs="Cascadia Code"/>
+          <w:color w:val="569CD6"/>
+          <w:kern w:val="0"/>
+          <w:sz w:val="23"/>
+          <w:szCs w:val="23"/>
+          <w:lang w:eastAsia="en-IN" w:bidi="ar-SA"/>
+          <w14:ligatures w14:val="none"/>
+        </w:rPr>
+        <w:t>const</w:t>
+      </w:r>
+      <w:r>
+        <w:rPr>
+          <w:rFonts w:ascii="Cascadia Code" w:eastAsia="Times New Roman" w:hAnsi="Cascadia Code" w:cs="Cascadia Code"/>
+          <w:color w:val="CCCCCC"/>
+          <w:kern w:val="0"/>
+          <w:sz w:val="23"/>
+          <w:szCs w:val="23"/>
+          <w:lang w:eastAsia="en-IN" w:bidi="ar-SA"/>
+          <w14:ligatures w14:val="none"/>
+        </w:rPr>
+        <w:t xml:space="preserve"> </w:t>
+      </w:r>
+      <w:r>
+        <w:rPr>
+          <w:rFonts w:ascii="Cascadia Code" w:eastAsia="Times New Roman" w:hAnsi="Cascadia Code" w:cs="Cascadia Code"/>
+          <w:color w:val="4FC1FF"/>
+          <w:kern w:val="0"/>
+          <w:sz w:val="23"/>
+          <w:szCs w:val="23"/>
+          <w:lang w:eastAsia="en-IN" w:bidi="ar-SA"/>
+          <w14:ligatures w14:val="none"/>
+        </w:rPr>
+        <w:t>router</w:t>
+      </w:r>
+      <w:r>
+        <w:rPr>
+          <w:rFonts w:ascii="Cascadia Code" w:eastAsia="Times New Roman" w:hAnsi="Cascadia Code" w:cs="Cascadia Code"/>
+          <w:color w:val="CCCCCC"/>
+          <w:kern w:val="0"/>
+          <w:sz w:val="23"/>
+          <w:szCs w:val="23"/>
+          <w:lang w:eastAsia="en-IN" w:bidi="ar-SA"/>
+          <w14:ligatures w14:val="none"/>
+        </w:rPr>
+        <w:t xml:space="preserve"> </w:t>
+      </w:r>
+      <w:r>
+        <w:rPr>
+          <w:rFonts w:ascii="Cascadia Code" w:eastAsia="Times New Roman" w:hAnsi="Cascadia Code" w:cs="Cascadia Code"/>
+          <w:color w:val="D4D4D4"/>
+          <w:kern w:val="0"/>
+          <w:sz w:val="23"/>
+          <w:szCs w:val="23"/>
+          <w:lang w:eastAsia="en-IN" w:bidi="ar-SA"/>
+          <w14:ligatures w14:val="none"/>
+        </w:rPr>
+        <w:t>=</w:t>
+      </w:r>
+      <w:r>
+        <w:rPr>
+          <w:rFonts w:ascii="Cascadia Code" w:eastAsia="Times New Roman" w:hAnsi="Cascadia Code" w:cs="Cascadia Code"/>
+          <w:color w:val="CCCCCC"/>
+          <w:kern w:val="0"/>
+          <w:sz w:val="23"/>
+          <w:szCs w:val="23"/>
+          <w:lang w:eastAsia="en-IN" w:bidi="ar-SA"/>
+          <w14:ligatures w14:val="none"/>
+        </w:rPr>
+        <w:t xml:space="preserve"> </w:t>
+      </w:r>
+      <w:proofErr w:type="spellStart"/>
+      <w:r>
+        <w:rPr>
+          <w:rFonts w:ascii="Cascadia Code" w:eastAsia="Times New Roman" w:hAnsi="Cascadia Code" w:cs="Cascadia Code"/>
+          <w:color w:val="DCDCAA"/>
+          <w:kern w:val="0"/>
+          <w:sz w:val="23"/>
+          <w:szCs w:val="23"/>
+          <w:lang w:eastAsia="en-IN" w:bidi="ar-SA"/>
+          <w14:ligatures w14:val="none"/>
+        </w:rPr>
+        <w:t>express</w:t>
+      </w:r>
+      <w:r>
+        <w:rPr>
+          <w:rFonts w:ascii="Cascadia Code" w:eastAsia="Times New Roman" w:hAnsi="Cascadia Code" w:cs="Cascadia Code"/>
+          <w:color w:val="CCCCCC"/>
+          <w:kern w:val="0"/>
+          <w:sz w:val="23"/>
+          <w:szCs w:val="23"/>
+          <w:lang w:eastAsia="en-IN" w:bidi="ar-SA"/>
+          <w14:ligatures w14:val="none"/>
+        </w:rPr>
+        <w:t>.</w:t>
+      </w:r>
+      <w:r>
+        <w:rPr>
+          <w:rFonts w:ascii="Cascadia Code" w:eastAsia="Times New Roman" w:hAnsi="Cascadia Code" w:cs="Cascadia Code"/>
+          <w:color w:val="DCDCAA"/>
+          <w:kern w:val="0"/>
+          <w:sz w:val="23"/>
+          <w:szCs w:val="23"/>
+          <w:lang w:eastAsia="en-IN" w:bidi="ar-SA"/>
+          <w14:ligatures w14:val="none"/>
+        </w:rPr>
+        <w:t>Router</w:t>
+      </w:r>
+      <w:proofErr w:type="spellEnd"/>
+      <w:r>
+        <w:rPr>
+          <w:rFonts w:ascii="Cascadia Code" w:eastAsia="Times New Roman" w:hAnsi="Cascadia Code" w:cs="Cascadia Code"/>
+          <w:color w:val="CCCCCC"/>
+          <w:kern w:val="0"/>
+          <w:sz w:val="23"/>
+          <w:szCs w:val="23"/>
+          <w:lang w:eastAsia="en-IN" w:bidi="ar-SA"/>
+          <w14:ligatures w14:val="none"/>
+        </w:rPr>
+        <w:t>();</w:t>
+      </w:r>
+    </w:p>
+    <w:p>
+      <w:pPr>
+        <w:shd w:val="clear" w:color="auto" w:fill="1F1F1F"/>
+        <w:spacing w:after="0" w:line="300" w:lineRule="atLeast"/>
+        <w:rPr>
+          <w:rFonts w:ascii="Cascadia Code" w:eastAsia="Times New Roman" w:hAnsi="Cascadia Code" w:cs="Cascadia Code"/>
+          <w:color w:val="CCCCCC"/>
+          <w:kern w:val="0"/>
+          <w:sz w:val="23"/>
+          <w:szCs w:val="23"/>
+          <w:lang w:eastAsia="en-IN" w:bidi="ar-SA"/>
+          <w14:ligatures w14:val="none"/>
+        </w:rPr>
+      </w:pPr>
+      <w:r>
+        <w:rPr>
+          <w:rFonts w:ascii="Cascadia Code" w:eastAsia="Times New Roman" w:hAnsi="Cascadia Code" w:cs="Cascadia Code"/>
+          <w:color w:val="569CD6"/>
+          <w:kern w:val="0"/>
+          <w:sz w:val="23"/>
+          <w:szCs w:val="23"/>
+          <w:lang w:eastAsia="en-IN" w:bidi="ar-SA"/>
+          <w14:ligatures w14:val="none"/>
+        </w:rPr>
+        <w:t>const</w:t>
+      </w:r>
+      <w:r>
+        <w:rPr>
+          <w:rFonts w:ascii="Cascadia Code" w:eastAsia="Times New Roman" w:hAnsi="Cascadia Code" w:cs="Cascadia Code"/>
+          <w:color w:val="CCCCCC"/>
+          <w:kern w:val="0"/>
+          <w:sz w:val="23"/>
+          <w:szCs w:val="23"/>
+          <w:lang w:eastAsia="en-IN" w:bidi="ar-SA"/>
+          <w14:ligatures w14:val="none"/>
+        </w:rPr>
+        <w:t xml:space="preserve"> </w:t>
+      </w:r>
+      <w:r>
+        <w:rPr>
+          <w:rFonts w:ascii="Cascadia Code" w:eastAsia="Times New Roman" w:hAnsi="Cascadia Code" w:cs="Cascadia Code"/>
+          <w:color w:val="4EC9B0"/>
+          <w:kern w:val="0"/>
+          <w:sz w:val="23"/>
+          <w:szCs w:val="23"/>
+          <w:lang w:eastAsia="en-IN" w:bidi="ar-SA"/>
+          <w14:ligatures w14:val="none"/>
+        </w:rPr>
+        <w:t>User</w:t>
+      </w:r>
+      <w:r>
+        <w:rPr>
+          <w:rFonts w:ascii="Cascadia Code" w:eastAsia="Times New Roman" w:hAnsi="Cascadia Code" w:cs="Cascadia Code"/>
+          <w:color w:val="CCCCCC"/>
+          <w:kern w:val="0"/>
+          <w:sz w:val="23"/>
+          <w:szCs w:val="23"/>
+          <w:lang w:eastAsia="en-IN" w:bidi="ar-SA"/>
+          <w14:ligatures w14:val="none"/>
+        </w:rPr>
+        <w:t xml:space="preserve"> </w:t>
+      </w:r>
+      <w:r>
+        <w:rPr>
+          <w:rFonts w:ascii="Cascadia Code" w:eastAsia="Times New Roman" w:hAnsi="Cascadia Code" w:cs="Cascadia Code"/>
+          <w:color w:val="D4D4D4"/>
+          <w:kern w:val="0"/>
+          <w:sz w:val="23"/>
+          <w:szCs w:val="23"/>
+          <w:lang w:eastAsia="en-IN" w:bidi="ar-SA"/>
+          <w14:ligatures w14:val="none"/>
+        </w:rPr>
+        <w:t>=</w:t>
+      </w:r>
+      <w:r>
+        <w:rPr>
+          <w:rFonts w:ascii="Cascadia Code" w:eastAsia="Times New Roman" w:hAnsi="Cascadia Code" w:cs="Cascadia Code"/>
+          <w:color w:val="CCCCCC"/>
+          <w:kern w:val="0"/>
+          <w:sz w:val="23"/>
+          <w:szCs w:val="23"/>
+          <w:lang w:eastAsia="en-IN" w:bidi="ar-SA"/>
+          <w14:ligatures w14:val="none"/>
+        </w:rPr>
+        <w:t xml:space="preserve"> </w:t>
+      </w:r>
+      <w:r>
+        <w:rPr>
+          <w:rFonts w:ascii="Cascadia Code" w:eastAsia="Times New Roman" w:hAnsi="Cascadia Code" w:cs="Cascadia Code"/>
+          <w:color w:val="DCDCAA"/>
+          <w:kern w:val="0"/>
+          <w:sz w:val="23"/>
+          <w:szCs w:val="23"/>
+          <w:lang w:eastAsia="en-IN" w:bidi="ar-SA"/>
+          <w14:ligatures w14:val="none"/>
+        </w:rPr>
+        <w:t>require</w:t>
+      </w:r>
+      <w:r>
+        <w:rPr>
+          <w:rFonts w:ascii="Cascadia Code" w:eastAsia="Times New Roman" w:hAnsi="Cascadia Code" w:cs="Cascadia Code"/>
+          <w:color w:val="CCCCCC"/>
+          <w:kern w:val="0"/>
+          <w:sz w:val="23"/>
+          <w:szCs w:val="23"/>
+          <w:lang w:eastAsia="en-IN" w:bidi="ar-SA"/>
+          <w14:ligatures w14:val="none"/>
+        </w:rPr>
+        <w:t>(</w:t>
+      </w:r>
+      <w:r>
+        <w:rPr>
+          <w:rFonts w:ascii="Cascadia Code" w:eastAsia="Times New Roman" w:hAnsi="Cascadia Code" w:cs="Cascadia Code"/>
+          <w:color w:val="CE9178"/>
+          <w:kern w:val="0"/>
+          <w:sz w:val="23"/>
+          <w:szCs w:val="23"/>
+          <w:lang w:eastAsia="en-IN" w:bidi="ar-SA"/>
+          <w14:ligatures w14:val="none"/>
+        </w:rPr>
+        <w:t>'../models/User'</w:t>
+      </w:r>
+      <w:r>
+        <w:rPr>
+          <w:rFonts w:ascii="Cascadia Code" w:eastAsia="Times New Roman" w:hAnsi="Cascadia Code" w:cs="Cascadia Code"/>
+          <w:color w:val="CCCCCC"/>
+          <w:kern w:val="0"/>
+          <w:sz w:val="23"/>
+          <w:szCs w:val="23"/>
+          <w:lang w:eastAsia="en-IN" w:bidi="ar-SA"/>
+          <w14:ligatures w14:val="none"/>
+        </w:rPr>
+        <w:t>);</w:t>
+      </w:r>
+    </w:p>
+    <w:p>
+      <w:pPr>
+        <w:shd w:val="clear" w:color="auto" w:fill="1F1F1F"/>
+        <w:spacing w:after="0" w:line="300" w:lineRule="atLeast"/>
+        <w:rPr>
+          <w:rFonts w:ascii="Cascadia Code" w:eastAsia="Times New Roman" w:hAnsi="Cascadia Code" w:cs="Cascadia Code"/>
+          <w:color w:val="CCCCCC"/>
+          <w:kern w:val="0"/>
+          <w:sz w:val="23"/>
+          <w:szCs w:val="23"/>
+          <w:lang w:eastAsia="en-IN" w:bidi="ar-SA"/>
+          <w14:ligatures w14:val="none"/>
+        </w:rPr>
+      </w:pPr>
+      <w:r>
+        <w:rPr>
+          <w:rFonts w:ascii="Cascadia Code" w:eastAsia="Times New Roman" w:hAnsi="Cascadia Code" w:cs="Cascadia Code"/>
+          <w:color w:val="569CD6"/>
+          <w:kern w:val="0"/>
+          <w:sz w:val="23"/>
+          <w:szCs w:val="23"/>
+          <w:lang w:eastAsia="en-IN" w:bidi="ar-SA"/>
+          <w14:ligatures w14:val="none"/>
+        </w:rPr>
+        <w:t>const</w:t>
+      </w:r>
+      <w:r>
+        <w:rPr>
+          <w:rFonts w:ascii="Cascadia Code" w:eastAsia="Times New Roman" w:hAnsi="Cascadia Code" w:cs="Cascadia Code"/>
+          <w:color w:val="CCCCCC"/>
+          <w:kern w:val="0"/>
+          <w:sz w:val="23"/>
+          <w:szCs w:val="23"/>
+          <w:lang w:eastAsia="en-IN" w:bidi="ar-SA"/>
+          <w14:ligatures w14:val="none"/>
+        </w:rPr>
+        <w:t xml:space="preserve"> { </w:t>
+      </w:r>
+      <w:proofErr w:type="spellStart"/>
+      <w:r>
+        <w:rPr>
+          <w:rFonts w:ascii="Cascadia Code" w:eastAsia="Times New Roman" w:hAnsi="Cascadia Code" w:cs="Cascadia Code"/>
+          <w:color w:val="4FC1FF"/>
+          <w:kern w:val="0"/>
+          <w:sz w:val="23"/>
+          <w:szCs w:val="23"/>
+          <w:lang w:eastAsia="en-IN" w:bidi="ar-SA"/>
+          <w14:ligatures w14:val="none"/>
+        </w:rPr>
+        <w:t>validationResult</w:t>
+      </w:r>
+      <w:proofErr w:type="spellEnd"/>
+      <w:r>
+        <w:rPr>
+          <w:rFonts w:ascii="Cascadia Code" w:eastAsia="Times New Roman" w:hAnsi="Cascadia Code" w:cs="Cascadia Code"/>
+          <w:color w:val="CCCCCC"/>
+          <w:kern w:val="0"/>
+          <w:sz w:val="23"/>
+          <w:szCs w:val="23"/>
+          <w:lang w:eastAsia="en-IN" w:bidi="ar-SA"/>
+          <w14:ligatures w14:val="none"/>
+        </w:rPr>
+        <w:t xml:space="preserve">, </w:t>
+      </w:r>
+      <w:r>
+        <w:rPr>
+          <w:rFonts w:ascii="Cascadia Code" w:eastAsia="Times New Roman" w:hAnsi="Cascadia Code" w:cs="Cascadia Code"/>
+          <w:color w:val="DCDCAA"/>
+          <w:kern w:val="0"/>
+          <w:sz w:val="23"/>
+          <w:szCs w:val="23"/>
+          <w:lang w:eastAsia="en-IN" w:bidi="ar-SA"/>
+          <w14:ligatures w14:val="none"/>
+        </w:rPr>
+        <w:t>body</w:t>
+      </w:r>
+      <w:r>
+        <w:rPr>
+          <w:rFonts w:ascii="Cascadia Code" w:eastAsia="Times New Roman" w:hAnsi="Cascadia Code" w:cs="Cascadia Code"/>
+          <w:color w:val="CCCCCC"/>
+          <w:kern w:val="0"/>
+          <w:sz w:val="23"/>
+          <w:szCs w:val="23"/>
+          <w:lang w:eastAsia="en-IN" w:bidi="ar-SA"/>
+          <w14:ligatures w14:val="none"/>
+        </w:rPr>
+        <w:t xml:space="preserve"> } </w:t>
+      </w:r>
+      <w:r>
+        <w:rPr>
+          <w:rFonts w:ascii="Cascadia Code" w:eastAsia="Times New Roman" w:hAnsi="Cascadia Code" w:cs="Cascadia Code"/>
+          <w:color w:val="D4D4D4"/>
+          <w:kern w:val="0"/>
+          <w:sz w:val="23"/>
+          <w:szCs w:val="23"/>
+          <w:lang w:eastAsia="en-IN" w:bidi="ar-SA"/>
+          <w14:ligatures w14:val="none"/>
+        </w:rPr>
+        <w:t>=</w:t>
+      </w:r>
+      <w:r>
+        <w:rPr>
+          <w:rFonts w:ascii="Cascadia Code" w:eastAsia="Times New Roman" w:hAnsi="Cascadia Code" w:cs="Cascadia Code"/>
+          <w:color w:val="CCCCCC"/>
+          <w:kern w:val="0"/>
+          <w:sz w:val="23"/>
+          <w:szCs w:val="23"/>
+          <w:lang w:eastAsia="en-IN" w:bidi="ar-SA"/>
+          <w14:ligatures w14:val="none"/>
+        </w:rPr>
+        <w:t xml:space="preserve"> </w:t>
+      </w:r>
+      <w:r>
+        <w:rPr>
+          <w:rFonts w:ascii="Cascadia Code" w:eastAsia="Times New Roman" w:hAnsi="Cascadia Code" w:cs="Cascadia Code"/>
+          <w:color w:val="DCDCAA"/>
+          <w:kern w:val="0"/>
+          <w:sz w:val="23"/>
+          <w:szCs w:val="23"/>
+          <w:lang w:eastAsia="en-IN" w:bidi="ar-SA"/>
+          <w14:ligatures w14:val="none"/>
+        </w:rPr>
+        <w:t>require</w:t>
+      </w:r>
+      <w:r>
+        <w:rPr>
+          <w:rFonts w:ascii="Cascadia Code" w:eastAsia="Times New Roman" w:hAnsi="Cascadia Code" w:cs="Cascadia Code"/>
+          <w:color w:val="CCCCCC"/>
+          <w:kern w:val="0"/>
+          <w:sz w:val="23"/>
+          <w:szCs w:val="23"/>
+          <w:lang w:eastAsia="en-IN" w:bidi="ar-SA"/>
+          <w14:ligatures w14:val="none"/>
+        </w:rPr>
+        <w:t>(</w:t>
+      </w:r>
+      <w:r>
+        <w:rPr>
+          <w:rFonts w:ascii="Cascadia Code" w:eastAsia="Times New Roman" w:hAnsi="Cascadia Code" w:cs="Cascadia Code"/>
+          <w:color w:val="CE9178"/>
+          <w:kern w:val="0"/>
+          <w:sz w:val="23"/>
+          <w:szCs w:val="23"/>
+          <w:lang w:eastAsia="en-IN" w:bidi="ar-SA"/>
+          <w14:ligatures w14:val="none"/>
+        </w:rPr>
+        <w:t>'express-validator'</w:t>
+      </w:r>
+      <w:r>
+        <w:rPr>
+          <w:rFonts w:ascii="Cascadia Code" w:eastAsia="Times New Roman" w:hAnsi="Cascadia Code" w:cs="Cascadia Code"/>
+          <w:color w:val="CCCCCC"/>
+          <w:kern w:val="0"/>
+          <w:sz w:val="23"/>
+          <w:szCs w:val="23"/>
+          <w:lang w:eastAsia="en-IN" w:bidi="ar-SA"/>
+          <w14:ligatures w14:val="none"/>
+        </w:rPr>
+        <w:t>);</w:t>
+      </w:r>
+    </w:p>
+    <w:p>
+      <w:pPr>
+        <w:shd w:val="clear" w:color="auto" w:fill="1F1F1F"/>
+        <w:spacing w:after="0" w:line="300" w:lineRule="atLeast"/>
+        <w:rPr>
+          <w:rFonts w:ascii="Cascadia Code" w:eastAsia="Times New Roman" w:hAnsi="Cascadia Code" w:cs="Cascadia Code"/>
+          <w:color w:val="CCCCCC"/>
+          <w:kern w:val="0"/>
+          <w:sz w:val="23"/>
+          <w:szCs w:val="23"/>
+          <w:lang w:eastAsia="en-IN" w:bidi="ar-SA"/>
+          <w14:ligatures w14:val="none"/>
+        </w:rPr>
+      </w:pPr>
+    </w:p>
+    <w:p>
+      <w:pPr>
+        <w:shd w:val="clear" w:color="auto" w:fill="1F1F1F"/>
+        <w:spacing w:after="0" w:line="300" w:lineRule="atLeast"/>
+        <w:rPr>
+          <w:rFonts w:ascii="Cascadia Code" w:eastAsia="Times New Roman" w:hAnsi="Cascadia Code" w:cs="Cascadia Code"/>
+          <w:color w:val="CCCCCC"/>
+          <w:kern w:val="0"/>
+          <w:sz w:val="23"/>
+          <w:szCs w:val="23"/>
+          <w:lang w:eastAsia="en-IN" w:bidi="ar-SA"/>
+          <w14:ligatures w14:val="none"/>
+        </w:rPr>
+      </w:pPr>
+      <w:proofErr w:type="spellStart"/>
+      <w:r>
+        <w:rPr>
+          <w:rFonts w:ascii="Cascadia Code" w:eastAsia="Times New Roman" w:hAnsi="Cascadia Code" w:cs="Cascadia Code"/>
+          <w:color w:val="4FC1FF"/>
+          <w:kern w:val="0"/>
+          <w:sz w:val="23"/>
+          <w:szCs w:val="23"/>
+          <w:lang w:eastAsia="en-IN" w:bidi="ar-SA"/>
+          <w14:ligatures w14:val="none"/>
+        </w:rPr>
+        <w:t>router</w:t>
+      </w:r>
+      <w:r>
+        <w:rPr>
+          <w:rFonts w:ascii="Cascadia Code" w:eastAsia="Times New Roman" w:hAnsi="Cascadia Code" w:cs="Cascadia Code"/>
+          <w:color w:val="CCCCCC"/>
+          <w:kern w:val="0"/>
+          <w:sz w:val="23"/>
+          <w:szCs w:val="23"/>
+          <w:lang w:eastAsia="en-IN" w:bidi="ar-SA"/>
+          <w14:ligatures w14:val="none"/>
+        </w:rPr>
+        <w:t>.</w:t>
+      </w:r>
+      <w:r>
+        <w:rPr>
+          <w:rFonts w:ascii="Cascadia Code" w:eastAsia="Times New Roman" w:hAnsi="Cascadia Code" w:cs="Cascadia Code"/>
+          <w:color w:val="DCDCAA"/>
+          <w:kern w:val="0"/>
+          <w:sz w:val="23"/>
+          <w:szCs w:val="23"/>
+          <w:lang w:eastAsia="en-IN" w:bidi="ar-SA"/>
+          <w14:ligatures w14:val="none"/>
+        </w:rPr>
+        <w:t>post</w:t>
+      </w:r>
+      <w:proofErr w:type="spellEnd"/>
+      <w:r>
+        <w:rPr>
+          <w:rFonts w:ascii="Cascadia Code" w:eastAsia="Times New Roman" w:hAnsi="Cascadia Code" w:cs="Cascadia Code"/>
+          <w:color w:val="CCCCCC"/>
+          <w:kern w:val="0"/>
+          <w:sz w:val="23"/>
+          <w:szCs w:val="23"/>
+          <w:lang w:eastAsia="en-IN" w:bidi="ar-SA"/>
+          <w14:ligatures w14:val="none"/>
+        </w:rPr>
+        <w:t>(</w:t>
+      </w:r>
+    </w:p>
+    <w:p>
+      <w:pPr>
+        <w:shd w:val="clear" w:color="auto" w:fill="1F1F1F"/>
+        <w:spacing w:after="0" w:line="300" w:lineRule="atLeast"/>
+        <w:rPr>
+          <w:rFonts w:ascii="Cascadia Code" w:eastAsia="Times New Roman" w:hAnsi="Cascadia Code" w:cs="Cascadia Code"/>
+          <w:color w:val="CCCCCC"/>
+          <w:kern w:val="0"/>
+          <w:sz w:val="23"/>
+          <w:szCs w:val="23"/>
+          <w:lang w:eastAsia="en-IN" w:bidi="ar-SA"/>
+          <w14:ligatures w14:val="none"/>
+        </w:rPr>
+      </w:pPr>
+      <w:r>
+        <w:rPr>
+          <w:rFonts w:ascii="Cascadia Code" w:eastAsia="Times New Roman" w:hAnsi="Cascadia Code" w:cs="Cascadia Code"/>
+          <w:color w:val="CCCCCC"/>
+          <w:kern w:val="0"/>
+          <w:sz w:val="23"/>
+          <w:szCs w:val="23"/>
+          <w:lang w:eastAsia="en-IN" w:bidi="ar-SA"/>
+          <w14:ligatures w14:val="none"/>
+        </w:rPr>
+        <w:t xml:space="preserve">    </w:t>
+      </w:r>
+      <w:r>
+        <w:rPr>
+          <w:rFonts w:ascii="Cascadia Code" w:eastAsia="Times New Roman" w:hAnsi="Cascadia Code" w:cs="Cascadia Code"/>
+          <w:color w:val="CE9178"/>
+          <w:kern w:val="0"/>
+          <w:sz w:val="23"/>
+          <w:szCs w:val="23"/>
+          <w:lang w:eastAsia="en-IN" w:bidi="ar-SA"/>
+          <w14:ligatures w14:val="none"/>
+        </w:rPr>
+        <w:t>'/'</w:t>
+      </w:r>
+      <w:r>
+        <w:rPr>
+          <w:rFonts w:ascii="Cascadia Code" w:eastAsia="Times New Roman" w:hAnsi="Cascadia Code" w:cs="Cascadia Code"/>
+          <w:color w:val="CCCCCC"/>
+          <w:kern w:val="0"/>
+          <w:sz w:val="23"/>
+          <w:szCs w:val="23"/>
+          <w:lang w:eastAsia="en-IN" w:bidi="ar-SA"/>
+          <w14:ligatures w14:val="none"/>
+        </w:rPr>
+        <w:t>,</w:t>
+      </w:r>
+    </w:p>
+    <w:p>
+      <w:pPr>
+        <w:shd w:val="clear" w:color="auto" w:fill="1F1F1F"/>
+        <w:spacing w:after="0" w:line="300" w:lineRule="atLeast"/>
+        <w:rPr>
+          <w:rFonts w:ascii="Cascadia Code" w:eastAsia="Times New Roman" w:hAnsi="Cascadia Code" w:cs="Cascadia Code"/>
+          <w:color w:val="CCCCCC"/>
+          <w:kern w:val="0"/>
+          <w:sz w:val="23"/>
+          <w:szCs w:val="23"/>
+          <w:lang w:eastAsia="en-IN" w:bidi="ar-SA"/>
+          <w14:ligatures w14:val="none"/>
+        </w:rPr>
+      </w:pPr>
+      <w:r>
+        <w:rPr>
+          <w:rFonts w:ascii="Cascadia Code" w:eastAsia="Times New Roman" w:hAnsi="Cascadia Code" w:cs="Cascadia Code"/>
+          <w:color w:val="CCCCCC"/>
+          <w:kern w:val="0"/>
+          <w:sz w:val="23"/>
+          <w:szCs w:val="23"/>
+          <w:lang w:eastAsia="en-IN" w:bidi="ar-SA"/>
+          <w14:ligatures w14:val="none"/>
+        </w:rPr>
+        <w:t>    [</w:t>
+      </w:r>
+    </w:p>
+    <w:p>
+      <w:pPr>
+        <w:shd w:val="clear" w:color="auto" w:fill="1F1F1F"/>
+        <w:spacing w:after="0" w:line="300" w:lineRule="atLeast"/>
+        <w:rPr>
+          <w:rFonts w:ascii="Cascadia Code" w:eastAsia="Times New Roman" w:hAnsi="Cascadia Code" w:cs="Cascadia Code"/>
+          <w:color w:val="CCCCCC"/>
+          <w:kern w:val="0"/>
+          <w:sz w:val="23"/>
+          <w:szCs w:val="23"/>
+          <w:lang w:eastAsia="en-IN" w:bidi="ar-SA"/>
+          <w14:ligatures w14:val="none"/>
+        </w:rPr>
+      </w:pPr>
+      <w:r>
+        <w:rPr>
+          <w:rFonts w:ascii="Cascadia Code" w:eastAsia="Times New Roman" w:hAnsi="Cascadia Code" w:cs="Cascadia Code"/>
+          <w:color w:val="CCCCCC"/>
+          <w:kern w:val="0"/>
+          <w:sz w:val="23"/>
+          <w:szCs w:val="23"/>
+          <w:lang w:eastAsia="en-IN" w:bidi="ar-SA"/>
+          <w14:ligatures w14:val="none"/>
+        </w:rPr>
+        <w:t>       </w:t>
+      </w:r>
+      <w:bookmarkStart w:id="0" w:name="_Hlk176018794"/>
+      <w:r>
+        <w:rPr>
+          <w:rFonts w:ascii="Cascadia Code" w:eastAsia="Times New Roman" w:hAnsi="Cascadia Code" w:cs="Cascadia Code"/>
+          <w:color w:val="CCCCCC"/>
+          <w:kern w:val="0"/>
+          <w:sz w:val="23"/>
+          <w:szCs w:val="23"/>
+          <w:lang w:eastAsia="en-IN" w:bidi="ar-SA"/>
+          <w14:ligatures w14:val="none"/>
+        </w:rPr>
+        <w:t xml:space="preserve"> </w:t>
+      </w:r>
+      <w:r>
+        <w:rPr>
+          <w:rFonts w:ascii="Cascadia Code" w:eastAsia="Times New Roman" w:hAnsi="Cascadia Code" w:cs="Cascadia Code"/>
+          <w:color w:val="DCDCAA"/>
+          <w:kern w:val="0"/>
+          <w:sz w:val="23"/>
+          <w:szCs w:val="23"/>
+          <w:lang w:eastAsia="en-IN" w:bidi="ar-SA"/>
+          <w14:ligatures w14:val="none"/>
+        </w:rPr>
+        <w:t>body</w:t>
+      </w:r>
+      <w:r>
+        <w:rPr>
+          <w:rFonts w:ascii="Cascadia Code" w:eastAsia="Times New Roman" w:hAnsi="Cascadia Code" w:cs="Cascadia Code"/>
+          <w:color w:val="CCCCCC"/>
+          <w:kern w:val="0"/>
+          <w:sz w:val="23"/>
+          <w:szCs w:val="23"/>
+          <w:lang w:eastAsia="en-IN" w:bidi="ar-SA"/>
+          <w14:ligatures w14:val="none"/>
+        </w:rPr>
+        <w:t>(</w:t>
+      </w:r>
+      <w:r>
+        <w:rPr>
+          <w:rFonts w:ascii="Cascadia Code" w:eastAsia="Times New Roman" w:hAnsi="Cascadia Code" w:cs="Cascadia Code"/>
+          <w:color w:val="CE9178"/>
+          <w:kern w:val="0"/>
+          <w:sz w:val="23"/>
+          <w:szCs w:val="23"/>
+          <w:lang w:eastAsia="en-IN" w:bidi="ar-SA"/>
+          <w14:ligatures w14:val="none"/>
+        </w:rPr>
+        <w:t>'name'</w:t>
+      </w:r>
+      <w:r>
+        <w:rPr>
+          <w:rFonts w:ascii="Cascadia Code" w:eastAsia="Times New Roman" w:hAnsi="Cascadia Code" w:cs="Cascadia Code"/>
+          <w:color w:val="CCCCCC"/>
+          <w:kern w:val="0"/>
+          <w:sz w:val="23"/>
+          <w:szCs w:val="23"/>
+          <w:lang w:eastAsia="en-IN" w:bidi="ar-SA"/>
+          <w14:ligatures w14:val="none"/>
+        </w:rPr>
+        <w:t xml:space="preserve">, </w:t>
+      </w:r>
+      <w:r>
+        <w:rPr>
+          <w:rFonts w:ascii="Cascadia Code" w:eastAsia="Times New Roman" w:hAnsi="Cascadia Code" w:cs="Cascadia Code"/>
+          <w:color w:val="CE9178"/>
+          <w:kern w:val="0"/>
+          <w:sz w:val="23"/>
+          <w:szCs w:val="23"/>
+          <w:lang w:eastAsia="en-IN" w:bidi="ar-SA"/>
+          <w14:ligatures w14:val="none"/>
+        </w:rPr>
+        <w:t>'Enter a valid name'</w:t>
+      </w:r>
+      <w:r>
+        <w:rPr>
+          <w:rFonts w:ascii="Cascadia Code" w:eastAsia="Times New Roman" w:hAnsi="Cascadia Code" w:cs="Cascadia Code"/>
+          <w:color w:val="CCCCCC"/>
+          <w:kern w:val="0"/>
+          <w:sz w:val="23"/>
+          <w:szCs w:val="23"/>
+          <w:lang w:eastAsia="en-IN" w:bidi="ar-SA"/>
+          <w14:ligatures w14:val="none"/>
+        </w:rPr>
+        <w:t>).</w:t>
+      </w:r>
+      <w:proofErr w:type="spellStart"/>
+      <w:r>
+        <w:rPr>
+          <w:rFonts w:ascii="Cascadia Code" w:eastAsia="Times New Roman" w:hAnsi="Cascadia Code" w:cs="Cascadia Code"/>
+          <w:color w:val="DCDCAA"/>
+          <w:kern w:val="0"/>
+          <w:sz w:val="23"/>
+          <w:szCs w:val="23"/>
+          <w:lang w:eastAsia="en-IN" w:bidi="ar-SA"/>
+          <w14:ligatures w14:val="none"/>
+        </w:rPr>
+        <w:t>isLength</w:t>
+      </w:r>
+      <w:proofErr w:type="spellEnd"/>
+      <w:r>
+        <w:rPr>
+          <w:rFonts w:ascii="Cascadia Code" w:eastAsia="Times New Roman" w:hAnsi="Cascadia Code" w:cs="Cascadia Code"/>
+          <w:color w:val="CCCCCC"/>
+          <w:kern w:val="0"/>
+          <w:sz w:val="23"/>
+          <w:szCs w:val="23"/>
+          <w:lang w:eastAsia="en-IN" w:bidi="ar-SA"/>
+          <w14:ligatures w14:val="none"/>
+        </w:rPr>
+        <w:t xml:space="preserve">({ </w:t>
+      </w:r>
+      <w:r>
+        <w:rPr>
+          <w:rFonts w:ascii="Cascadia Code" w:eastAsia="Times New Roman" w:hAnsi="Cascadia Code" w:cs="Cascadia Code"/>
+          <w:color w:val="9CDCFE"/>
+          <w:kern w:val="0"/>
+          <w:sz w:val="23"/>
+          <w:szCs w:val="23"/>
+          <w:lang w:eastAsia="en-IN" w:bidi="ar-SA"/>
+          <w14:ligatures w14:val="none"/>
+        </w:rPr>
+        <w:t>min:</w:t>
+      </w:r>
+      <w:r>
+        <w:rPr>
+          <w:rFonts w:ascii="Cascadia Code" w:eastAsia="Times New Roman" w:hAnsi="Cascadia Code" w:cs="Cascadia Code"/>
+          <w:color w:val="CCCCCC"/>
+          <w:kern w:val="0"/>
+          <w:sz w:val="23"/>
+          <w:szCs w:val="23"/>
+          <w:lang w:eastAsia="en-IN" w:bidi="ar-SA"/>
+          <w14:ligatures w14:val="none"/>
+        </w:rPr>
+        <w:t xml:space="preserve"> </w:t>
+      </w:r>
+      <w:r>
+        <w:rPr>
+          <w:rFonts w:ascii="Cascadia Code" w:eastAsia="Times New Roman" w:hAnsi="Cascadia Code" w:cs="Cascadia Code"/>
+          <w:color w:val="B5CEA8"/>
+          <w:kern w:val="0"/>
+          <w:sz w:val="23"/>
+          <w:szCs w:val="23"/>
+          <w:lang w:eastAsia="en-IN" w:bidi="ar-SA"/>
+          <w14:ligatures w14:val="none"/>
+        </w:rPr>
+        <w:t>2</w:t>
+      </w:r>
+      <w:r>
+        <w:rPr>
+          <w:rFonts w:ascii="Cascadia Code" w:eastAsia="Times New Roman" w:hAnsi="Cascadia Code" w:cs="Cascadia Code"/>
+          <w:color w:val="CCCCCC"/>
+          <w:kern w:val="0"/>
+          <w:sz w:val="23"/>
+          <w:szCs w:val="23"/>
+          <w:lang w:eastAsia="en-IN" w:bidi="ar-SA"/>
+          <w14:ligatures w14:val="none"/>
+        </w:rPr>
+        <w:t xml:space="preserve"> }),</w:t>
+      </w:r>
+      <w:bookmarkEnd w:id="0"/>
+    </w:p>
+    <w:p>
+      <w:pPr>
+        <w:shd w:val="clear" w:color="auto" w:fill="1F1F1F"/>
+        <w:spacing w:after="0" w:line="300" w:lineRule="atLeast"/>
+        <w:rPr>
+          <w:rFonts w:ascii="Cascadia Code" w:eastAsia="Times New Roman" w:hAnsi="Cascadia Code" w:cs="Cascadia Code"/>
+          <w:color w:val="CCCCCC"/>
+          <w:kern w:val="0"/>
+          <w:sz w:val="23"/>
+          <w:szCs w:val="23"/>
+          <w:lang w:eastAsia="en-IN" w:bidi="ar-SA"/>
+          <w14:ligatures w14:val="none"/>
+        </w:rPr>
+      </w:pPr>
+      <w:r>
+        <w:rPr>
+          <w:rFonts w:ascii="Cascadia Code" w:eastAsia="Times New Roman" w:hAnsi="Cascadia Code" w:cs="Cascadia Code"/>
+          <w:color w:val="CCCCCC"/>
+          <w:kern w:val="0"/>
+          <w:sz w:val="23"/>
+          <w:szCs w:val="23"/>
+          <w:lang w:eastAsia="en-IN" w:bidi="ar-SA"/>
+          <w14:ligatures w14:val="none"/>
+        </w:rPr>
+        <w:t xml:space="preserve">        </w:t>
+      </w:r>
+      <w:r>
+        <w:rPr>
+          <w:rFonts w:ascii="Cascadia Code" w:eastAsia="Times New Roman" w:hAnsi="Cascadia Code" w:cs="Cascadia Code"/>
+          <w:color w:val="DCDCAA"/>
+          <w:kern w:val="0"/>
+          <w:sz w:val="23"/>
+          <w:szCs w:val="23"/>
+          <w:lang w:eastAsia="en-IN" w:bidi="ar-SA"/>
+          <w14:ligatures w14:val="none"/>
+        </w:rPr>
+        <w:t>body</w:t>
+      </w:r>
+      <w:r>
+        <w:rPr>
+          <w:rFonts w:ascii="Cascadia Code" w:eastAsia="Times New Roman" w:hAnsi="Cascadia Code" w:cs="Cascadia Code"/>
+          <w:color w:val="CCCCCC"/>
+          <w:kern w:val="0"/>
+          <w:sz w:val="23"/>
+          <w:szCs w:val="23"/>
+          <w:lang w:eastAsia="en-IN" w:bidi="ar-SA"/>
+          <w14:ligatures w14:val="none"/>
+        </w:rPr>
+        <w:t>(</w:t>
+      </w:r>
+      <w:r>
+        <w:rPr>
+          <w:rFonts w:ascii="Cascadia Code" w:eastAsia="Times New Roman" w:hAnsi="Cascadia Code" w:cs="Cascadia Code"/>
+          <w:color w:val="CE9178"/>
+          <w:kern w:val="0"/>
+          <w:sz w:val="23"/>
+          <w:szCs w:val="23"/>
+          <w:lang w:eastAsia="en-IN" w:bidi="ar-SA"/>
+          <w14:ligatures w14:val="none"/>
+        </w:rPr>
+        <w:t>'password'</w:t>
+      </w:r>
+      <w:r>
+        <w:rPr>
+          <w:rFonts w:ascii="Cascadia Code" w:eastAsia="Times New Roman" w:hAnsi="Cascadia Code" w:cs="Cascadia Code"/>
+          <w:color w:val="CCCCCC"/>
+          <w:kern w:val="0"/>
+          <w:sz w:val="23"/>
+          <w:szCs w:val="23"/>
+          <w:lang w:eastAsia="en-IN" w:bidi="ar-SA"/>
+          <w14:ligatures w14:val="none"/>
+        </w:rPr>
+        <w:t xml:space="preserve">, </w:t>
+      </w:r>
+      <w:r>
+        <w:rPr>
+          <w:rFonts w:ascii="Cascadia Code" w:eastAsia="Times New Roman" w:hAnsi="Cascadia Code" w:cs="Cascadia Code"/>
+          <w:color w:val="CE9178"/>
+          <w:kern w:val="0"/>
+          <w:sz w:val="23"/>
+          <w:szCs w:val="23"/>
+          <w:lang w:eastAsia="en-IN" w:bidi="ar-SA"/>
+          <w14:ligatures w14:val="none"/>
+        </w:rPr>
+        <w:t>'password must be at least 5 char'</w:t>
+      </w:r>
+      <w:r>
+        <w:rPr>
+          <w:rFonts w:ascii="Cascadia Code" w:eastAsia="Times New Roman" w:hAnsi="Cascadia Code" w:cs="Cascadia Code"/>
+          <w:color w:val="CCCCCC"/>
+          <w:kern w:val="0"/>
+          <w:sz w:val="23"/>
+          <w:szCs w:val="23"/>
+          <w:lang w:eastAsia="en-IN" w:bidi="ar-SA"/>
+          <w14:ligatures w14:val="none"/>
+        </w:rPr>
+        <w:t>).</w:t>
+      </w:r>
+      <w:proofErr w:type="spellStart"/>
+      <w:r>
+        <w:rPr>
+          <w:rFonts w:ascii="Cascadia Code" w:eastAsia="Times New Roman" w:hAnsi="Cascadia Code" w:cs="Cascadia Code"/>
+          <w:color w:val="DCDCAA"/>
+          <w:kern w:val="0"/>
+          <w:sz w:val="23"/>
+          <w:szCs w:val="23"/>
+          <w:lang w:eastAsia="en-IN" w:bidi="ar-SA"/>
+          <w14:ligatures w14:val="none"/>
+        </w:rPr>
+        <w:t>isLength</w:t>
+      </w:r>
+      <w:proofErr w:type="spellEnd"/>
+      <w:r>
+        <w:rPr>
+          <w:rFonts w:ascii="Cascadia Code" w:eastAsia="Times New Roman" w:hAnsi="Cascadia Code" w:cs="Cascadia Code"/>
+          <w:color w:val="CCCCCC"/>
+          <w:kern w:val="0"/>
+          <w:sz w:val="23"/>
+          <w:szCs w:val="23"/>
+          <w:lang w:eastAsia="en-IN" w:bidi="ar-SA"/>
+          <w14:ligatures w14:val="none"/>
+        </w:rPr>
+        <w:t xml:space="preserve">({ </w:t>
+      </w:r>
+      <w:r>
+        <w:rPr>
+          <w:rFonts w:ascii="Cascadia Code" w:eastAsia="Times New Roman" w:hAnsi="Cascadia Code" w:cs="Cascadia Code"/>
+          <w:color w:val="9CDCFE"/>
+          <w:kern w:val="0"/>
+          <w:sz w:val="23"/>
+          <w:szCs w:val="23"/>
+          <w:lang w:eastAsia="en-IN" w:bidi="ar-SA"/>
+          <w14:ligatures w14:val="none"/>
+        </w:rPr>
+        <w:t>min:</w:t>
+      </w:r>
+      <w:r>
+        <w:rPr>
+          <w:rFonts w:ascii="Cascadia Code" w:eastAsia="Times New Roman" w:hAnsi="Cascadia Code" w:cs="Cascadia Code"/>
+          <w:color w:val="CCCCCC"/>
+          <w:kern w:val="0"/>
+          <w:sz w:val="23"/>
+          <w:szCs w:val="23"/>
+          <w:lang w:eastAsia="en-IN" w:bidi="ar-SA"/>
+          <w14:ligatures w14:val="none"/>
+        </w:rPr>
+        <w:t xml:space="preserve"> </w:t>
+      </w:r>
+      <w:r>
+        <w:rPr>
+          <w:rFonts w:ascii="Cascadia Code" w:eastAsia="Times New Roman" w:hAnsi="Cascadia Code" w:cs="Cascadia Code"/>
+          <w:color w:val="B5CEA8"/>
+          <w:kern w:val="0"/>
+          <w:sz w:val="23"/>
+          <w:szCs w:val="23"/>
+          <w:lang w:eastAsia="en-IN" w:bidi="ar-SA"/>
+          <w14:ligatures w14:val="none"/>
+        </w:rPr>
+        <w:t>5</w:t>
+      </w:r>
+      <w:r>
+        <w:rPr>
+          <w:rFonts w:ascii="Cascadia Code" w:eastAsia="Times New Roman" w:hAnsi="Cascadia Code" w:cs="Cascadia Code"/>
+          <w:color w:val="CCCCCC"/>
+          <w:kern w:val="0"/>
+          <w:sz w:val="23"/>
+          <w:szCs w:val="23"/>
+          <w:lang w:eastAsia="en-IN" w:bidi="ar-SA"/>
+          <w14:ligatures w14:val="none"/>
+        </w:rPr>
+        <w:t xml:space="preserve"> }),</w:t>
+      </w:r>
+    </w:p>
+    <w:p>
+      <w:pPr>
+        <w:shd w:val="clear" w:color="auto" w:fill="1F1F1F"/>
+        <w:spacing w:after="0" w:line="300" w:lineRule="atLeast"/>
+        <w:rPr>
+          <w:rFonts w:ascii="Cascadia Code" w:eastAsia="Times New Roman" w:hAnsi="Cascadia Code" w:cs="Cascadia Code"/>
+          <w:color w:val="CCCCCC"/>
+          <w:kern w:val="0"/>
+          <w:sz w:val="23"/>
+          <w:szCs w:val="23"/>
+          <w:lang w:eastAsia="en-IN" w:bidi="ar-SA"/>
+          <w14:ligatures w14:val="none"/>
+        </w:rPr>
+      </w:pPr>
+      <w:r>
+        <w:rPr>
+          <w:rFonts w:ascii="Cascadia Code" w:eastAsia="Times New Roman" w:hAnsi="Cascadia Code" w:cs="Cascadia Code"/>
+          <w:color w:val="CCCCCC"/>
+          <w:kern w:val="0"/>
+          <w:sz w:val="23"/>
+          <w:szCs w:val="23"/>
+          <w:lang w:eastAsia="en-IN" w:bidi="ar-SA"/>
+          <w14:ligatures w14:val="none"/>
+        </w:rPr>
+        <w:t xml:space="preserve">        </w:t>
+      </w:r>
+      <w:r>
+        <w:rPr>
+          <w:rFonts w:ascii="Cascadia Code" w:eastAsia="Times New Roman" w:hAnsi="Cascadia Code" w:cs="Cascadia Code"/>
+          <w:color w:val="DCDCAA"/>
+          <w:kern w:val="0"/>
+          <w:sz w:val="23"/>
+          <w:szCs w:val="23"/>
+          <w:lang w:eastAsia="en-IN" w:bidi="ar-SA"/>
+          <w14:ligatures w14:val="none"/>
+        </w:rPr>
+        <w:t>body</w:t>
+      </w:r>
+      <w:r>
+        <w:rPr>
+          <w:rFonts w:ascii="Cascadia Code" w:eastAsia="Times New Roman" w:hAnsi="Cascadia Code" w:cs="Cascadia Code"/>
+          <w:color w:val="CCCCCC"/>
+          <w:kern w:val="0"/>
+          <w:sz w:val="23"/>
+          <w:szCs w:val="23"/>
+          <w:lang w:eastAsia="en-IN" w:bidi="ar-SA"/>
+          <w14:ligatures w14:val="none"/>
+        </w:rPr>
+        <w:t>(</w:t>
+      </w:r>
+      <w:r>
+        <w:rPr>
+          <w:rFonts w:ascii="Cascadia Code" w:eastAsia="Times New Roman" w:hAnsi="Cascadia Code" w:cs="Cascadia Code"/>
+          <w:color w:val="CE9178"/>
+          <w:kern w:val="0"/>
+          <w:sz w:val="23"/>
+          <w:szCs w:val="23"/>
+          <w:lang w:eastAsia="en-IN" w:bidi="ar-SA"/>
+          <w14:ligatures w14:val="none"/>
+        </w:rPr>
+        <w:t>'email'</w:t>
+      </w:r>
+      <w:r>
+        <w:rPr>
+          <w:rFonts w:ascii="Cascadia Code" w:eastAsia="Times New Roman" w:hAnsi="Cascadia Code" w:cs="Cascadia Code"/>
+          <w:color w:val="CCCCCC"/>
+          <w:kern w:val="0"/>
+          <w:sz w:val="23"/>
+          <w:szCs w:val="23"/>
+          <w:lang w:eastAsia="en-IN" w:bidi="ar-SA"/>
+          <w14:ligatures w14:val="none"/>
+        </w:rPr>
+        <w:t xml:space="preserve">, </w:t>
+      </w:r>
+      <w:r>
+        <w:rPr>
+          <w:rFonts w:ascii="Cascadia Code" w:eastAsia="Times New Roman" w:hAnsi="Cascadia Code" w:cs="Cascadia Code"/>
+          <w:color w:val="CE9178"/>
+          <w:kern w:val="0"/>
+          <w:sz w:val="23"/>
+          <w:szCs w:val="23"/>
+          <w:lang w:eastAsia="en-IN" w:bidi="ar-SA"/>
+          <w14:ligatures w14:val="none"/>
+        </w:rPr>
+        <w:t>'enter valid email'</w:t>
+      </w:r>
+      <w:r>
+        <w:rPr>
+          <w:rFonts w:ascii="Cascadia Code" w:eastAsia="Times New Roman" w:hAnsi="Cascadia Code" w:cs="Cascadia Code"/>
+          <w:color w:val="CCCCCC"/>
+          <w:kern w:val="0"/>
+          <w:sz w:val="23"/>
+          <w:szCs w:val="23"/>
+          <w:lang w:eastAsia="en-IN" w:bidi="ar-SA"/>
+          <w14:ligatures w14:val="none"/>
+        </w:rPr>
+        <w:t>).</w:t>
+      </w:r>
+      <w:proofErr w:type="spellStart"/>
+      <w:r>
+        <w:rPr>
+          <w:rFonts w:ascii="Cascadia Code" w:eastAsia="Times New Roman" w:hAnsi="Cascadia Code" w:cs="Cascadia Code"/>
+          <w:color w:val="DCDCAA"/>
+          <w:kern w:val="0"/>
+          <w:sz w:val="23"/>
+          <w:szCs w:val="23"/>
+          <w:lang w:eastAsia="en-IN" w:bidi="ar-SA"/>
+          <w14:ligatures w14:val="none"/>
+        </w:rPr>
+        <w:t>isEmail</w:t>
+      </w:r>
+      <w:proofErr w:type="spellEnd"/>
+      <w:r>
+        <w:rPr>
+          <w:rFonts w:ascii="Cascadia Code" w:eastAsia="Times New Roman" w:hAnsi="Cascadia Code" w:cs="Cascadia Code"/>
+          <w:color w:val="CCCCCC"/>
+          <w:kern w:val="0"/>
+          <w:sz w:val="23"/>
+          <w:szCs w:val="23"/>
+          <w:lang w:eastAsia="en-IN" w:bidi="ar-SA"/>
+          <w14:ligatures w14:val="none"/>
+        </w:rPr>
+        <w:t>(),</w:t>
+      </w:r>
+    </w:p>
+    <w:p>
+      <w:pPr>
+        <w:shd w:val="clear" w:color="auto" w:fill="1F1F1F"/>
+        <w:spacing w:after="0" w:line="300" w:lineRule="atLeast"/>
+        <w:rPr>
+          <w:rFonts w:ascii="Cascadia Code" w:eastAsia="Times New Roman" w:hAnsi="Cascadia Code" w:cs="Cascadia Code"/>
+          <w:color w:val="CCCCCC"/>
+          <w:kern w:val="0"/>
+          <w:sz w:val="23"/>
+          <w:szCs w:val="23"/>
+          <w:lang w:eastAsia="en-IN" w:bidi="ar-SA"/>
+          <w14:ligatures w14:val="none"/>
+        </w:rPr>
+      </w:pPr>
+      <w:r>
+        <w:rPr>
+          <w:rFonts w:ascii="Cascadia Code" w:eastAsia="Times New Roman" w:hAnsi="Cascadia Code" w:cs="Cascadia Code"/>
+          <w:color w:val="CCCCCC"/>
+          <w:kern w:val="0"/>
+          <w:sz w:val="23"/>
+          <w:szCs w:val="23"/>
+          <w:lang w:eastAsia="en-IN" w:bidi="ar-SA"/>
+          <w14:ligatures w14:val="none"/>
+        </w:rPr>
+        <w:t>    ],</w:t>
+      </w:r>
+    </w:p>
+    <w:p>
+      <w:pPr>
+        <w:shd w:val="clear" w:color="auto" w:fill="1F1F1F"/>
+        <w:spacing w:after="0" w:line="300" w:lineRule="atLeast"/>
+        <w:rPr>
+          <w:rFonts w:ascii="Cascadia Code" w:eastAsia="Times New Roman" w:hAnsi="Cascadia Code" w:cs="Cascadia Code"/>
+          <w:color w:val="CCCCCC"/>
+          <w:kern w:val="0"/>
+          <w:sz w:val="23"/>
+          <w:szCs w:val="23"/>
+          <w:lang w:eastAsia="en-IN" w:bidi="ar-SA"/>
+          <w14:ligatures w14:val="none"/>
+        </w:rPr>
+      </w:pPr>
+      <w:r>
+        <w:rPr>
+          <w:rFonts w:ascii="Cascadia Code" w:eastAsia="Times New Roman" w:hAnsi="Cascadia Code" w:cs="Cascadia Code"/>
+          <w:color w:val="CCCCCC"/>
+          <w:kern w:val="0"/>
+          <w:sz w:val="23"/>
+          <w:szCs w:val="23"/>
+          <w:lang w:eastAsia="en-IN" w:bidi="ar-SA"/>
+          <w14:ligatures w14:val="none"/>
+        </w:rPr>
+        <w:t>    (</w:t>
+      </w:r>
+      <w:r>
+        <w:rPr>
+          <w:rFonts w:ascii="Cascadia Code" w:eastAsia="Times New Roman" w:hAnsi="Cascadia Code" w:cs="Cascadia Code"/>
+          <w:color w:val="9CDCFE"/>
+          <w:kern w:val="0"/>
+          <w:sz w:val="23"/>
+          <w:szCs w:val="23"/>
+          <w:lang w:eastAsia="en-IN" w:bidi="ar-SA"/>
+          <w14:ligatures w14:val="none"/>
+        </w:rPr>
+        <w:t>req</w:t>
+      </w:r>
+      <w:r>
+        <w:rPr>
+          <w:rFonts w:ascii="Cascadia Code" w:eastAsia="Times New Roman" w:hAnsi="Cascadia Code" w:cs="Cascadia Code"/>
+          <w:color w:val="CCCCCC"/>
+          <w:kern w:val="0"/>
+          <w:sz w:val="23"/>
+          <w:szCs w:val="23"/>
+          <w:lang w:eastAsia="en-IN" w:bidi="ar-SA"/>
+          <w14:ligatures w14:val="none"/>
+        </w:rPr>
+        <w:t xml:space="preserve">, </w:t>
+      </w:r>
+      <w:r>
+        <w:rPr>
+          <w:rFonts w:ascii="Cascadia Code" w:eastAsia="Times New Roman" w:hAnsi="Cascadia Code" w:cs="Cascadia Code"/>
+          <w:color w:val="9CDCFE"/>
+          <w:kern w:val="0"/>
+          <w:sz w:val="23"/>
+          <w:szCs w:val="23"/>
+          <w:lang w:eastAsia="en-IN" w:bidi="ar-SA"/>
+          <w14:ligatures w14:val="none"/>
+        </w:rPr>
+        <w:t>res</w:t>
+      </w:r>
+      <w:r>
+        <w:rPr>
+          <w:rFonts w:ascii="Cascadia Code" w:eastAsia="Times New Roman" w:hAnsi="Cascadia Code" w:cs="Cascadia Code"/>
+          <w:color w:val="CCCCCC"/>
+          <w:kern w:val="0"/>
+          <w:sz w:val="23"/>
+          <w:szCs w:val="23"/>
+          <w:lang w:eastAsia="en-IN" w:bidi="ar-SA"/>
+          <w14:ligatures w14:val="none"/>
+        </w:rPr>
+        <w:t xml:space="preserve">) </w:t>
+      </w:r>
+      <w:r>
+        <w:rPr>
+          <w:rFonts w:ascii="Cascadia Code" w:eastAsia="Times New Roman" w:hAnsi="Cascadia Code" w:cs="Cascadia Code"/>
+          <w:color w:val="569CD6"/>
+          <w:kern w:val="0"/>
+          <w:sz w:val="23"/>
+          <w:szCs w:val="23"/>
+          <w:lang w:eastAsia="en-IN" w:bidi="ar-SA"/>
+          <w14:ligatures w14:val="none"/>
+        </w:rPr>
+        <w:t>=&gt;</w:t>
+      </w:r>
+      <w:r>
+        <w:rPr>
+          <w:rFonts w:ascii="Cascadia Code" w:eastAsia="Times New Roman" w:hAnsi="Cascadia Code" w:cs="Cascadia Code"/>
+          <w:color w:val="CCCCCC"/>
+          <w:kern w:val="0"/>
+          <w:sz w:val="23"/>
+          <w:szCs w:val="23"/>
+          <w:lang w:eastAsia="en-IN" w:bidi="ar-SA"/>
+          <w14:ligatures w14:val="none"/>
+        </w:rPr>
+        <w:t xml:space="preserve"> {</w:t>
+      </w:r>
+    </w:p>
+    <w:p>
+      <w:pPr>
+        <w:shd w:val="clear" w:color="auto" w:fill="1F1F1F"/>
+        <w:spacing w:after="0" w:line="300" w:lineRule="atLeast"/>
+        <w:rPr>
+          <w:rFonts w:ascii="Cascadia Code" w:eastAsia="Times New Roman" w:hAnsi="Cascadia Code" w:cs="Cascadia Code"/>
+          <w:color w:val="CCCCCC"/>
+          <w:kern w:val="0"/>
+          <w:sz w:val="23"/>
+          <w:szCs w:val="23"/>
+          <w:lang w:eastAsia="en-IN" w:bidi="ar-SA"/>
+          <w14:ligatures w14:val="none"/>
+        </w:rPr>
+      </w:pPr>
+      <w:r>
+        <w:rPr>
+          <w:rFonts w:ascii="Cascadia Code" w:eastAsia="Times New Roman" w:hAnsi="Cascadia Code" w:cs="Cascadia Code"/>
+          <w:color w:val="CCCCCC"/>
+          <w:kern w:val="0"/>
+          <w:sz w:val="23"/>
+          <w:szCs w:val="23"/>
+          <w:lang w:eastAsia="en-IN" w:bidi="ar-SA"/>
+          <w14:ligatures w14:val="none"/>
+        </w:rPr>
+        <w:t xml:space="preserve">        </w:t>
+      </w:r>
+      <w:r>
+        <w:rPr>
+          <w:rFonts w:ascii="Cascadia Code" w:eastAsia="Times New Roman" w:hAnsi="Cascadia Code" w:cs="Cascadia Code"/>
+          <w:color w:val="569CD6"/>
+          <w:kern w:val="0"/>
+          <w:sz w:val="23"/>
+          <w:szCs w:val="23"/>
+          <w:lang w:eastAsia="en-IN" w:bidi="ar-SA"/>
+          <w14:ligatures w14:val="none"/>
+        </w:rPr>
+        <w:t>const</w:t>
+      </w:r>
+      <w:r>
+        <w:rPr>
+          <w:rFonts w:ascii="Cascadia Code" w:eastAsia="Times New Roman" w:hAnsi="Cascadia Code" w:cs="Cascadia Code"/>
+          <w:color w:val="CCCCCC"/>
+          <w:kern w:val="0"/>
+          <w:sz w:val="23"/>
+          <w:szCs w:val="23"/>
+          <w:lang w:eastAsia="en-IN" w:bidi="ar-SA"/>
+          <w14:ligatures w14:val="none"/>
+        </w:rPr>
+        <w:t xml:space="preserve"> </w:t>
+      </w:r>
+      <w:r>
+        <w:rPr>
+          <w:rFonts w:ascii="Cascadia Code" w:eastAsia="Times New Roman" w:hAnsi="Cascadia Code" w:cs="Cascadia Code"/>
+          <w:color w:val="4FC1FF"/>
+          <w:kern w:val="0"/>
+          <w:sz w:val="23"/>
+          <w:szCs w:val="23"/>
+          <w:lang w:eastAsia="en-IN" w:bidi="ar-SA"/>
+          <w14:ligatures w14:val="none"/>
+        </w:rPr>
+        <w:t>errors</w:t>
+      </w:r>
+      <w:r>
+        <w:rPr>
+          <w:rFonts w:ascii="Cascadia Code" w:eastAsia="Times New Roman" w:hAnsi="Cascadia Code" w:cs="Cascadia Code"/>
+          <w:color w:val="CCCCCC"/>
+          <w:kern w:val="0"/>
+          <w:sz w:val="23"/>
+          <w:szCs w:val="23"/>
+          <w:lang w:eastAsia="en-IN" w:bidi="ar-SA"/>
+          <w14:ligatures w14:val="none"/>
+        </w:rPr>
+        <w:t xml:space="preserve"> </w:t>
+      </w:r>
+      <w:r>
+        <w:rPr>
+          <w:rFonts w:ascii="Cascadia Code" w:eastAsia="Times New Roman" w:hAnsi="Cascadia Code" w:cs="Cascadia Code"/>
+          <w:color w:val="D4D4D4"/>
+          <w:kern w:val="0"/>
+          <w:sz w:val="23"/>
+          <w:szCs w:val="23"/>
+          <w:lang w:eastAsia="en-IN" w:bidi="ar-SA"/>
+          <w14:ligatures w14:val="none"/>
+        </w:rPr>
+        <w:t>=</w:t>
+      </w:r>
+      <w:r>
+        <w:rPr>
+          <w:rFonts w:ascii="Cascadia Code" w:eastAsia="Times New Roman" w:hAnsi="Cascadia Code" w:cs="Cascadia Code"/>
+          <w:color w:val="CCCCCC"/>
+          <w:kern w:val="0"/>
+          <w:sz w:val="23"/>
+          <w:szCs w:val="23"/>
+          <w:lang w:eastAsia="en-IN" w:bidi="ar-SA"/>
+          <w14:ligatures w14:val="none"/>
+        </w:rPr>
+        <w:t xml:space="preserve"> </w:t>
+      </w:r>
+      <w:proofErr w:type="spellStart"/>
+      <w:r>
+        <w:rPr>
+          <w:rFonts w:ascii="Cascadia Code" w:eastAsia="Times New Roman" w:hAnsi="Cascadia Code" w:cs="Cascadia Code"/>
+          <w:color w:val="DCDCAA"/>
+          <w:kern w:val="0"/>
+          <w:sz w:val="23"/>
+          <w:szCs w:val="23"/>
+          <w:lang w:eastAsia="en-IN" w:bidi="ar-SA"/>
+          <w14:ligatures w14:val="none"/>
+        </w:rPr>
+        <w:t>validationResult</w:t>
+      </w:r>
+      <w:proofErr w:type="spellEnd"/>
+      <w:r>
+        <w:rPr>
+          <w:rFonts w:ascii="Cascadia Code" w:eastAsia="Times New Roman" w:hAnsi="Cascadia Code" w:cs="Cascadia Code"/>
+          <w:color w:val="CCCCCC"/>
+          <w:kern w:val="0"/>
+          <w:sz w:val="23"/>
+          <w:szCs w:val="23"/>
+          <w:lang w:eastAsia="en-IN" w:bidi="ar-SA"/>
+          <w14:ligatures w14:val="none"/>
+        </w:rPr>
+        <w:t>(</w:t>
+      </w:r>
+      <w:r>
+        <w:rPr>
+          <w:rFonts w:ascii="Cascadia Code" w:eastAsia="Times New Roman" w:hAnsi="Cascadia Code" w:cs="Cascadia Code"/>
+          <w:color w:val="9CDCFE"/>
+          <w:kern w:val="0"/>
+          <w:sz w:val="23"/>
+          <w:szCs w:val="23"/>
+          <w:lang w:eastAsia="en-IN" w:bidi="ar-SA"/>
+          <w14:ligatures w14:val="none"/>
+        </w:rPr>
+        <w:t>req</w:t>
+      </w:r>
+      <w:r>
+        <w:rPr>
+          <w:rFonts w:ascii="Cascadia Code" w:eastAsia="Times New Roman" w:hAnsi="Cascadia Code" w:cs="Cascadia Code"/>
+          <w:color w:val="CCCCCC"/>
+          <w:kern w:val="0"/>
+          <w:sz w:val="23"/>
+          <w:szCs w:val="23"/>
+          <w:lang w:eastAsia="en-IN" w:bidi="ar-SA"/>
+          <w14:ligatures w14:val="none"/>
+        </w:rPr>
+        <w:t>);</w:t>
+      </w:r>
+    </w:p>
+    <w:p>
+      <w:pPr>
+        <w:shd w:val="clear" w:color="auto" w:fill="1F1F1F"/>
+        <w:spacing w:after="0" w:line="300" w:lineRule="atLeast"/>
+        <w:rPr>
+          <w:rFonts w:ascii="Cascadia Code" w:eastAsia="Times New Roman" w:hAnsi="Cascadia Code" w:cs="Cascadia Code"/>
+          <w:color w:val="CCCCCC"/>
+          <w:kern w:val="0"/>
+          <w:sz w:val="23"/>
+          <w:szCs w:val="23"/>
+          <w:lang w:eastAsia="en-IN" w:bidi="ar-SA"/>
+          <w14:ligatures w14:val="none"/>
+        </w:rPr>
+      </w:pPr>
+      <w:r>
+        <w:rPr>
+          <w:rFonts w:ascii="Cascadia Code" w:eastAsia="Times New Roman" w:hAnsi="Cascadia Code" w:cs="Cascadia Code"/>
+          <w:color w:val="CCCCCC"/>
+          <w:kern w:val="0"/>
+          <w:sz w:val="23"/>
+          <w:szCs w:val="23"/>
+          <w:lang w:eastAsia="en-IN" w:bidi="ar-SA"/>
+          <w14:ligatures w14:val="none"/>
+        </w:rPr>
+        <w:lastRenderedPageBreak/>
+        <w:t xml:space="preserve">        </w:t>
+      </w:r>
+      <w:r>
+        <w:rPr>
+          <w:rFonts w:ascii="Cascadia Code" w:eastAsia="Times New Roman" w:hAnsi="Cascadia Code" w:cs="Cascadia Code"/>
+          <w:color w:val="C586C0"/>
+          <w:kern w:val="0"/>
+          <w:sz w:val="23"/>
+          <w:szCs w:val="23"/>
+          <w:lang w:eastAsia="en-IN" w:bidi="ar-SA"/>
+          <w14:ligatures w14:val="none"/>
+        </w:rPr>
+        <w:t>if</w:t>
+      </w:r>
+      <w:r>
+        <w:rPr>
+          <w:rFonts w:ascii="Cascadia Code" w:eastAsia="Times New Roman" w:hAnsi="Cascadia Code" w:cs="Cascadia Code"/>
+          <w:color w:val="CCCCCC"/>
+          <w:kern w:val="0"/>
+          <w:sz w:val="23"/>
+          <w:szCs w:val="23"/>
+          <w:lang w:eastAsia="en-IN" w:bidi="ar-SA"/>
+          <w14:ligatures w14:val="none"/>
+        </w:rPr>
+        <w:t xml:space="preserve"> (</w:t>
+      </w:r>
+      <w:r>
+        <w:rPr>
+          <w:rFonts w:ascii="Cascadia Code" w:eastAsia="Times New Roman" w:hAnsi="Cascadia Code" w:cs="Cascadia Code"/>
+          <w:color w:val="D4D4D4"/>
+          <w:kern w:val="0"/>
+          <w:sz w:val="23"/>
+          <w:szCs w:val="23"/>
+          <w:lang w:eastAsia="en-IN" w:bidi="ar-SA"/>
+          <w14:ligatures w14:val="none"/>
+        </w:rPr>
+        <w:t>!</w:t>
+      </w:r>
+      <w:proofErr w:type="spellStart"/>
+      <w:r>
+        <w:rPr>
+          <w:rFonts w:ascii="Cascadia Code" w:eastAsia="Times New Roman" w:hAnsi="Cascadia Code" w:cs="Cascadia Code"/>
+          <w:color w:val="4FC1FF"/>
+          <w:kern w:val="0"/>
+          <w:sz w:val="23"/>
+          <w:szCs w:val="23"/>
+          <w:lang w:eastAsia="en-IN" w:bidi="ar-SA"/>
+          <w14:ligatures w14:val="none"/>
+        </w:rPr>
+        <w:t>errors</w:t>
+      </w:r>
+      <w:r>
+        <w:rPr>
+          <w:rFonts w:ascii="Cascadia Code" w:eastAsia="Times New Roman" w:hAnsi="Cascadia Code" w:cs="Cascadia Code"/>
+          <w:color w:val="CCCCCC"/>
+          <w:kern w:val="0"/>
+          <w:sz w:val="23"/>
+          <w:szCs w:val="23"/>
+          <w:lang w:eastAsia="en-IN" w:bidi="ar-SA"/>
+          <w14:ligatures w14:val="none"/>
+        </w:rPr>
+        <w:t>.</w:t>
+      </w:r>
+      <w:r>
+        <w:rPr>
+          <w:rFonts w:ascii="Cascadia Code" w:eastAsia="Times New Roman" w:hAnsi="Cascadia Code" w:cs="Cascadia Code"/>
+          <w:color w:val="DCDCAA"/>
+          <w:kern w:val="0"/>
+          <w:sz w:val="23"/>
+          <w:szCs w:val="23"/>
+          <w:lang w:eastAsia="en-IN" w:bidi="ar-SA"/>
+          <w14:ligatures w14:val="none"/>
+        </w:rPr>
+        <w:t>isEmpty</w:t>
+      </w:r>
+      <w:proofErr w:type="spellEnd"/>
+      <w:r>
+        <w:rPr>
+          <w:rFonts w:ascii="Cascadia Code" w:eastAsia="Times New Roman" w:hAnsi="Cascadia Code" w:cs="Cascadia Code"/>
+          <w:color w:val="CCCCCC"/>
+          <w:kern w:val="0"/>
+          <w:sz w:val="23"/>
+          <w:szCs w:val="23"/>
+          <w:lang w:eastAsia="en-IN" w:bidi="ar-SA"/>
+          <w14:ligatures w14:val="none"/>
+        </w:rPr>
+        <w:t>()) {</w:t>
+      </w:r>
+    </w:p>
+    <w:p>
+      <w:pPr>
+        <w:shd w:val="clear" w:color="auto" w:fill="1F1F1F"/>
+        <w:spacing w:after="0" w:line="300" w:lineRule="atLeast"/>
+        <w:rPr>
+          <w:rFonts w:ascii="Cascadia Code" w:eastAsia="Times New Roman" w:hAnsi="Cascadia Code" w:cs="Cascadia Code"/>
+          <w:color w:val="CCCCCC"/>
+          <w:kern w:val="0"/>
+          <w:sz w:val="23"/>
+          <w:szCs w:val="23"/>
+          <w:lang w:eastAsia="en-IN" w:bidi="ar-SA"/>
+          <w14:ligatures w14:val="none"/>
+        </w:rPr>
+      </w:pPr>
+      <w:r>
+        <w:rPr>
+          <w:rFonts w:ascii="Cascadia Code" w:eastAsia="Times New Roman" w:hAnsi="Cascadia Code" w:cs="Cascadia Code"/>
+          <w:color w:val="CCCCCC"/>
+          <w:kern w:val="0"/>
+          <w:sz w:val="23"/>
+          <w:szCs w:val="23"/>
+          <w:lang w:eastAsia="en-IN" w:bidi="ar-SA"/>
+          <w14:ligatures w14:val="none"/>
+        </w:rPr>
+        <w:t xml:space="preserve">            </w:t>
+      </w:r>
+      <w:r>
+        <w:rPr>
+          <w:rFonts w:ascii="Cascadia Code" w:eastAsia="Times New Roman" w:hAnsi="Cascadia Code" w:cs="Cascadia Code"/>
+          <w:color w:val="C586C0"/>
+          <w:kern w:val="0"/>
+          <w:sz w:val="23"/>
+          <w:szCs w:val="23"/>
+          <w:lang w:eastAsia="en-IN" w:bidi="ar-SA"/>
+          <w14:ligatures w14:val="none"/>
+        </w:rPr>
+        <w:t>return</w:t>
+      </w:r>
+      <w:r>
+        <w:rPr>
+          <w:rFonts w:ascii="Cascadia Code" w:eastAsia="Times New Roman" w:hAnsi="Cascadia Code" w:cs="Cascadia Code"/>
+          <w:color w:val="CCCCCC"/>
+          <w:kern w:val="0"/>
+          <w:sz w:val="23"/>
+          <w:szCs w:val="23"/>
+          <w:lang w:eastAsia="en-IN" w:bidi="ar-SA"/>
+          <w14:ligatures w14:val="none"/>
+        </w:rPr>
+        <w:t xml:space="preserve"> </w:t>
+      </w:r>
+      <w:proofErr w:type="spellStart"/>
+      <w:r>
+        <w:rPr>
+          <w:rFonts w:ascii="Cascadia Code" w:eastAsia="Times New Roman" w:hAnsi="Cascadia Code" w:cs="Cascadia Code"/>
+          <w:color w:val="9CDCFE"/>
+          <w:kern w:val="0"/>
+          <w:sz w:val="23"/>
+          <w:szCs w:val="23"/>
+          <w:lang w:eastAsia="en-IN" w:bidi="ar-SA"/>
+          <w14:ligatures w14:val="none"/>
+        </w:rPr>
+        <w:t>res</w:t>
+      </w:r>
+      <w:r>
+        <w:rPr>
+          <w:rFonts w:ascii="Cascadia Code" w:eastAsia="Times New Roman" w:hAnsi="Cascadia Code" w:cs="Cascadia Code"/>
+          <w:color w:val="CCCCCC"/>
+          <w:kern w:val="0"/>
+          <w:sz w:val="23"/>
+          <w:szCs w:val="23"/>
+          <w:lang w:eastAsia="en-IN" w:bidi="ar-SA"/>
+          <w14:ligatures w14:val="none"/>
+        </w:rPr>
+        <w:t>.</w:t>
+      </w:r>
+      <w:r>
+        <w:rPr>
+          <w:rFonts w:ascii="Cascadia Code" w:eastAsia="Times New Roman" w:hAnsi="Cascadia Code" w:cs="Cascadia Code"/>
+          <w:color w:val="DCDCAA"/>
+          <w:kern w:val="0"/>
+          <w:sz w:val="23"/>
+          <w:szCs w:val="23"/>
+          <w:lang w:eastAsia="en-IN" w:bidi="ar-SA"/>
+          <w14:ligatures w14:val="none"/>
+        </w:rPr>
+        <w:t>status</w:t>
+      </w:r>
+      <w:proofErr w:type="spellEnd"/>
+      <w:r>
+        <w:rPr>
+          <w:rFonts w:ascii="Cascadia Code" w:eastAsia="Times New Roman" w:hAnsi="Cascadia Code" w:cs="Cascadia Code"/>
+          <w:color w:val="CCCCCC"/>
+          <w:kern w:val="0"/>
+          <w:sz w:val="23"/>
+          <w:szCs w:val="23"/>
+          <w:lang w:eastAsia="en-IN" w:bidi="ar-SA"/>
+          <w14:ligatures w14:val="none"/>
+        </w:rPr>
+        <w:t>(</w:t>
+      </w:r>
+      <w:r>
+        <w:rPr>
+          <w:rFonts w:ascii="Cascadia Code" w:eastAsia="Times New Roman" w:hAnsi="Cascadia Code" w:cs="Cascadia Code"/>
+          <w:color w:val="B5CEA8"/>
+          <w:kern w:val="0"/>
+          <w:sz w:val="23"/>
+          <w:szCs w:val="23"/>
+          <w:lang w:eastAsia="en-IN" w:bidi="ar-SA"/>
+          <w14:ligatures w14:val="none"/>
+        </w:rPr>
+        <w:t>400</w:t>
+      </w:r>
+      <w:r>
+        <w:rPr>
+          <w:rFonts w:ascii="Cascadia Code" w:eastAsia="Times New Roman" w:hAnsi="Cascadia Code" w:cs="Cascadia Code"/>
+          <w:color w:val="CCCCCC"/>
+          <w:kern w:val="0"/>
+          <w:sz w:val="23"/>
+          <w:szCs w:val="23"/>
+          <w:lang w:eastAsia="en-IN" w:bidi="ar-SA"/>
+          <w14:ligatures w14:val="none"/>
+        </w:rPr>
+        <w:t>).</w:t>
+      </w:r>
+      <w:r>
+        <w:rPr>
+          <w:rFonts w:ascii="Cascadia Code" w:eastAsia="Times New Roman" w:hAnsi="Cascadia Code" w:cs="Cascadia Code"/>
+          <w:color w:val="DCDCAA"/>
+          <w:kern w:val="0"/>
+          <w:sz w:val="23"/>
+          <w:szCs w:val="23"/>
+          <w:lang w:eastAsia="en-IN" w:bidi="ar-SA"/>
+          <w14:ligatures w14:val="none"/>
+        </w:rPr>
+        <w:t>json</w:t>
+      </w:r>
+      <w:r>
+        <w:rPr>
+          <w:rFonts w:ascii="Cascadia Code" w:eastAsia="Times New Roman" w:hAnsi="Cascadia Code" w:cs="Cascadia Code"/>
+          <w:color w:val="CCCCCC"/>
+          <w:kern w:val="0"/>
+          <w:sz w:val="23"/>
+          <w:szCs w:val="23"/>
+          <w:lang w:eastAsia="en-IN" w:bidi="ar-SA"/>
+          <w14:ligatures w14:val="none"/>
+        </w:rPr>
+        <w:t xml:space="preserve">({ </w:t>
+      </w:r>
+      <w:r>
+        <w:rPr>
+          <w:rFonts w:ascii="Cascadia Code" w:eastAsia="Times New Roman" w:hAnsi="Cascadia Code" w:cs="Cascadia Code"/>
+          <w:color w:val="9CDCFE"/>
+          <w:kern w:val="0"/>
+          <w:sz w:val="23"/>
+          <w:szCs w:val="23"/>
+          <w:lang w:eastAsia="en-IN" w:bidi="ar-SA"/>
+          <w14:ligatures w14:val="none"/>
+        </w:rPr>
+        <w:t>errors:</w:t>
+      </w:r>
+      <w:r>
+        <w:rPr>
+          <w:rFonts w:ascii="Cascadia Code" w:eastAsia="Times New Roman" w:hAnsi="Cascadia Code" w:cs="Cascadia Code"/>
+          <w:color w:val="CCCCCC"/>
+          <w:kern w:val="0"/>
+          <w:sz w:val="23"/>
+          <w:szCs w:val="23"/>
+          <w:lang w:eastAsia="en-IN" w:bidi="ar-SA"/>
+          <w14:ligatures w14:val="none"/>
+        </w:rPr>
+        <w:t xml:space="preserve"> </w:t>
+      </w:r>
+      <w:proofErr w:type="spellStart"/>
+      <w:r>
+        <w:rPr>
+          <w:rFonts w:ascii="Cascadia Code" w:eastAsia="Times New Roman" w:hAnsi="Cascadia Code" w:cs="Cascadia Code"/>
+          <w:color w:val="4FC1FF"/>
+          <w:kern w:val="0"/>
+          <w:sz w:val="23"/>
+          <w:szCs w:val="23"/>
+          <w:lang w:eastAsia="en-IN" w:bidi="ar-SA"/>
+          <w14:ligatures w14:val="none"/>
+        </w:rPr>
+        <w:t>errors</w:t>
+      </w:r>
+      <w:r>
+        <w:rPr>
+          <w:rFonts w:ascii="Cascadia Code" w:eastAsia="Times New Roman" w:hAnsi="Cascadia Code" w:cs="Cascadia Code"/>
+          <w:color w:val="CCCCCC"/>
+          <w:kern w:val="0"/>
+          <w:sz w:val="23"/>
+          <w:szCs w:val="23"/>
+          <w:lang w:eastAsia="en-IN" w:bidi="ar-SA"/>
+          <w14:ligatures w14:val="none"/>
+        </w:rPr>
+        <w:t>.</w:t>
+      </w:r>
+      <w:r>
+        <w:rPr>
+          <w:rFonts w:ascii="Cascadia Code" w:eastAsia="Times New Roman" w:hAnsi="Cascadia Code" w:cs="Cascadia Code"/>
+          <w:color w:val="DCDCAA"/>
+          <w:kern w:val="0"/>
+          <w:sz w:val="23"/>
+          <w:szCs w:val="23"/>
+          <w:lang w:eastAsia="en-IN" w:bidi="ar-SA"/>
+          <w14:ligatures w14:val="none"/>
+        </w:rPr>
+        <w:t>array</w:t>
+      </w:r>
+      <w:proofErr w:type="spellEnd"/>
+      <w:r>
+        <w:rPr>
+          <w:rFonts w:ascii="Cascadia Code" w:eastAsia="Times New Roman" w:hAnsi="Cascadia Code" w:cs="Cascadia Code"/>
+          <w:color w:val="CCCCCC"/>
+          <w:kern w:val="0"/>
+          <w:sz w:val="23"/>
+          <w:szCs w:val="23"/>
+          <w:lang w:eastAsia="en-IN" w:bidi="ar-SA"/>
+          <w14:ligatures w14:val="none"/>
+        </w:rPr>
+        <w:t>() })</w:t>
+      </w:r>
+    </w:p>
+    <w:p>
+      <w:pPr>
+        <w:shd w:val="clear" w:color="auto" w:fill="1F1F1F"/>
+        <w:spacing w:after="0" w:line="300" w:lineRule="atLeast"/>
+        <w:rPr>
+          <w:rFonts w:ascii="Cascadia Code" w:eastAsia="Times New Roman" w:hAnsi="Cascadia Code" w:cs="Cascadia Code"/>
+          <w:color w:val="CCCCCC"/>
+          <w:kern w:val="0"/>
+          <w:sz w:val="23"/>
+          <w:szCs w:val="23"/>
+          <w:lang w:eastAsia="en-IN" w:bidi="ar-SA"/>
+          <w14:ligatures w14:val="none"/>
+        </w:rPr>
+      </w:pPr>
+      <w:r>
+        <w:rPr>
+          <w:rFonts w:ascii="Cascadia Code" w:eastAsia="Times New Roman" w:hAnsi="Cascadia Code" w:cs="Cascadia Code"/>
+          <w:color w:val="CCCCCC"/>
+          <w:kern w:val="0"/>
+          <w:sz w:val="23"/>
+          <w:szCs w:val="23"/>
+          <w:lang w:eastAsia="en-IN" w:bidi="ar-SA"/>
+          <w14:ligatures w14:val="none"/>
+        </w:rPr>
+        <w:t>        }</w:t>
+      </w:r>
+    </w:p>
+    <w:p>
+      <w:pPr>
+        <w:shd w:val="clear" w:color="auto" w:fill="1F1F1F"/>
+        <w:spacing w:after="0" w:line="300" w:lineRule="atLeast"/>
+        <w:rPr>
+          <w:rFonts w:ascii="Cascadia Code" w:eastAsia="Times New Roman" w:hAnsi="Cascadia Code" w:cs="Cascadia Code"/>
+          <w:color w:val="CCCCCC"/>
+          <w:kern w:val="0"/>
+          <w:sz w:val="23"/>
+          <w:szCs w:val="23"/>
+          <w:lang w:eastAsia="en-IN" w:bidi="ar-SA"/>
+          <w14:ligatures w14:val="none"/>
+        </w:rPr>
+      </w:pPr>
+      <w:r>
+        <w:rPr>
+          <w:rFonts w:ascii="Cascadia Code" w:eastAsia="Times New Roman" w:hAnsi="Cascadia Code" w:cs="Cascadia Code"/>
+          <w:color w:val="CCCCCC"/>
+          <w:kern w:val="0"/>
+          <w:sz w:val="23"/>
+          <w:szCs w:val="23"/>
+          <w:lang w:eastAsia="en-IN" w:bidi="ar-SA"/>
+          <w14:ligatures w14:val="none"/>
+        </w:rPr>
+        <w:t xml:space="preserve">        </w:t>
+      </w:r>
+      <w:proofErr w:type="spellStart"/>
+      <w:r>
+        <w:rPr>
+          <w:rFonts w:ascii="Cascadia Code" w:eastAsia="Times New Roman" w:hAnsi="Cascadia Code" w:cs="Cascadia Code"/>
+          <w:color w:val="4EC9B0"/>
+          <w:kern w:val="0"/>
+          <w:sz w:val="23"/>
+          <w:szCs w:val="23"/>
+          <w:lang w:eastAsia="en-IN" w:bidi="ar-SA"/>
+          <w14:ligatures w14:val="none"/>
+        </w:rPr>
+        <w:t>User</w:t>
+      </w:r>
+      <w:r>
+        <w:rPr>
+          <w:rFonts w:ascii="Cascadia Code" w:eastAsia="Times New Roman" w:hAnsi="Cascadia Code" w:cs="Cascadia Code"/>
+          <w:color w:val="CCCCCC"/>
+          <w:kern w:val="0"/>
+          <w:sz w:val="23"/>
+          <w:szCs w:val="23"/>
+          <w:lang w:eastAsia="en-IN" w:bidi="ar-SA"/>
+          <w14:ligatures w14:val="none"/>
+        </w:rPr>
+        <w:t>.</w:t>
+      </w:r>
+      <w:r>
+        <w:rPr>
+          <w:rFonts w:ascii="Cascadia Code" w:eastAsia="Times New Roman" w:hAnsi="Cascadia Code" w:cs="Cascadia Code"/>
+          <w:color w:val="DCDCAA"/>
+          <w:kern w:val="0"/>
+          <w:sz w:val="23"/>
+          <w:szCs w:val="23"/>
+          <w:lang w:eastAsia="en-IN" w:bidi="ar-SA"/>
+          <w14:ligatures w14:val="none"/>
+        </w:rPr>
+        <w:t>create</w:t>
+      </w:r>
+      <w:proofErr w:type="spellEnd"/>
+      <w:r>
+        <w:rPr>
+          <w:rFonts w:ascii="Cascadia Code" w:eastAsia="Times New Roman" w:hAnsi="Cascadia Code" w:cs="Cascadia Code"/>
+          <w:color w:val="CCCCCC"/>
+          <w:kern w:val="0"/>
+          <w:sz w:val="23"/>
+          <w:szCs w:val="23"/>
+          <w:lang w:eastAsia="en-IN" w:bidi="ar-SA"/>
+          <w14:ligatures w14:val="none"/>
+        </w:rPr>
+        <w:t>({</w:t>
+      </w:r>
+    </w:p>
+    <w:p>
+      <w:pPr>
+        <w:shd w:val="clear" w:color="auto" w:fill="1F1F1F"/>
+        <w:spacing w:after="0" w:line="300" w:lineRule="atLeast"/>
+        <w:rPr>
+          <w:rFonts w:ascii="Cascadia Code" w:eastAsia="Times New Roman" w:hAnsi="Cascadia Code" w:cs="Cascadia Code"/>
+          <w:color w:val="CCCCCC"/>
+          <w:kern w:val="0"/>
+          <w:sz w:val="23"/>
+          <w:szCs w:val="23"/>
+          <w:lang w:eastAsia="en-IN" w:bidi="ar-SA"/>
+          <w14:ligatures w14:val="none"/>
+        </w:rPr>
+      </w:pPr>
+      <w:r>
+        <w:rPr>
+          <w:rFonts w:ascii="Cascadia Code" w:eastAsia="Times New Roman" w:hAnsi="Cascadia Code" w:cs="Cascadia Code"/>
+          <w:color w:val="CCCCCC"/>
+          <w:kern w:val="0"/>
+          <w:sz w:val="23"/>
+          <w:szCs w:val="23"/>
+          <w:lang w:eastAsia="en-IN" w:bidi="ar-SA"/>
+          <w14:ligatures w14:val="none"/>
+        </w:rPr>
+        <w:t xml:space="preserve">            </w:t>
+      </w:r>
+      <w:r>
+        <w:rPr>
+          <w:rFonts w:ascii="Cascadia Code" w:eastAsia="Times New Roman" w:hAnsi="Cascadia Code" w:cs="Cascadia Code"/>
+          <w:color w:val="9CDCFE"/>
+          <w:kern w:val="0"/>
+          <w:sz w:val="23"/>
+          <w:szCs w:val="23"/>
+          <w:lang w:eastAsia="en-IN" w:bidi="ar-SA"/>
+          <w14:ligatures w14:val="none"/>
+        </w:rPr>
+        <w:t>name:</w:t>
+      </w:r>
+      <w:r>
+        <w:rPr>
+          <w:rFonts w:ascii="Cascadia Code" w:eastAsia="Times New Roman" w:hAnsi="Cascadia Code" w:cs="Cascadia Code"/>
+          <w:color w:val="CCCCCC"/>
+          <w:kern w:val="0"/>
+          <w:sz w:val="23"/>
+          <w:szCs w:val="23"/>
+          <w:lang w:eastAsia="en-IN" w:bidi="ar-SA"/>
+          <w14:ligatures w14:val="none"/>
+        </w:rPr>
+        <w:t xml:space="preserve"> </w:t>
+      </w:r>
+      <w:r>
+        <w:rPr>
+          <w:rFonts w:ascii="Cascadia Code" w:eastAsia="Times New Roman" w:hAnsi="Cascadia Code" w:cs="Cascadia Code"/>
+          <w:color w:val="9CDCFE"/>
+          <w:kern w:val="0"/>
+          <w:sz w:val="23"/>
+          <w:szCs w:val="23"/>
+          <w:lang w:eastAsia="en-IN" w:bidi="ar-SA"/>
+          <w14:ligatures w14:val="none"/>
+        </w:rPr>
+        <w:t>req</w:t>
+      </w:r>
+      <w:r>
+        <w:rPr>
+          <w:rFonts w:ascii="Cascadia Code" w:eastAsia="Times New Roman" w:hAnsi="Cascadia Code" w:cs="Cascadia Code"/>
+          <w:color w:val="CCCCCC"/>
+          <w:kern w:val="0"/>
+          <w:sz w:val="23"/>
+          <w:szCs w:val="23"/>
+          <w:lang w:eastAsia="en-IN" w:bidi="ar-SA"/>
+          <w14:ligatures w14:val="none"/>
+        </w:rPr>
+        <w:t>.</w:t>
+      </w:r>
+      <w:r>
+        <w:rPr>
+          <w:rFonts w:ascii="Cascadia Code" w:eastAsia="Times New Roman" w:hAnsi="Cascadia Code" w:cs="Cascadia Code"/>
+          <w:color w:val="9CDCFE"/>
+          <w:kern w:val="0"/>
+          <w:sz w:val="23"/>
+          <w:szCs w:val="23"/>
+          <w:lang w:eastAsia="en-IN" w:bidi="ar-SA"/>
+          <w14:ligatures w14:val="none"/>
+        </w:rPr>
+        <w:t>body</w:t>
+      </w:r>
+      <w:r>
+        <w:rPr>
+          <w:rFonts w:ascii="Cascadia Code" w:eastAsia="Times New Roman" w:hAnsi="Cascadia Code" w:cs="Cascadia Code"/>
+          <w:color w:val="CCCCCC"/>
+          <w:kern w:val="0"/>
+          <w:sz w:val="23"/>
+          <w:szCs w:val="23"/>
+          <w:lang w:eastAsia="en-IN" w:bidi="ar-SA"/>
+          <w14:ligatures w14:val="none"/>
+        </w:rPr>
+        <w:t>.</w:t>
+      </w:r>
+      <w:r>
+        <w:rPr>
+          <w:rFonts w:ascii="Cascadia Code" w:eastAsia="Times New Roman" w:hAnsi="Cascadia Code" w:cs="Cascadia Code"/>
+          <w:color w:val="9CDCFE"/>
+          <w:kern w:val="0"/>
+          <w:sz w:val="23"/>
+          <w:szCs w:val="23"/>
+          <w:lang w:eastAsia="en-IN" w:bidi="ar-SA"/>
+          <w14:ligatures w14:val="none"/>
+        </w:rPr>
+        <w:t>name</w:t>
+      </w:r>
+      <w:r>
+        <w:rPr>
+          <w:rFonts w:ascii="Cascadia Code" w:eastAsia="Times New Roman" w:hAnsi="Cascadia Code" w:cs="Cascadia Code"/>
+          <w:color w:val="CCCCCC"/>
+          <w:kern w:val="0"/>
+          <w:sz w:val="23"/>
+          <w:szCs w:val="23"/>
+          <w:lang w:eastAsia="en-IN" w:bidi="ar-SA"/>
+          <w14:ligatures w14:val="none"/>
+        </w:rPr>
+        <w:t>,</w:t>
+      </w:r>
+    </w:p>
+    <w:p>
+      <w:pPr>
+        <w:shd w:val="clear" w:color="auto" w:fill="1F1F1F"/>
+        <w:spacing w:after="0" w:line="300" w:lineRule="atLeast"/>
+        <w:rPr>
+          <w:rFonts w:ascii="Cascadia Code" w:eastAsia="Times New Roman" w:hAnsi="Cascadia Code" w:cs="Cascadia Code"/>
+          <w:color w:val="CCCCCC"/>
+          <w:kern w:val="0"/>
+          <w:sz w:val="23"/>
+          <w:szCs w:val="23"/>
+          <w:lang w:eastAsia="en-IN" w:bidi="ar-SA"/>
+          <w14:ligatures w14:val="none"/>
+        </w:rPr>
+      </w:pPr>
+      <w:r>
+        <w:rPr>
+          <w:rFonts w:ascii="Cascadia Code" w:eastAsia="Times New Roman" w:hAnsi="Cascadia Code" w:cs="Cascadia Code"/>
+          <w:color w:val="CCCCCC"/>
+          <w:kern w:val="0"/>
+          <w:sz w:val="23"/>
+          <w:szCs w:val="23"/>
+          <w:lang w:eastAsia="en-IN" w:bidi="ar-SA"/>
+          <w14:ligatures w14:val="none"/>
+        </w:rPr>
+        <w:t xml:space="preserve">            </w:t>
+      </w:r>
+      <w:r>
+        <w:rPr>
+          <w:rFonts w:ascii="Cascadia Code" w:eastAsia="Times New Roman" w:hAnsi="Cascadia Code" w:cs="Cascadia Code"/>
+          <w:color w:val="9CDCFE"/>
+          <w:kern w:val="0"/>
+          <w:sz w:val="23"/>
+          <w:szCs w:val="23"/>
+          <w:lang w:eastAsia="en-IN" w:bidi="ar-SA"/>
+          <w14:ligatures w14:val="none"/>
+        </w:rPr>
+        <w:t>password:</w:t>
+      </w:r>
+      <w:r>
+        <w:rPr>
+          <w:rFonts w:ascii="Cascadia Code" w:eastAsia="Times New Roman" w:hAnsi="Cascadia Code" w:cs="Cascadia Code"/>
+          <w:color w:val="CCCCCC"/>
+          <w:kern w:val="0"/>
+          <w:sz w:val="23"/>
+          <w:szCs w:val="23"/>
+          <w:lang w:eastAsia="en-IN" w:bidi="ar-SA"/>
+          <w14:ligatures w14:val="none"/>
+        </w:rPr>
+        <w:t xml:space="preserve"> </w:t>
+      </w:r>
+      <w:proofErr w:type="spellStart"/>
+      <w:r>
+        <w:rPr>
+          <w:rFonts w:ascii="Cascadia Code" w:eastAsia="Times New Roman" w:hAnsi="Cascadia Code" w:cs="Cascadia Code"/>
+          <w:color w:val="9CDCFE"/>
+          <w:kern w:val="0"/>
+          <w:sz w:val="23"/>
+          <w:szCs w:val="23"/>
+          <w:lang w:eastAsia="en-IN" w:bidi="ar-SA"/>
+          <w14:ligatures w14:val="none"/>
+        </w:rPr>
+        <w:t>req</w:t>
+      </w:r>
+      <w:r>
+        <w:rPr>
+          <w:rFonts w:ascii="Cascadia Code" w:eastAsia="Times New Roman" w:hAnsi="Cascadia Code" w:cs="Cascadia Code"/>
+          <w:color w:val="CCCCCC"/>
+          <w:kern w:val="0"/>
+          <w:sz w:val="23"/>
+          <w:szCs w:val="23"/>
+          <w:lang w:eastAsia="en-IN" w:bidi="ar-SA"/>
+          <w14:ligatures w14:val="none"/>
+        </w:rPr>
+        <w:t>.</w:t>
+      </w:r>
+      <w:r>
+        <w:rPr>
+          <w:rFonts w:ascii="Cascadia Code" w:eastAsia="Times New Roman" w:hAnsi="Cascadia Code" w:cs="Cascadia Code"/>
+          <w:color w:val="9CDCFE"/>
+          <w:kern w:val="0"/>
+          <w:sz w:val="23"/>
+          <w:szCs w:val="23"/>
+          <w:lang w:eastAsia="en-IN" w:bidi="ar-SA"/>
+          <w14:ligatures w14:val="none"/>
+        </w:rPr>
+        <w:t>body</w:t>
+      </w:r>
+      <w:r>
+        <w:rPr>
+          <w:rFonts w:ascii="Cascadia Code" w:eastAsia="Times New Roman" w:hAnsi="Cascadia Code" w:cs="Cascadia Code"/>
+          <w:color w:val="CCCCCC"/>
+          <w:kern w:val="0"/>
+          <w:sz w:val="23"/>
+          <w:szCs w:val="23"/>
+          <w:lang w:eastAsia="en-IN" w:bidi="ar-SA"/>
+          <w14:ligatures w14:val="none"/>
+        </w:rPr>
+        <w:t>.</w:t>
+      </w:r>
+      <w:r>
+        <w:rPr>
+          <w:rFonts w:ascii="Cascadia Code" w:eastAsia="Times New Roman" w:hAnsi="Cascadia Code" w:cs="Cascadia Code"/>
+          <w:color w:val="9CDCFE"/>
+          <w:kern w:val="0"/>
+          <w:sz w:val="23"/>
+          <w:szCs w:val="23"/>
+          <w:lang w:eastAsia="en-IN" w:bidi="ar-SA"/>
+          <w14:ligatures w14:val="none"/>
+        </w:rPr>
+        <w:t>password</w:t>
+      </w:r>
+      <w:proofErr w:type="spellEnd"/>
+      <w:r>
+        <w:rPr>
+          <w:rFonts w:ascii="Cascadia Code" w:eastAsia="Times New Roman" w:hAnsi="Cascadia Code" w:cs="Cascadia Code"/>
+          <w:color w:val="CCCCCC"/>
+          <w:kern w:val="0"/>
+          <w:sz w:val="23"/>
+          <w:szCs w:val="23"/>
+          <w:lang w:eastAsia="en-IN" w:bidi="ar-SA"/>
+          <w14:ligatures w14:val="none"/>
+        </w:rPr>
+        <w:t>,</w:t>
+      </w:r>
+    </w:p>
+    <w:p>
+      <w:pPr>
+        <w:shd w:val="clear" w:color="auto" w:fill="1F1F1F"/>
+        <w:spacing w:after="0" w:line="300" w:lineRule="atLeast"/>
+        <w:rPr>
+          <w:rFonts w:ascii="Cascadia Code" w:eastAsia="Times New Roman" w:hAnsi="Cascadia Code" w:cs="Cascadia Code"/>
+          <w:color w:val="CCCCCC"/>
+          <w:kern w:val="0"/>
+          <w:sz w:val="23"/>
+          <w:szCs w:val="23"/>
+          <w:lang w:eastAsia="en-IN" w:bidi="ar-SA"/>
+          <w14:ligatures w14:val="none"/>
+        </w:rPr>
+      </w:pPr>
+      <w:r>
+        <w:rPr>
+          <w:rFonts w:ascii="Cascadia Code" w:eastAsia="Times New Roman" w:hAnsi="Cascadia Code" w:cs="Cascadia Code"/>
+          <w:color w:val="CCCCCC"/>
+          <w:kern w:val="0"/>
+          <w:sz w:val="23"/>
+          <w:szCs w:val="23"/>
+          <w:lang w:eastAsia="en-IN" w:bidi="ar-SA"/>
+          <w14:ligatures w14:val="none"/>
+        </w:rPr>
+        <w:t xml:space="preserve">            </w:t>
+      </w:r>
+      <w:r>
+        <w:rPr>
+          <w:rFonts w:ascii="Cascadia Code" w:eastAsia="Times New Roman" w:hAnsi="Cascadia Code" w:cs="Cascadia Code"/>
+          <w:color w:val="9CDCFE"/>
+          <w:kern w:val="0"/>
+          <w:sz w:val="23"/>
+          <w:szCs w:val="23"/>
+          <w:lang w:eastAsia="en-IN" w:bidi="ar-SA"/>
+          <w14:ligatures w14:val="none"/>
+        </w:rPr>
+        <w:t>email:</w:t>
+      </w:r>
+      <w:r>
+        <w:rPr>
+          <w:rFonts w:ascii="Cascadia Code" w:eastAsia="Times New Roman" w:hAnsi="Cascadia Code" w:cs="Cascadia Code"/>
+          <w:color w:val="CCCCCC"/>
+          <w:kern w:val="0"/>
+          <w:sz w:val="23"/>
+          <w:szCs w:val="23"/>
+          <w:lang w:eastAsia="en-IN" w:bidi="ar-SA"/>
+          <w14:ligatures w14:val="none"/>
+        </w:rPr>
+        <w:t xml:space="preserve"> </w:t>
+      </w:r>
+      <w:proofErr w:type="spellStart"/>
+      <w:r>
+        <w:rPr>
+          <w:rFonts w:ascii="Cascadia Code" w:eastAsia="Times New Roman" w:hAnsi="Cascadia Code" w:cs="Cascadia Code"/>
+          <w:color w:val="9CDCFE"/>
+          <w:kern w:val="0"/>
+          <w:sz w:val="23"/>
+          <w:szCs w:val="23"/>
+          <w:lang w:eastAsia="en-IN" w:bidi="ar-SA"/>
+          <w14:ligatures w14:val="none"/>
+        </w:rPr>
+        <w:t>req</w:t>
+      </w:r>
+      <w:r>
+        <w:rPr>
+          <w:rFonts w:ascii="Cascadia Code" w:eastAsia="Times New Roman" w:hAnsi="Cascadia Code" w:cs="Cascadia Code"/>
+          <w:color w:val="CCCCCC"/>
+          <w:kern w:val="0"/>
+          <w:sz w:val="23"/>
+          <w:szCs w:val="23"/>
+          <w:lang w:eastAsia="en-IN" w:bidi="ar-SA"/>
+          <w14:ligatures w14:val="none"/>
+        </w:rPr>
+        <w:t>.</w:t>
+      </w:r>
+      <w:r>
+        <w:rPr>
+          <w:rFonts w:ascii="Cascadia Code" w:eastAsia="Times New Roman" w:hAnsi="Cascadia Code" w:cs="Cascadia Code"/>
+          <w:color w:val="9CDCFE"/>
+          <w:kern w:val="0"/>
+          <w:sz w:val="23"/>
+          <w:szCs w:val="23"/>
+          <w:lang w:eastAsia="en-IN" w:bidi="ar-SA"/>
+          <w14:ligatures w14:val="none"/>
+        </w:rPr>
+        <w:t>body</w:t>
+      </w:r>
+      <w:r>
+        <w:rPr>
+          <w:rFonts w:ascii="Cascadia Code" w:eastAsia="Times New Roman" w:hAnsi="Cascadia Code" w:cs="Cascadia Code"/>
+          <w:color w:val="CCCCCC"/>
+          <w:kern w:val="0"/>
+          <w:sz w:val="23"/>
+          <w:szCs w:val="23"/>
+          <w:lang w:eastAsia="en-IN" w:bidi="ar-SA"/>
+          <w14:ligatures w14:val="none"/>
+        </w:rPr>
+        <w:t>.</w:t>
+      </w:r>
+      <w:r>
+        <w:rPr>
+          <w:rFonts w:ascii="Cascadia Code" w:eastAsia="Times New Roman" w:hAnsi="Cascadia Code" w:cs="Cascadia Code"/>
+          <w:color w:val="9CDCFE"/>
+          <w:kern w:val="0"/>
+          <w:sz w:val="23"/>
+          <w:szCs w:val="23"/>
+          <w:lang w:eastAsia="en-IN" w:bidi="ar-SA"/>
+          <w14:ligatures w14:val="none"/>
+        </w:rPr>
+        <w:t>email</w:t>
+      </w:r>
+      <w:proofErr w:type="spellEnd"/>
+    </w:p>
+    <w:p>
+      <w:pPr>
+        <w:shd w:val="clear" w:color="auto" w:fill="1F1F1F"/>
+        <w:spacing w:after="0" w:line="300" w:lineRule="atLeast"/>
+        <w:rPr>
+          <w:rFonts w:ascii="Cascadia Code" w:eastAsia="Times New Roman" w:hAnsi="Cascadia Code" w:cs="Cascadia Code"/>
+          <w:color w:val="CCCCCC"/>
+          <w:kern w:val="0"/>
+          <w:sz w:val="23"/>
+          <w:szCs w:val="23"/>
+          <w:lang w:eastAsia="en-IN" w:bidi="ar-SA"/>
+          <w14:ligatures w14:val="none"/>
+        </w:rPr>
+      </w:pPr>
+      <w:r>
+        <w:rPr>
+          <w:rFonts w:ascii="Cascadia Code" w:eastAsia="Times New Roman" w:hAnsi="Cascadia Code" w:cs="Cascadia Code"/>
+          <w:color w:val="CCCCCC"/>
+          <w:kern w:val="0"/>
+          <w:sz w:val="23"/>
+          <w:szCs w:val="23"/>
+          <w:lang w:eastAsia="en-IN" w:bidi="ar-SA"/>
+          <w14:ligatures w14:val="none"/>
+        </w:rPr>
+        <w:t>        }).</w:t>
+      </w:r>
+      <w:r>
+        <w:rPr>
+          <w:rFonts w:ascii="Cascadia Code" w:eastAsia="Times New Roman" w:hAnsi="Cascadia Code" w:cs="Cascadia Code"/>
+          <w:color w:val="DCDCAA"/>
+          <w:kern w:val="0"/>
+          <w:sz w:val="23"/>
+          <w:szCs w:val="23"/>
+          <w:lang w:eastAsia="en-IN" w:bidi="ar-SA"/>
+          <w14:ligatures w14:val="none"/>
+        </w:rPr>
+        <w:t>then</w:t>
+      </w:r>
+      <w:r>
+        <w:rPr>
+          <w:rFonts w:ascii="Cascadia Code" w:eastAsia="Times New Roman" w:hAnsi="Cascadia Code" w:cs="Cascadia Code"/>
+          <w:color w:val="CCCCCC"/>
+          <w:kern w:val="0"/>
+          <w:sz w:val="23"/>
+          <w:szCs w:val="23"/>
+          <w:lang w:eastAsia="en-IN" w:bidi="ar-SA"/>
+          <w14:ligatures w14:val="none"/>
+        </w:rPr>
+        <w:t>(</w:t>
+      </w:r>
+      <w:r>
+        <w:rPr>
+          <w:rFonts w:ascii="Cascadia Code" w:eastAsia="Times New Roman" w:hAnsi="Cascadia Code" w:cs="Cascadia Code"/>
+          <w:color w:val="9CDCFE"/>
+          <w:kern w:val="0"/>
+          <w:sz w:val="23"/>
+          <w:szCs w:val="23"/>
+          <w:lang w:eastAsia="en-IN" w:bidi="ar-SA"/>
+          <w14:ligatures w14:val="none"/>
+        </w:rPr>
+        <w:t>user</w:t>
+      </w:r>
+      <w:r>
+        <w:rPr>
+          <w:rFonts w:ascii="Cascadia Code" w:eastAsia="Times New Roman" w:hAnsi="Cascadia Code" w:cs="Cascadia Code"/>
+          <w:color w:val="CCCCCC"/>
+          <w:kern w:val="0"/>
+          <w:sz w:val="23"/>
+          <w:szCs w:val="23"/>
+          <w:lang w:eastAsia="en-IN" w:bidi="ar-SA"/>
+          <w14:ligatures w14:val="none"/>
+        </w:rPr>
+        <w:t xml:space="preserve"> </w:t>
+      </w:r>
+      <w:r>
+        <w:rPr>
+          <w:rFonts w:ascii="Cascadia Code" w:eastAsia="Times New Roman" w:hAnsi="Cascadia Code" w:cs="Cascadia Code"/>
+          <w:color w:val="569CD6"/>
+          <w:kern w:val="0"/>
+          <w:sz w:val="23"/>
+          <w:szCs w:val="23"/>
+          <w:lang w:eastAsia="en-IN" w:bidi="ar-SA"/>
+          <w14:ligatures w14:val="none"/>
+        </w:rPr>
+        <w:t>=&gt;</w:t>
+      </w:r>
+      <w:r>
+        <w:rPr>
+          <w:rFonts w:ascii="Cascadia Code" w:eastAsia="Times New Roman" w:hAnsi="Cascadia Code" w:cs="Cascadia Code"/>
+          <w:color w:val="CCCCCC"/>
+          <w:kern w:val="0"/>
+          <w:sz w:val="23"/>
+          <w:szCs w:val="23"/>
+          <w:lang w:eastAsia="en-IN" w:bidi="ar-SA"/>
+          <w14:ligatures w14:val="none"/>
+        </w:rPr>
+        <w:t xml:space="preserve"> </w:t>
+      </w:r>
+      <w:proofErr w:type="spellStart"/>
+      <w:r>
+        <w:rPr>
+          <w:rFonts w:ascii="Cascadia Code" w:eastAsia="Times New Roman" w:hAnsi="Cascadia Code" w:cs="Cascadia Code"/>
+          <w:color w:val="9CDCFE"/>
+          <w:kern w:val="0"/>
+          <w:sz w:val="23"/>
+          <w:szCs w:val="23"/>
+          <w:lang w:eastAsia="en-IN" w:bidi="ar-SA"/>
+          <w14:ligatures w14:val="none"/>
+        </w:rPr>
+        <w:t>res</w:t>
+      </w:r>
+      <w:r>
+        <w:rPr>
+          <w:rFonts w:ascii="Cascadia Code" w:eastAsia="Times New Roman" w:hAnsi="Cascadia Code" w:cs="Cascadia Code"/>
+          <w:color w:val="CCCCCC"/>
+          <w:kern w:val="0"/>
+          <w:sz w:val="23"/>
+          <w:szCs w:val="23"/>
+          <w:lang w:eastAsia="en-IN" w:bidi="ar-SA"/>
+          <w14:ligatures w14:val="none"/>
+        </w:rPr>
+        <w:t>.</w:t>
+      </w:r>
+      <w:r>
+        <w:rPr>
+          <w:rFonts w:ascii="Cascadia Code" w:eastAsia="Times New Roman" w:hAnsi="Cascadia Code" w:cs="Cascadia Code"/>
+          <w:color w:val="DCDCAA"/>
+          <w:kern w:val="0"/>
+          <w:sz w:val="23"/>
+          <w:szCs w:val="23"/>
+          <w:lang w:eastAsia="en-IN" w:bidi="ar-SA"/>
+          <w14:ligatures w14:val="none"/>
+        </w:rPr>
+        <w:t>json</w:t>
+      </w:r>
+      <w:proofErr w:type="spellEnd"/>
+      <w:r>
+        <w:rPr>
+          <w:rFonts w:ascii="Cascadia Code" w:eastAsia="Times New Roman" w:hAnsi="Cascadia Code" w:cs="Cascadia Code"/>
+          <w:color w:val="CCCCCC"/>
+          <w:kern w:val="0"/>
+          <w:sz w:val="23"/>
+          <w:szCs w:val="23"/>
+          <w:lang w:eastAsia="en-IN" w:bidi="ar-SA"/>
+          <w14:ligatures w14:val="none"/>
+        </w:rPr>
+        <w:t>(</w:t>
+      </w:r>
+      <w:r>
+        <w:rPr>
+          <w:rFonts w:ascii="Cascadia Code" w:eastAsia="Times New Roman" w:hAnsi="Cascadia Code" w:cs="Cascadia Code"/>
+          <w:color w:val="9CDCFE"/>
+          <w:kern w:val="0"/>
+          <w:sz w:val="23"/>
+          <w:szCs w:val="23"/>
+          <w:lang w:eastAsia="en-IN" w:bidi="ar-SA"/>
+          <w14:ligatures w14:val="none"/>
+        </w:rPr>
+        <w:t>user</w:t>
+      </w:r>
+      <w:r>
+        <w:rPr>
+          <w:rFonts w:ascii="Cascadia Code" w:eastAsia="Times New Roman" w:hAnsi="Cascadia Code" w:cs="Cascadia Code"/>
+          <w:color w:val="CCCCCC"/>
+          <w:kern w:val="0"/>
+          <w:sz w:val="23"/>
+          <w:szCs w:val="23"/>
+          <w:lang w:eastAsia="en-IN" w:bidi="ar-SA"/>
+          <w14:ligatures w14:val="none"/>
+        </w:rPr>
+        <w:t>)).</w:t>
+      </w:r>
+      <w:r>
+        <w:rPr>
+          <w:rFonts w:ascii="Cascadia Code" w:eastAsia="Times New Roman" w:hAnsi="Cascadia Code" w:cs="Cascadia Code"/>
+          <w:color w:val="DCDCAA"/>
+          <w:kern w:val="0"/>
+          <w:sz w:val="23"/>
+          <w:szCs w:val="23"/>
+          <w:lang w:eastAsia="en-IN" w:bidi="ar-SA"/>
+          <w14:ligatures w14:val="none"/>
+        </w:rPr>
+        <w:t>catch</w:t>
+      </w:r>
+      <w:r>
+        <w:rPr>
+          <w:rFonts w:ascii="Cascadia Code" w:eastAsia="Times New Roman" w:hAnsi="Cascadia Code" w:cs="Cascadia Code"/>
+          <w:color w:val="CCCCCC"/>
+          <w:kern w:val="0"/>
+          <w:sz w:val="23"/>
+          <w:szCs w:val="23"/>
+          <w:lang w:eastAsia="en-IN" w:bidi="ar-SA"/>
+          <w14:ligatures w14:val="none"/>
+        </w:rPr>
+        <w:t>(</w:t>
+      </w:r>
+      <w:r>
+        <w:rPr>
+          <w:rFonts w:ascii="Cascadia Code" w:eastAsia="Times New Roman" w:hAnsi="Cascadia Code" w:cs="Cascadia Code"/>
+          <w:color w:val="9CDCFE"/>
+          <w:kern w:val="0"/>
+          <w:sz w:val="23"/>
+          <w:szCs w:val="23"/>
+          <w:lang w:eastAsia="en-IN" w:bidi="ar-SA"/>
+          <w14:ligatures w14:val="none"/>
+        </w:rPr>
+        <w:t>err</w:t>
+      </w:r>
+      <w:r>
+        <w:rPr>
+          <w:rFonts w:ascii="Cascadia Code" w:eastAsia="Times New Roman" w:hAnsi="Cascadia Code" w:cs="Cascadia Code"/>
+          <w:color w:val="CCCCCC"/>
+          <w:kern w:val="0"/>
+          <w:sz w:val="23"/>
+          <w:szCs w:val="23"/>
+          <w:lang w:eastAsia="en-IN" w:bidi="ar-SA"/>
+          <w14:ligatures w14:val="none"/>
+        </w:rPr>
+        <w:t xml:space="preserve"> </w:t>
+      </w:r>
+      <w:r>
+        <w:rPr>
+          <w:rFonts w:ascii="Cascadia Code" w:eastAsia="Times New Roman" w:hAnsi="Cascadia Code" w:cs="Cascadia Code"/>
+          <w:color w:val="569CD6"/>
+          <w:kern w:val="0"/>
+          <w:sz w:val="23"/>
+          <w:szCs w:val="23"/>
+          <w:lang w:eastAsia="en-IN" w:bidi="ar-SA"/>
+          <w14:ligatures w14:val="none"/>
+        </w:rPr>
+        <w:t>=&gt;</w:t>
+      </w:r>
+      <w:r>
+        <w:rPr>
+          <w:rFonts w:ascii="Cascadia Code" w:eastAsia="Times New Roman" w:hAnsi="Cascadia Code" w:cs="Cascadia Code"/>
+          <w:color w:val="CCCCCC"/>
+          <w:kern w:val="0"/>
+          <w:sz w:val="23"/>
+          <w:szCs w:val="23"/>
+          <w:lang w:eastAsia="en-IN" w:bidi="ar-SA"/>
+          <w14:ligatures w14:val="none"/>
+        </w:rPr>
+        <w:t xml:space="preserve"> </w:t>
+      </w:r>
+      <w:proofErr w:type="spellStart"/>
+      <w:r>
+        <w:rPr>
+          <w:rFonts w:ascii="Cascadia Code" w:eastAsia="Times New Roman" w:hAnsi="Cascadia Code" w:cs="Cascadia Code"/>
+          <w:color w:val="9CDCFE"/>
+          <w:kern w:val="0"/>
+          <w:sz w:val="23"/>
+          <w:szCs w:val="23"/>
+          <w:lang w:eastAsia="en-IN" w:bidi="ar-SA"/>
+          <w14:ligatures w14:val="none"/>
+        </w:rPr>
+        <w:t>res</w:t>
+      </w:r>
+      <w:r>
+        <w:rPr>
+          <w:rFonts w:ascii="Cascadia Code" w:eastAsia="Times New Roman" w:hAnsi="Cascadia Code" w:cs="Cascadia Code"/>
+          <w:color w:val="CCCCCC"/>
+          <w:kern w:val="0"/>
+          <w:sz w:val="23"/>
+          <w:szCs w:val="23"/>
+          <w:lang w:eastAsia="en-IN" w:bidi="ar-SA"/>
+          <w14:ligatures w14:val="none"/>
+        </w:rPr>
+        <w:t>.</w:t>
+      </w:r>
+      <w:r>
+        <w:rPr>
+          <w:rFonts w:ascii="Cascadia Code" w:eastAsia="Times New Roman" w:hAnsi="Cascadia Code" w:cs="Cascadia Code"/>
+          <w:color w:val="DCDCAA"/>
+          <w:kern w:val="0"/>
+          <w:sz w:val="23"/>
+          <w:szCs w:val="23"/>
+          <w:lang w:eastAsia="en-IN" w:bidi="ar-SA"/>
+          <w14:ligatures w14:val="none"/>
+        </w:rPr>
+        <w:t>json</w:t>
+      </w:r>
+      <w:proofErr w:type="spellEnd"/>
+      <w:r>
+        <w:rPr>
+          <w:rFonts w:ascii="Cascadia Code" w:eastAsia="Times New Roman" w:hAnsi="Cascadia Code" w:cs="Cascadia Code"/>
+          <w:color w:val="CCCCCC"/>
+          <w:kern w:val="0"/>
+          <w:sz w:val="23"/>
+          <w:szCs w:val="23"/>
+          <w:lang w:eastAsia="en-IN" w:bidi="ar-SA"/>
+          <w14:ligatures w14:val="none"/>
+        </w:rPr>
+        <w:t xml:space="preserve">({ </w:t>
+      </w:r>
+      <w:r>
+        <w:rPr>
+          <w:rFonts w:ascii="Cascadia Code" w:eastAsia="Times New Roman" w:hAnsi="Cascadia Code" w:cs="Cascadia Code"/>
+          <w:color w:val="9CDCFE"/>
+          <w:kern w:val="0"/>
+          <w:sz w:val="23"/>
+          <w:szCs w:val="23"/>
+          <w:lang w:eastAsia="en-IN" w:bidi="ar-SA"/>
+          <w14:ligatures w14:val="none"/>
+        </w:rPr>
+        <w:t>error:</w:t>
+      </w:r>
+      <w:r>
+        <w:rPr>
+          <w:rFonts w:ascii="Cascadia Code" w:eastAsia="Times New Roman" w:hAnsi="Cascadia Code" w:cs="Cascadia Code"/>
+          <w:color w:val="CCCCCC"/>
+          <w:kern w:val="0"/>
+          <w:sz w:val="23"/>
+          <w:szCs w:val="23"/>
+          <w:lang w:eastAsia="en-IN" w:bidi="ar-SA"/>
+          <w14:ligatures w14:val="none"/>
+        </w:rPr>
+        <w:t xml:space="preserve"> </w:t>
+      </w:r>
+      <w:r>
+        <w:rPr>
+          <w:rFonts w:ascii="Cascadia Code" w:eastAsia="Times New Roman" w:hAnsi="Cascadia Code" w:cs="Cascadia Code"/>
+          <w:color w:val="CE9178"/>
+          <w:kern w:val="0"/>
+          <w:sz w:val="23"/>
+          <w:szCs w:val="23"/>
+          <w:lang w:eastAsia="en-IN" w:bidi="ar-SA"/>
+          <w14:ligatures w14:val="none"/>
+        </w:rPr>
+        <w:t>'This email is already exists in database'</w:t>
+      </w:r>
+      <w:r>
+        <w:rPr>
+          <w:rFonts w:ascii="Cascadia Code" w:eastAsia="Times New Roman" w:hAnsi="Cascadia Code" w:cs="Cascadia Code"/>
+          <w:color w:val="CCCCCC"/>
+          <w:kern w:val="0"/>
+          <w:sz w:val="23"/>
+          <w:szCs w:val="23"/>
+          <w:lang w:eastAsia="en-IN" w:bidi="ar-SA"/>
+          <w14:ligatures w14:val="none"/>
+        </w:rPr>
+        <w:t xml:space="preserve"> }))</w:t>
+      </w:r>
+    </w:p>
+    <w:p>
+      <w:pPr>
+        <w:shd w:val="clear" w:color="auto" w:fill="1F1F1F"/>
+        <w:spacing w:after="0" w:line="300" w:lineRule="atLeast"/>
+        <w:rPr>
+          <w:rFonts w:ascii="Cascadia Code" w:eastAsia="Times New Roman" w:hAnsi="Cascadia Code" w:cs="Cascadia Code"/>
+          <w:color w:val="CCCCCC"/>
+          <w:kern w:val="0"/>
+          <w:sz w:val="23"/>
+          <w:szCs w:val="23"/>
+          <w:lang w:eastAsia="en-IN" w:bidi="ar-SA"/>
+          <w14:ligatures w14:val="none"/>
+        </w:rPr>
+      </w:pPr>
+      <w:r>
+        <w:rPr>
+          <w:rFonts w:ascii="Cascadia Code" w:eastAsia="Times New Roman" w:hAnsi="Cascadia Code" w:cs="Cascadia Code"/>
+          <w:color w:val="CCCCCC"/>
+          <w:kern w:val="0"/>
+          <w:sz w:val="23"/>
+          <w:szCs w:val="23"/>
+          <w:lang w:eastAsia="en-IN" w:bidi="ar-SA"/>
+          <w14:ligatures w14:val="none"/>
+        </w:rPr>
+        <w:t>    });</w:t>
+      </w:r>
+    </w:p>
+    <w:p>
+      <w:pPr>
+        <w:shd w:val="clear" w:color="auto" w:fill="1F1F1F"/>
+        <w:spacing w:after="0" w:line="300" w:lineRule="atLeast"/>
+        <w:rPr>
+          <w:rFonts w:ascii="Cascadia Code" w:eastAsia="Times New Roman" w:hAnsi="Cascadia Code" w:cs="Cascadia Code"/>
+          <w:color w:val="CCCCCC"/>
+          <w:kern w:val="0"/>
+          <w:sz w:val="23"/>
+          <w:szCs w:val="23"/>
+          <w:lang w:eastAsia="en-IN" w:bidi="ar-SA"/>
+          <w14:ligatures w14:val="none"/>
+        </w:rPr>
+      </w:pPr>
+    </w:p>
+    <w:p>
+      <w:pPr>
+        <w:shd w:val="clear" w:color="auto" w:fill="1F1F1F"/>
+        <w:spacing w:after="0" w:line="300" w:lineRule="atLeast"/>
+        <w:rPr>
+          <w:rFonts w:ascii="Cascadia Code" w:eastAsia="Times New Roman" w:hAnsi="Cascadia Code" w:cs="Cascadia Code"/>
+          <w:color w:val="CCCCCC"/>
+          <w:kern w:val="0"/>
+          <w:sz w:val="23"/>
+          <w:szCs w:val="23"/>
+          <w:lang w:eastAsia="en-IN" w:bidi="ar-SA"/>
+          <w14:ligatures w14:val="none"/>
+        </w:rPr>
+      </w:pPr>
+      <w:proofErr w:type="spellStart"/>
+      <w:r>
+        <w:rPr>
+          <w:rFonts w:ascii="Cascadia Code" w:eastAsia="Times New Roman" w:hAnsi="Cascadia Code" w:cs="Cascadia Code"/>
+          <w:color w:val="4FC1FF"/>
+          <w:kern w:val="0"/>
+          <w:sz w:val="23"/>
+          <w:szCs w:val="23"/>
+          <w:lang w:eastAsia="en-IN" w:bidi="ar-SA"/>
+          <w14:ligatures w14:val="none"/>
+        </w:rPr>
+        <w:t>module</w:t>
+      </w:r>
+      <w:r>
+        <w:rPr>
+          <w:rFonts w:ascii="Cascadia Code" w:eastAsia="Times New Roman" w:hAnsi="Cascadia Code" w:cs="Cascadia Code"/>
+          <w:color w:val="CCCCCC"/>
+          <w:kern w:val="0"/>
+          <w:sz w:val="23"/>
+          <w:szCs w:val="23"/>
+          <w:lang w:eastAsia="en-IN" w:bidi="ar-SA"/>
+          <w14:ligatures w14:val="none"/>
+        </w:rPr>
+        <w:t>.</w:t>
+      </w:r>
+      <w:r>
+        <w:rPr>
+          <w:rFonts w:ascii="Cascadia Code" w:eastAsia="Times New Roman" w:hAnsi="Cascadia Code" w:cs="Cascadia Code"/>
+          <w:color w:val="4FC1FF"/>
+          <w:kern w:val="0"/>
+          <w:sz w:val="23"/>
+          <w:szCs w:val="23"/>
+          <w:lang w:eastAsia="en-IN" w:bidi="ar-SA"/>
+          <w14:ligatures w14:val="none"/>
+        </w:rPr>
+        <w:t>exports</w:t>
+      </w:r>
+      <w:proofErr w:type="spellEnd"/>
+      <w:r>
+        <w:rPr>
+          <w:rFonts w:ascii="Cascadia Code" w:eastAsia="Times New Roman" w:hAnsi="Cascadia Code" w:cs="Cascadia Code"/>
+          <w:color w:val="CCCCCC"/>
+          <w:kern w:val="0"/>
+          <w:sz w:val="23"/>
+          <w:szCs w:val="23"/>
+          <w:lang w:eastAsia="en-IN" w:bidi="ar-SA"/>
+          <w14:ligatures w14:val="none"/>
+        </w:rPr>
+        <w:t xml:space="preserve"> </w:t>
+      </w:r>
+      <w:r>
+        <w:rPr>
+          <w:rFonts w:ascii="Cascadia Code" w:eastAsia="Times New Roman" w:hAnsi="Cascadia Code" w:cs="Cascadia Code"/>
+          <w:color w:val="D4D4D4"/>
+          <w:kern w:val="0"/>
+          <w:sz w:val="23"/>
+          <w:szCs w:val="23"/>
+          <w:lang w:eastAsia="en-IN" w:bidi="ar-SA"/>
+          <w14:ligatures w14:val="none"/>
+        </w:rPr>
+        <w:t>=</w:t>
+      </w:r>
+      <w:r>
+        <w:rPr>
+          <w:rFonts w:ascii="Cascadia Code" w:eastAsia="Times New Roman" w:hAnsi="Cascadia Code" w:cs="Cascadia Code"/>
+          <w:color w:val="CCCCCC"/>
+          <w:kern w:val="0"/>
+          <w:sz w:val="23"/>
+          <w:szCs w:val="23"/>
+          <w:lang w:eastAsia="en-IN" w:bidi="ar-SA"/>
+          <w14:ligatures w14:val="none"/>
+        </w:rPr>
+        <w:t xml:space="preserve"> </w:t>
+      </w:r>
+      <w:r>
+        <w:rPr>
+          <w:rFonts w:ascii="Cascadia Code" w:eastAsia="Times New Roman" w:hAnsi="Cascadia Code" w:cs="Cascadia Code"/>
+          <w:color w:val="4FC1FF"/>
+          <w:kern w:val="0"/>
+          <w:sz w:val="23"/>
+          <w:szCs w:val="23"/>
+          <w:lang w:eastAsia="en-IN" w:bidi="ar-SA"/>
+          <w14:ligatures w14:val="none"/>
+        </w:rPr>
+        <w:t>router</w:t>
+      </w:r>
+      <w:r>
+        <w:rPr>
+          <w:rFonts w:ascii="Cascadia Code" w:eastAsia="Times New Roman" w:hAnsi="Cascadia Code" w:cs="Cascadia Code"/>
+          <w:color w:val="CCCCCC"/>
+          <w:kern w:val="0"/>
+          <w:sz w:val="23"/>
+          <w:szCs w:val="23"/>
+          <w:lang w:eastAsia="en-IN" w:bidi="ar-SA"/>
+          <w14:ligatures w14:val="none"/>
+        </w:rPr>
+        <w:t>;</w:t>
+      </w:r>
+    </w:p>
+    <w:p>
+      <w:pPr>
+        <w:shd w:val="clear" w:color="auto" w:fill="1F1F1F"/>
+        <w:spacing w:after="0" w:line="300" w:lineRule="atLeast"/>
+        <w:rPr>
+          <w:rFonts w:ascii="Cascadia Code" w:eastAsia="Times New Roman" w:hAnsi="Cascadia Code" w:cs="Cascadia Code"/>
+          <w:color w:val="CCCCCC"/>
+          <w:kern w:val="0"/>
+          <w:sz w:val="23"/>
+          <w:szCs w:val="23"/>
+          <w:lang w:eastAsia="en-IN" w:bidi="ar-SA"/>
+          <w14:ligatures w14:val="none"/>
+        </w:rPr>
+      </w:pPr>
+    </w:p>
+    <w:p>
+      <w:pPr>
+        <w:pStyle w:val="ListParagraph"/>
+        <w:ind w:left="1080"/>
+      </w:pPr>
+    </w:p>
+    <w:p>
+      <w:pPr>
+        <w:pStyle w:val="ListParagraph"/>
+        <w:ind w:left="1080"/>
+      </w:pPr>
+      <w:r>
+        <w:t>/////</w:t>
+      </w:r>
+    </w:p>
+    <w:p>
+      <w:pPr>
+        <w:pStyle w:val="ListParagraph"/>
+        <w:ind w:left="1440"/>
+      </w:pPr>
+      <w:r>
+        <w:t>body('name', 'Enter a valid name').</w:t>
+      </w:r>
+      <w:proofErr w:type="spellStart"/>
+      <w:r>
+        <w:t>isLength</w:t>
+      </w:r>
+      <w:proofErr w:type="spellEnd"/>
+      <w:r>
+        <w:t>({ min: 2 }),</w:t>
+      </w:r>
+      <w:r>
+        <w:t xml:space="preserve"> is like </w:t>
+      </w:r>
+    </w:p>
+    <w:p>
+      <w:pPr>
+        <w:pStyle w:val="ListParagraph"/>
+        <w:ind w:left="1440"/>
+      </w:pPr>
+      <w:r>
+        <w:t>body(‘</w:t>
+      </w:r>
+      <w:proofErr w:type="spellStart"/>
+      <w:r>
+        <w:t>key_name</w:t>
+      </w:r>
+      <w:proofErr w:type="spellEnd"/>
+      <w:r>
+        <w:t>’, ‘error value to display’).</w:t>
+      </w:r>
+      <w:proofErr w:type="spellStart"/>
+      <w:r>
+        <w:t>fn</w:t>
+      </w:r>
+      <w:proofErr w:type="spellEnd"/>
+    </w:p>
+    <w:p>
+      <w:r>
+        <w:rPr>
+          <w:noProof/>
+        </w:rPr>
+        <w:drawing>
+          <wp:inline distT="0" distB="0" distL="0" distR="0" wp14:anchorId="1B88CAE0" wp14:editId="36B71F36">
+            <wp:extent cx="6947210" cy="3509963"/>
+            <wp:effectExtent l="0" t="0" r="6350" b="0"/>
+            <wp:docPr id="249653807" name="Picture 3"/>
+            <wp:cNvGraphicFramePr>
+              <a:graphicFrameLocks xmlns:a="http://schemas.openxmlformats.org/drawingml/2006/main" noChangeAspect="1"/>
+            </wp:cNvGraphicFramePr>
+            <a:graphic xmlns:a="http://schemas.openxmlformats.org/drawingml/2006/main">
+              <a:graphicData uri="http://schemas.openxmlformats.org/drawingml/2006/picture">
+                <pic:pic xmlns:pic="http://schemas.openxmlformats.org/drawingml/2006/picture">
+                  <pic:nvPicPr>
+                    <pic:cNvPr id="249653807" name="Picture 249653807"/>
+                    <pic:cNvPicPr/>
+                  </pic:nvPicPr>
+                  <pic:blipFill>
+                    <a:blip r:embed="rId12">
+                      <a:extLst>
+                        <a:ext uri="{28A0092B-C50C-407E-A947-70E740481C1C}">
+                          <a14:useLocalDpi xmlns:a14="http://schemas.microsoft.com/office/drawing/2010/main" val="0"/>
+                        </a:ext>
+                      </a:extLst>
+                    </a:blip>
+                    <a:stretch>
+                      <a:fillRect/>
+                    </a:stretch>
+                  </pic:blipFill>
+                  <pic:spPr>
+                    <a:xfrm>
+                      <a:off x="0" y="0"/>
+                      <a:ext cx="7016788" cy="3545116"/>
+                    </a:xfrm>
+                    <a:prstGeom prst="rect">
+                      <a:avLst/>
+                    </a:prstGeom>
+                  </pic:spPr>
+                </pic:pic>
+              </a:graphicData>
+            </a:graphic>
+          </wp:inline>
+        </w:drawing>
+      </w:r>
+    </w:p>
+    <w:p>
+      <w:pPr>
+        <w:pStyle w:val="ListParagraph"/>
+        <w:ind w:left="1080"/>
+      </w:pPr>
+    </w:p>
+    <w:p>
+      <w:pPr>
+        <w:pStyle w:val="ListParagraph"/>
+        <w:ind w:left="1080"/>
+      </w:pPr>
+      <w:r>
+        <w:t>///</w:t>
+      </w:r>
+    </w:p>
+    <w:p>
+      <w:pPr>
+        <w:pStyle w:val="ListParagraph"/>
+        <w:ind w:left="1080"/>
+      </w:pPr>
+      <w:r>
+        <w:t> </w:t>
+      </w:r>
+      <w:r>
+        <w:tab/>
+      </w:r>
+      <w:r>
+        <w:t xml:space="preserve">const errors = </w:t>
+      </w:r>
+      <w:proofErr w:type="spellStart"/>
+      <w:r>
+        <w:t>validationResult</w:t>
+      </w:r>
+      <w:proofErr w:type="spellEnd"/>
+      <w:r>
+        <w:t>(req);</w:t>
+      </w:r>
+    </w:p>
+    <w:p>
+      <w:pPr>
+        <w:pStyle w:val="ListParagraph"/>
+        <w:ind w:left="1440"/>
+      </w:pPr>
+      <w:r>
+        <w:t>        if (!</w:t>
+      </w:r>
+      <w:proofErr w:type="spellStart"/>
+      <w:r>
+        <w:t>errors.isEmpty</w:t>
+      </w:r>
+      <w:proofErr w:type="spellEnd"/>
+      <w:r>
+        <w:t>()) {</w:t>
+      </w:r>
+    </w:p>
+    <w:p>
+      <w:pPr>
+        <w:pStyle w:val="ListParagraph"/>
+        <w:ind w:left="1440"/>
+      </w:pPr>
+      <w:r>
+        <w:t xml:space="preserve">            return </w:t>
+      </w:r>
+      <w:proofErr w:type="spellStart"/>
+      <w:r>
+        <w:t>res.status</w:t>
+      </w:r>
+      <w:proofErr w:type="spellEnd"/>
+      <w:r>
+        <w:t xml:space="preserve">(400).json({ errors: </w:t>
+      </w:r>
+      <w:proofErr w:type="spellStart"/>
+      <w:r>
+        <w:t>errors.array</w:t>
+      </w:r>
+      <w:proofErr w:type="spellEnd"/>
+      <w:r>
+        <w:t>() })</w:t>
+      </w:r>
+    </w:p>
+    <w:p>
+      <w:pPr>
+        <w:pStyle w:val="ListParagraph"/>
+        <w:ind w:left="1440"/>
+      </w:pPr>
+      <w:r>
+        <w:t>        }</w:t>
+      </w:r>
+    </w:p>
+    <w:p>
+      <w:pPr>
+        <w:pStyle w:val="ListParagraph"/>
+        <w:ind w:left="1080"/>
+      </w:pPr>
+      <w:r>
+        <w:t xml:space="preserve">This lines are every time same in all </w:t>
+      </w:r>
+      <w:proofErr w:type="spellStart"/>
+      <w:r>
+        <w:t>pgm</w:t>
+      </w:r>
+      <w:proofErr w:type="spellEnd"/>
+    </w:p>
+    <w:p>
+      <w:r>
+        <w:rPr>
+          <w:noProof/>
+        </w:rPr>
+        <w:drawing>
+          <wp:inline distT="0" distB="0" distL="0" distR="0" wp14:anchorId="6EA6296C" wp14:editId="5E5C95B9">
+            <wp:extent cx="7199630" cy="1601470"/>
+            <wp:effectExtent l="0" t="0" r="1270" b="0"/>
+            <wp:docPr id="724178176" name="Picture 2"/>
+            <wp:cNvGraphicFramePr>
+              <a:graphicFrameLocks xmlns:a="http://schemas.openxmlformats.org/drawingml/2006/main" noChangeAspect="1"/>
+            </wp:cNvGraphicFramePr>
+            <a:graphic xmlns:a="http://schemas.openxmlformats.org/drawingml/2006/main">
+              <a:graphicData uri="http://schemas.openxmlformats.org/drawingml/2006/picture">
+                <pic:pic xmlns:pic="http://schemas.openxmlformats.org/drawingml/2006/picture">
+                  <pic:nvPicPr>
+                    <pic:cNvPr id="724178176" name="Picture 724178176"/>
+                    <pic:cNvPicPr/>
+                  </pic:nvPicPr>
+                  <pic:blipFill>
+                    <a:blip r:embed="rId13">
+                      <a:extLst>
+                        <a:ext uri="{28A0092B-C50C-407E-A947-70E740481C1C}">
+                          <a14:useLocalDpi xmlns:a14="http://schemas.microsoft.com/office/drawing/2010/main" val="0"/>
+                        </a:ext>
+                      </a:extLst>
+                    </a:blip>
+                    <a:stretch>
+                      <a:fillRect/>
+                    </a:stretch>
+                  </pic:blipFill>
+                  <pic:spPr>
+                    <a:xfrm>
+                      <a:off x="0" y="0"/>
+                      <a:ext cx="7199630" cy="1601470"/>
+                    </a:xfrm>
+                    <a:prstGeom prst="rect">
+                      <a:avLst/>
+                    </a:prstGeom>
+                  </pic:spPr>
+                </pic:pic>
+              </a:graphicData>
+            </a:graphic>
+          </wp:inline>
+        </w:drawing>
+      </w:r>
+    </w:p>
+    <w:p>
+      <w:pPr>
+        <w:pStyle w:val="ListParagraph"/>
+        <w:ind w:left="1080"/>
+      </w:pPr>
+    </w:p>
+    <w:p>
+      <w:pPr>
+        <w:pStyle w:val="ListParagraph"/>
+        <w:numPr>
+          <w:ilvl w:val="0"/>
+          <w:numId w:val="6"/>
+        </w:numPr>
+      </w:pPr>
+      <w:r>
+        <w:lastRenderedPageBreak/>
+        <w:t>output like</w:t>
+      </w:r>
+    </w:p>
+    <w:p>
+      <w:pPr>
+        <w:rPr>
+          <w:noProof/>
+        </w:rPr>
+      </w:pPr>
+      <w:r>
+        <w:rPr>
+          <w:noProof/>
+        </w:rPr>
+        <w:drawing>
+          <wp:inline distT="0" distB="0" distL="0" distR="0" wp14:anchorId="4D104248" wp14:editId="38EF9FC5">
+            <wp:extent cx="7145020" cy="4900613"/>
+            <wp:effectExtent l="0" t="0" r="0" b="0"/>
+            <wp:docPr id="2038589512" name="Picture 4"/>
+            <wp:cNvGraphicFramePr>
+              <a:graphicFrameLocks xmlns:a="http://schemas.openxmlformats.org/drawingml/2006/main" noChangeAspect="1"/>
+            </wp:cNvGraphicFramePr>
+            <a:graphic xmlns:a="http://schemas.openxmlformats.org/drawingml/2006/main">
+              <a:graphicData uri="http://schemas.openxmlformats.org/drawingml/2006/picture">
+                <pic:pic xmlns:pic="http://schemas.openxmlformats.org/drawingml/2006/picture">
+                  <pic:nvPicPr>
+                    <pic:cNvPr id="2038589512" name="Picture 2038589512"/>
+                    <pic:cNvPicPr/>
+                  </pic:nvPicPr>
+                  <pic:blipFill>
+                    <a:blip r:embed="rId14">
+                      <a:extLst>
+                        <a:ext uri="{28A0092B-C50C-407E-A947-70E740481C1C}">
+                          <a14:useLocalDpi xmlns:a14="http://schemas.microsoft.com/office/drawing/2010/main" val="0"/>
+                        </a:ext>
+                      </a:extLst>
+                    </a:blip>
+                    <a:stretch>
+                      <a:fillRect/>
+                    </a:stretch>
+                  </pic:blipFill>
+                  <pic:spPr>
+                    <a:xfrm>
+                      <a:off x="0" y="0"/>
+                      <a:ext cx="7176154" cy="4921967"/>
+                    </a:xfrm>
+                    <a:prstGeom prst="rect">
+                      <a:avLst/>
+                    </a:prstGeom>
+                  </pic:spPr>
+                </pic:pic>
+              </a:graphicData>
+            </a:graphic>
+          </wp:inline>
+        </w:drawing>
+      </w:r>
+    </w:p>
+    <w:p/>
+    <w:p>
+      <w:pPr>
+        <w:rPr>
+          <w:noProof/>
+        </w:rPr>
+      </w:pPr>
+    </w:p>
+    <w:p>
+      <w:pPr>
+        <w:tabs>
+          <w:tab w:val="left" w:pos="3795"/>
+        </w:tabs>
+      </w:pPr>
+      <w:r>
+        <w:tab/>
+      </w:r>
+    </w:p>
+    <w:p>
+      <w:r>
+        <w:br w:type="page"/>
+      </w:r>
+    </w:p>
+    <w:p>
+      <w:pPr>
+        <w:pStyle w:val="ListParagraph"/>
+        <w:numPr>
+          <w:ilvl w:val="0"/>
+          <w:numId w:val="1"/>
+        </w:numPr>
+        <w:tabs>
+          <w:tab w:val="left" w:pos="3795"/>
+        </w:tabs>
+      </w:pPr>
+    </w:p>
     <w:sectPr>
       <w:pgSz w:w="11906" w:h="16838"/>
       <w:pgMar w:top="284" w:right="284" w:bottom="284" w:left="284" w:header="709" w:footer="709" w:gutter="0"/>
@@ -12030,6 +16420,95 @@
       </w:pPr>
     </w:lvl>
   </w:abstractNum>
+  <w:abstractNum w:abstractNumId="5" w15:restartNumberingAfterBreak="0">
+    <w:nsid w:val="5F092F0A"/>
+    <w:multiLevelType w:val="hybridMultilevel"/>
+    <w:tmpl w:val="69566D00"/>
+    <w:lvl w:ilvl="0" w:tplc="F1B2E756">
+      <w:start w:val="1"/>
+      <w:numFmt w:val="lowerLetter"/>
+      <w:lvlText w:val="%1."/>
+      <w:lvlJc w:val="left"/>
+      <w:pPr>
+        <w:ind w:left="1080" w:hanging="360"/>
+      </w:pPr>
+      <w:rPr>
+        <w:rFonts w:hint="default"/>
+      </w:rPr>
+    </w:lvl>
+    <w:lvl w:ilvl="1" w:tplc="40090019" w:tentative="1">
+      <w:start w:val="1"/>
+      <w:numFmt w:val="lowerLetter"/>
+      <w:lvlText w:val="%2."/>
+      <w:lvlJc w:val="left"/>
+      <w:pPr>
+        <w:ind w:left="1800" w:hanging="360"/>
+      </w:pPr>
+    </w:lvl>
+    <w:lvl w:ilvl="2" w:tplc="4009001B" w:tentative="1">
+      <w:start w:val="1"/>
+      <w:numFmt w:val="lowerRoman"/>
+      <w:lvlText w:val="%3."/>
+      <w:lvlJc w:val="right"/>
+      <w:pPr>
+        <w:ind w:left="2520" w:hanging="180"/>
+      </w:pPr>
+    </w:lvl>
+    <w:lvl w:ilvl="3" w:tplc="4009000F" w:tentative="1">
+      <w:start w:val="1"/>
+      <w:numFmt w:val="decimal"/>
+      <w:lvlText w:val="%4."/>
+      <w:lvlJc w:val="left"/>
+      <w:pPr>
+        <w:ind w:left="3240" w:hanging="360"/>
+      </w:pPr>
+    </w:lvl>
+    <w:lvl w:ilvl="4" w:tplc="40090019" w:tentative="1">
+      <w:start w:val="1"/>
+      <w:numFmt w:val="lowerLetter"/>
+      <w:lvlText w:val="%5."/>
+      <w:lvlJc w:val="left"/>
+      <w:pPr>
+        <w:ind w:left="3960" w:hanging="360"/>
+      </w:pPr>
+    </w:lvl>
+    <w:lvl w:ilvl="5" w:tplc="4009001B" w:tentative="1">
+      <w:start w:val="1"/>
+      <w:numFmt w:val="lowerRoman"/>
+      <w:lvlText w:val="%6."/>
+      <w:lvlJc w:val="right"/>
+      <w:pPr>
+        <w:ind w:left="4680" w:hanging="180"/>
+      </w:pPr>
+    </w:lvl>
+    <w:lvl w:ilvl="6" w:tplc="4009000F" w:tentative="1">
+      <w:start w:val="1"/>
+      <w:numFmt w:val="decimal"/>
+      <w:lvlText w:val="%7."/>
+      <w:lvlJc w:val="left"/>
+      <w:pPr>
+        <w:ind w:left="5400" w:hanging="360"/>
+      </w:pPr>
+    </w:lvl>
+    <w:lvl w:ilvl="7" w:tplc="40090019" w:tentative="1">
+      <w:start w:val="1"/>
+      <w:numFmt w:val="lowerLetter"/>
+      <w:lvlText w:val="%8."/>
+      <w:lvlJc w:val="left"/>
+      <w:pPr>
+        <w:ind w:left="6120" w:hanging="360"/>
+      </w:pPr>
+    </w:lvl>
+    <w:lvl w:ilvl="8" w:tplc="4009001B" w:tentative="1">
+      <w:start w:val="1"/>
+      <w:numFmt w:val="lowerRoman"/>
+      <w:lvlText w:val="%9."/>
+      <w:lvlJc w:val="right"/>
+      <w:pPr>
+        <w:ind w:left="6840" w:hanging="180"/>
+      </w:pPr>
+    </w:lvl>
+  </w:abstractNum>
   <w:num w:numId="1" w16cid:durableId="1483816781">
     <w:abstractNumId w:val="1"/>
   </w:num>
@@ -12044,6 +16523,9 @@
   </w:num>
   <w:num w:numId="5" w16cid:durableId="200093003">
     <w:abstractNumId w:val="3"/>
+  </w:num>
+  <w:num w:numId="6" w16cid:durableId="2021739094">
+    <w:abstractNumId w:val="5"/>
   </w:num>
 </w:numbering>
 </file>
@@ -12521,6 +17003,29 @@
       <w:contextualSpacing/>
     </w:pPr>
   </w:style>
+  <w:style w:type="character" w:styleId="Hyperlink">
+    <w:name w:val="Hyperlink"/>
+    <w:basedOn w:val="DefaultParagraphFont"/>
+    <w:uiPriority w:val="99"/>
+    <w:unhideWhenUsed/>
+    <w:rsid w:val="00464D18"/>
+    <w:rPr>
+      <w:color w:val="0563C1" w:themeColor="hyperlink"/>
+      <w:u w:val="single"/>
+    </w:rPr>
+  </w:style>
+  <w:style w:type="character" w:styleId="UnresolvedMention">
+    <w:name w:val="Unresolved Mention"/>
+    <w:basedOn w:val="DefaultParagraphFont"/>
+    <w:uiPriority w:val="99"/>
+    <w:semiHidden/>
+    <w:unhideWhenUsed/>
+    <w:rsid w:val="00464D18"/>
+    <w:rPr>
+      <w:color w:val="605E5C"/>
+      <w:shd w:val="clear" w:color="auto" w:fill="E1DFDD"/>
+    </w:rPr>
+  </w:style>
 </w:styles>
 </file>
 

</xml_diff>

<commit_message>
getting user data after login using token
</commit_message>
<xml_diff>
--- a/inotebook.docx
+++ b/inotebook.docx
@@ -11682,7 +11682,7 @@
           <w:noProof/>
         </w:rPr>
         <w:drawing>
-          <wp:inline distT="0" distB="0" distL="0" distR="0" wp14:anchorId="1D5F1FA3" wp14:editId="700B3D03">
+          <wp:inline distT="0" distB="0" distL="0" distR="0" wp14:anchorId="1D5F1FA3" wp14:editId="234C1284">
             <wp:extent cx="5575617" cy="1493978"/>
             <wp:effectExtent l="0" t="0" r="6350" b="0"/>
             <wp:docPr id="887523630" name="Picture 2"/>
@@ -31637,7 +31637,7 @@
           <w:noProof/>
         </w:rPr>
         <w:drawing>
-          <wp:inline distT="0" distB="0" distL="0" distR="0" wp14:anchorId="180067A5" wp14:editId="29991018">
+          <wp:inline distT="0" distB="0" distL="0" distR="0" wp14:anchorId="180067A5" wp14:editId="04A40478">
             <wp:extent cx="7199630" cy="1819275"/>
             <wp:effectExtent l="0" t="0" r="1270" b="9525"/>
             <wp:docPr id="69668808" name="Picture 3"/>
@@ -31752,6 +31752,9 @@
         <w:tabs>
           <w:tab w:val="left" w:pos="3795"/>
         </w:tabs>
+        <w:rPr>
+          <w:noProof/>
+        </w:rPr>
       </w:pPr>
       <w:r>
         <w:rPr>
@@ -31800,6 +31803,4037 @@
         </w:drawing>
       </w:r>
     </w:p>
+    <w:p/>
+    <w:p/>
+    <w:p/>
+    <w:p/>
+    <w:p/>
+    <w:p/>
+    <w:p>
+      <w:pPr>
+        <w:rPr>
+          <w:noProof/>
+        </w:rPr>
+      </w:pPr>
+    </w:p>
+    <w:p>
+      <w:pPr>
+        <w:tabs>
+          <w:tab w:val="left" w:pos="3632"/>
+        </w:tabs>
+      </w:pPr>
+      <w:r>
+        <w:tab/>
+      </w:r>
+    </w:p>
+    <w:p>
+      <w:r>
+        <w:br w:type="page"/>
+      </w:r>
+    </w:p>
+    <w:p>
+      <w:pPr>
+        <w:pStyle w:val="ListParagraph"/>
+        <w:numPr>
+          <w:ilvl w:val="0"/>
+          <w:numId w:val="1"/>
+        </w:numPr>
+        <w:tabs>
+          <w:tab w:val="left" w:pos="3632"/>
+        </w:tabs>
+      </w:pPr>
+      <w:r>
+        <w:lastRenderedPageBreak/>
+        <w:t>now getting data after user will login:</w:t>
+      </w:r>
+    </w:p>
+    <w:p>
+      <w:pPr>
+        <w:pStyle w:val="ListParagraph"/>
+        <w:numPr>
+          <w:ilvl w:val="0"/>
+          <w:numId w:val="11"/>
+        </w:numPr>
+        <w:tabs>
+          <w:tab w:val="left" w:pos="3632"/>
+        </w:tabs>
+      </w:pPr>
+      <w:r>
+        <w:t xml:space="preserve">create a middleware to verify </w:t>
+      </w:r>
+      <w:proofErr w:type="gramStart"/>
+      <w:r>
+        <w:t>token(</w:t>
+      </w:r>
+      <w:proofErr w:type="gramEnd"/>
+      <w:r>
+        <w:t xml:space="preserve">we are sending token as </w:t>
+      </w:r>
+      <w:r>
+        <w:rPr>
+          <w:highlight w:val="yellow"/>
+        </w:rPr>
+        <w:t>user id + secure string</w:t>
+      </w:r>
+      <w:r>
+        <w:t xml:space="preserve"> while login or sign up)</w:t>
+      </w:r>
+    </w:p>
+    <w:p>
+      <w:pPr>
+        <w:shd w:val="clear" w:color="auto" w:fill="1F1F1F"/>
+        <w:spacing w:line="300" w:lineRule="atLeast"/>
+      </w:pPr>
+      <w:r>
+        <w:t xml:space="preserve">//getuser.js </w:t>
+      </w:r>
+    </w:p>
+    <w:p>
+      <w:pPr>
+        <w:shd w:val="clear" w:color="auto" w:fill="1F1F1F"/>
+        <w:spacing w:line="300" w:lineRule="atLeast"/>
+        <w:rPr>
+          <w:rFonts w:ascii="Cascadia Code" w:eastAsia="Times New Roman" w:hAnsi="Cascadia Code" w:cs="Cascadia Code"/>
+          <w:color w:val="CCCCCC"/>
+          <w:kern w:val="0"/>
+          <w:sz w:val="23"/>
+          <w:szCs w:val="23"/>
+          <w:lang w:eastAsia="en-IN" w:bidi="ar-SA"/>
+          <w14:ligatures w14:val="none"/>
+        </w:rPr>
+      </w:pPr>
+      <w:r>
+        <w:rPr>
+          <w:rFonts w:ascii="Cascadia Code" w:eastAsia="Times New Roman" w:hAnsi="Cascadia Code" w:cs="Cascadia Code"/>
+          <w:color w:val="569CD6"/>
+          <w:kern w:val="0"/>
+          <w:sz w:val="23"/>
+          <w:szCs w:val="23"/>
+          <w:lang w:eastAsia="en-IN" w:bidi="ar-SA"/>
+          <w14:ligatures w14:val="none"/>
+        </w:rPr>
+        <w:t>const</w:t>
+      </w:r>
+      <w:r>
+        <w:rPr>
+          <w:rFonts w:ascii="Cascadia Code" w:eastAsia="Times New Roman" w:hAnsi="Cascadia Code" w:cs="Cascadia Code"/>
+          <w:color w:val="CCCCCC"/>
+          <w:kern w:val="0"/>
+          <w:sz w:val="23"/>
+          <w:szCs w:val="23"/>
+          <w:lang w:eastAsia="en-IN" w:bidi="ar-SA"/>
+          <w14:ligatures w14:val="none"/>
+        </w:rPr>
+        <w:t xml:space="preserve"> </w:t>
+      </w:r>
+      <w:proofErr w:type="spellStart"/>
+      <w:r>
+        <w:rPr>
+          <w:rFonts w:ascii="Cascadia Code" w:eastAsia="Times New Roman" w:hAnsi="Cascadia Code" w:cs="Cascadia Code"/>
+          <w:color w:val="4FC1FF"/>
+          <w:kern w:val="0"/>
+          <w:sz w:val="23"/>
+          <w:szCs w:val="23"/>
+          <w:lang w:eastAsia="en-IN" w:bidi="ar-SA"/>
+          <w14:ligatures w14:val="none"/>
+        </w:rPr>
+        <w:t>jwt</w:t>
+      </w:r>
+      <w:proofErr w:type="spellEnd"/>
+      <w:r>
+        <w:rPr>
+          <w:rFonts w:ascii="Cascadia Code" w:eastAsia="Times New Roman" w:hAnsi="Cascadia Code" w:cs="Cascadia Code"/>
+          <w:color w:val="CCCCCC"/>
+          <w:kern w:val="0"/>
+          <w:sz w:val="23"/>
+          <w:szCs w:val="23"/>
+          <w:lang w:eastAsia="en-IN" w:bidi="ar-SA"/>
+          <w14:ligatures w14:val="none"/>
+        </w:rPr>
+        <w:t xml:space="preserve"> </w:t>
+      </w:r>
+      <w:r>
+        <w:rPr>
+          <w:rFonts w:ascii="Cascadia Code" w:eastAsia="Times New Roman" w:hAnsi="Cascadia Code" w:cs="Cascadia Code"/>
+          <w:color w:val="D4D4D4"/>
+          <w:kern w:val="0"/>
+          <w:sz w:val="23"/>
+          <w:szCs w:val="23"/>
+          <w:lang w:eastAsia="en-IN" w:bidi="ar-SA"/>
+          <w14:ligatures w14:val="none"/>
+        </w:rPr>
+        <w:t>=</w:t>
+      </w:r>
+      <w:r>
+        <w:rPr>
+          <w:rFonts w:ascii="Cascadia Code" w:eastAsia="Times New Roman" w:hAnsi="Cascadia Code" w:cs="Cascadia Code"/>
+          <w:color w:val="CCCCCC"/>
+          <w:kern w:val="0"/>
+          <w:sz w:val="23"/>
+          <w:szCs w:val="23"/>
+          <w:lang w:eastAsia="en-IN" w:bidi="ar-SA"/>
+          <w14:ligatures w14:val="none"/>
+        </w:rPr>
+        <w:t xml:space="preserve"> </w:t>
+      </w:r>
+      <w:r>
+        <w:rPr>
+          <w:rFonts w:ascii="Cascadia Code" w:eastAsia="Times New Roman" w:hAnsi="Cascadia Code" w:cs="Cascadia Code"/>
+          <w:color w:val="DCDCAA"/>
+          <w:kern w:val="0"/>
+          <w:sz w:val="23"/>
+          <w:szCs w:val="23"/>
+          <w:lang w:eastAsia="en-IN" w:bidi="ar-SA"/>
+          <w14:ligatures w14:val="none"/>
+        </w:rPr>
+        <w:t>require</w:t>
+      </w:r>
+      <w:r>
+        <w:rPr>
+          <w:rFonts w:ascii="Cascadia Code" w:eastAsia="Times New Roman" w:hAnsi="Cascadia Code" w:cs="Cascadia Code"/>
+          <w:color w:val="CCCCCC"/>
+          <w:kern w:val="0"/>
+          <w:sz w:val="23"/>
+          <w:szCs w:val="23"/>
+          <w:lang w:eastAsia="en-IN" w:bidi="ar-SA"/>
+          <w14:ligatures w14:val="none"/>
+        </w:rPr>
+        <w:t>(</w:t>
+      </w:r>
+      <w:r>
+        <w:rPr>
+          <w:rFonts w:ascii="Cascadia Code" w:eastAsia="Times New Roman" w:hAnsi="Cascadia Code" w:cs="Cascadia Code"/>
+          <w:color w:val="CE9178"/>
+          <w:kern w:val="0"/>
+          <w:sz w:val="23"/>
+          <w:szCs w:val="23"/>
+          <w:lang w:eastAsia="en-IN" w:bidi="ar-SA"/>
+          <w14:ligatures w14:val="none"/>
+        </w:rPr>
+        <w:t>'</w:t>
+      </w:r>
+      <w:proofErr w:type="spellStart"/>
+      <w:r>
+        <w:rPr>
+          <w:rFonts w:ascii="Cascadia Code" w:eastAsia="Times New Roman" w:hAnsi="Cascadia Code" w:cs="Cascadia Code"/>
+          <w:color w:val="CE9178"/>
+          <w:kern w:val="0"/>
+          <w:sz w:val="23"/>
+          <w:szCs w:val="23"/>
+          <w:lang w:eastAsia="en-IN" w:bidi="ar-SA"/>
+          <w14:ligatures w14:val="none"/>
+        </w:rPr>
+        <w:t>jsonwebtoken</w:t>
+      </w:r>
+      <w:proofErr w:type="spellEnd"/>
+      <w:r>
+        <w:rPr>
+          <w:rFonts w:ascii="Cascadia Code" w:eastAsia="Times New Roman" w:hAnsi="Cascadia Code" w:cs="Cascadia Code"/>
+          <w:color w:val="CE9178"/>
+          <w:kern w:val="0"/>
+          <w:sz w:val="23"/>
+          <w:szCs w:val="23"/>
+          <w:lang w:eastAsia="en-IN" w:bidi="ar-SA"/>
+          <w14:ligatures w14:val="none"/>
+        </w:rPr>
+        <w:t>'</w:t>
+      </w:r>
+      <w:r>
+        <w:rPr>
+          <w:rFonts w:ascii="Cascadia Code" w:eastAsia="Times New Roman" w:hAnsi="Cascadia Code" w:cs="Cascadia Code"/>
+          <w:color w:val="CCCCCC"/>
+          <w:kern w:val="0"/>
+          <w:sz w:val="23"/>
+          <w:szCs w:val="23"/>
+          <w:lang w:eastAsia="en-IN" w:bidi="ar-SA"/>
+          <w14:ligatures w14:val="none"/>
+        </w:rPr>
+        <w:t>);</w:t>
+      </w:r>
+    </w:p>
+    <w:p>
+      <w:pPr>
+        <w:shd w:val="clear" w:color="auto" w:fill="1F1F1F"/>
+        <w:spacing w:after="0" w:line="300" w:lineRule="atLeast"/>
+        <w:rPr>
+          <w:rFonts w:ascii="Cascadia Code" w:eastAsia="Times New Roman" w:hAnsi="Cascadia Code" w:cs="Cascadia Code"/>
+          <w:color w:val="CCCCCC"/>
+          <w:kern w:val="0"/>
+          <w:sz w:val="23"/>
+          <w:szCs w:val="23"/>
+          <w:lang w:eastAsia="en-IN" w:bidi="ar-SA"/>
+          <w14:ligatures w14:val="none"/>
+        </w:rPr>
+      </w:pPr>
+      <w:r>
+        <w:rPr>
+          <w:rFonts w:ascii="Cascadia Code" w:eastAsia="Times New Roman" w:hAnsi="Cascadia Code" w:cs="Cascadia Code"/>
+          <w:color w:val="569CD6"/>
+          <w:kern w:val="0"/>
+          <w:sz w:val="23"/>
+          <w:szCs w:val="23"/>
+          <w:lang w:eastAsia="en-IN" w:bidi="ar-SA"/>
+          <w14:ligatures w14:val="none"/>
+        </w:rPr>
+        <w:t>const</w:t>
+      </w:r>
+      <w:r>
+        <w:rPr>
+          <w:rFonts w:ascii="Cascadia Code" w:eastAsia="Times New Roman" w:hAnsi="Cascadia Code" w:cs="Cascadia Code"/>
+          <w:color w:val="CCCCCC"/>
+          <w:kern w:val="0"/>
+          <w:sz w:val="23"/>
+          <w:szCs w:val="23"/>
+          <w:lang w:eastAsia="en-IN" w:bidi="ar-SA"/>
+          <w14:ligatures w14:val="none"/>
+        </w:rPr>
+        <w:t xml:space="preserve"> </w:t>
+      </w:r>
+      <w:proofErr w:type="spellStart"/>
+      <w:r>
+        <w:rPr>
+          <w:rFonts w:ascii="Cascadia Code" w:eastAsia="Times New Roman" w:hAnsi="Cascadia Code" w:cs="Cascadia Code"/>
+          <w:color w:val="4FC1FF"/>
+          <w:kern w:val="0"/>
+          <w:sz w:val="23"/>
+          <w:szCs w:val="23"/>
+          <w:lang w:eastAsia="en-IN" w:bidi="ar-SA"/>
+          <w14:ligatures w14:val="none"/>
+        </w:rPr>
+        <w:t>JWT_SecureStr</w:t>
+      </w:r>
+      <w:proofErr w:type="spellEnd"/>
+      <w:r>
+        <w:rPr>
+          <w:rFonts w:ascii="Cascadia Code" w:eastAsia="Times New Roman" w:hAnsi="Cascadia Code" w:cs="Cascadia Code"/>
+          <w:color w:val="CCCCCC"/>
+          <w:kern w:val="0"/>
+          <w:sz w:val="23"/>
+          <w:szCs w:val="23"/>
+          <w:lang w:eastAsia="en-IN" w:bidi="ar-SA"/>
+          <w14:ligatures w14:val="none"/>
+        </w:rPr>
+        <w:t xml:space="preserve"> </w:t>
+      </w:r>
+      <w:r>
+        <w:rPr>
+          <w:rFonts w:ascii="Cascadia Code" w:eastAsia="Times New Roman" w:hAnsi="Cascadia Code" w:cs="Cascadia Code"/>
+          <w:color w:val="D4D4D4"/>
+          <w:kern w:val="0"/>
+          <w:sz w:val="23"/>
+          <w:szCs w:val="23"/>
+          <w:lang w:eastAsia="en-IN" w:bidi="ar-SA"/>
+          <w14:ligatures w14:val="none"/>
+        </w:rPr>
+        <w:t>=</w:t>
+      </w:r>
+      <w:r>
+        <w:rPr>
+          <w:rFonts w:ascii="Cascadia Code" w:eastAsia="Times New Roman" w:hAnsi="Cascadia Code" w:cs="Cascadia Code"/>
+          <w:color w:val="CCCCCC"/>
+          <w:kern w:val="0"/>
+          <w:sz w:val="23"/>
+          <w:szCs w:val="23"/>
+          <w:lang w:eastAsia="en-IN" w:bidi="ar-SA"/>
+          <w14:ligatures w14:val="none"/>
+        </w:rPr>
+        <w:t xml:space="preserve"> </w:t>
+      </w:r>
+      <w:r>
+        <w:rPr>
+          <w:rFonts w:ascii="Cascadia Code" w:eastAsia="Times New Roman" w:hAnsi="Cascadia Code" w:cs="Cascadia Code"/>
+          <w:color w:val="CE9178"/>
+          <w:kern w:val="0"/>
+          <w:sz w:val="23"/>
+          <w:szCs w:val="23"/>
+          <w:lang w:eastAsia="en-IN" w:bidi="ar-SA"/>
+          <w14:ligatures w14:val="none"/>
+        </w:rPr>
+        <w:t>"</w:t>
+      </w:r>
+      <w:proofErr w:type="spellStart"/>
+      <w:r>
+        <w:rPr>
+          <w:rFonts w:ascii="Cascadia Code" w:eastAsia="Times New Roman" w:hAnsi="Cascadia Code" w:cs="Cascadia Code"/>
+          <w:color w:val="CE9178"/>
+          <w:kern w:val="0"/>
+          <w:sz w:val="23"/>
+          <w:szCs w:val="23"/>
+          <w:lang w:eastAsia="en-IN" w:bidi="ar-SA"/>
+          <w14:ligatures w14:val="none"/>
+        </w:rPr>
+        <w:t>ILovePrograming</w:t>
+      </w:r>
+      <w:proofErr w:type="spellEnd"/>
+      <w:r>
+        <w:rPr>
+          <w:rFonts w:ascii="Cascadia Code" w:eastAsia="Times New Roman" w:hAnsi="Cascadia Code" w:cs="Cascadia Code"/>
+          <w:color w:val="CE9178"/>
+          <w:kern w:val="0"/>
+          <w:sz w:val="23"/>
+          <w:szCs w:val="23"/>
+          <w:lang w:eastAsia="en-IN" w:bidi="ar-SA"/>
+          <w14:ligatures w14:val="none"/>
+        </w:rPr>
+        <w:t>"</w:t>
+      </w:r>
+      <w:r>
+        <w:rPr>
+          <w:rFonts w:ascii="Cascadia Code" w:eastAsia="Times New Roman" w:hAnsi="Cascadia Code" w:cs="Cascadia Code"/>
+          <w:color w:val="CCCCCC"/>
+          <w:kern w:val="0"/>
+          <w:sz w:val="23"/>
+          <w:szCs w:val="23"/>
+          <w:lang w:eastAsia="en-IN" w:bidi="ar-SA"/>
+          <w14:ligatures w14:val="none"/>
+        </w:rPr>
+        <w:t>;</w:t>
+      </w:r>
+    </w:p>
+    <w:p>
+      <w:pPr>
+        <w:shd w:val="clear" w:color="auto" w:fill="1F1F1F"/>
+        <w:spacing w:after="0" w:line="300" w:lineRule="atLeast"/>
+        <w:rPr>
+          <w:rFonts w:ascii="Cascadia Code" w:eastAsia="Times New Roman" w:hAnsi="Cascadia Code" w:cs="Cascadia Code"/>
+          <w:color w:val="CCCCCC"/>
+          <w:kern w:val="0"/>
+          <w:sz w:val="23"/>
+          <w:szCs w:val="23"/>
+          <w:lang w:eastAsia="en-IN" w:bidi="ar-SA"/>
+          <w14:ligatures w14:val="none"/>
+        </w:rPr>
+      </w:pPr>
+    </w:p>
+    <w:p>
+      <w:pPr>
+        <w:shd w:val="clear" w:color="auto" w:fill="1F1F1F"/>
+        <w:spacing w:after="0" w:line="300" w:lineRule="atLeast"/>
+        <w:rPr>
+          <w:rFonts w:ascii="Cascadia Code" w:eastAsia="Times New Roman" w:hAnsi="Cascadia Code" w:cs="Cascadia Code"/>
+          <w:color w:val="CCCCCC"/>
+          <w:kern w:val="0"/>
+          <w:sz w:val="23"/>
+          <w:szCs w:val="23"/>
+          <w:lang w:eastAsia="en-IN" w:bidi="ar-SA"/>
+          <w14:ligatures w14:val="none"/>
+        </w:rPr>
+      </w:pPr>
+      <w:r>
+        <w:rPr>
+          <w:rFonts w:ascii="Cascadia Code" w:eastAsia="Times New Roman" w:hAnsi="Cascadia Code" w:cs="Cascadia Code"/>
+          <w:color w:val="569CD6"/>
+          <w:kern w:val="0"/>
+          <w:sz w:val="23"/>
+          <w:szCs w:val="23"/>
+          <w:lang w:eastAsia="en-IN" w:bidi="ar-SA"/>
+          <w14:ligatures w14:val="none"/>
+        </w:rPr>
+        <w:t>const</w:t>
+      </w:r>
+      <w:r>
+        <w:rPr>
+          <w:rFonts w:ascii="Cascadia Code" w:eastAsia="Times New Roman" w:hAnsi="Cascadia Code" w:cs="Cascadia Code"/>
+          <w:color w:val="CCCCCC"/>
+          <w:kern w:val="0"/>
+          <w:sz w:val="23"/>
+          <w:szCs w:val="23"/>
+          <w:lang w:eastAsia="en-IN" w:bidi="ar-SA"/>
+          <w14:ligatures w14:val="none"/>
+        </w:rPr>
+        <w:t xml:space="preserve"> </w:t>
+      </w:r>
+      <w:proofErr w:type="spellStart"/>
+      <w:r>
+        <w:rPr>
+          <w:rFonts w:ascii="Cascadia Code" w:eastAsia="Times New Roman" w:hAnsi="Cascadia Code" w:cs="Cascadia Code"/>
+          <w:color w:val="DCDCAA"/>
+          <w:kern w:val="0"/>
+          <w:sz w:val="23"/>
+          <w:szCs w:val="23"/>
+          <w:lang w:eastAsia="en-IN" w:bidi="ar-SA"/>
+          <w14:ligatures w14:val="none"/>
+        </w:rPr>
+        <w:t>getUserData</w:t>
+      </w:r>
+      <w:proofErr w:type="spellEnd"/>
+      <w:r>
+        <w:rPr>
+          <w:rFonts w:ascii="Cascadia Code" w:eastAsia="Times New Roman" w:hAnsi="Cascadia Code" w:cs="Cascadia Code"/>
+          <w:color w:val="CCCCCC"/>
+          <w:kern w:val="0"/>
+          <w:sz w:val="23"/>
+          <w:szCs w:val="23"/>
+          <w:lang w:eastAsia="en-IN" w:bidi="ar-SA"/>
+          <w14:ligatures w14:val="none"/>
+        </w:rPr>
+        <w:t xml:space="preserve"> </w:t>
+      </w:r>
+      <w:r>
+        <w:rPr>
+          <w:rFonts w:ascii="Cascadia Code" w:eastAsia="Times New Roman" w:hAnsi="Cascadia Code" w:cs="Cascadia Code"/>
+          <w:color w:val="D4D4D4"/>
+          <w:kern w:val="0"/>
+          <w:sz w:val="23"/>
+          <w:szCs w:val="23"/>
+          <w:lang w:eastAsia="en-IN" w:bidi="ar-SA"/>
+          <w14:ligatures w14:val="none"/>
+        </w:rPr>
+        <w:t>=</w:t>
+      </w:r>
+      <w:r>
+        <w:rPr>
+          <w:rFonts w:ascii="Cascadia Code" w:eastAsia="Times New Roman" w:hAnsi="Cascadia Code" w:cs="Cascadia Code"/>
+          <w:color w:val="CCCCCC"/>
+          <w:kern w:val="0"/>
+          <w:sz w:val="23"/>
+          <w:szCs w:val="23"/>
+          <w:lang w:eastAsia="en-IN" w:bidi="ar-SA"/>
+          <w14:ligatures w14:val="none"/>
+        </w:rPr>
+        <w:t xml:space="preserve"> (</w:t>
+      </w:r>
+      <w:r>
+        <w:rPr>
+          <w:rFonts w:ascii="Cascadia Code" w:eastAsia="Times New Roman" w:hAnsi="Cascadia Code" w:cs="Cascadia Code"/>
+          <w:color w:val="9CDCFE"/>
+          <w:kern w:val="0"/>
+          <w:sz w:val="23"/>
+          <w:szCs w:val="23"/>
+          <w:lang w:eastAsia="en-IN" w:bidi="ar-SA"/>
+          <w14:ligatures w14:val="none"/>
+        </w:rPr>
+        <w:t>req</w:t>
+      </w:r>
+      <w:r>
+        <w:rPr>
+          <w:rFonts w:ascii="Cascadia Code" w:eastAsia="Times New Roman" w:hAnsi="Cascadia Code" w:cs="Cascadia Code"/>
+          <w:color w:val="CCCCCC"/>
+          <w:kern w:val="0"/>
+          <w:sz w:val="23"/>
+          <w:szCs w:val="23"/>
+          <w:lang w:eastAsia="en-IN" w:bidi="ar-SA"/>
+          <w14:ligatures w14:val="none"/>
+        </w:rPr>
+        <w:t xml:space="preserve">, </w:t>
+      </w:r>
+      <w:r>
+        <w:rPr>
+          <w:rFonts w:ascii="Cascadia Code" w:eastAsia="Times New Roman" w:hAnsi="Cascadia Code" w:cs="Cascadia Code"/>
+          <w:color w:val="9CDCFE"/>
+          <w:kern w:val="0"/>
+          <w:sz w:val="23"/>
+          <w:szCs w:val="23"/>
+          <w:lang w:eastAsia="en-IN" w:bidi="ar-SA"/>
+          <w14:ligatures w14:val="none"/>
+        </w:rPr>
+        <w:t>res</w:t>
+      </w:r>
+      <w:r>
+        <w:rPr>
+          <w:rFonts w:ascii="Cascadia Code" w:eastAsia="Times New Roman" w:hAnsi="Cascadia Code" w:cs="Cascadia Code"/>
+          <w:color w:val="CCCCCC"/>
+          <w:kern w:val="0"/>
+          <w:sz w:val="23"/>
+          <w:szCs w:val="23"/>
+          <w:lang w:eastAsia="en-IN" w:bidi="ar-SA"/>
+          <w14:ligatures w14:val="none"/>
+        </w:rPr>
+        <w:t xml:space="preserve">, </w:t>
+      </w:r>
+      <w:r>
+        <w:rPr>
+          <w:rFonts w:ascii="Cascadia Code" w:eastAsia="Times New Roman" w:hAnsi="Cascadia Code" w:cs="Cascadia Code"/>
+          <w:color w:val="9CDCFE"/>
+          <w:kern w:val="0"/>
+          <w:sz w:val="23"/>
+          <w:szCs w:val="23"/>
+          <w:lang w:eastAsia="en-IN" w:bidi="ar-SA"/>
+          <w14:ligatures w14:val="none"/>
+        </w:rPr>
+        <w:t>next</w:t>
+      </w:r>
+      <w:r>
+        <w:rPr>
+          <w:rFonts w:ascii="Cascadia Code" w:eastAsia="Times New Roman" w:hAnsi="Cascadia Code" w:cs="Cascadia Code"/>
+          <w:color w:val="CCCCCC"/>
+          <w:kern w:val="0"/>
+          <w:sz w:val="23"/>
+          <w:szCs w:val="23"/>
+          <w:lang w:eastAsia="en-IN" w:bidi="ar-SA"/>
+          <w14:ligatures w14:val="none"/>
+        </w:rPr>
+        <w:t xml:space="preserve">) </w:t>
+      </w:r>
+      <w:r>
+        <w:rPr>
+          <w:rFonts w:ascii="Cascadia Code" w:eastAsia="Times New Roman" w:hAnsi="Cascadia Code" w:cs="Cascadia Code"/>
+          <w:color w:val="569CD6"/>
+          <w:kern w:val="0"/>
+          <w:sz w:val="23"/>
+          <w:szCs w:val="23"/>
+          <w:lang w:eastAsia="en-IN" w:bidi="ar-SA"/>
+          <w14:ligatures w14:val="none"/>
+        </w:rPr>
+        <w:t>=&gt;</w:t>
+      </w:r>
+      <w:r>
+        <w:rPr>
+          <w:rFonts w:ascii="Cascadia Code" w:eastAsia="Times New Roman" w:hAnsi="Cascadia Code" w:cs="Cascadia Code"/>
+          <w:color w:val="CCCCCC"/>
+          <w:kern w:val="0"/>
+          <w:sz w:val="23"/>
+          <w:szCs w:val="23"/>
+          <w:lang w:eastAsia="en-IN" w:bidi="ar-SA"/>
+          <w14:ligatures w14:val="none"/>
+        </w:rPr>
+        <w:t xml:space="preserve"> {</w:t>
+      </w:r>
+    </w:p>
+    <w:p>
+      <w:pPr>
+        <w:shd w:val="clear" w:color="auto" w:fill="1F1F1F"/>
+        <w:spacing w:after="0" w:line="300" w:lineRule="atLeast"/>
+        <w:rPr>
+          <w:rFonts w:ascii="Cascadia Code" w:eastAsia="Times New Roman" w:hAnsi="Cascadia Code" w:cs="Cascadia Code"/>
+          <w:color w:val="CCCCCC"/>
+          <w:kern w:val="0"/>
+          <w:sz w:val="23"/>
+          <w:szCs w:val="23"/>
+          <w:lang w:eastAsia="en-IN" w:bidi="ar-SA"/>
+          <w14:ligatures w14:val="none"/>
+        </w:rPr>
+      </w:pPr>
+      <w:r>
+        <w:rPr>
+          <w:rFonts w:ascii="Cascadia Code" w:eastAsia="Times New Roman" w:hAnsi="Cascadia Code" w:cs="Cascadia Code"/>
+          <w:color w:val="CCCCCC"/>
+          <w:kern w:val="0"/>
+          <w:sz w:val="23"/>
+          <w:szCs w:val="23"/>
+          <w:lang w:eastAsia="en-IN" w:bidi="ar-SA"/>
+          <w14:ligatures w14:val="none"/>
+        </w:rPr>
+        <w:t xml:space="preserve">    </w:t>
+      </w:r>
+      <w:r>
+        <w:rPr>
+          <w:rFonts w:ascii="Cascadia Code" w:eastAsia="Times New Roman" w:hAnsi="Cascadia Code" w:cs="Cascadia Code"/>
+          <w:color w:val="C586C0"/>
+          <w:kern w:val="0"/>
+          <w:sz w:val="23"/>
+          <w:szCs w:val="23"/>
+          <w:lang w:eastAsia="en-IN" w:bidi="ar-SA"/>
+          <w14:ligatures w14:val="none"/>
+        </w:rPr>
+        <w:t>try</w:t>
+      </w:r>
+      <w:r>
+        <w:rPr>
+          <w:rFonts w:ascii="Cascadia Code" w:eastAsia="Times New Roman" w:hAnsi="Cascadia Code" w:cs="Cascadia Code"/>
+          <w:color w:val="CCCCCC"/>
+          <w:kern w:val="0"/>
+          <w:sz w:val="23"/>
+          <w:szCs w:val="23"/>
+          <w:lang w:eastAsia="en-IN" w:bidi="ar-SA"/>
+          <w14:ligatures w14:val="none"/>
+        </w:rPr>
+        <w:t xml:space="preserve"> {</w:t>
+      </w:r>
+    </w:p>
+    <w:p>
+      <w:pPr>
+        <w:shd w:val="clear" w:color="auto" w:fill="1F1F1F"/>
+        <w:spacing w:after="0" w:line="300" w:lineRule="atLeast"/>
+        <w:rPr>
+          <w:rFonts w:ascii="Cascadia Code" w:eastAsia="Times New Roman" w:hAnsi="Cascadia Code" w:cs="Cascadia Code"/>
+          <w:color w:val="CCCCCC"/>
+          <w:kern w:val="0"/>
+          <w:sz w:val="23"/>
+          <w:szCs w:val="23"/>
+          <w:lang w:eastAsia="en-IN" w:bidi="ar-SA"/>
+          <w14:ligatures w14:val="none"/>
+        </w:rPr>
+      </w:pPr>
+      <w:r>
+        <w:rPr>
+          <w:rFonts w:ascii="Cascadia Code" w:eastAsia="Times New Roman" w:hAnsi="Cascadia Code" w:cs="Cascadia Code"/>
+          <w:color w:val="CCCCCC"/>
+          <w:kern w:val="0"/>
+          <w:sz w:val="23"/>
+          <w:szCs w:val="23"/>
+          <w:lang w:eastAsia="en-IN" w:bidi="ar-SA"/>
+          <w14:ligatures w14:val="none"/>
+        </w:rPr>
+        <w:t xml:space="preserve">        </w:t>
+      </w:r>
+      <w:r>
+        <w:rPr>
+          <w:rFonts w:ascii="Cascadia Code" w:eastAsia="Times New Roman" w:hAnsi="Cascadia Code" w:cs="Cascadia Code"/>
+          <w:color w:val="6A9955"/>
+          <w:kern w:val="0"/>
+          <w:sz w:val="23"/>
+          <w:szCs w:val="23"/>
+          <w:lang w:eastAsia="en-IN" w:bidi="ar-SA"/>
+          <w14:ligatures w14:val="none"/>
+        </w:rPr>
+        <w:t>// getting token from header</w:t>
+      </w:r>
+    </w:p>
+    <w:p>
+      <w:pPr>
+        <w:shd w:val="clear" w:color="auto" w:fill="1F1F1F"/>
+        <w:spacing w:after="0" w:line="300" w:lineRule="atLeast"/>
+        <w:rPr>
+          <w:rFonts w:ascii="Cascadia Code" w:eastAsia="Times New Roman" w:hAnsi="Cascadia Code" w:cs="Cascadia Code"/>
+          <w:color w:val="CCCCCC"/>
+          <w:kern w:val="0"/>
+          <w:sz w:val="23"/>
+          <w:szCs w:val="23"/>
+          <w:lang w:eastAsia="en-IN" w:bidi="ar-SA"/>
+          <w14:ligatures w14:val="none"/>
+        </w:rPr>
+      </w:pPr>
+      <w:r>
+        <w:rPr>
+          <w:rFonts w:ascii="Cascadia Code" w:eastAsia="Times New Roman" w:hAnsi="Cascadia Code" w:cs="Cascadia Code"/>
+          <w:color w:val="CCCCCC"/>
+          <w:kern w:val="0"/>
+          <w:sz w:val="23"/>
+          <w:szCs w:val="23"/>
+          <w:lang w:eastAsia="en-IN" w:bidi="ar-SA"/>
+          <w14:ligatures w14:val="none"/>
+        </w:rPr>
+        <w:t xml:space="preserve">        </w:t>
+      </w:r>
+      <w:r>
+        <w:rPr>
+          <w:rFonts w:ascii="Cascadia Code" w:eastAsia="Times New Roman" w:hAnsi="Cascadia Code" w:cs="Cascadia Code"/>
+          <w:color w:val="569CD6"/>
+          <w:kern w:val="0"/>
+          <w:sz w:val="23"/>
+          <w:szCs w:val="23"/>
+          <w:lang w:eastAsia="en-IN" w:bidi="ar-SA"/>
+          <w14:ligatures w14:val="none"/>
+        </w:rPr>
+        <w:t>let</w:t>
+      </w:r>
+      <w:r>
+        <w:rPr>
+          <w:rFonts w:ascii="Cascadia Code" w:eastAsia="Times New Roman" w:hAnsi="Cascadia Code" w:cs="Cascadia Code"/>
+          <w:color w:val="CCCCCC"/>
+          <w:kern w:val="0"/>
+          <w:sz w:val="23"/>
+          <w:szCs w:val="23"/>
+          <w:lang w:eastAsia="en-IN" w:bidi="ar-SA"/>
+          <w14:ligatures w14:val="none"/>
+        </w:rPr>
+        <w:t xml:space="preserve"> </w:t>
+      </w:r>
+      <w:r>
+        <w:rPr>
+          <w:rFonts w:ascii="Cascadia Code" w:eastAsia="Times New Roman" w:hAnsi="Cascadia Code" w:cs="Cascadia Code"/>
+          <w:color w:val="9CDCFE"/>
+          <w:kern w:val="0"/>
+          <w:sz w:val="23"/>
+          <w:szCs w:val="23"/>
+          <w:lang w:eastAsia="en-IN" w:bidi="ar-SA"/>
+          <w14:ligatures w14:val="none"/>
+        </w:rPr>
+        <w:t>token</w:t>
+      </w:r>
+      <w:r>
+        <w:rPr>
+          <w:rFonts w:ascii="Cascadia Code" w:eastAsia="Times New Roman" w:hAnsi="Cascadia Code" w:cs="Cascadia Code"/>
+          <w:color w:val="CCCCCC"/>
+          <w:kern w:val="0"/>
+          <w:sz w:val="23"/>
+          <w:szCs w:val="23"/>
+          <w:lang w:eastAsia="en-IN" w:bidi="ar-SA"/>
+          <w14:ligatures w14:val="none"/>
+        </w:rPr>
+        <w:t xml:space="preserve"> </w:t>
+      </w:r>
+      <w:r>
+        <w:rPr>
+          <w:rFonts w:ascii="Cascadia Code" w:eastAsia="Times New Roman" w:hAnsi="Cascadia Code" w:cs="Cascadia Code"/>
+          <w:color w:val="D4D4D4"/>
+          <w:kern w:val="0"/>
+          <w:sz w:val="23"/>
+          <w:szCs w:val="23"/>
+          <w:lang w:eastAsia="en-IN" w:bidi="ar-SA"/>
+          <w14:ligatures w14:val="none"/>
+        </w:rPr>
+        <w:t>=</w:t>
+      </w:r>
+      <w:r>
+        <w:rPr>
+          <w:rFonts w:ascii="Cascadia Code" w:eastAsia="Times New Roman" w:hAnsi="Cascadia Code" w:cs="Cascadia Code"/>
+          <w:color w:val="CCCCCC"/>
+          <w:kern w:val="0"/>
+          <w:sz w:val="23"/>
+          <w:szCs w:val="23"/>
+          <w:lang w:eastAsia="en-IN" w:bidi="ar-SA"/>
+          <w14:ligatures w14:val="none"/>
+        </w:rPr>
+        <w:t xml:space="preserve"> </w:t>
+      </w:r>
+      <w:proofErr w:type="spellStart"/>
+      <w:proofErr w:type="gramStart"/>
+      <w:r>
+        <w:rPr>
+          <w:rFonts w:ascii="Cascadia Code" w:eastAsia="Times New Roman" w:hAnsi="Cascadia Code" w:cs="Cascadia Code"/>
+          <w:color w:val="9CDCFE"/>
+          <w:kern w:val="0"/>
+          <w:sz w:val="23"/>
+          <w:szCs w:val="23"/>
+          <w:lang w:eastAsia="en-IN" w:bidi="ar-SA"/>
+          <w14:ligatures w14:val="none"/>
+        </w:rPr>
+        <w:t>req</w:t>
+      </w:r>
+      <w:r>
+        <w:rPr>
+          <w:rFonts w:ascii="Cascadia Code" w:eastAsia="Times New Roman" w:hAnsi="Cascadia Code" w:cs="Cascadia Code"/>
+          <w:color w:val="CCCCCC"/>
+          <w:kern w:val="0"/>
+          <w:sz w:val="23"/>
+          <w:szCs w:val="23"/>
+          <w:lang w:eastAsia="en-IN" w:bidi="ar-SA"/>
+          <w14:ligatures w14:val="none"/>
+        </w:rPr>
+        <w:t>.</w:t>
+      </w:r>
+      <w:r>
+        <w:rPr>
+          <w:rFonts w:ascii="Cascadia Code" w:eastAsia="Times New Roman" w:hAnsi="Cascadia Code" w:cs="Cascadia Code"/>
+          <w:color w:val="DCDCAA"/>
+          <w:kern w:val="0"/>
+          <w:sz w:val="23"/>
+          <w:szCs w:val="23"/>
+          <w:lang w:eastAsia="en-IN" w:bidi="ar-SA"/>
+          <w14:ligatures w14:val="none"/>
+        </w:rPr>
+        <w:t>header</w:t>
+      </w:r>
+      <w:proofErr w:type="spellEnd"/>
+      <w:proofErr w:type="gramEnd"/>
+      <w:r>
+        <w:rPr>
+          <w:rFonts w:ascii="Cascadia Code" w:eastAsia="Times New Roman" w:hAnsi="Cascadia Code" w:cs="Cascadia Code"/>
+          <w:color w:val="CCCCCC"/>
+          <w:kern w:val="0"/>
+          <w:sz w:val="23"/>
+          <w:szCs w:val="23"/>
+          <w:lang w:eastAsia="en-IN" w:bidi="ar-SA"/>
+          <w14:ligatures w14:val="none"/>
+        </w:rPr>
+        <w:t>(</w:t>
+      </w:r>
+      <w:r>
+        <w:rPr>
+          <w:rFonts w:ascii="Cascadia Code" w:eastAsia="Times New Roman" w:hAnsi="Cascadia Code" w:cs="Cascadia Code"/>
+          <w:color w:val="CE9178"/>
+          <w:kern w:val="0"/>
+          <w:sz w:val="23"/>
+          <w:szCs w:val="23"/>
+          <w:lang w:eastAsia="en-IN" w:bidi="ar-SA"/>
+          <w14:ligatures w14:val="none"/>
+        </w:rPr>
+        <w:t>'auth-token'</w:t>
+      </w:r>
+      <w:r>
+        <w:rPr>
+          <w:rFonts w:ascii="Cascadia Code" w:eastAsia="Times New Roman" w:hAnsi="Cascadia Code" w:cs="Cascadia Code"/>
+          <w:color w:val="CCCCCC"/>
+          <w:kern w:val="0"/>
+          <w:sz w:val="23"/>
+          <w:szCs w:val="23"/>
+          <w:lang w:eastAsia="en-IN" w:bidi="ar-SA"/>
+          <w14:ligatures w14:val="none"/>
+        </w:rPr>
+        <w:t>);</w:t>
+      </w:r>
+    </w:p>
+    <w:p>
+      <w:pPr>
+        <w:shd w:val="clear" w:color="auto" w:fill="1F1F1F"/>
+        <w:spacing w:after="0" w:line="300" w:lineRule="atLeast"/>
+        <w:rPr>
+          <w:rFonts w:ascii="Cascadia Code" w:eastAsia="Times New Roman" w:hAnsi="Cascadia Code" w:cs="Cascadia Code"/>
+          <w:color w:val="CCCCCC"/>
+          <w:kern w:val="0"/>
+          <w:sz w:val="23"/>
+          <w:szCs w:val="23"/>
+          <w:lang w:eastAsia="en-IN" w:bidi="ar-SA"/>
+          <w14:ligatures w14:val="none"/>
+        </w:rPr>
+      </w:pPr>
+      <w:r>
+        <w:rPr>
+          <w:rFonts w:ascii="Cascadia Code" w:eastAsia="Times New Roman" w:hAnsi="Cascadia Code" w:cs="Cascadia Code"/>
+          <w:color w:val="CCCCCC"/>
+          <w:kern w:val="0"/>
+          <w:sz w:val="23"/>
+          <w:szCs w:val="23"/>
+          <w:lang w:eastAsia="en-IN" w:bidi="ar-SA"/>
+          <w14:ligatures w14:val="none"/>
+        </w:rPr>
+        <w:t xml:space="preserve">        </w:t>
+      </w:r>
+      <w:r>
+        <w:rPr>
+          <w:rFonts w:ascii="Cascadia Code" w:eastAsia="Times New Roman" w:hAnsi="Cascadia Code" w:cs="Cascadia Code"/>
+          <w:color w:val="6A9955"/>
+          <w:kern w:val="0"/>
+          <w:sz w:val="23"/>
+          <w:szCs w:val="23"/>
+          <w:lang w:eastAsia="en-IN" w:bidi="ar-SA"/>
+          <w14:ligatures w14:val="none"/>
+        </w:rPr>
+        <w:t>// if no token 400</w:t>
+      </w:r>
+    </w:p>
+    <w:p>
+      <w:pPr>
+        <w:shd w:val="clear" w:color="auto" w:fill="1F1F1F"/>
+        <w:spacing w:after="0" w:line="300" w:lineRule="atLeast"/>
+        <w:rPr>
+          <w:rFonts w:ascii="Cascadia Code" w:eastAsia="Times New Roman" w:hAnsi="Cascadia Code" w:cs="Cascadia Code"/>
+          <w:color w:val="CCCCCC"/>
+          <w:kern w:val="0"/>
+          <w:sz w:val="23"/>
+          <w:szCs w:val="23"/>
+          <w:lang w:eastAsia="en-IN" w:bidi="ar-SA"/>
+          <w14:ligatures w14:val="none"/>
+        </w:rPr>
+      </w:pPr>
+      <w:r>
+        <w:rPr>
+          <w:rFonts w:ascii="Cascadia Code" w:eastAsia="Times New Roman" w:hAnsi="Cascadia Code" w:cs="Cascadia Code"/>
+          <w:color w:val="CCCCCC"/>
+          <w:kern w:val="0"/>
+          <w:sz w:val="23"/>
+          <w:szCs w:val="23"/>
+          <w:lang w:eastAsia="en-IN" w:bidi="ar-SA"/>
+          <w14:ligatures w14:val="none"/>
+        </w:rPr>
+        <w:t xml:space="preserve">        </w:t>
+      </w:r>
+      <w:r>
+        <w:rPr>
+          <w:rFonts w:ascii="Cascadia Code" w:eastAsia="Times New Roman" w:hAnsi="Cascadia Code" w:cs="Cascadia Code"/>
+          <w:color w:val="C586C0"/>
+          <w:kern w:val="0"/>
+          <w:sz w:val="23"/>
+          <w:szCs w:val="23"/>
+          <w:lang w:eastAsia="en-IN" w:bidi="ar-SA"/>
+          <w14:ligatures w14:val="none"/>
+        </w:rPr>
+        <w:t>if</w:t>
+      </w:r>
+      <w:r>
+        <w:rPr>
+          <w:rFonts w:ascii="Cascadia Code" w:eastAsia="Times New Roman" w:hAnsi="Cascadia Code" w:cs="Cascadia Code"/>
+          <w:color w:val="CCCCCC"/>
+          <w:kern w:val="0"/>
+          <w:sz w:val="23"/>
+          <w:szCs w:val="23"/>
+          <w:lang w:eastAsia="en-IN" w:bidi="ar-SA"/>
+          <w14:ligatures w14:val="none"/>
+        </w:rPr>
+        <w:t xml:space="preserve"> </w:t>
+      </w:r>
+      <w:proofErr w:type="gramStart"/>
+      <w:r>
+        <w:rPr>
+          <w:rFonts w:ascii="Cascadia Code" w:eastAsia="Times New Roman" w:hAnsi="Cascadia Code" w:cs="Cascadia Code"/>
+          <w:color w:val="CCCCCC"/>
+          <w:kern w:val="0"/>
+          <w:sz w:val="23"/>
+          <w:szCs w:val="23"/>
+          <w:lang w:eastAsia="en-IN" w:bidi="ar-SA"/>
+          <w14:ligatures w14:val="none"/>
+        </w:rPr>
+        <w:t>(</w:t>
+      </w:r>
+      <w:r>
+        <w:rPr>
+          <w:rFonts w:ascii="Cascadia Code" w:eastAsia="Times New Roman" w:hAnsi="Cascadia Code" w:cs="Cascadia Code"/>
+          <w:color w:val="D4D4D4"/>
+          <w:kern w:val="0"/>
+          <w:sz w:val="23"/>
+          <w:szCs w:val="23"/>
+          <w:lang w:eastAsia="en-IN" w:bidi="ar-SA"/>
+          <w14:ligatures w14:val="none"/>
+        </w:rPr>
+        <w:t>!</w:t>
+      </w:r>
+      <w:r>
+        <w:rPr>
+          <w:rFonts w:ascii="Cascadia Code" w:eastAsia="Times New Roman" w:hAnsi="Cascadia Code" w:cs="Cascadia Code"/>
+          <w:color w:val="9CDCFE"/>
+          <w:kern w:val="0"/>
+          <w:sz w:val="23"/>
+          <w:szCs w:val="23"/>
+          <w:lang w:eastAsia="en-IN" w:bidi="ar-SA"/>
+          <w14:ligatures w14:val="none"/>
+        </w:rPr>
+        <w:t>token</w:t>
+      </w:r>
+      <w:proofErr w:type="gramEnd"/>
+      <w:r>
+        <w:rPr>
+          <w:rFonts w:ascii="Cascadia Code" w:eastAsia="Times New Roman" w:hAnsi="Cascadia Code" w:cs="Cascadia Code"/>
+          <w:color w:val="CCCCCC"/>
+          <w:kern w:val="0"/>
+          <w:sz w:val="23"/>
+          <w:szCs w:val="23"/>
+          <w:lang w:eastAsia="en-IN" w:bidi="ar-SA"/>
+          <w14:ligatures w14:val="none"/>
+        </w:rPr>
+        <w:t>) {</w:t>
+      </w:r>
+    </w:p>
+    <w:p>
+      <w:pPr>
+        <w:shd w:val="clear" w:color="auto" w:fill="1F1F1F"/>
+        <w:spacing w:after="0" w:line="300" w:lineRule="atLeast"/>
+        <w:rPr>
+          <w:rFonts w:ascii="Cascadia Code" w:eastAsia="Times New Roman" w:hAnsi="Cascadia Code" w:cs="Cascadia Code"/>
+          <w:color w:val="CCCCCC"/>
+          <w:kern w:val="0"/>
+          <w:sz w:val="23"/>
+          <w:szCs w:val="23"/>
+          <w:lang w:eastAsia="en-IN" w:bidi="ar-SA"/>
+          <w14:ligatures w14:val="none"/>
+        </w:rPr>
+      </w:pPr>
+      <w:r>
+        <w:rPr>
+          <w:rFonts w:ascii="Cascadia Code" w:eastAsia="Times New Roman" w:hAnsi="Cascadia Code" w:cs="Cascadia Code"/>
+          <w:color w:val="CCCCCC"/>
+          <w:kern w:val="0"/>
+          <w:sz w:val="23"/>
+          <w:szCs w:val="23"/>
+          <w:lang w:eastAsia="en-IN" w:bidi="ar-SA"/>
+          <w14:ligatures w14:val="none"/>
+        </w:rPr>
+        <w:t xml:space="preserve">            </w:t>
+      </w:r>
+      <w:r>
+        <w:rPr>
+          <w:rFonts w:ascii="Cascadia Code" w:eastAsia="Times New Roman" w:hAnsi="Cascadia Code" w:cs="Cascadia Code"/>
+          <w:color w:val="C586C0"/>
+          <w:kern w:val="0"/>
+          <w:sz w:val="23"/>
+          <w:szCs w:val="23"/>
+          <w:lang w:eastAsia="en-IN" w:bidi="ar-SA"/>
+          <w14:ligatures w14:val="none"/>
+        </w:rPr>
+        <w:t>return</w:t>
+      </w:r>
+      <w:r>
+        <w:rPr>
+          <w:rFonts w:ascii="Cascadia Code" w:eastAsia="Times New Roman" w:hAnsi="Cascadia Code" w:cs="Cascadia Code"/>
+          <w:color w:val="CCCCCC"/>
+          <w:kern w:val="0"/>
+          <w:sz w:val="23"/>
+          <w:szCs w:val="23"/>
+          <w:lang w:eastAsia="en-IN" w:bidi="ar-SA"/>
+          <w14:ligatures w14:val="none"/>
+        </w:rPr>
+        <w:t xml:space="preserve"> </w:t>
+      </w:r>
+      <w:proofErr w:type="spellStart"/>
+      <w:proofErr w:type="gramStart"/>
+      <w:r>
+        <w:rPr>
+          <w:rFonts w:ascii="Cascadia Code" w:eastAsia="Times New Roman" w:hAnsi="Cascadia Code" w:cs="Cascadia Code"/>
+          <w:color w:val="9CDCFE"/>
+          <w:kern w:val="0"/>
+          <w:sz w:val="23"/>
+          <w:szCs w:val="23"/>
+          <w:lang w:eastAsia="en-IN" w:bidi="ar-SA"/>
+          <w14:ligatures w14:val="none"/>
+        </w:rPr>
+        <w:t>res</w:t>
+      </w:r>
+      <w:r>
+        <w:rPr>
+          <w:rFonts w:ascii="Cascadia Code" w:eastAsia="Times New Roman" w:hAnsi="Cascadia Code" w:cs="Cascadia Code"/>
+          <w:color w:val="CCCCCC"/>
+          <w:kern w:val="0"/>
+          <w:sz w:val="23"/>
+          <w:szCs w:val="23"/>
+          <w:lang w:eastAsia="en-IN" w:bidi="ar-SA"/>
+          <w14:ligatures w14:val="none"/>
+        </w:rPr>
+        <w:t>.</w:t>
+      </w:r>
+      <w:r>
+        <w:rPr>
+          <w:rFonts w:ascii="Cascadia Code" w:eastAsia="Times New Roman" w:hAnsi="Cascadia Code" w:cs="Cascadia Code"/>
+          <w:color w:val="DCDCAA"/>
+          <w:kern w:val="0"/>
+          <w:sz w:val="23"/>
+          <w:szCs w:val="23"/>
+          <w:lang w:eastAsia="en-IN" w:bidi="ar-SA"/>
+          <w14:ligatures w14:val="none"/>
+        </w:rPr>
+        <w:t>status</w:t>
+      </w:r>
+      <w:proofErr w:type="spellEnd"/>
+      <w:proofErr w:type="gramEnd"/>
+      <w:r>
+        <w:rPr>
+          <w:rFonts w:ascii="Cascadia Code" w:eastAsia="Times New Roman" w:hAnsi="Cascadia Code" w:cs="Cascadia Code"/>
+          <w:color w:val="CCCCCC"/>
+          <w:kern w:val="0"/>
+          <w:sz w:val="23"/>
+          <w:szCs w:val="23"/>
+          <w:lang w:eastAsia="en-IN" w:bidi="ar-SA"/>
+          <w14:ligatures w14:val="none"/>
+        </w:rPr>
+        <w:t>(</w:t>
+      </w:r>
+      <w:r>
+        <w:rPr>
+          <w:rFonts w:ascii="Cascadia Code" w:eastAsia="Times New Roman" w:hAnsi="Cascadia Code" w:cs="Cascadia Code"/>
+          <w:color w:val="B5CEA8"/>
+          <w:kern w:val="0"/>
+          <w:sz w:val="23"/>
+          <w:szCs w:val="23"/>
+          <w:lang w:eastAsia="en-IN" w:bidi="ar-SA"/>
+          <w14:ligatures w14:val="none"/>
+        </w:rPr>
+        <w:t>400</w:t>
+      </w:r>
+      <w:r>
+        <w:rPr>
+          <w:rFonts w:ascii="Cascadia Code" w:eastAsia="Times New Roman" w:hAnsi="Cascadia Code" w:cs="Cascadia Code"/>
+          <w:color w:val="CCCCCC"/>
+          <w:kern w:val="0"/>
+          <w:sz w:val="23"/>
+          <w:szCs w:val="23"/>
+          <w:lang w:eastAsia="en-IN" w:bidi="ar-SA"/>
+          <w14:ligatures w14:val="none"/>
+        </w:rPr>
+        <w:t>).</w:t>
+      </w:r>
+      <w:r>
+        <w:rPr>
+          <w:rFonts w:ascii="Cascadia Code" w:eastAsia="Times New Roman" w:hAnsi="Cascadia Code" w:cs="Cascadia Code"/>
+          <w:color w:val="DCDCAA"/>
+          <w:kern w:val="0"/>
+          <w:sz w:val="23"/>
+          <w:szCs w:val="23"/>
+          <w:lang w:eastAsia="en-IN" w:bidi="ar-SA"/>
+          <w14:ligatures w14:val="none"/>
+        </w:rPr>
+        <w:t>send</w:t>
+      </w:r>
+      <w:r>
+        <w:rPr>
+          <w:rFonts w:ascii="Cascadia Code" w:eastAsia="Times New Roman" w:hAnsi="Cascadia Code" w:cs="Cascadia Code"/>
+          <w:color w:val="CCCCCC"/>
+          <w:kern w:val="0"/>
+          <w:sz w:val="23"/>
+          <w:szCs w:val="23"/>
+          <w:lang w:eastAsia="en-IN" w:bidi="ar-SA"/>
+          <w14:ligatures w14:val="none"/>
+        </w:rPr>
+        <w:t xml:space="preserve">({ </w:t>
+      </w:r>
+      <w:r>
+        <w:rPr>
+          <w:rFonts w:ascii="Cascadia Code" w:eastAsia="Times New Roman" w:hAnsi="Cascadia Code" w:cs="Cascadia Code"/>
+          <w:color w:val="9CDCFE"/>
+          <w:kern w:val="0"/>
+          <w:sz w:val="23"/>
+          <w:szCs w:val="23"/>
+          <w:lang w:eastAsia="en-IN" w:bidi="ar-SA"/>
+          <w14:ligatures w14:val="none"/>
+        </w:rPr>
+        <w:t>error:</w:t>
+      </w:r>
+      <w:r>
+        <w:rPr>
+          <w:rFonts w:ascii="Cascadia Code" w:eastAsia="Times New Roman" w:hAnsi="Cascadia Code" w:cs="Cascadia Code"/>
+          <w:color w:val="CCCCCC"/>
+          <w:kern w:val="0"/>
+          <w:sz w:val="23"/>
+          <w:szCs w:val="23"/>
+          <w:lang w:eastAsia="en-IN" w:bidi="ar-SA"/>
+          <w14:ligatures w14:val="none"/>
+        </w:rPr>
+        <w:t xml:space="preserve"> </w:t>
+      </w:r>
+      <w:r>
+        <w:rPr>
+          <w:rFonts w:ascii="Cascadia Code" w:eastAsia="Times New Roman" w:hAnsi="Cascadia Code" w:cs="Cascadia Code"/>
+          <w:color w:val="CE9178"/>
+          <w:kern w:val="0"/>
+          <w:sz w:val="23"/>
+          <w:szCs w:val="23"/>
+          <w:lang w:eastAsia="en-IN" w:bidi="ar-SA"/>
+          <w14:ligatures w14:val="none"/>
+        </w:rPr>
+        <w:t>"please authenticate using token"</w:t>
+      </w:r>
+      <w:r>
+        <w:rPr>
+          <w:rFonts w:ascii="Cascadia Code" w:eastAsia="Times New Roman" w:hAnsi="Cascadia Code" w:cs="Cascadia Code"/>
+          <w:color w:val="CCCCCC"/>
+          <w:kern w:val="0"/>
+          <w:sz w:val="23"/>
+          <w:szCs w:val="23"/>
+          <w:lang w:eastAsia="en-IN" w:bidi="ar-SA"/>
+          <w14:ligatures w14:val="none"/>
+        </w:rPr>
+        <w:t xml:space="preserve"> });</w:t>
+      </w:r>
+    </w:p>
+    <w:p>
+      <w:pPr>
+        <w:shd w:val="clear" w:color="auto" w:fill="1F1F1F"/>
+        <w:spacing w:after="0" w:line="300" w:lineRule="atLeast"/>
+        <w:rPr>
+          <w:rFonts w:ascii="Cascadia Code" w:eastAsia="Times New Roman" w:hAnsi="Cascadia Code" w:cs="Cascadia Code"/>
+          <w:color w:val="CCCCCC"/>
+          <w:kern w:val="0"/>
+          <w:sz w:val="23"/>
+          <w:szCs w:val="23"/>
+          <w:lang w:eastAsia="en-IN" w:bidi="ar-SA"/>
+          <w14:ligatures w14:val="none"/>
+        </w:rPr>
+      </w:pPr>
+      <w:r>
+        <w:rPr>
+          <w:rFonts w:ascii="Cascadia Code" w:eastAsia="Times New Roman" w:hAnsi="Cascadia Code" w:cs="Cascadia Code"/>
+          <w:color w:val="CCCCCC"/>
+          <w:kern w:val="0"/>
+          <w:sz w:val="23"/>
+          <w:szCs w:val="23"/>
+          <w:lang w:eastAsia="en-IN" w:bidi="ar-SA"/>
+          <w14:ligatures w14:val="none"/>
+        </w:rPr>
+        <w:t>        }</w:t>
+      </w:r>
+    </w:p>
+    <w:p>
+      <w:pPr>
+        <w:shd w:val="clear" w:color="auto" w:fill="1F1F1F"/>
+        <w:spacing w:after="0" w:line="300" w:lineRule="atLeast"/>
+        <w:rPr>
+          <w:rFonts w:ascii="Cascadia Code" w:eastAsia="Times New Roman" w:hAnsi="Cascadia Code" w:cs="Cascadia Code"/>
+          <w:color w:val="CCCCCC"/>
+          <w:kern w:val="0"/>
+          <w:sz w:val="23"/>
+          <w:szCs w:val="23"/>
+          <w:lang w:eastAsia="en-IN" w:bidi="ar-SA"/>
+          <w14:ligatures w14:val="none"/>
+        </w:rPr>
+      </w:pPr>
+      <w:r>
+        <w:rPr>
+          <w:rFonts w:ascii="Cascadia Code" w:eastAsia="Times New Roman" w:hAnsi="Cascadia Code" w:cs="Cascadia Code"/>
+          <w:color w:val="CCCCCC"/>
+          <w:kern w:val="0"/>
+          <w:sz w:val="23"/>
+          <w:szCs w:val="23"/>
+          <w:lang w:eastAsia="en-IN" w:bidi="ar-SA"/>
+          <w14:ligatures w14:val="none"/>
+        </w:rPr>
+        <w:t xml:space="preserve">        </w:t>
+      </w:r>
+      <w:r>
+        <w:rPr>
+          <w:rFonts w:ascii="Cascadia Code" w:eastAsia="Times New Roman" w:hAnsi="Cascadia Code" w:cs="Cascadia Code"/>
+          <w:color w:val="6A9955"/>
+          <w:kern w:val="0"/>
+          <w:sz w:val="23"/>
+          <w:szCs w:val="23"/>
+          <w:lang w:eastAsia="en-IN" w:bidi="ar-SA"/>
+          <w14:ligatures w14:val="none"/>
+        </w:rPr>
+        <w:t xml:space="preserve">// Synchronously verify given token using a secret or a public key to get a decoded token </w:t>
+      </w:r>
+      <w:proofErr w:type="spellStart"/>
+      <w:r>
+        <w:rPr>
+          <w:rFonts w:ascii="Cascadia Code" w:eastAsia="Times New Roman" w:hAnsi="Cascadia Code" w:cs="Cascadia Code"/>
+          <w:color w:val="6A9955"/>
+          <w:kern w:val="0"/>
+          <w:sz w:val="23"/>
+          <w:szCs w:val="23"/>
+          <w:lang w:eastAsia="en-IN" w:bidi="ar-SA"/>
+          <w14:ligatures w14:val="none"/>
+        </w:rPr>
+        <w:t>token</w:t>
+      </w:r>
+      <w:proofErr w:type="spellEnd"/>
+    </w:p>
+    <w:p>
+      <w:pPr>
+        <w:shd w:val="clear" w:color="auto" w:fill="1F1F1F"/>
+        <w:spacing w:after="0" w:line="300" w:lineRule="atLeast"/>
+        <w:rPr>
+          <w:rFonts w:ascii="Cascadia Code" w:eastAsia="Times New Roman" w:hAnsi="Cascadia Code" w:cs="Cascadia Code"/>
+          <w:color w:val="CCCCCC"/>
+          <w:kern w:val="0"/>
+          <w:sz w:val="23"/>
+          <w:szCs w:val="23"/>
+          <w:lang w:eastAsia="en-IN" w:bidi="ar-SA"/>
+          <w14:ligatures w14:val="none"/>
+        </w:rPr>
+      </w:pPr>
+      <w:r>
+        <w:rPr>
+          <w:rFonts w:ascii="Cascadia Code" w:eastAsia="Times New Roman" w:hAnsi="Cascadia Code" w:cs="Cascadia Code"/>
+          <w:color w:val="CCCCCC"/>
+          <w:kern w:val="0"/>
+          <w:sz w:val="23"/>
+          <w:szCs w:val="23"/>
+          <w:lang w:eastAsia="en-IN" w:bidi="ar-SA"/>
+          <w14:ligatures w14:val="none"/>
+        </w:rPr>
+        <w:t xml:space="preserve">        </w:t>
+      </w:r>
+      <w:r>
+        <w:rPr>
+          <w:rFonts w:ascii="Cascadia Code" w:eastAsia="Times New Roman" w:hAnsi="Cascadia Code" w:cs="Cascadia Code"/>
+          <w:color w:val="6A9955"/>
+          <w:kern w:val="0"/>
+          <w:sz w:val="23"/>
+          <w:szCs w:val="23"/>
+          <w:lang w:eastAsia="en-IN" w:bidi="ar-SA"/>
+          <w14:ligatures w14:val="none"/>
+        </w:rPr>
+        <w:t xml:space="preserve">//means getting data as </w:t>
+      </w:r>
+      <w:proofErr w:type="spellStart"/>
+      <w:r>
+        <w:rPr>
+          <w:rFonts w:ascii="Cascadia Code" w:eastAsia="Times New Roman" w:hAnsi="Cascadia Code" w:cs="Cascadia Code"/>
+          <w:color w:val="6A9955"/>
+          <w:kern w:val="0"/>
+          <w:sz w:val="23"/>
+          <w:szCs w:val="23"/>
+          <w:lang w:eastAsia="en-IN" w:bidi="ar-SA"/>
+          <w14:ligatures w14:val="none"/>
+        </w:rPr>
+        <w:t>userid+secure</w:t>
+      </w:r>
+      <w:proofErr w:type="spellEnd"/>
+      <w:r>
+        <w:rPr>
+          <w:rFonts w:ascii="Cascadia Code" w:eastAsia="Times New Roman" w:hAnsi="Cascadia Code" w:cs="Cascadia Code"/>
+          <w:color w:val="6A9955"/>
+          <w:kern w:val="0"/>
+          <w:sz w:val="23"/>
+          <w:szCs w:val="23"/>
+          <w:lang w:eastAsia="en-IN" w:bidi="ar-SA"/>
+          <w14:ligatures w14:val="none"/>
+        </w:rPr>
+        <w:t xml:space="preserve"> code</w:t>
+      </w:r>
+    </w:p>
+    <w:p>
+      <w:pPr>
+        <w:shd w:val="clear" w:color="auto" w:fill="1F1F1F"/>
+        <w:spacing w:after="0" w:line="300" w:lineRule="atLeast"/>
+        <w:rPr>
+          <w:rFonts w:ascii="Cascadia Code" w:eastAsia="Times New Roman" w:hAnsi="Cascadia Code" w:cs="Cascadia Code"/>
+          <w:color w:val="CCCCCC"/>
+          <w:kern w:val="0"/>
+          <w:sz w:val="23"/>
+          <w:szCs w:val="23"/>
+          <w:lang w:eastAsia="en-IN" w:bidi="ar-SA"/>
+          <w14:ligatures w14:val="none"/>
+        </w:rPr>
+      </w:pPr>
+      <w:r>
+        <w:rPr>
+          <w:rFonts w:ascii="Cascadia Code" w:eastAsia="Times New Roman" w:hAnsi="Cascadia Code" w:cs="Cascadia Code"/>
+          <w:color w:val="CCCCCC"/>
+          <w:kern w:val="0"/>
+          <w:sz w:val="23"/>
+          <w:szCs w:val="23"/>
+          <w:lang w:eastAsia="en-IN" w:bidi="ar-SA"/>
+          <w14:ligatures w14:val="none"/>
+        </w:rPr>
+        <w:t xml:space="preserve">        </w:t>
+      </w:r>
+      <w:r>
+        <w:rPr>
+          <w:rFonts w:ascii="Cascadia Code" w:eastAsia="Times New Roman" w:hAnsi="Cascadia Code" w:cs="Cascadia Code"/>
+          <w:color w:val="569CD6"/>
+          <w:kern w:val="0"/>
+          <w:sz w:val="23"/>
+          <w:szCs w:val="23"/>
+          <w:lang w:eastAsia="en-IN" w:bidi="ar-SA"/>
+          <w14:ligatures w14:val="none"/>
+        </w:rPr>
+        <w:t>const</w:t>
+      </w:r>
+      <w:r>
+        <w:rPr>
+          <w:rFonts w:ascii="Cascadia Code" w:eastAsia="Times New Roman" w:hAnsi="Cascadia Code" w:cs="Cascadia Code"/>
+          <w:color w:val="CCCCCC"/>
+          <w:kern w:val="0"/>
+          <w:sz w:val="23"/>
+          <w:szCs w:val="23"/>
+          <w:lang w:eastAsia="en-IN" w:bidi="ar-SA"/>
+          <w14:ligatures w14:val="none"/>
+        </w:rPr>
+        <w:t xml:space="preserve"> </w:t>
+      </w:r>
+      <w:r>
+        <w:rPr>
+          <w:rFonts w:ascii="Cascadia Code" w:eastAsia="Times New Roman" w:hAnsi="Cascadia Code" w:cs="Cascadia Code"/>
+          <w:color w:val="4FC1FF"/>
+          <w:kern w:val="0"/>
+          <w:sz w:val="23"/>
+          <w:szCs w:val="23"/>
+          <w:lang w:eastAsia="en-IN" w:bidi="ar-SA"/>
+          <w14:ligatures w14:val="none"/>
+        </w:rPr>
+        <w:t>data</w:t>
+      </w:r>
+      <w:r>
+        <w:rPr>
+          <w:rFonts w:ascii="Cascadia Code" w:eastAsia="Times New Roman" w:hAnsi="Cascadia Code" w:cs="Cascadia Code"/>
+          <w:color w:val="CCCCCC"/>
+          <w:kern w:val="0"/>
+          <w:sz w:val="23"/>
+          <w:szCs w:val="23"/>
+          <w:lang w:eastAsia="en-IN" w:bidi="ar-SA"/>
+          <w14:ligatures w14:val="none"/>
+        </w:rPr>
+        <w:t xml:space="preserve"> </w:t>
+      </w:r>
+      <w:r>
+        <w:rPr>
+          <w:rFonts w:ascii="Cascadia Code" w:eastAsia="Times New Roman" w:hAnsi="Cascadia Code" w:cs="Cascadia Code"/>
+          <w:color w:val="D4D4D4"/>
+          <w:kern w:val="0"/>
+          <w:sz w:val="23"/>
+          <w:szCs w:val="23"/>
+          <w:lang w:eastAsia="en-IN" w:bidi="ar-SA"/>
+          <w14:ligatures w14:val="none"/>
+        </w:rPr>
+        <w:t>=</w:t>
+      </w:r>
+      <w:r>
+        <w:rPr>
+          <w:rFonts w:ascii="Cascadia Code" w:eastAsia="Times New Roman" w:hAnsi="Cascadia Code" w:cs="Cascadia Code"/>
+          <w:color w:val="CCCCCC"/>
+          <w:kern w:val="0"/>
+          <w:sz w:val="23"/>
+          <w:szCs w:val="23"/>
+          <w:lang w:eastAsia="en-IN" w:bidi="ar-SA"/>
+          <w14:ligatures w14:val="none"/>
+        </w:rPr>
+        <w:t xml:space="preserve"> </w:t>
+      </w:r>
+      <w:proofErr w:type="spellStart"/>
+      <w:proofErr w:type="gramStart"/>
+      <w:r>
+        <w:rPr>
+          <w:rFonts w:ascii="Cascadia Code" w:eastAsia="Times New Roman" w:hAnsi="Cascadia Code" w:cs="Cascadia Code"/>
+          <w:color w:val="9CDCFE"/>
+          <w:kern w:val="0"/>
+          <w:sz w:val="23"/>
+          <w:szCs w:val="23"/>
+          <w:lang w:eastAsia="en-IN" w:bidi="ar-SA"/>
+          <w14:ligatures w14:val="none"/>
+        </w:rPr>
+        <w:t>jwt</w:t>
+      </w:r>
+      <w:r>
+        <w:rPr>
+          <w:rFonts w:ascii="Cascadia Code" w:eastAsia="Times New Roman" w:hAnsi="Cascadia Code" w:cs="Cascadia Code"/>
+          <w:color w:val="CCCCCC"/>
+          <w:kern w:val="0"/>
+          <w:sz w:val="23"/>
+          <w:szCs w:val="23"/>
+          <w:lang w:eastAsia="en-IN" w:bidi="ar-SA"/>
+          <w14:ligatures w14:val="none"/>
+        </w:rPr>
+        <w:t>.</w:t>
+      </w:r>
+      <w:r>
+        <w:rPr>
+          <w:rFonts w:ascii="Cascadia Code" w:eastAsia="Times New Roman" w:hAnsi="Cascadia Code" w:cs="Cascadia Code"/>
+          <w:color w:val="DCDCAA"/>
+          <w:kern w:val="0"/>
+          <w:sz w:val="23"/>
+          <w:szCs w:val="23"/>
+          <w:lang w:eastAsia="en-IN" w:bidi="ar-SA"/>
+          <w14:ligatures w14:val="none"/>
+        </w:rPr>
+        <w:t>verify</w:t>
+      </w:r>
+      <w:proofErr w:type="spellEnd"/>
+      <w:proofErr w:type="gramEnd"/>
+      <w:r>
+        <w:rPr>
+          <w:rFonts w:ascii="Cascadia Code" w:eastAsia="Times New Roman" w:hAnsi="Cascadia Code" w:cs="Cascadia Code"/>
+          <w:color w:val="CCCCCC"/>
+          <w:kern w:val="0"/>
+          <w:sz w:val="23"/>
+          <w:szCs w:val="23"/>
+          <w:lang w:eastAsia="en-IN" w:bidi="ar-SA"/>
+          <w14:ligatures w14:val="none"/>
+        </w:rPr>
+        <w:t>(</w:t>
+      </w:r>
+      <w:r>
+        <w:rPr>
+          <w:rFonts w:ascii="Cascadia Code" w:eastAsia="Times New Roman" w:hAnsi="Cascadia Code" w:cs="Cascadia Code"/>
+          <w:color w:val="9CDCFE"/>
+          <w:kern w:val="0"/>
+          <w:sz w:val="23"/>
+          <w:szCs w:val="23"/>
+          <w:lang w:eastAsia="en-IN" w:bidi="ar-SA"/>
+          <w14:ligatures w14:val="none"/>
+        </w:rPr>
+        <w:t>token</w:t>
+      </w:r>
+      <w:r>
+        <w:rPr>
+          <w:rFonts w:ascii="Cascadia Code" w:eastAsia="Times New Roman" w:hAnsi="Cascadia Code" w:cs="Cascadia Code"/>
+          <w:color w:val="CCCCCC"/>
+          <w:kern w:val="0"/>
+          <w:sz w:val="23"/>
+          <w:szCs w:val="23"/>
+          <w:lang w:eastAsia="en-IN" w:bidi="ar-SA"/>
+          <w14:ligatures w14:val="none"/>
+        </w:rPr>
+        <w:t xml:space="preserve">, </w:t>
+      </w:r>
+      <w:proofErr w:type="spellStart"/>
+      <w:r>
+        <w:rPr>
+          <w:rFonts w:ascii="Cascadia Code" w:eastAsia="Times New Roman" w:hAnsi="Cascadia Code" w:cs="Cascadia Code"/>
+          <w:color w:val="4FC1FF"/>
+          <w:kern w:val="0"/>
+          <w:sz w:val="23"/>
+          <w:szCs w:val="23"/>
+          <w:lang w:eastAsia="en-IN" w:bidi="ar-SA"/>
+          <w14:ligatures w14:val="none"/>
+        </w:rPr>
+        <w:t>JWT_SecureStr</w:t>
+      </w:r>
+      <w:proofErr w:type="spellEnd"/>
+      <w:r>
+        <w:rPr>
+          <w:rFonts w:ascii="Cascadia Code" w:eastAsia="Times New Roman" w:hAnsi="Cascadia Code" w:cs="Cascadia Code"/>
+          <w:color w:val="CCCCCC"/>
+          <w:kern w:val="0"/>
+          <w:sz w:val="23"/>
+          <w:szCs w:val="23"/>
+          <w:lang w:eastAsia="en-IN" w:bidi="ar-SA"/>
+          <w14:ligatures w14:val="none"/>
+        </w:rPr>
+        <w:t>);</w:t>
+      </w:r>
+    </w:p>
+    <w:p>
+      <w:pPr>
+        <w:shd w:val="clear" w:color="auto" w:fill="1F1F1F"/>
+        <w:spacing w:after="0" w:line="300" w:lineRule="atLeast"/>
+        <w:rPr>
+          <w:rFonts w:ascii="Cascadia Code" w:eastAsia="Times New Roman" w:hAnsi="Cascadia Code" w:cs="Cascadia Code"/>
+          <w:color w:val="6A9955"/>
+          <w:kern w:val="0"/>
+          <w:sz w:val="23"/>
+          <w:szCs w:val="23"/>
+          <w:lang w:eastAsia="en-IN" w:bidi="ar-SA"/>
+          <w14:ligatures w14:val="none"/>
+        </w:rPr>
+      </w:pPr>
+      <w:r>
+        <w:rPr>
+          <w:rFonts w:ascii="Cascadia Code" w:eastAsia="Times New Roman" w:hAnsi="Cascadia Code" w:cs="Cascadia Code"/>
+          <w:color w:val="CCCCCC"/>
+          <w:kern w:val="0"/>
+          <w:sz w:val="23"/>
+          <w:szCs w:val="23"/>
+          <w:lang w:eastAsia="en-IN" w:bidi="ar-SA"/>
+          <w14:ligatures w14:val="none"/>
+        </w:rPr>
+        <w:t xml:space="preserve">        </w:t>
+      </w:r>
+      <w:r>
+        <w:rPr>
+          <w:rFonts w:ascii="Cascadia Code" w:eastAsia="Times New Roman" w:hAnsi="Cascadia Code" w:cs="Cascadia Code"/>
+          <w:color w:val="6A9955"/>
+          <w:kern w:val="0"/>
+          <w:sz w:val="23"/>
+          <w:szCs w:val="23"/>
+          <w:lang w:eastAsia="en-IN" w:bidi="ar-SA"/>
+          <w14:ligatures w14:val="none"/>
+        </w:rPr>
+        <w:t>//get user id from data and send it as ******</w:t>
+      </w:r>
+      <w:r>
+        <w:rPr>
+          <w:rFonts w:ascii="Cascadia Code" w:eastAsia="Times New Roman" w:hAnsi="Cascadia Code" w:cs="Cascadia Code"/>
+          <w:color w:val="FF0000"/>
+          <w:kern w:val="0"/>
+          <w:sz w:val="23"/>
+          <w:szCs w:val="23"/>
+          <w:lang w:eastAsia="en-IN" w:bidi="ar-SA"/>
+          <w14:ligatures w14:val="none"/>
+        </w:rPr>
+        <w:t xml:space="preserve">request </w:t>
+      </w:r>
+      <w:r>
+        <w:rPr>
+          <w:rFonts w:ascii="Cascadia Code" w:eastAsia="Times New Roman" w:hAnsi="Cascadia Code" w:cs="Cascadia Code"/>
+          <w:color w:val="6A9955"/>
+          <w:kern w:val="0"/>
+          <w:sz w:val="23"/>
+          <w:szCs w:val="23"/>
+          <w:lang w:eastAsia="en-IN" w:bidi="ar-SA"/>
+          <w14:ligatures w14:val="none"/>
+        </w:rPr>
+        <w:t xml:space="preserve">to next </w:t>
+      </w:r>
+      <w:proofErr w:type="spellStart"/>
+      <w:r>
+        <w:rPr>
+          <w:rFonts w:ascii="Cascadia Code" w:eastAsia="Times New Roman" w:hAnsi="Cascadia Code" w:cs="Cascadia Code"/>
+          <w:color w:val="6A9955"/>
+          <w:kern w:val="0"/>
+          <w:sz w:val="23"/>
+          <w:szCs w:val="23"/>
+          <w:lang w:eastAsia="en-IN" w:bidi="ar-SA"/>
+          <w14:ligatures w14:val="none"/>
+        </w:rPr>
+        <w:t>fn</w:t>
+      </w:r>
+      <w:proofErr w:type="spellEnd"/>
+    </w:p>
+    <w:p>
+      <w:pPr>
+        <w:shd w:val="clear" w:color="auto" w:fill="1F1F1F"/>
+        <w:spacing w:after="0" w:line="300" w:lineRule="atLeast"/>
+        <w:rPr>
+          <w:rFonts w:ascii="Cascadia Code" w:eastAsia="Times New Roman" w:hAnsi="Cascadia Code" w:cs="Cascadia Code"/>
+          <w:color w:val="CCCCCC"/>
+          <w:kern w:val="0"/>
+          <w:sz w:val="23"/>
+          <w:szCs w:val="23"/>
+          <w:lang w:eastAsia="en-IN" w:bidi="ar-SA"/>
+          <w14:ligatures w14:val="none"/>
+        </w:rPr>
+      </w:pPr>
+      <w:r>
+        <w:rPr>
+          <w:rFonts w:ascii="Cascadia Code" w:eastAsia="Times New Roman" w:hAnsi="Cascadia Code" w:cs="Cascadia Code"/>
+          <w:color w:val="CCCCCC"/>
+          <w:kern w:val="0"/>
+          <w:sz w:val="23"/>
+          <w:szCs w:val="23"/>
+          <w:lang w:eastAsia="en-IN" w:bidi="ar-SA"/>
+          <w14:ligatures w14:val="none"/>
+        </w:rPr>
+        <w:t xml:space="preserve">        </w:t>
+      </w:r>
+      <w:proofErr w:type="spellStart"/>
+      <w:proofErr w:type="gramStart"/>
+      <w:r>
+        <w:rPr>
+          <w:rFonts w:ascii="Cascadia Code" w:eastAsia="Times New Roman" w:hAnsi="Cascadia Code" w:cs="Cascadia Code"/>
+          <w:color w:val="9CDCFE"/>
+          <w:kern w:val="0"/>
+          <w:sz w:val="23"/>
+          <w:szCs w:val="23"/>
+          <w:lang w:eastAsia="en-IN" w:bidi="ar-SA"/>
+          <w14:ligatures w14:val="none"/>
+        </w:rPr>
+        <w:t>req</w:t>
+      </w:r>
+      <w:r>
+        <w:rPr>
+          <w:rFonts w:ascii="Cascadia Code" w:eastAsia="Times New Roman" w:hAnsi="Cascadia Code" w:cs="Cascadia Code"/>
+          <w:color w:val="CCCCCC"/>
+          <w:kern w:val="0"/>
+          <w:sz w:val="23"/>
+          <w:szCs w:val="23"/>
+          <w:lang w:eastAsia="en-IN" w:bidi="ar-SA"/>
+          <w14:ligatures w14:val="none"/>
+        </w:rPr>
+        <w:t>.</w:t>
+      </w:r>
+      <w:r>
+        <w:rPr>
+          <w:rFonts w:ascii="Cascadia Code" w:eastAsia="Times New Roman" w:hAnsi="Cascadia Code" w:cs="Cascadia Code"/>
+          <w:color w:val="9CDCFE"/>
+          <w:kern w:val="0"/>
+          <w:sz w:val="23"/>
+          <w:szCs w:val="23"/>
+          <w:lang w:eastAsia="en-IN" w:bidi="ar-SA"/>
+          <w14:ligatures w14:val="none"/>
+        </w:rPr>
+        <w:t>userId</w:t>
+      </w:r>
+      <w:proofErr w:type="spellEnd"/>
+      <w:proofErr w:type="gramEnd"/>
+      <w:r>
+        <w:rPr>
+          <w:rFonts w:ascii="Cascadia Code" w:eastAsia="Times New Roman" w:hAnsi="Cascadia Code" w:cs="Cascadia Code"/>
+          <w:color w:val="CCCCCC"/>
+          <w:kern w:val="0"/>
+          <w:sz w:val="23"/>
+          <w:szCs w:val="23"/>
+          <w:lang w:eastAsia="en-IN" w:bidi="ar-SA"/>
+          <w14:ligatures w14:val="none"/>
+        </w:rPr>
+        <w:t xml:space="preserve"> </w:t>
+      </w:r>
+      <w:r>
+        <w:rPr>
+          <w:rFonts w:ascii="Cascadia Code" w:eastAsia="Times New Roman" w:hAnsi="Cascadia Code" w:cs="Cascadia Code"/>
+          <w:color w:val="D4D4D4"/>
+          <w:kern w:val="0"/>
+          <w:sz w:val="23"/>
+          <w:szCs w:val="23"/>
+          <w:lang w:eastAsia="en-IN" w:bidi="ar-SA"/>
+          <w14:ligatures w14:val="none"/>
+        </w:rPr>
+        <w:t>=</w:t>
+      </w:r>
+      <w:r>
+        <w:rPr>
+          <w:rFonts w:ascii="Cascadia Code" w:eastAsia="Times New Roman" w:hAnsi="Cascadia Code" w:cs="Cascadia Code"/>
+          <w:color w:val="CCCCCC"/>
+          <w:kern w:val="0"/>
+          <w:sz w:val="23"/>
+          <w:szCs w:val="23"/>
+          <w:lang w:eastAsia="en-IN" w:bidi="ar-SA"/>
+          <w14:ligatures w14:val="none"/>
+        </w:rPr>
+        <w:t xml:space="preserve"> </w:t>
+      </w:r>
+      <w:r>
+        <w:rPr>
+          <w:rFonts w:ascii="Cascadia Code" w:eastAsia="Times New Roman" w:hAnsi="Cascadia Code" w:cs="Cascadia Code"/>
+          <w:color w:val="4FC1FF"/>
+          <w:kern w:val="0"/>
+          <w:sz w:val="23"/>
+          <w:szCs w:val="23"/>
+          <w:lang w:eastAsia="en-IN" w:bidi="ar-SA"/>
+          <w14:ligatures w14:val="none"/>
+        </w:rPr>
+        <w:t>data</w:t>
+      </w:r>
+      <w:r>
+        <w:rPr>
+          <w:rFonts w:ascii="Cascadia Code" w:eastAsia="Times New Roman" w:hAnsi="Cascadia Code" w:cs="Cascadia Code"/>
+          <w:color w:val="CCCCCC"/>
+          <w:kern w:val="0"/>
+          <w:sz w:val="23"/>
+          <w:szCs w:val="23"/>
+          <w:lang w:eastAsia="en-IN" w:bidi="ar-SA"/>
+          <w14:ligatures w14:val="none"/>
+        </w:rPr>
+        <w:t>.</w:t>
+      </w:r>
+      <w:r>
+        <w:rPr>
+          <w:rFonts w:ascii="Cascadia Code" w:eastAsia="Times New Roman" w:hAnsi="Cascadia Code" w:cs="Cascadia Code"/>
+          <w:color w:val="9CDCFE"/>
+          <w:kern w:val="0"/>
+          <w:sz w:val="23"/>
+          <w:szCs w:val="23"/>
+          <w:lang w:eastAsia="en-IN" w:bidi="ar-SA"/>
+          <w14:ligatures w14:val="none"/>
+        </w:rPr>
+        <w:t>id</w:t>
+      </w:r>
+      <w:r>
+        <w:rPr>
+          <w:rFonts w:ascii="Cascadia Code" w:eastAsia="Times New Roman" w:hAnsi="Cascadia Code" w:cs="Cascadia Code"/>
+          <w:color w:val="CCCCCC"/>
+          <w:kern w:val="0"/>
+          <w:sz w:val="23"/>
+          <w:szCs w:val="23"/>
+          <w:lang w:eastAsia="en-IN" w:bidi="ar-SA"/>
+          <w14:ligatures w14:val="none"/>
+        </w:rPr>
+        <w:t>;</w:t>
+      </w:r>
+    </w:p>
+    <w:p>
+      <w:pPr>
+        <w:shd w:val="clear" w:color="auto" w:fill="1F1F1F"/>
+        <w:spacing w:after="0" w:line="300" w:lineRule="atLeast"/>
+        <w:rPr>
+          <w:rFonts w:ascii="Cascadia Code" w:eastAsia="Times New Roman" w:hAnsi="Cascadia Code" w:cs="Cascadia Code"/>
+          <w:color w:val="CCCCCC"/>
+          <w:kern w:val="0"/>
+          <w:sz w:val="23"/>
+          <w:szCs w:val="23"/>
+          <w:lang w:eastAsia="en-IN" w:bidi="ar-SA"/>
+          <w14:ligatures w14:val="none"/>
+        </w:rPr>
+      </w:pPr>
+      <w:r>
+        <w:rPr>
+          <w:rFonts w:ascii="Cascadia Code" w:eastAsia="Times New Roman" w:hAnsi="Cascadia Code" w:cs="Cascadia Code"/>
+          <w:color w:val="CCCCCC"/>
+          <w:kern w:val="0"/>
+          <w:sz w:val="23"/>
+          <w:szCs w:val="23"/>
+          <w:lang w:eastAsia="en-IN" w:bidi="ar-SA"/>
+          <w14:ligatures w14:val="none"/>
+        </w:rPr>
+        <w:t xml:space="preserve">        </w:t>
+      </w:r>
+      <w:r>
+        <w:rPr>
+          <w:rFonts w:ascii="Cascadia Code" w:eastAsia="Times New Roman" w:hAnsi="Cascadia Code" w:cs="Cascadia Code"/>
+          <w:color w:val="6A9955"/>
+          <w:kern w:val="0"/>
+          <w:sz w:val="23"/>
+          <w:szCs w:val="23"/>
+          <w:lang w:eastAsia="en-IN" w:bidi="ar-SA"/>
+          <w14:ligatures w14:val="none"/>
+        </w:rPr>
+        <w:t>//call next then next function will call</w:t>
+      </w:r>
+    </w:p>
+    <w:p>
+      <w:pPr>
+        <w:shd w:val="clear" w:color="auto" w:fill="1F1F1F"/>
+        <w:spacing w:after="0" w:line="300" w:lineRule="atLeast"/>
+        <w:rPr>
+          <w:rFonts w:ascii="Cascadia Code" w:eastAsia="Times New Roman" w:hAnsi="Cascadia Code" w:cs="Cascadia Code"/>
+          <w:color w:val="CCCCCC"/>
+          <w:kern w:val="0"/>
+          <w:sz w:val="23"/>
+          <w:szCs w:val="23"/>
+          <w:lang w:eastAsia="en-IN" w:bidi="ar-SA"/>
+          <w14:ligatures w14:val="none"/>
+        </w:rPr>
+      </w:pPr>
+      <w:r>
+        <w:rPr>
+          <w:rFonts w:ascii="Cascadia Code" w:eastAsia="Times New Roman" w:hAnsi="Cascadia Code" w:cs="Cascadia Code"/>
+          <w:color w:val="CCCCCC"/>
+          <w:kern w:val="0"/>
+          <w:sz w:val="23"/>
+          <w:szCs w:val="23"/>
+          <w:lang w:eastAsia="en-IN" w:bidi="ar-SA"/>
+          <w14:ligatures w14:val="none"/>
+        </w:rPr>
+        <w:t xml:space="preserve">        </w:t>
+      </w:r>
+      <w:proofErr w:type="gramStart"/>
+      <w:r>
+        <w:rPr>
+          <w:rFonts w:ascii="Cascadia Code" w:eastAsia="Times New Roman" w:hAnsi="Cascadia Code" w:cs="Cascadia Code"/>
+          <w:color w:val="DCDCAA"/>
+          <w:kern w:val="0"/>
+          <w:sz w:val="23"/>
+          <w:szCs w:val="23"/>
+          <w:lang w:eastAsia="en-IN" w:bidi="ar-SA"/>
+          <w14:ligatures w14:val="none"/>
+        </w:rPr>
+        <w:t>next</w:t>
+      </w:r>
+      <w:r>
+        <w:rPr>
+          <w:rFonts w:ascii="Cascadia Code" w:eastAsia="Times New Roman" w:hAnsi="Cascadia Code" w:cs="Cascadia Code"/>
+          <w:color w:val="CCCCCC"/>
+          <w:kern w:val="0"/>
+          <w:sz w:val="23"/>
+          <w:szCs w:val="23"/>
+          <w:lang w:eastAsia="en-IN" w:bidi="ar-SA"/>
+          <w14:ligatures w14:val="none"/>
+        </w:rPr>
+        <w:t>(</w:t>
+      </w:r>
+      <w:proofErr w:type="gramEnd"/>
+      <w:r>
+        <w:rPr>
+          <w:rFonts w:ascii="Cascadia Code" w:eastAsia="Times New Roman" w:hAnsi="Cascadia Code" w:cs="Cascadia Code"/>
+          <w:color w:val="CCCCCC"/>
+          <w:kern w:val="0"/>
+          <w:sz w:val="23"/>
+          <w:szCs w:val="23"/>
+          <w:lang w:eastAsia="en-IN" w:bidi="ar-SA"/>
+          <w14:ligatures w14:val="none"/>
+        </w:rPr>
+        <w:t>);</w:t>
+      </w:r>
+    </w:p>
+    <w:p>
+      <w:pPr>
+        <w:shd w:val="clear" w:color="auto" w:fill="1F1F1F"/>
+        <w:spacing w:after="0" w:line="300" w:lineRule="atLeast"/>
+        <w:rPr>
+          <w:rFonts w:ascii="Cascadia Code" w:eastAsia="Times New Roman" w:hAnsi="Cascadia Code" w:cs="Cascadia Code"/>
+          <w:color w:val="CCCCCC"/>
+          <w:kern w:val="0"/>
+          <w:sz w:val="23"/>
+          <w:szCs w:val="23"/>
+          <w:lang w:eastAsia="en-IN" w:bidi="ar-SA"/>
+          <w14:ligatures w14:val="none"/>
+        </w:rPr>
+      </w:pPr>
+      <w:r>
+        <w:rPr>
+          <w:rFonts w:ascii="Cascadia Code" w:eastAsia="Times New Roman" w:hAnsi="Cascadia Code" w:cs="Cascadia Code"/>
+          <w:color w:val="CCCCCC"/>
+          <w:kern w:val="0"/>
+          <w:sz w:val="23"/>
+          <w:szCs w:val="23"/>
+          <w:lang w:eastAsia="en-IN" w:bidi="ar-SA"/>
+          <w14:ligatures w14:val="none"/>
+        </w:rPr>
+        <w:t xml:space="preserve">    } </w:t>
+      </w:r>
+      <w:r>
+        <w:rPr>
+          <w:rFonts w:ascii="Cascadia Code" w:eastAsia="Times New Roman" w:hAnsi="Cascadia Code" w:cs="Cascadia Code"/>
+          <w:color w:val="C586C0"/>
+          <w:kern w:val="0"/>
+          <w:sz w:val="23"/>
+          <w:szCs w:val="23"/>
+          <w:lang w:eastAsia="en-IN" w:bidi="ar-SA"/>
+          <w14:ligatures w14:val="none"/>
+        </w:rPr>
+        <w:t>catch</w:t>
+      </w:r>
+      <w:r>
+        <w:rPr>
+          <w:rFonts w:ascii="Cascadia Code" w:eastAsia="Times New Roman" w:hAnsi="Cascadia Code" w:cs="Cascadia Code"/>
+          <w:color w:val="CCCCCC"/>
+          <w:kern w:val="0"/>
+          <w:sz w:val="23"/>
+          <w:szCs w:val="23"/>
+          <w:lang w:eastAsia="en-IN" w:bidi="ar-SA"/>
+          <w14:ligatures w14:val="none"/>
+        </w:rPr>
+        <w:t xml:space="preserve"> (</w:t>
+      </w:r>
+      <w:r>
+        <w:rPr>
+          <w:rFonts w:ascii="Cascadia Code" w:eastAsia="Times New Roman" w:hAnsi="Cascadia Code" w:cs="Cascadia Code"/>
+          <w:color w:val="9CDCFE"/>
+          <w:kern w:val="0"/>
+          <w:sz w:val="23"/>
+          <w:szCs w:val="23"/>
+          <w:lang w:eastAsia="en-IN" w:bidi="ar-SA"/>
+          <w14:ligatures w14:val="none"/>
+        </w:rPr>
+        <w:t>error</w:t>
+      </w:r>
+      <w:r>
+        <w:rPr>
+          <w:rFonts w:ascii="Cascadia Code" w:eastAsia="Times New Roman" w:hAnsi="Cascadia Code" w:cs="Cascadia Code"/>
+          <w:color w:val="CCCCCC"/>
+          <w:kern w:val="0"/>
+          <w:sz w:val="23"/>
+          <w:szCs w:val="23"/>
+          <w:lang w:eastAsia="en-IN" w:bidi="ar-SA"/>
+          <w14:ligatures w14:val="none"/>
+        </w:rPr>
+        <w:t>) {</w:t>
+      </w:r>
+    </w:p>
+    <w:p>
+      <w:pPr>
+        <w:shd w:val="clear" w:color="auto" w:fill="1F1F1F"/>
+        <w:spacing w:after="0" w:line="300" w:lineRule="atLeast"/>
+        <w:rPr>
+          <w:rFonts w:ascii="Cascadia Code" w:eastAsia="Times New Roman" w:hAnsi="Cascadia Code" w:cs="Cascadia Code"/>
+          <w:color w:val="CCCCCC"/>
+          <w:kern w:val="0"/>
+          <w:sz w:val="23"/>
+          <w:szCs w:val="23"/>
+          <w:lang w:eastAsia="en-IN" w:bidi="ar-SA"/>
+          <w14:ligatures w14:val="none"/>
+        </w:rPr>
+      </w:pPr>
+      <w:r>
+        <w:rPr>
+          <w:rFonts w:ascii="Cascadia Code" w:eastAsia="Times New Roman" w:hAnsi="Cascadia Code" w:cs="Cascadia Code"/>
+          <w:color w:val="CCCCCC"/>
+          <w:kern w:val="0"/>
+          <w:sz w:val="23"/>
+          <w:szCs w:val="23"/>
+          <w:lang w:eastAsia="en-IN" w:bidi="ar-SA"/>
+          <w14:ligatures w14:val="none"/>
+        </w:rPr>
+        <w:t xml:space="preserve">        </w:t>
+      </w:r>
+      <w:proofErr w:type="spellStart"/>
+      <w:proofErr w:type="gramStart"/>
+      <w:r>
+        <w:rPr>
+          <w:rFonts w:ascii="Cascadia Code" w:eastAsia="Times New Roman" w:hAnsi="Cascadia Code" w:cs="Cascadia Code"/>
+          <w:color w:val="9CDCFE"/>
+          <w:kern w:val="0"/>
+          <w:sz w:val="23"/>
+          <w:szCs w:val="23"/>
+          <w:lang w:eastAsia="en-IN" w:bidi="ar-SA"/>
+          <w14:ligatures w14:val="none"/>
+        </w:rPr>
+        <w:t>res</w:t>
+      </w:r>
+      <w:r>
+        <w:rPr>
+          <w:rFonts w:ascii="Cascadia Code" w:eastAsia="Times New Roman" w:hAnsi="Cascadia Code" w:cs="Cascadia Code"/>
+          <w:color w:val="CCCCCC"/>
+          <w:kern w:val="0"/>
+          <w:sz w:val="23"/>
+          <w:szCs w:val="23"/>
+          <w:lang w:eastAsia="en-IN" w:bidi="ar-SA"/>
+          <w14:ligatures w14:val="none"/>
+        </w:rPr>
+        <w:t>.</w:t>
+      </w:r>
+      <w:r>
+        <w:rPr>
+          <w:rFonts w:ascii="Cascadia Code" w:eastAsia="Times New Roman" w:hAnsi="Cascadia Code" w:cs="Cascadia Code"/>
+          <w:color w:val="DCDCAA"/>
+          <w:kern w:val="0"/>
+          <w:sz w:val="23"/>
+          <w:szCs w:val="23"/>
+          <w:lang w:eastAsia="en-IN" w:bidi="ar-SA"/>
+          <w14:ligatures w14:val="none"/>
+        </w:rPr>
+        <w:t>status</w:t>
+      </w:r>
+      <w:proofErr w:type="spellEnd"/>
+      <w:proofErr w:type="gramEnd"/>
+      <w:r>
+        <w:rPr>
+          <w:rFonts w:ascii="Cascadia Code" w:eastAsia="Times New Roman" w:hAnsi="Cascadia Code" w:cs="Cascadia Code"/>
+          <w:color w:val="CCCCCC"/>
+          <w:kern w:val="0"/>
+          <w:sz w:val="23"/>
+          <w:szCs w:val="23"/>
+          <w:lang w:eastAsia="en-IN" w:bidi="ar-SA"/>
+          <w14:ligatures w14:val="none"/>
+        </w:rPr>
+        <w:t>(</w:t>
+      </w:r>
+      <w:r>
+        <w:rPr>
+          <w:rFonts w:ascii="Cascadia Code" w:eastAsia="Times New Roman" w:hAnsi="Cascadia Code" w:cs="Cascadia Code"/>
+          <w:color w:val="B5CEA8"/>
+          <w:kern w:val="0"/>
+          <w:sz w:val="23"/>
+          <w:szCs w:val="23"/>
+          <w:lang w:eastAsia="en-IN" w:bidi="ar-SA"/>
+          <w14:ligatures w14:val="none"/>
+        </w:rPr>
+        <w:t>500</w:t>
+      </w:r>
+      <w:r>
+        <w:rPr>
+          <w:rFonts w:ascii="Cascadia Code" w:eastAsia="Times New Roman" w:hAnsi="Cascadia Code" w:cs="Cascadia Code"/>
+          <w:color w:val="CCCCCC"/>
+          <w:kern w:val="0"/>
+          <w:sz w:val="23"/>
+          <w:szCs w:val="23"/>
+          <w:lang w:eastAsia="en-IN" w:bidi="ar-SA"/>
+          <w14:ligatures w14:val="none"/>
+        </w:rPr>
+        <w:t>).</w:t>
+      </w:r>
+      <w:r>
+        <w:rPr>
+          <w:rFonts w:ascii="Cascadia Code" w:eastAsia="Times New Roman" w:hAnsi="Cascadia Code" w:cs="Cascadia Code"/>
+          <w:color w:val="DCDCAA"/>
+          <w:kern w:val="0"/>
+          <w:sz w:val="23"/>
+          <w:szCs w:val="23"/>
+          <w:lang w:eastAsia="en-IN" w:bidi="ar-SA"/>
+          <w14:ligatures w14:val="none"/>
+        </w:rPr>
+        <w:t>send</w:t>
+      </w:r>
+      <w:r>
+        <w:rPr>
+          <w:rFonts w:ascii="Cascadia Code" w:eastAsia="Times New Roman" w:hAnsi="Cascadia Code" w:cs="Cascadia Code"/>
+          <w:color w:val="CCCCCC"/>
+          <w:kern w:val="0"/>
+          <w:sz w:val="23"/>
+          <w:szCs w:val="23"/>
+          <w:lang w:eastAsia="en-IN" w:bidi="ar-SA"/>
+          <w14:ligatures w14:val="none"/>
+        </w:rPr>
+        <w:t xml:space="preserve">({ </w:t>
+      </w:r>
+      <w:r>
+        <w:rPr>
+          <w:rFonts w:ascii="Cascadia Code" w:eastAsia="Times New Roman" w:hAnsi="Cascadia Code" w:cs="Cascadia Code"/>
+          <w:color w:val="9CDCFE"/>
+          <w:kern w:val="0"/>
+          <w:sz w:val="23"/>
+          <w:szCs w:val="23"/>
+          <w:lang w:eastAsia="en-IN" w:bidi="ar-SA"/>
+          <w14:ligatures w14:val="none"/>
+        </w:rPr>
+        <w:t>error:</w:t>
+      </w:r>
+      <w:r>
+        <w:rPr>
+          <w:rFonts w:ascii="Cascadia Code" w:eastAsia="Times New Roman" w:hAnsi="Cascadia Code" w:cs="Cascadia Code"/>
+          <w:color w:val="CCCCCC"/>
+          <w:kern w:val="0"/>
+          <w:sz w:val="23"/>
+          <w:szCs w:val="23"/>
+          <w:lang w:eastAsia="en-IN" w:bidi="ar-SA"/>
+          <w14:ligatures w14:val="none"/>
+        </w:rPr>
+        <w:t xml:space="preserve"> </w:t>
+      </w:r>
+      <w:proofErr w:type="spellStart"/>
+      <w:r>
+        <w:rPr>
+          <w:rFonts w:ascii="Cascadia Code" w:eastAsia="Times New Roman" w:hAnsi="Cascadia Code" w:cs="Cascadia Code"/>
+          <w:color w:val="9CDCFE"/>
+          <w:kern w:val="0"/>
+          <w:sz w:val="23"/>
+          <w:szCs w:val="23"/>
+          <w:lang w:eastAsia="en-IN" w:bidi="ar-SA"/>
+          <w14:ligatures w14:val="none"/>
+        </w:rPr>
+        <w:t>error</w:t>
+      </w:r>
+      <w:r>
+        <w:rPr>
+          <w:rFonts w:ascii="Cascadia Code" w:eastAsia="Times New Roman" w:hAnsi="Cascadia Code" w:cs="Cascadia Code"/>
+          <w:color w:val="CCCCCC"/>
+          <w:kern w:val="0"/>
+          <w:sz w:val="23"/>
+          <w:szCs w:val="23"/>
+          <w:lang w:eastAsia="en-IN" w:bidi="ar-SA"/>
+          <w14:ligatures w14:val="none"/>
+        </w:rPr>
+        <w:t>.</w:t>
+      </w:r>
+      <w:r>
+        <w:rPr>
+          <w:rFonts w:ascii="Cascadia Code" w:eastAsia="Times New Roman" w:hAnsi="Cascadia Code" w:cs="Cascadia Code"/>
+          <w:color w:val="9CDCFE"/>
+          <w:kern w:val="0"/>
+          <w:sz w:val="23"/>
+          <w:szCs w:val="23"/>
+          <w:lang w:eastAsia="en-IN" w:bidi="ar-SA"/>
+          <w14:ligatures w14:val="none"/>
+        </w:rPr>
+        <w:t>message</w:t>
+      </w:r>
+      <w:proofErr w:type="spellEnd"/>
+      <w:r>
+        <w:rPr>
+          <w:rFonts w:ascii="Cascadia Code" w:eastAsia="Times New Roman" w:hAnsi="Cascadia Code" w:cs="Cascadia Code"/>
+          <w:color w:val="CCCCCC"/>
+          <w:kern w:val="0"/>
+          <w:sz w:val="23"/>
+          <w:szCs w:val="23"/>
+          <w:lang w:eastAsia="en-IN" w:bidi="ar-SA"/>
+          <w14:ligatures w14:val="none"/>
+        </w:rPr>
+        <w:t xml:space="preserve"> });</w:t>
+      </w:r>
+    </w:p>
+    <w:p>
+      <w:pPr>
+        <w:shd w:val="clear" w:color="auto" w:fill="1F1F1F"/>
+        <w:spacing w:after="0" w:line="300" w:lineRule="atLeast"/>
+        <w:rPr>
+          <w:rFonts w:ascii="Cascadia Code" w:eastAsia="Times New Roman" w:hAnsi="Cascadia Code" w:cs="Cascadia Code"/>
+          <w:color w:val="CCCCCC"/>
+          <w:kern w:val="0"/>
+          <w:sz w:val="23"/>
+          <w:szCs w:val="23"/>
+          <w:lang w:eastAsia="en-IN" w:bidi="ar-SA"/>
+          <w14:ligatures w14:val="none"/>
+        </w:rPr>
+      </w:pPr>
+      <w:r>
+        <w:rPr>
+          <w:rFonts w:ascii="Cascadia Code" w:eastAsia="Times New Roman" w:hAnsi="Cascadia Code" w:cs="Cascadia Code"/>
+          <w:color w:val="CCCCCC"/>
+          <w:kern w:val="0"/>
+          <w:sz w:val="23"/>
+          <w:szCs w:val="23"/>
+          <w:lang w:eastAsia="en-IN" w:bidi="ar-SA"/>
+          <w14:ligatures w14:val="none"/>
+        </w:rPr>
+        <w:t>    }</w:t>
+      </w:r>
+    </w:p>
+    <w:p>
+      <w:pPr>
+        <w:shd w:val="clear" w:color="auto" w:fill="1F1F1F"/>
+        <w:spacing w:after="0" w:line="300" w:lineRule="atLeast"/>
+        <w:rPr>
+          <w:rFonts w:ascii="Cascadia Code" w:eastAsia="Times New Roman" w:hAnsi="Cascadia Code" w:cs="Cascadia Code"/>
+          <w:color w:val="CCCCCC"/>
+          <w:kern w:val="0"/>
+          <w:sz w:val="23"/>
+          <w:szCs w:val="23"/>
+          <w:lang w:eastAsia="en-IN" w:bidi="ar-SA"/>
+          <w14:ligatures w14:val="none"/>
+        </w:rPr>
+      </w:pPr>
+      <w:r>
+        <w:rPr>
+          <w:rFonts w:ascii="Cascadia Code" w:eastAsia="Times New Roman" w:hAnsi="Cascadia Code" w:cs="Cascadia Code"/>
+          <w:color w:val="CCCCCC"/>
+          <w:kern w:val="0"/>
+          <w:sz w:val="23"/>
+          <w:szCs w:val="23"/>
+          <w:lang w:eastAsia="en-IN" w:bidi="ar-SA"/>
+          <w14:ligatures w14:val="none"/>
+        </w:rPr>
+        <w:t>}</w:t>
+      </w:r>
+    </w:p>
+    <w:p>
+      <w:pPr>
+        <w:shd w:val="clear" w:color="auto" w:fill="1F1F1F"/>
+        <w:spacing w:after="0" w:line="300" w:lineRule="atLeast"/>
+        <w:rPr>
+          <w:rFonts w:ascii="Cascadia Code" w:eastAsia="Times New Roman" w:hAnsi="Cascadia Code" w:cs="Cascadia Code"/>
+          <w:color w:val="CCCCCC"/>
+          <w:kern w:val="0"/>
+          <w:sz w:val="23"/>
+          <w:szCs w:val="23"/>
+          <w:lang w:eastAsia="en-IN" w:bidi="ar-SA"/>
+          <w14:ligatures w14:val="none"/>
+        </w:rPr>
+      </w:pPr>
+      <w:proofErr w:type="spellStart"/>
+      <w:proofErr w:type="gramStart"/>
+      <w:r>
+        <w:rPr>
+          <w:rFonts w:ascii="Cascadia Code" w:eastAsia="Times New Roman" w:hAnsi="Cascadia Code" w:cs="Cascadia Code"/>
+          <w:color w:val="4FC1FF"/>
+          <w:kern w:val="0"/>
+          <w:sz w:val="23"/>
+          <w:szCs w:val="23"/>
+          <w:lang w:eastAsia="en-IN" w:bidi="ar-SA"/>
+          <w14:ligatures w14:val="none"/>
+        </w:rPr>
+        <w:t>module</w:t>
+      </w:r>
+      <w:r>
+        <w:rPr>
+          <w:rFonts w:ascii="Cascadia Code" w:eastAsia="Times New Roman" w:hAnsi="Cascadia Code" w:cs="Cascadia Code"/>
+          <w:color w:val="CCCCCC"/>
+          <w:kern w:val="0"/>
+          <w:sz w:val="23"/>
+          <w:szCs w:val="23"/>
+          <w:lang w:eastAsia="en-IN" w:bidi="ar-SA"/>
+          <w14:ligatures w14:val="none"/>
+        </w:rPr>
+        <w:t>.</w:t>
+      </w:r>
+      <w:r>
+        <w:rPr>
+          <w:rFonts w:ascii="Cascadia Code" w:eastAsia="Times New Roman" w:hAnsi="Cascadia Code" w:cs="Cascadia Code"/>
+          <w:color w:val="DCDCAA"/>
+          <w:kern w:val="0"/>
+          <w:sz w:val="23"/>
+          <w:szCs w:val="23"/>
+          <w:lang w:eastAsia="en-IN" w:bidi="ar-SA"/>
+          <w14:ligatures w14:val="none"/>
+        </w:rPr>
+        <w:t>exports</w:t>
+      </w:r>
+      <w:proofErr w:type="spellEnd"/>
+      <w:proofErr w:type="gramEnd"/>
+      <w:r>
+        <w:rPr>
+          <w:rFonts w:ascii="Cascadia Code" w:eastAsia="Times New Roman" w:hAnsi="Cascadia Code" w:cs="Cascadia Code"/>
+          <w:color w:val="CCCCCC"/>
+          <w:kern w:val="0"/>
+          <w:sz w:val="23"/>
+          <w:szCs w:val="23"/>
+          <w:lang w:eastAsia="en-IN" w:bidi="ar-SA"/>
+          <w14:ligatures w14:val="none"/>
+        </w:rPr>
+        <w:t xml:space="preserve"> </w:t>
+      </w:r>
+      <w:r>
+        <w:rPr>
+          <w:rFonts w:ascii="Cascadia Code" w:eastAsia="Times New Roman" w:hAnsi="Cascadia Code" w:cs="Cascadia Code"/>
+          <w:color w:val="D4D4D4"/>
+          <w:kern w:val="0"/>
+          <w:sz w:val="23"/>
+          <w:szCs w:val="23"/>
+          <w:lang w:eastAsia="en-IN" w:bidi="ar-SA"/>
+          <w14:ligatures w14:val="none"/>
+        </w:rPr>
+        <w:t>=</w:t>
+      </w:r>
+      <w:r>
+        <w:rPr>
+          <w:rFonts w:ascii="Cascadia Code" w:eastAsia="Times New Roman" w:hAnsi="Cascadia Code" w:cs="Cascadia Code"/>
+          <w:color w:val="CCCCCC"/>
+          <w:kern w:val="0"/>
+          <w:sz w:val="23"/>
+          <w:szCs w:val="23"/>
+          <w:lang w:eastAsia="en-IN" w:bidi="ar-SA"/>
+          <w14:ligatures w14:val="none"/>
+        </w:rPr>
+        <w:t xml:space="preserve"> </w:t>
+      </w:r>
+      <w:proofErr w:type="spellStart"/>
+      <w:r>
+        <w:rPr>
+          <w:rFonts w:ascii="Cascadia Code" w:eastAsia="Times New Roman" w:hAnsi="Cascadia Code" w:cs="Cascadia Code"/>
+          <w:color w:val="DCDCAA"/>
+          <w:kern w:val="0"/>
+          <w:sz w:val="23"/>
+          <w:szCs w:val="23"/>
+          <w:lang w:eastAsia="en-IN" w:bidi="ar-SA"/>
+          <w14:ligatures w14:val="none"/>
+        </w:rPr>
+        <w:t>getUserData</w:t>
+      </w:r>
+      <w:proofErr w:type="spellEnd"/>
+      <w:r>
+        <w:rPr>
+          <w:rFonts w:ascii="Cascadia Code" w:eastAsia="Times New Roman" w:hAnsi="Cascadia Code" w:cs="Cascadia Code"/>
+          <w:color w:val="CCCCCC"/>
+          <w:kern w:val="0"/>
+          <w:sz w:val="23"/>
+          <w:szCs w:val="23"/>
+          <w:lang w:eastAsia="en-IN" w:bidi="ar-SA"/>
+          <w14:ligatures w14:val="none"/>
+        </w:rPr>
+        <w:t>;</w:t>
+      </w:r>
+    </w:p>
+    <w:p>
+      <w:pPr>
+        <w:shd w:val="clear" w:color="auto" w:fill="1F1F1F"/>
+        <w:spacing w:after="0" w:line="300" w:lineRule="atLeast"/>
+        <w:rPr>
+          <w:rFonts w:ascii="Cascadia Code" w:eastAsia="Times New Roman" w:hAnsi="Cascadia Code" w:cs="Cascadia Code"/>
+          <w:color w:val="CCCCCC"/>
+          <w:kern w:val="0"/>
+          <w:sz w:val="23"/>
+          <w:szCs w:val="23"/>
+          <w:lang w:eastAsia="en-IN" w:bidi="ar-SA"/>
+          <w14:ligatures w14:val="none"/>
+        </w:rPr>
+      </w:pPr>
+    </w:p>
+    <w:p>
+      <w:pPr>
+        <w:pStyle w:val="ListParagraph"/>
+        <w:tabs>
+          <w:tab w:val="left" w:pos="3632"/>
+        </w:tabs>
+        <w:ind w:left="1080"/>
+      </w:pPr>
+    </w:p>
+    <w:p>
+      <w:pPr>
+        <w:pStyle w:val="ListParagraph"/>
+        <w:numPr>
+          <w:ilvl w:val="0"/>
+          <w:numId w:val="11"/>
+        </w:numPr>
+        <w:tabs>
+          <w:tab w:val="left" w:pos="3632"/>
+        </w:tabs>
+      </w:pPr>
+      <w:r>
+        <w:t>now create a router for it</w:t>
+      </w:r>
+    </w:p>
+    <w:p>
+      <w:pPr>
+        <w:shd w:val="clear" w:color="auto" w:fill="1F1F1F"/>
+        <w:spacing w:line="300" w:lineRule="atLeast"/>
+      </w:pPr>
+      <w:r>
+        <w:t>auth.js</w:t>
+      </w:r>
+    </w:p>
+    <w:p>
+      <w:pPr>
+        <w:shd w:val="clear" w:color="auto" w:fill="1F1F1F"/>
+        <w:spacing w:line="300" w:lineRule="atLeast"/>
+      </w:pPr>
+      <w:r>
+        <w:t xml:space="preserve">//code </w:t>
+      </w:r>
+    </w:p>
+    <w:p>
+      <w:pPr>
+        <w:shd w:val="clear" w:color="auto" w:fill="1F1F1F"/>
+        <w:spacing w:line="300" w:lineRule="atLeast"/>
+        <w:rPr>
+          <w:rFonts w:ascii="Cascadia Code" w:eastAsia="Times New Roman" w:hAnsi="Cascadia Code" w:cs="Cascadia Code"/>
+          <w:color w:val="CCCCCC"/>
+          <w:kern w:val="0"/>
+          <w:sz w:val="23"/>
+          <w:szCs w:val="23"/>
+          <w:lang w:eastAsia="en-IN" w:bidi="ar-SA"/>
+          <w14:ligatures w14:val="none"/>
+        </w:rPr>
+      </w:pPr>
+      <w:r>
+        <w:rPr>
+          <w:rFonts w:ascii="Cascadia Code" w:eastAsia="Times New Roman" w:hAnsi="Cascadia Code" w:cs="Cascadia Code"/>
+          <w:color w:val="6A9955"/>
+          <w:kern w:val="0"/>
+          <w:sz w:val="23"/>
+          <w:szCs w:val="23"/>
+          <w:lang w:eastAsia="en-IN" w:bidi="ar-SA"/>
+          <w14:ligatures w14:val="none"/>
+        </w:rPr>
+        <w:t>/</w:t>
+      </w:r>
+      <w:proofErr w:type="gramStart"/>
+      <w:r>
+        <w:rPr>
+          <w:rFonts w:ascii="Cascadia Code" w:eastAsia="Times New Roman" w:hAnsi="Cascadia Code" w:cs="Cascadia Code"/>
+          <w:color w:val="6A9955"/>
+          <w:kern w:val="0"/>
+          <w:sz w:val="23"/>
+          <w:szCs w:val="23"/>
+          <w:lang w:eastAsia="en-IN" w:bidi="ar-SA"/>
+          <w14:ligatures w14:val="none"/>
+        </w:rPr>
+        <w:t>/ !get</w:t>
+      </w:r>
+      <w:proofErr w:type="gramEnd"/>
+      <w:r>
+        <w:rPr>
+          <w:rFonts w:ascii="Cascadia Code" w:eastAsia="Times New Roman" w:hAnsi="Cascadia Code" w:cs="Cascadia Code"/>
+          <w:color w:val="6A9955"/>
+          <w:kern w:val="0"/>
+          <w:sz w:val="23"/>
+          <w:szCs w:val="23"/>
+          <w:lang w:eastAsia="en-IN" w:bidi="ar-SA"/>
+          <w14:ligatures w14:val="none"/>
+        </w:rPr>
+        <w:t xml:space="preserve"> user data</w:t>
+      </w:r>
+    </w:p>
+    <w:p>
+      <w:pPr>
+        <w:shd w:val="clear" w:color="auto" w:fill="1F1F1F"/>
+        <w:spacing w:after="0" w:line="300" w:lineRule="atLeast"/>
+        <w:rPr>
+          <w:rFonts w:ascii="Cascadia Code" w:eastAsia="Times New Roman" w:hAnsi="Cascadia Code" w:cs="Cascadia Code"/>
+          <w:color w:val="CCCCCC"/>
+          <w:kern w:val="0"/>
+          <w:sz w:val="23"/>
+          <w:szCs w:val="23"/>
+          <w:lang w:eastAsia="en-IN" w:bidi="ar-SA"/>
+          <w14:ligatures w14:val="none"/>
+        </w:rPr>
+      </w:pPr>
+      <w:proofErr w:type="spellStart"/>
+      <w:proofErr w:type="gramStart"/>
+      <w:r>
+        <w:rPr>
+          <w:rFonts w:ascii="Cascadia Code" w:eastAsia="Times New Roman" w:hAnsi="Cascadia Code" w:cs="Cascadia Code"/>
+          <w:color w:val="4FC1FF"/>
+          <w:kern w:val="0"/>
+          <w:sz w:val="23"/>
+          <w:szCs w:val="23"/>
+          <w:lang w:eastAsia="en-IN" w:bidi="ar-SA"/>
+          <w14:ligatures w14:val="none"/>
+        </w:rPr>
+        <w:t>router</w:t>
+      </w:r>
+      <w:r>
+        <w:rPr>
+          <w:rFonts w:ascii="Cascadia Code" w:eastAsia="Times New Roman" w:hAnsi="Cascadia Code" w:cs="Cascadia Code"/>
+          <w:color w:val="CCCCCC"/>
+          <w:kern w:val="0"/>
+          <w:sz w:val="23"/>
+          <w:szCs w:val="23"/>
+          <w:lang w:eastAsia="en-IN" w:bidi="ar-SA"/>
+          <w14:ligatures w14:val="none"/>
+        </w:rPr>
+        <w:t>.</w:t>
+      </w:r>
+      <w:r>
+        <w:rPr>
+          <w:rFonts w:ascii="Cascadia Code" w:eastAsia="Times New Roman" w:hAnsi="Cascadia Code" w:cs="Cascadia Code"/>
+          <w:color w:val="DCDCAA"/>
+          <w:kern w:val="0"/>
+          <w:sz w:val="23"/>
+          <w:szCs w:val="23"/>
+          <w:lang w:eastAsia="en-IN" w:bidi="ar-SA"/>
+          <w14:ligatures w14:val="none"/>
+        </w:rPr>
+        <w:t>post</w:t>
+      </w:r>
+      <w:proofErr w:type="spellEnd"/>
+      <w:r>
+        <w:rPr>
+          <w:rFonts w:ascii="Cascadia Code" w:eastAsia="Times New Roman" w:hAnsi="Cascadia Code" w:cs="Cascadia Code"/>
+          <w:color w:val="CCCCCC"/>
+          <w:kern w:val="0"/>
+          <w:sz w:val="23"/>
+          <w:szCs w:val="23"/>
+          <w:lang w:eastAsia="en-IN" w:bidi="ar-SA"/>
+          <w14:ligatures w14:val="none"/>
+        </w:rPr>
+        <w:t>(</w:t>
+      </w:r>
+      <w:proofErr w:type="gramEnd"/>
+      <w:r>
+        <w:rPr>
+          <w:rFonts w:ascii="Cascadia Code" w:eastAsia="Times New Roman" w:hAnsi="Cascadia Code" w:cs="Cascadia Code"/>
+          <w:color w:val="CE9178"/>
+          <w:kern w:val="0"/>
+          <w:sz w:val="23"/>
+          <w:szCs w:val="23"/>
+          <w:lang w:eastAsia="en-IN" w:bidi="ar-SA"/>
+          <w14:ligatures w14:val="none"/>
+        </w:rPr>
+        <w:t>'/</w:t>
+      </w:r>
+      <w:proofErr w:type="spellStart"/>
+      <w:r>
+        <w:rPr>
+          <w:rFonts w:ascii="Cascadia Code" w:eastAsia="Times New Roman" w:hAnsi="Cascadia Code" w:cs="Cascadia Code"/>
+          <w:color w:val="CE9178"/>
+          <w:kern w:val="0"/>
+          <w:sz w:val="23"/>
+          <w:szCs w:val="23"/>
+          <w:lang w:eastAsia="en-IN" w:bidi="ar-SA"/>
+          <w14:ligatures w14:val="none"/>
+        </w:rPr>
+        <w:t>getuser</w:t>
+      </w:r>
+      <w:proofErr w:type="spellEnd"/>
+      <w:r>
+        <w:rPr>
+          <w:rFonts w:ascii="Cascadia Code" w:eastAsia="Times New Roman" w:hAnsi="Cascadia Code" w:cs="Cascadia Code"/>
+          <w:color w:val="CE9178"/>
+          <w:kern w:val="0"/>
+          <w:sz w:val="23"/>
+          <w:szCs w:val="23"/>
+          <w:lang w:eastAsia="en-IN" w:bidi="ar-SA"/>
+          <w14:ligatures w14:val="none"/>
+        </w:rPr>
+        <w:t>'</w:t>
+      </w:r>
+      <w:r>
+        <w:rPr>
+          <w:rFonts w:ascii="Cascadia Code" w:eastAsia="Times New Roman" w:hAnsi="Cascadia Code" w:cs="Cascadia Code"/>
+          <w:color w:val="CCCCCC"/>
+          <w:kern w:val="0"/>
+          <w:sz w:val="23"/>
+          <w:szCs w:val="23"/>
+          <w:lang w:eastAsia="en-IN" w:bidi="ar-SA"/>
+          <w14:ligatures w14:val="none"/>
+        </w:rPr>
+        <w:t xml:space="preserve">, </w:t>
+      </w:r>
+      <w:proofErr w:type="spellStart"/>
+      <w:r>
+        <w:rPr>
+          <w:rFonts w:ascii="Cascadia Code" w:eastAsia="Times New Roman" w:hAnsi="Cascadia Code" w:cs="Cascadia Code"/>
+          <w:color w:val="DCDCAA"/>
+          <w:kern w:val="0"/>
+          <w:sz w:val="23"/>
+          <w:szCs w:val="23"/>
+          <w:lang w:eastAsia="en-IN" w:bidi="ar-SA"/>
+          <w14:ligatures w14:val="none"/>
+        </w:rPr>
+        <w:t>getUserData</w:t>
+      </w:r>
+      <w:proofErr w:type="spellEnd"/>
+      <w:r>
+        <w:rPr>
+          <w:rFonts w:ascii="Cascadia Code" w:eastAsia="Times New Roman" w:hAnsi="Cascadia Code" w:cs="Cascadia Code"/>
+          <w:color w:val="CCCCCC"/>
+          <w:kern w:val="0"/>
+          <w:sz w:val="23"/>
+          <w:szCs w:val="23"/>
+          <w:lang w:eastAsia="en-IN" w:bidi="ar-SA"/>
+          <w14:ligatures w14:val="none"/>
+        </w:rPr>
+        <w:t xml:space="preserve">, </w:t>
+      </w:r>
+      <w:r>
+        <w:rPr>
+          <w:rFonts w:ascii="Cascadia Code" w:eastAsia="Times New Roman" w:hAnsi="Cascadia Code" w:cs="Cascadia Code"/>
+          <w:color w:val="569CD6"/>
+          <w:kern w:val="0"/>
+          <w:sz w:val="23"/>
+          <w:szCs w:val="23"/>
+          <w:lang w:eastAsia="en-IN" w:bidi="ar-SA"/>
+          <w14:ligatures w14:val="none"/>
+        </w:rPr>
+        <w:t>async</w:t>
+      </w:r>
+      <w:r>
+        <w:rPr>
+          <w:rFonts w:ascii="Cascadia Code" w:eastAsia="Times New Roman" w:hAnsi="Cascadia Code" w:cs="Cascadia Code"/>
+          <w:color w:val="CCCCCC"/>
+          <w:kern w:val="0"/>
+          <w:sz w:val="23"/>
+          <w:szCs w:val="23"/>
+          <w:lang w:eastAsia="en-IN" w:bidi="ar-SA"/>
+          <w14:ligatures w14:val="none"/>
+        </w:rPr>
+        <w:t xml:space="preserve"> (</w:t>
+      </w:r>
+      <w:r>
+        <w:rPr>
+          <w:rFonts w:ascii="Cascadia Code" w:eastAsia="Times New Roman" w:hAnsi="Cascadia Code" w:cs="Cascadia Code"/>
+          <w:color w:val="9CDCFE"/>
+          <w:kern w:val="0"/>
+          <w:sz w:val="23"/>
+          <w:szCs w:val="23"/>
+          <w:lang w:eastAsia="en-IN" w:bidi="ar-SA"/>
+          <w14:ligatures w14:val="none"/>
+        </w:rPr>
+        <w:t>req</w:t>
+      </w:r>
+      <w:r>
+        <w:rPr>
+          <w:rFonts w:ascii="Cascadia Code" w:eastAsia="Times New Roman" w:hAnsi="Cascadia Code" w:cs="Cascadia Code"/>
+          <w:color w:val="CCCCCC"/>
+          <w:kern w:val="0"/>
+          <w:sz w:val="23"/>
+          <w:szCs w:val="23"/>
+          <w:lang w:eastAsia="en-IN" w:bidi="ar-SA"/>
+          <w14:ligatures w14:val="none"/>
+        </w:rPr>
+        <w:t xml:space="preserve">, </w:t>
+      </w:r>
+      <w:r>
+        <w:rPr>
+          <w:rFonts w:ascii="Cascadia Code" w:eastAsia="Times New Roman" w:hAnsi="Cascadia Code" w:cs="Cascadia Code"/>
+          <w:color w:val="9CDCFE"/>
+          <w:kern w:val="0"/>
+          <w:sz w:val="23"/>
+          <w:szCs w:val="23"/>
+          <w:lang w:eastAsia="en-IN" w:bidi="ar-SA"/>
+          <w14:ligatures w14:val="none"/>
+        </w:rPr>
+        <w:t>res</w:t>
+      </w:r>
+      <w:r>
+        <w:rPr>
+          <w:rFonts w:ascii="Cascadia Code" w:eastAsia="Times New Roman" w:hAnsi="Cascadia Code" w:cs="Cascadia Code"/>
+          <w:color w:val="CCCCCC"/>
+          <w:kern w:val="0"/>
+          <w:sz w:val="23"/>
+          <w:szCs w:val="23"/>
+          <w:lang w:eastAsia="en-IN" w:bidi="ar-SA"/>
+          <w14:ligatures w14:val="none"/>
+        </w:rPr>
+        <w:t xml:space="preserve">) </w:t>
+      </w:r>
+      <w:r>
+        <w:rPr>
+          <w:rFonts w:ascii="Cascadia Code" w:eastAsia="Times New Roman" w:hAnsi="Cascadia Code" w:cs="Cascadia Code"/>
+          <w:color w:val="569CD6"/>
+          <w:kern w:val="0"/>
+          <w:sz w:val="23"/>
+          <w:szCs w:val="23"/>
+          <w:lang w:eastAsia="en-IN" w:bidi="ar-SA"/>
+          <w14:ligatures w14:val="none"/>
+        </w:rPr>
+        <w:t>=&gt;</w:t>
+      </w:r>
+      <w:r>
+        <w:rPr>
+          <w:rFonts w:ascii="Cascadia Code" w:eastAsia="Times New Roman" w:hAnsi="Cascadia Code" w:cs="Cascadia Code"/>
+          <w:color w:val="CCCCCC"/>
+          <w:kern w:val="0"/>
+          <w:sz w:val="23"/>
+          <w:szCs w:val="23"/>
+          <w:lang w:eastAsia="en-IN" w:bidi="ar-SA"/>
+          <w14:ligatures w14:val="none"/>
+        </w:rPr>
+        <w:t xml:space="preserve"> {</w:t>
+      </w:r>
+    </w:p>
+    <w:p>
+      <w:pPr>
+        <w:shd w:val="clear" w:color="auto" w:fill="1F1F1F"/>
+        <w:spacing w:after="0" w:line="300" w:lineRule="atLeast"/>
+        <w:rPr>
+          <w:rFonts w:ascii="Cascadia Code" w:eastAsia="Times New Roman" w:hAnsi="Cascadia Code" w:cs="Cascadia Code"/>
+          <w:color w:val="CCCCCC"/>
+          <w:kern w:val="0"/>
+          <w:sz w:val="23"/>
+          <w:szCs w:val="23"/>
+          <w:lang w:eastAsia="en-IN" w:bidi="ar-SA"/>
+          <w14:ligatures w14:val="none"/>
+        </w:rPr>
+      </w:pPr>
+      <w:r>
+        <w:rPr>
+          <w:rFonts w:ascii="Cascadia Code" w:eastAsia="Times New Roman" w:hAnsi="Cascadia Code" w:cs="Cascadia Code"/>
+          <w:color w:val="CCCCCC"/>
+          <w:kern w:val="0"/>
+          <w:sz w:val="23"/>
+          <w:szCs w:val="23"/>
+          <w:lang w:eastAsia="en-IN" w:bidi="ar-SA"/>
+          <w14:ligatures w14:val="none"/>
+        </w:rPr>
+        <w:t xml:space="preserve">    </w:t>
+      </w:r>
+      <w:r>
+        <w:rPr>
+          <w:rFonts w:ascii="Cascadia Code" w:eastAsia="Times New Roman" w:hAnsi="Cascadia Code" w:cs="Cascadia Code"/>
+          <w:color w:val="C586C0"/>
+          <w:kern w:val="0"/>
+          <w:sz w:val="23"/>
+          <w:szCs w:val="23"/>
+          <w:lang w:eastAsia="en-IN" w:bidi="ar-SA"/>
+          <w14:ligatures w14:val="none"/>
+        </w:rPr>
+        <w:t>try</w:t>
+      </w:r>
+      <w:r>
+        <w:rPr>
+          <w:rFonts w:ascii="Cascadia Code" w:eastAsia="Times New Roman" w:hAnsi="Cascadia Code" w:cs="Cascadia Code"/>
+          <w:color w:val="CCCCCC"/>
+          <w:kern w:val="0"/>
+          <w:sz w:val="23"/>
+          <w:szCs w:val="23"/>
+          <w:lang w:eastAsia="en-IN" w:bidi="ar-SA"/>
+          <w14:ligatures w14:val="none"/>
+        </w:rPr>
+        <w:t xml:space="preserve"> {</w:t>
+      </w:r>
+    </w:p>
+    <w:p>
+      <w:pPr>
+        <w:shd w:val="clear" w:color="auto" w:fill="1F1F1F"/>
+        <w:spacing w:after="0" w:line="300" w:lineRule="atLeast"/>
+        <w:rPr>
+          <w:rFonts w:ascii="Cascadia Code" w:eastAsia="Times New Roman" w:hAnsi="Cascadia Code" w:cs="Cascadia Code"/>
+          <w:color w:val="CCCCCC"/>
+          <w:kern w:val="0"/>
+          <w:sz w:val="23"/>
+          <w:szCs w:val="23"/>
+          <w:lang w:eastAsia="en-IN" w:bidi="ar-SA"/>
+          <w14:ligatures w14:val="none"/>
+        </w:rPr>
+      </w:pPr>
+      <w:r>
+        <w:rPr>
+          <w:rFonts w:ascii="Cascadia Code" w:eastAsia="Times New Roman" w:hAnsi="Cascadia Code" w:cs="Cascadia Code"/>
+          <w:color w:val="CCCCCC"/>
+          <w:kern w:val="0"/>
+          <w:sz w:val="23"/>
+          <w:szCs w:val="23"/>
+          <w:lang w:eastAsia="en-IN" w:bidi="ar-SA"/>
+          <w14:ligatures w14:val="none"/>
+        </w:rPr>
+        <w:t xml:space="preserve">        </w:t>
+      </w:r>
+      <w:r>
+        <w:rPr>
+          <w:rFonts w:ascii="Cascadia Code" w:eastAsia="Times New Roman" w:hAnsi="Cascadia Code" w:cs="Cascadia Code"/>
+          <w:color w:val="6A9955"/>
+          <w:kern w:val="0"/>
+          <w:sz w:val="23"/>
+          <w:szCs w:val="23"/>
+          <w:lang w:eastAsia="en-IN" w:bidi="ar-SA"/>
+          <w14:ligatures w14:val="none"/>
+        </w:rPr>
+        <w:t>// getting user id from middleware</w:t>
+      </w:r>
+      <w:r>
+        <w:rPr>
+          <w:rFonts w:ascii="Cascadia Code" w:eastAsia="Times New Roman" w:hAnsi="Cascadia Code" w:cs="Cascadia Code"/>
+          <w:color w:val="6A9955"/>
+          <w:kern w:val="0"/>
+          <w:sz w:val="23"/>
+          <w:szCs w:val="23"/>
+          <w:lang w:eastAsia="en-IN" w:bidi="ar-SA"/>
+          <w14:ligatures w14:val="none"/>
+        </w:rPr>
+        <w:t xml:space="preserve"> request</w:t>
+      </w:r>
+    </w:p>
+    <w:p>
+      <w:pPr>
+        <w:shd w:val="clear" w:color="auto" w:fill="1F1F1F"/>
+        <w:spacing w:after="0" w:line="300" w:lineRule="atLeast"/>
+        <w:rPr>
+          <w:rFonts w:ascii="Cascadia Code" w:eastAsia="Times New Roman" w:hAnsi="Cascadia Code" w:cs="Cascadia Code"/>
+          <w:color w:val="CCCCCC"/>
+          <w:kern w:val="0"/>
+          <w:sz w:val="23"/>
+          <w:szCs w:val="23"/>
+          <w:lang w:eastAsia="en-IN" w:bidi="ar-SA"/>
+          <w14:ligatures w14:val="none"/>
+        </w:rPr>
+      </w:pPr>
+      <w:r>
+        <w:rPr>
+          <w:rFonts w:ascii="Cascadia Code" w:eastAsia="Times New Roman" w:hAnsi="Cascadia Code" w:cs="Cascadia Code"/>
+          <w:color w:val="CCCCCC"/>
+          <w:kern w:val="0"/>
+          <w:sz w:val="23"/>
+          <w:szCs w:val="23"/>
+          <w:lang w:eastAsia="en-IN" w:bidi="ar-SA"/>
+          <w14:ligatures w14:val="none"/>
+        </w:rPr>
+        <w:t xml:space="preserve">        </w:t>
+      </w:r>
+      <w:r>
+        <w:rPr>
+          <w:rFonts w:ascii="Cascadia Code" w:eastAsia="Times New Roman" w:hAnsi="Cascadia Code" w:cs="Cascadia Code"/>
+          <w:color w:val="569CD6"/>
+          <w:kern w:val="0"/>
+          <w:sz w:val="23"/>
+          <w:szCs w:val="23"/>
+          <w:lang w:eastAsia="en-IN" w:bidi="ar-SA"/>
+          <w14:ligatures w14:val="none"/>
+        </w:rPr>
+        <w:t>let</w:t>
+      </w:r>
+      <w:r>
+        <w:rPr>
+          <w:rFonts w:ascii="Cascadia Code" w:eastAsia="Times New Roman" w:hAnsi="Cascadia Code" w:cs="Cascadia Code"/>
+          <w:color w:val="CCCCCC"/>
+          <w:kern w:val="0"/>
+          <w:sz w:val="23"/>
+          <w:szCs w:val="23"/>
+          <w:lang w:eastAsia="en-IN" w:bidi="ar-SA"/>
+          <w14:ligatures w14:val="none"/>
+        </w:rPr>
+        <w:t xml:space="preserve"> </w:t>
+      </w:r>
+      <w:proofErr w:type="spellStart"/>
+      <w:r>
+        <w:rPr>
+          <w:rFonts w:ascii="Cascadia Code" w:eastAsia="Times New Roman" w:hAnsi="Cascadia Code" w:cs="Cascadia Code"/>
+          <w:color w:val="9CDCFE"/>
+          <w:kern w:val="0"/>
+          <w:sz w:val="23"/>
+          <w:szCs w:val="23"/>
+          <w:lang w:eastAsia="en-IN" w:bidi="ar-SA"/>
+          <w14:ligatures w14:val="none"/>
+        </w:rPr>
+        <w:t>uid</w:t>
+      </w:r>
+      <w:proofErr w:type="spellEnd"/>
+      <w:r>
+        <w:rPr>
+          <w:rFonts w:ascii="Cascadia Code" w:eastAsia="Times New Roman" w:hAnsi="Cascadia Code" w:cs="Cascadia Code"/>
+          <w:color w:val="CCCCCC"/>
+          <w:kern w:val="0"/>
+          <w:sz w:val="23"/>
+          <w:szCs w:val="23"/>
+          <w:lang w:eastAsia="en-IN" w:bidi="ar-SA"/>
+          <w14:ligatures w14:val="none"/>
+        </w:rPr>
+        <w:t xml:space="preserve"> </w:t>
+      </w:r>
+      <w:r>
+        <w:rPr>
+          <w:rFonts w:ascii="Cascadia Code" w:eastAsia="Times New Roman" w:hAnsi="Cascadia Code" w:cs="Cascadia Code"/>
+          <w:color w:val="D4D4D4"/>
+          <w:kern w:val="0"/>
+          <w:sz w:val="23"/>
+          <w:szCs w:val="23"/>
+          <w:lang w:eastAsia="en-IN" w:bidi="ar-SA"/>
+          <w14:ligatures w14:val="none"/>
+        </w:rPr>
+        <w:t>=</w:t>
+      </w:r>
+      <w:r>
+        <w:rPr>
+          <w:rFonts w:ascii="Cascadia Code" w:eastAsia="Times New Roman" w:hAnsi="Cascadia Code" w:cs="Cascadia Code"/>
+          <w:color w:val="CCCCCC"/>
+          <w:kern w:val="0"/>
+          <w:sz w:val="23"/>
+          <w:szCs w:val="23"/>
+          <w:lang w:eastAsia="en-IN" w:bidi="ar-SA"/>
+          <w14:ligatures w14:val="none"/>
+        </w:rPr>
+        <w:t xml:space="preserve"> </w:t>
+      </w:r>
+      <w:proofErr w:type="spellStart"/>
+      <w:proofErr w:type="gramStart"/>
+      <w:r>
+        <w:rPr>
+          <w:rFonts w:ascii="Cascadia Code" w:eastAsia="Times New Roman" w:hAnsi="Cascadia Code" w:cs="Cascadia Code"/>
+          <w:color w:val="9CDCFE"/>
+          <w:kern w:val="0"/>
+          <w:sz w:val="23"/>
+          <w:szCs w:val="23"/>
+          <w:lang w:eastAsia="en-IN" w:bidi="ar-SA"/>
+          <w14:ligatures w14:val="none"/>
+        </w:rPr>
+        <w:t>req</w:t>
+      </w:r>
+      <w:r>
+        <w:rPr>
+          <w:rFonts w:ascii="Cascadia Code" w:eastAsia="Times New Roman" w:hAnsi="Cascadia Code" w:cs="Cascadia Code"/>
+          <w:color w:val="CCCCCC"/>
+          <w:kern w:val="0"/>
+          <w:sz w:val="23"/>
+          <w:szCs w:val="23"/>
+          <w:lang w:eastAsia="en-IN" w:bidi="ar-SA"/>
+          <w14:ligatures w14:val="none"/>
+        </w:rPr>
+        <w:t>.</w:t>
+      </w:r>
+      <w:r>
+        <w:rPr>
+          <w:rFonts w:ascii="Cascadia Code" w:eastAsia="Times New Roman" w:hAnsi="Cascadia Code" w:cs="Cascadia Code"/>
+          <w:color w:val="9CDCFE"/>
+          <w:kern w:val="0"/>
+          <w:sz w:val="23"/>
+          <w:szCs w:val="23"/>
+          <w:lang w:eastAsia="en-IN" w:bidi="ar-SA"/>
+          <w14:ligatures w14:val="none"/>
+        </w:rPr>
+        <w:t>userId</w:t>
+      </w:r>
+      <w:proofErr w:type="spellEnd"/>
+      <w:proofErr w:type="gramEnd"/>
+      <w:r>
+        <w:rPr>
+          <w:rFonts w:ascii="Cascadia Code" w:eastAsia="Times New Roman" w:hAnsi="Cascadia Code" w:cs="Cascadia Code"/>
+          <w:color w:val="CCCCCC"/>
+          <w:kern w:val="0"/>
+          <w:sz w:val="23"/>
+          <w:szCs w:val="23"/>
+          <w:lang w:eastAsia="en-IN" w:bidi="ar-SA"/>
+          <w14:ligatures w14:val="none"/>
+        </w:rPr>
+        <w:t>;</w:t>
+      </w:r>
+    </w:p>
+    <w:p>
+      <w:pPr>
+        <w:shd w:val="clear" w:color="auto" w:fill="1F1F1F"/>
+        <w:spacing w:after="0" w:line="300" w:lineRule="atLeast"/>
+        <w:rPr>
+          <w:rFonts w:ascii="Cascadia Code" w:eastAsia="Times New Roman" w:hAnsi="Cascadia Code" w:cs="Cascadia Code"/>
+          <w:color w:val="CCCCCC"/>
+          <w:kern w:val="0"/>
+          <w:sz w:val="23"/>
+          <w:szCs w:val="23"/>
+          <w:lang w:eastAsia="en-IN" w:bidi="ar-SA"/>
+          <w14:ligatures w14:val="none"/>
+        </w:rPr>
+      </w:pPr>
+      <w:r>
+        <w:rPr>
+          <w:rFonts w:ascii="Cascadia Code" w:eastAsia="Times New Roman" w:hAnsi="Cascadia Code" w:cs="Cascadia Code"/>
+          <w:color w:val="CCCCCC"/>
+          <w:kern w:val="0"/>
+          <w:sz w:val="23"/>
+          <w:szCs w:val="23"/>
+          <w:lang w:eastAsia="en-IN" w:bidi="ar-SA"/>
+          <w14:ligatures w14:val="none"/>
+        </w:rPr>
+        <w:t xml:space="preserve">        </w:t>
+      </w:r>
+      <w:r>
+        <w:rPr>
+          <w:rFonts w:ascii="Cascadia Code" w:eastAsia="Times New Roman" w:hAnsi="Cascadia Code" w:cs="Cascadia Code"/>
+          <w:color w:val="6A9955"/>
+          <w:kern w:val="0"/>
+          <w:sz w:val="23"/>
+          <w:szCs w:val="23"/>
+          <w:lang w:eastAsia="en-IN" w:bidi="ar-SA"/>
+          <w14:ligatures w14:val="none"/>
+        </w:rPr>
+        <w:t>// find the user by its id and send data except password</w:t>
+      </w:r>
+    </w:p>
+    <w:p>
+      <w:pPr>
+        <w:shd w:val="clear" w:color="auto" w:fill="1F1F1F"/>
+        <w:spacing w:after="0" w:line="300" w:lineRule="atLeast"/>
+        <w:rPr>
+          <w:rFonts w:ascii="Cascadia Code" w:eastAsia="Times New Roman" w:hAnsi="Cascadia Code" w:cs="Cascadia Code"/>
+          <w:color w:val="CCCCCC"/>
+          <w:kern w:val="0"/>
+          <w:sz w:val="23"/>
+          <w:szCs w:val="23"/>
+          <w:lang w:eastAsia="en-IN" w:bidi="ar-SA"/>
+          <w14:ligatures w14:val="none"/>
+        </w:rPr>
+      </w:pPr>
+      <w:r>
+        <w:rPr>
+          <w:rFonts w:ascii="Cascadia Code" w:eastAsia="Times New Roman" w:hAnsi="Cascadia Code" w:cs="Cascadia Code"/>
+          <w:color w:val="CCCCCC"/>
+          <w:kern w:val="0"/>
+          <w:sz w:val="23"/>
+          <w:szCs w:val="23"/>
+          <w:lang w:eastAsia="en-IN" w:bidi="ar-SA"/>
+          <w14:ligatures w14:val="none"/>
+        </w:rPr>
+        <w:t xml:space="preserve">        </w:t>
+      </w:r>
+      <w:r>
+        <w:rPr>
+          <w:rFonts w:ascii="Cascadia Code" w:eastAsia="Times New Roman" w:hAnsi="Cascadia Code" w:cs="Cascadia Code"/>
+          <w:color w:val="569CD6"/>
+          <w:kern w:val="0"/>
+          <w:sz w:val="23"/>
+          <w:szCs w:val="23"/>
+          <w:lang w:eastAsia="en-IN" w:bidi="ar-SA"/>
+          <w14:ligatures w14:val="none"/>
+        </w:rPr>
+        <w:t>let</w:t>
+      </w:r>
+      <w:r>
+        <w:rPr>
+          <w:rFonts w:ascii="Cascadia Code" w:eastAsia="Times New Roman" w:hAnsi="Cascadia Code" w:cs="Cascadia Code"/>
+          <w:color w:val="CCCCCC"/>
+          <w:kern w:val="0"/>
+          <w:sz w:val="23"/>
+          <w:szCs w:val="23"/>
+          <w:lang w:eastAsia="en-IN" w:bidi="ar-SA"/>
+          <w14:ligatures w14:val="none"/>
+        </w:rPr>
+        <w:t xml:space="preserve"> </w:t>
+      </w:r>
+      <w:r>
+        <w:rPr>
+          <w:rFonts w:ascii="Cascadia Code" w:eastAsia="Times New Roman" w:hAnsi="Cascadia Code" w:cs="Cascadia Code"/>
+          <w:color w:val="9CDCFE"/>
+          <w:kern w:val="0"/>
+          <w:sz w:val="23"/>
+          <w:szCs w:val="23"/>
+          <w:lang w:eastAsia="en-IN" w:bidi="ar-SA"/>
+          <w14:ligatures w14:val="none"/>
+        </w:rPr>
+        <w:t>data</w:t>
+      </w:r>
+      <w:r>
+        <w:rPr>
+          <w:rFonts w:ascii="Cascadia Code" w:eastAsia="Times New Roman" w:hAnsi="Cascadia Code" w:cs="Cascadia Code"/>
+          <w:color w:val="CCCCCC"/>
+          <w:kern w:val="0"/>
+          <w:sz w:val="23"/>
+          <w:szCs w:val="23"/>
+          <w:lang w:eastAsia="en-IN" w:bidi="ar-SA"/>
+          <w14:ligatures w14:val="none"/>
+        </w:rPr>
+        <w:t xml:space="preserve"> </w:t>
+      </w:r>
+      <w:r>
+        <w:rPr>
+          <w:rFonts w:ascii="Cascadia Code" w:eastAsia="Times New Roman" w:hAnsi="Cascadia Code" w:cs="Cascadia Code"/>
+          <w:color w:val="D4D4D4"/>
+          <w:kern w:val="0"/>
+          <w:sz w:val="23"/>
+          <w:szCs w:val="23"/>
+          <w:lang w:eastAsia="en-IN" w:bidi="ar-SA"/>
+          <w14:ligatures w14:val="none"/>
+        </w:rPr>
+        <w:t>=</w:t>
+      </w:r>
+      <w:r>
+        <w:rPr>
+          <w:rFonts w:ascii="Cascadia Code" w:eastAsia="Times New Roman" w:hAnsi="Cascadia Code" w:cs="Cascadia Code"/>
+          <w:color w:val="CCCCCC"/>
+          <w:kern w:val="0"/>
+          <w:sz w:val="23"/>
+          <w:szCs w:val="23"/>
+          <w:lang w:eastAsia="en-IN" w:bidi="ar-SA"/>
+          <w14:ligatures w14:val="none"/>
+        </w:rPr>
+        <w:t xml:space="preserve"> </w:t>
+      </w:r>
+      <w:r>
+        <w:rPr>
+          <w:rFonts w:ascii="Cascadia Code" w:eastAsia="Times New Roman" w:hAnsi="Cascadia Code" w:cs="Cascadia Code"/>
+          <w:color w:val="C586C0"/>
+          <w:kern w:val="0"/>
+          <w:sz w:val="23"/>
+          <w:szCs w:val="23"/>
+          <w:lang w:eastAsia="en-IN" w:bidi="ar-SA"/>
+          <w14:ligatures w14:val="none"/>
+        </w:rPr>
+        <w:t>await</w:t>
+      </w:r>
+      <w:r>
+        <w:rPr>
+          <w:rFonts w:ascii="Cascadia Code" w:eastAsia="Times New Roman" w:hAnsi="Cascadia Code" w:cs="Cascadia Code"/>
+          <w:color w:val="CCCCCC"/>
+          <w:kern w:val="0"/>
+          <w:sz w:val="23"/>
+          <w:szCs w:val="23"/>
+          <w:lang w:eastAsia="en-IN" w:bidi="ar-SA"/>
+          <w14:ligatures w14:val="none"/>
+        </w:rPr>
+        <w:t xml:space="preserve"> </w:t>
+      </w:r>
+      <w:proofErr w:type="spellStart"/>
+      <w:r>
+        <w:rPr>
+          <w:rFonts w:ascii="Cascadia Code" w:eastAsia="Times New Roman" w:hAnsi="Cascadia Code" w:cs="Cascadia Code"/>
+          <w:color w:val="4EC9B0"/>
+          <w:kern w:val="0"/>
+          <w:sz w:val="23"/>
+          <w:szCs w:val="23"/>
+          <w:lang w:eastAsia="en-IN" w:bidi="ar-SA"/>
+          <w14:ligatures w14:val="none"/>
+        </w:rPr>
+        <w:t>User</w:t>
+      </w:r>
+      <w:r>
+        <w:rPr>
+          <w:rFonts w:ascii="Cascadia Code" w:eastAsia="Times New Roman" w:hAnsi="Cascadia Code" w:cs="Cascadia Code"/>
+          <w:color w:val="CCCCCC"/>
+          <w:kern w:val="0"/>
+          <w:sz w:val="23"/>
+          <w:szCs w:val="23"/>
+          <w:lang w:eastAsia="en-IN" w:bidi="ar-SA"/>
+          <w14:ligatures w14:val="none"/>
+        </w:rPr>
+        <w:t>.</w:t>
+      </w:r>
+      <w:r>
+        <w:rPr>
+          <w:rFonts w:ascii="Cascadia Code" w:eastAsia="Times New Roman" w:hAnsi="Cascadia Code" w:cs="Cascadia Code"/>
+          <w:color w:val="DCDCAA"/>
+          <w:kern w:val="0"/>
+          <w:sz w:val="23"/>
+          <w:szCs w:val="23"/>
+          <w:lang w:eastAsia="en-IN" w:bidi="ar-SA"/>
+          <w14:ligatures w14:val="none"/>
+        </w:rPr>
+        <w:t>findById</w:t>
+      </w:r>
+      <w:proofErr w:type="spellEnd"/>
+      <w:r>
+        <w:rPr>
+          <w:rFonts w:ascii="Cascadia Code" w:eastAsia="Times New Roman" w:hAnsi="Cascadia Code" w:cs="Cascadia Code"/>
+          <w:color w:val="CCCCCC"/>
+          <w:kern w:val="0"/>
+          <w:sz w:val="23"/>
+          <w:szCs w:val="23"/>
+          <w:lang w:eastAsia="en-IN" w:bidi="ar-SA"/>
+          <w14:ligatures w14:val="none"/>
+        </w:rPr>
+        <w:t>(</w:t>
+      </w:r>
+      <w:proofErr w:type="spellStart"/>
+      <w:r>
+        <w:rPr>
+          <w:rFonts w:ascii="Cascadia Code" w:eastAsia="Times New Roman" w:hAnsi="Cascadia Code" w:cs="Cascadia Code"/>
+          <w:color w:val="9CDCFE"/>
+          <w:kern w:val="0"/>
+          <w:sz w:val="23"/>
+          <w:szCs w:val="23"/>
+          <w:lang w:eastAsia="en-IN" w:bidi="ar-SA"/>
+          <w14:ligatures w14:val="none"/>
+        </w:rPr>
+        <w:t>uid</w:t>
+      </w:r>
+      <w:proofErr w:type="spellEnd"/>
+      <w:proofErr w:type="gramStart"/>
+      <w:r>
+        <w:rPr>
+          <w:rFonts w:ascii="Cascadia Code" w:eastAsia="Times New Roman" w:hAnsi="Cascadia Code" w:cs="Cascadia Code"/>
+          <w:color w:val="CCCCCC"/>
+          <w:kern w:val="0"/>
+          <w:sz w:val="23"/>
+          <w:szCs w:val="23"/>
+          <w:lang w:eastAsia="en-IN" w:bidi="ar-SA"/>
+          <w14:ligatures w14:val="none"/>
+        </w:rPr>
+        <w:t>).</w:t>
+      </w:r>
+      <w:r>
+        <w:rPr>
+          <w:rFonts w:ascii="Cascadia Code" w:eastAsia="Times New Roman" w:hAnsi="Cascadia Code" w:cs="Cascadia Code"/>
+          <w:color w:val="DCDCAA"/>
+          <w:kern w:val="0"/>
+          <w:sz w:val="23"/>
+          <w:szCs w:val="23"/>
+          <w:lang w:eastAsia="en-IN" w:bidi="ar-SA"/>
+          <w14:ligatures w14:val="none"/>
+        </w:rPr>
+        <w:t>select</w:t>
+      </w:r>
+      <w:proofErr w:type="gramEnd"/>
+      <w:r>
+        <w:rPr>
+          <w:rFonts w:ascii="Cascadia Code" w:eastAsia="Times New Roman" w:hAnsi="Cascadia Code" w:cs="Cascadia Code"/>
+          <w:color w:val="CCCCCC"/>
+          <w:kern w:val="0"/>
+          <w:sz w:val="23"/>
+          <w:szCs w:val="23"/>
+          <w:lang w:eastAsia="en-IN" w:bidi="ar-SA"/>
+          <w14:ligatures w14:val="none"/>
+        </w:rPr>
+        <w:t>(</w:t>
+      </w:r>
+      <w:r>
+        <w:rPr>
+          <w:rFonts w:ascii="Cascadia Code" w:eastAsia="Times New Roman" w:hAnsi="Cascadia Code" w:cs="Cascadia Code"/>
+          <w:color w:val="CE9178"/>
+          <w:kern w:val="0"/>
+          <w:sz w:val="23"/>
+          <w:szCs w:val="23"/>
+          <w:lang w:eastAsia="en-IN" w:bidi="ar-SA"/>
+          <w14:ligatures w14:val="none"/>
+        </w:rPr>
+        <w:t>'-password'</w:t>
+      </w:r>
+      <w:r>
+        <w:rPr>
+          <w:rFonts w:ascii="Cascadia Code" w:eastAsia="Times New Roman" w:hAnsi="Cascadia Code" w:cs="Cascadia Code"/>
+          <w:color w:val="CCCCCC"/>
+          <w:kern w:val="0"/>
+          <w:sz w:val="23"/>
+          <w:szCs w:val="23"/>
+          <w:lang w:eastAsia="en-IN" w:bidi="ar-SA"/>
+          <w14:ligatures w14:val="none"/>
+        </w:rPr>
+        <w:t>);</w:t>
+      </w:r>
+    </w:p>
+    <w:p>
+      <w:pPr>
+        <w:shd w:val="clear" w:color="auto" w:fill="1F1F1F"/>
+        <w:spacing w:after="0" w:line="300" w:lineRule="atLeast"/>
+        <w:rPr>
+          <w:rFonts w:ascii="Cascadia Code" w:eastAsia="Times New Roman" w:hAnsi="Cascadia Code" w:cs="Cascadia Code"/>
+          <w:color w:val="CCCCCC"/>
+          <w:kern w:val="0"/>
+          <w:sz w:val="23"/>
+          <w:szCs w:val="23"/>
+          <w:lang w:eastAsia="en-IN" w:bidi="ar-SA"/>
+          <w14:ligatures w14:val="none"/>
+        </w:rPr>
+      </w:pPr>
+      <w:r>
+        <w:rPr>
+          <w:rFonts w:ascii="Cascadia Code" w:eastAsia="Times New Roman" w:hAnsi="Cascadia Code" w:cs="Cascadia Code"/>
+          <w:color w:val="CCCCCC"/>
+          <w:kern w:val="0"/>
+          <w:sz w:val="23"/>
+          <w:szCs w:val="23"/>
+          <w:lang w:eastAsia="en-IN" w:bidi="ar-SA"/>
+          <w14:ligatures w14:val="none"/>
+        </w:rPr>
+        <w:t xml:space="preserve">        </w:t>
+      </w:r>
+      <w:proofErr w:type="spellStart"/>
+      <w:proofErr w:type="gramStart"/>
+      <w:r>
+        <w:rPr>
+          <w:rFonts w:ascii="Cascadia Code" w:eastAsia="Times New Roman" w:hAnsi="Cascadia Code" w:cs="Cascadia Code"/>
+          <w:color w:val="9CDCFE"/>
+          <w:kern w:val="0"/>
+          <w:sz w:val="23"/>
+          <w:szCs w:val="23"/>
+          <w:lang w:eastAsia="en-IN" w:bidi="ar-SA"/>
+          <w14:ligatures w14:val="none"/>
+        </w:rPr>
+        <w:t>res</w:t>
+      </w:r>
+      <w:r>
+        <w:rPr>
+          <w:rFonts w:ascii="Cascadia Code" w:eastAsia="Times New Roman" w:hAnsi="Cascadia Code" w:cs="Cascadia Code"/>
+          <w:color w:val="CCCCCC"/>
+          <w:kern w:val="0"/>
+          <w:sz w:val="23"/>
+          <w:szCs w:val="23"/>
+          <w:lang w:eastAsia="en-IN" w:bidi="ar-SA"/>
+          <w14:ligatures w14:val="none"/>
+        </w:rPr>
+        <w:t>.</w:t>
+      </w:r>
+      <w:r>
+        <w:rPr>
+          <w:rFonts w:ascii="Cascadia Code" w:eastAsia="Times New Roman" w:hAnsi="Cascadia Code" w:cs="Cascadia Code"/>
+          <w:color w:val="DCDCAA"/>
+          <w:kern w:val="0"/>
+          <w:sz w:val="23"/>
+          <w:szCs w:val="23"/>
+          <w:lang w:eastAsia="en-IN" w:bidi="ar-SA"/>
+          <w14:ligatures w14:val="none"/>
+        </w:rPr>
+        <w:t>send</w:t>
+      </w:r>
+      <w:proofErr w:type="spellEnd"/>
+      <w:proofErr w:type="gramEnd"/>
+      <w:r>
+        <w:rPr>
+          <w:rFonts w:ascii="Cascadia Code" w:eastAsia="Times New Roman" w:hAnsi="Cascadia Code" w:cs="Cascadia Code"/>
+          <w:color w:val="CCCCCC"/>
+          <w:kern w:val="0"/>
+          <w:sz w:val="23"/>
+          <w:szCs w:val="23"/>
+          <w:lang w:eastAsia="en-IN" w:bidi="ar-SA"/>
+          <w14:ligatures w14:val="none"/>
+        </w:rPr>
+        <w:t>(</w:t>
+      </w:r>
+      <w:r>
+        <w:rPr>
+          <w:rFonts w:ascii="Cascadia Code" w:eastAsia="Times New Roman" w:hAnsi="Cascadia Code" w:cs="Cascadia Code"/>
+          <w:color w:val="9CDCFE"/>
+          <w:kern w:val="0"/>
+          <w:sz w:val="23"/>
+          <w:szCs w:val="23"/>
+          <w:lang w:eastAsia="en-IN" w:bidi="ar-SA"/>
+          <w14:ligatures w14:val="none"/>
+        </w:rPr>
+        <w:t>data</w:t>
+      </w:r>
+      <w:r>
+        <w:rPr>
+          <w:rFonts w:ascii="Cascadia Code" w:eastAsia="Times New Roman" w:hAnsi="Cascadia Code" w:cs="Cascadia Code"/>
+          <w:color w:val="CCCCCC"/>
+          <w:kern w:val="0"/>
+          <w:sz w:val="23"/>
+          <w:szCs w:val="23"/>
+          <w:lang w:eastAsia="en-IN" w:bidi="ar-SA"/>
+          <w14:ligatures w14:val="none"/>
+        </w:rPr>
+        <w:t>);</w:t>
+      </w:r>
+    </w:p>
+    <w:p>
+      <w:pPr>
+        <w:shd w:val="clear" w:color="auto" w:fill="1F1F1F"/>
+        <w:spacing w:after="0" w:line="300" w:lineRule="atLeast"/>
+        <w:rPr>
+          <w:rFonts w:ascii="Cascadia Code" w:eastAsia="Times New Roman" w:hAnsi="Cascadia Code" w:cs="Cascadia Code"/>
+          <w:color w:val="CCCCCC"/>
+          <w:kern w:val="0"/>
+          <w:sz w:val="23"/>
+          <w:szCs w:val="23"/>
+          <w:lang w:eastAsia="en-IN" w:bidi="ar-SA"/>
+          <w14:ligatures w14:val="none"/>
+        </w:rPr>
+      </w:pPr>
+      <w:r>
+        <w:rPr>
+          <w:rFonts w:ascii="Cascadia Code" w:eastAsia="Times New Roman" w:hAnsi="Cascadia Code" w:cs="Cascadia Code"/>
+          <w:color w:val="CCCCCC"/>
+          <w:kern w:val="0"/>
+          <w:sz w:val="23"/>
+          <w:szCs w:val="23"/>
+          <w:lang w:eastAsia="en-IN" w:bidi="ar-SA"/>
+          <w14:ligatures w14:val="none"/>
+        </w:rPr>
+        <w:t xml:space="preserve">    } </w:t>
+      </w:r>
+      <w:r>
+        <w:rPr>
+          <w:rFonts w:ascii="Cascadia Code" w:eastAsia="Times New Roman" w:hAnsi="Cascadia Code" w:cs="Cascadia Code"/>
+          <w:color w:val="C586C0"/>
+          <w:kern w:val="0"/>
+          <w:sz w:val="23"/>
+          <w:szCs w:val="23"/>
+          <w:lang w:eastAsia="en-IN" w:bidi="ar-SA"/>
+          <w14:ligatures w14:val="none"/>
+        </w:rPr>
+        <w:t>catch</w:t>
+      </w:r>
+      <w:r>
+        <w:rPr>
+          <w:rFonts w:ascii="Cascadia Code" w:eastAsia="Times New Roman" w:hAnsi="Cascadia Code" w:cs="Cascadia Code"/>
+          <w:color w:val="CCCCCC"/>
+          <w:kern w:val="0"/>
+          <w:sz w:val="23"/>
+          <w:szCs w:val="23"/>
+          <w:lang w:eastAsia="en-IN" w:bidi="ar-SA"/>
+          <w14:ligatures w14:val="none"/>
+        </w:rPr>
+        <w:t xml:space="preserve"> (</w:t>
+      </w:r>
+      <w:r>
+        <w:rPr>
+          <w:rFonts w:ascii="Cascadia Code" w:eastAsia="Times New Roman" w:hAnsi="Cascadia Code" w:cs="Cascadia Code"/>
+          <w:color w:val="9CDCFE"/>
+          <w:kern w:val="0"/>
+          <w:sz w:val="23"/>
+          <w:szCs w:val="23"/>
+          <w:lang w:eastAsia="en-IN" w:bidi="ar-SA"/>
+          <w14:ligatures w14:val="none"/>
+        </w:rPr>
+        <w:t>error</w:t>
+      </w:r>
+      <w:r>
+        <w:rPr>
+          <w:rFonts w:ascii="Cascadia Code" w:eastAsia="Times New Roman" w:hAnsi="Cascadia Code" w:cs="Cascadia Code"/>
+          <w:color w:val="CCCCCC"/>
+          <w:kern w:val="0"/>
+          <w:sz w:val="23"/>
+          <w:szCs w:val="23"/>
+          <w:lang w:eastAsia="en-IN" w:bidi="ar-SA"/>
+          <w14:ligatures w14:val="none"/>
+        </w:rPr>
+        <w:t>) {</w:t>
+      </w:r>
+    </w:p>
+    <w:p>
+      <w:pPr>
+        <w:shd w:val="clear" w:color="auto" w:fill="1F1F1F"/>
+        <w:spacing w:after="0" w:line="300" w:lineRule="atLeast"/>
+        <w:rPr>
+          <w:rFonts w:ascii="Cascadia Code" w:eastAsia="Times New Roman" w:hAnsi="Cascadia Code" w:cs="Cascadia Code"/>
+          <w:color w:val="CCCCCC"/>
+          <w:kern w:val="0"/>
+          <w:sz w:val="23"/>
+          <w:szCs w:val="23"/>
+          <w:lang w:eastAsia="en-IN" w:bidi="ar-SA"/>
+          <w14:ligatures w14:val="none"/>
+        </w:rPr>
+      </w:pPr>
+      <w:r>
+        <w:rPr>
+          <w:rFonts w:ascii="Cascadia Code" w:eastAsia="Times New Roman" w:hAnsi="Cascadia Code" w:cs="Cascadia Code"/>
+          <w:color w:val="CCCCCC"/>
+          <w:kern w:val="0"/>
+          <w:sz w:val="23"/>
+          <w:szCs w:val="23"/>
+          <w:lang w:eastAsia="en-IN" w:bidi="ar-SA"/>
+          <w14:ligatures w14:val="none"/>
+        </w:rPr>
+        <w:t xml:space="preserve">        </w:t>
+      </w:r>
+      <w:proofErr w:type="spellStart"/>
+      <w:proofErr w:type="gramStart"/>
+      <w:r>
+        <w:rPr>
+          <w:rFonts w:ascii="Cascadia Code" w:eastAsia="Times New Roman" w:hAnsi="Cascadia Code" w:cs="Cascadia Code"/>
+          <w:color w:val="9CDCFE"/>
+          <w:kern w:val="0"/>
+          <w:sz w:val="23"/>
+          <w:szCs w:val="23"/>
+          <w:lang w:eastAsia="en-IN" w:bidi="ar-SA"/>
+          <w14:ligatures w14:val="none"/>
+        </w:rPr>
+        <w:t>res</w:t>
+      </w:r>
+      <w:r>
+        <w:rPr>
+          <w:rFonts w:ascii="Cascadia Code" w:eastAsia="Times New Roman" w:hAnsi="Cascadia Code" w:cs="Cascadia Code"/>
+          <w:color w:val="CCCCCC"/>
+          <w:kern w:val="0"/>
+          <w:sz w:val="23"/>
+          <w:szCs w:val="23"/>
+          <w:lang w:eastAsia="en-IN" w:bidi="ar-SA"/>
+          <w14:ligatures w14:val="none"/>
+        </w:rPr>
+        <w:t>.</w:t>
+      </w:r>
+      <w:r>
+        <w:rPr>
+          <w:rFonts w:ascii="Cascadia Code" w:eastAsia="Times New Roman" w:hAnsi="Cascadia Code" w:cs="Cascadia Code"/>
+          <w:color w:val="DCDCAA"/>
+          <w:kern w:val="0"/>
+          <w:sz w:val="23"/>
+          <w:szCs w:val="23"/>
+          <w:lang w:eastAsia="en-IN" w:bidi="ar-SA"/>
+          <w14:ligatures w14:val="none"/>
+        </w:rPr>
+        <w:t>status</w:t>
+      </w:r>
+      <w:proofErr w:type="spellEnd"/>
+      <w:proofErr w:type="gramEnd"/>
+      <w:r>
+        <w:rPr>
+          <w:rFonts w:ascii="Cascadia Code" w:eastAsia="Times New Roman" w:hAnsi="Cascadia Code" w:cs="Cascadia Code"/>
+          <w:color w:val="CCCCCC"/>
+          <w:kern w:val="0"/>
+          <w:sz w:val="23"/>
+          <w:szCs w:val="23"/>
+          <w:lang w:eastAsia="en-IN" w:bidi="ar-SA"/>
+          <w14:ligatures w14:val="none"/>
+        </w:rPr>
+        <w:t>(</w:t>
+      </w:r>
+      <w:r>
+        <w:rPr>
+          <w:rFonts w:ascii="Cascadia Code" w:eastAsia="Times New Roman" w:hAnsi="Cascadia Code" w:cs="Cascadia Code"/>
+          <w:color w:val="B5CEA8"/>
+          <w:kern w:val="0"/>
+          <w:sz w:val="23"/>
+          <w:szCs w:val="23"/>
+          <w:lang w:eastAsia="en-IN" w:bidi="ar-SA"/>
+          <w14:ligatures w14:val="none"/>
+        </w:rPr>
+        <w:t>500</w:t>
+      </w:r>
+      <w:r>
+        <w:rPr>
+          <w:rFonts w:ascii="Cascadia Code" w:eastAsia="Times New Roman" w:hAnsi="Cascadia Code" w:cs="Cascadia Code"/>
+          <w:color w:val="CCCCCC"/>
+          <w:kern w:val="0"/>
+          <w:sz w:val="23"/>
+          <w:szCs w:val="23"/>
+          <w:lang w:eastAsia="en-IN" w:bidi="ar-SA"/>
+          <w14:ligatures w14:val="none"/>
+        </w:rPr>
+        <w:t>).</w:t>
+      </w:r>
+      <w:r>
+        <w:rPr>
+          <w:rFonts w:ascii="Cascadia Code" w:eastAsia="Times New Roman" w:hAnsi="Cascadia Code" w:cs="Cascadia Code"/>
+          <w:color w:val="DCDCAA"/>
+          <w:kern w:val="0"/>
+          <w:sz w:val="23"/>
+          <w:szCs w:val="23"/>
+          <w:lang w:eastAsia="en-IN" w:bidi="ar-SA"/>
+          <w14:ligatures w14:val="none"/>
+        </w:rPr>
+        <w:t>send</w:t>
+      </w:r>
+      <w:r>
+        <w:rPr>
+          <w:rFonts w:ascii="Cascadia Code" w:eastAsia="Times New Roman" w:hAnsi="Cascadia Code" w:cs="Cascadia Code"/>
+          <w:color w:val="CCCCCC"/>
+          <w:kern w:val="0"/>
+          <w:sz w:val="23"/>
+          <w:szCs w:val="23"/>
+          <w:lang w:eastAsia="en-IN" w:bidi="ar-SA"/>
+          <w14:ligatures w14:val="none"/>
+        </w:rPr>
+        <w:t>(</w:t>
+      </w:r>
+      <w:r>
+        <w:rPr>
+          <w:rFonts w:ascii="Cascadia Code" w:eastAsia="Times New Roman" w:hAnsi="Cascadia Code" w:cs="Cascadia Code"/>
+          <w:color w:val="CE9178"/>
+          <w:kern w:val="0"/>
+          <w:sz w:val="23"/>
+          <w:szCs w:val="23"/>
+          <w:lang w:eastAsia="en-IN" w:bidi="ar-SA"/>
+          <w14:ligatures w14:val="none"/>
+        </w:rPr>
+        <w:t xml:space="preserve">"Some error is </w:t>
+      </w:r>
+      <w:proofErr w:type="spellStart"/>
+      <w:r>
+        <w:rPr>
+          <w:rFonts w:ascii="Cascadia Code" w:eastAsia="Times New Roman" w:hAnsi="Cascadia Code" w:cs="Cascadia Code"/>
+          <w:color w:val="CE9178"/>
+          <w:kern w:val="0"/>
+          <w:sz w:val="23"/>
+          <w:szCs w:val="23"/>
+          <w:lang w:eastAsia="en-IN" w:bidi="ar-SA"/>
+          <w14:ligatures w14:val="none"/>
+        </w:rPr>
+        <w:t>occured</w:t>
+      </w:r>
+      <w:proofErr w:type="spellEnd"/>
+      <w:r>
+        <w:rPr>
+          <w:rFonts w:ascii="Cascadia Code" w:eastAsia="Times New Roman" w:hAnsi="Cascadia Code" w:cs="Cascadia Code"/>
+          <w:color w:val="CE9178"/>
+          <w:kern w:val="0"/>
+          <w:sz w:val="23"/>
+          <w:szCs w:val="23"/>
+          <w:lang w:eastAsia="en-IN" w:bidi="ar-SA"/>
+          <w14:ligatures w14:val="none"/>
+        </w:rPr>
+        <w:t>!"</w:t>
+      </w:r>
+      <w:r>
+        <w:rPr>
+          <w:rFonts w:ascii="Cascadia Code" w:eastAsia="Times New Roman" w:hAnsi="Cascadia Code" w:cs="Cascadia Code"/>
+          <w:color w:val="CCCCCC"/>
+          <w:kern w:val="0"/>
+          <w:sz w:val="23"/>
+          <w:szCs w:val="23"/>
+          <w:lang w:eastAsia="en-IN" w:bidi="ar-SA"/>
+          <w14:ligatures w14:val="none"/>
+        </w:rPr>
+        <w:t>);</w:t>
+      </w:r>
+    </w:p>
+    <w:p>
+      <w:pPr>
+        <w:shd w:val="clear" w:color="auto" w:fill="1F1F1F"/>
+        <w:spacing w:after="0" w:line="300" w:lineRule="atLeast"/>
+        <w:rPr>
+          <w:rFonts w:ascii="Cascadia Code" w:eastAsia="Times New Roman" w:hAnsi="Cascadia Code" w:cs="Cascadia Code"/>
+          <w:color w:val="CCCCCC"/>
+          <w:kern w:val="0"/>
+          <w:sz w:val="23"/>
+          <w:szCs w:val="23"/>
+          <w:lang w:eastAsia="en-IN" w:bidi="ar-SA"/>
+          <w14:ligatures w14:val="none"/>
+        </w:rPr>
+      </w:pPr>
+      <w:r>
+        <w:rPr>
+          <w:rFonts w:ascii="Cascadia Code" w:eastAsia="Times New Roman" w:hAnsi="Cascadia Code" w:cs="Cascadia Code"/>
+          <w:color w:val="CCCCCC"/>
+          <w:kern w:val="0"/>
+          <w:sz w:val="23"/>
+          <w:szCs w:val="23"/>
+          <w:lang w:eastAsia="en-IN" w:bidi="ar-SA"/>
+          <w14:ligatures w14:val="none"/>
+        </w:rPr>
+        <w:t>    }</w:t>
+      </w:r>
+    </w:p>
+    <w:p>
+      <w:pPr>
+        <w:shd w:val="clear" w:color="auto" w:fill="1F1F1F"/>
+        <w:spacing w:after="0" w:line="300" w:lineRule="atLeast"/>
+        <w:rPr>
+          <w:rFonts w:ascii="Cascadia Code" w:eastAsia="Times New Roman" w:hAnsi="Cascadia Code" w:cs="Cascadia Code"/>
+          <w:color w:val="CCCCCC"/>
+          <w:kern w:val="0"/>
+          <w:sz w:val="23"/>
+          <w:szCs w:val="23"/>
+          <w:lang w:eastAsia="en-IN" w:bidi="ar-SA"/>
+          <w14:ligatures w14:val="none"/>
+        </w:rPr>
+      </w:pPr>
+      <w:r>
+        <w:rPr>
+          <w:rFonts w:ascii="Cascadia Code" w:eastAsia="Times New Roman" w:hAnsi="Cascadia Code" w:cs="Cascadia Code"/>
+          <w:color w:val="CCCCCC"/>
+          <w:kern w:val="0"/>
+          <w:sz w:val="23"/>
+          <w:szCs w:val="23"/>
+          <w:lang w:eastAsia="en-IN" w:bidi="ar-SA"/>
+          <w14:ligatures w14:val="none"/>
+        </w:rPr>
+        <w:t>});</w:t>
+      </w:r>
+    </w:p>
+    <w:p>
+      <w:pPr>
+        <w:shd w:val="clear" w:color="auto" w:fill="1F1F1F"/>
+        <w:spacing w:after="0" w:line="300" w:lineRule="atLeast"/>
+        <w:rPr>
+          <w:rFonts w:ascii="Cascadia Code" w:eastAsia="Times New Roman" w:hAnsi="Cascadia Code" w:cs="Cascadia Code"/>
+          <w:color w:val="CCCCCC"/>
+          <w:kern w:val="0"/>
+          <w:sz w:val="23"/>
+          <w:szCs w:val="23"/>
+          <w:lang w:eastAsia="en-IN" w:bidi="ar-SA"/>
+          <w14:ligatures w14:val="none"/>
+        </w:rPr>
+      </w:pPr>
+    </w:p>
+    <w:p>
+      <w:pPr>
+        <w:pStyle w:val="ListParagraph"/>
+        <w:tabs>
+          <w:tab w:val="left" w:pos="3632"/>
+        </w:tabs>
+        <w:ind w:left="1080"/>
+      </w:pPr>
+    </w:p>
+    <w:p>
+      <w:r>
+        <w:br w:type="page"/>
+      </w:r>
+    </w:p>
+    <w:p>
+      <w:pPr>
+        <w:pStyle w:val="ListParagraph"/>
+        <w:numPr>
+          <w:ilvl w:val="0"/>
+          <w:numId w:val="11"/>
+        </w:numPr>
+        <w:tabs>
+          <w:tab w:val="left" w:pos="3632"/>
+        </w:tabs>
+      </w:pPr>
+      <w:r>
+        <w:lastRenderedPageBreak/>
+        <w:t>now verify output</w:t>
+      </w:r>
+    </w:p>
+    <w:p>
+      <w:pPr>
+        <w:pStyle w:val="ListParagraph"/>
+        <w:numPr>
+          <w:ilvl w:val="0"/>
+          <w:numId w:val="12"/>
+        </w:numPr>
+        <w:tabs>
+          <w:tab w:val="left" w:pos="3632"/>
+        </w:tabs>
+      </w:pPr>
+      <w:r>
+        <w:t>create account</w:t>
+      </w:r>
+    </w:p>
+    <w:p>
+      <w:pPr>
+        <w:tabs>
+          <w:tab w:val="left" w:pos="3632"/>
+        </w:tabs>
+      </w:pPr>
+      <w:r>
+        <w:rPr>
+          <w:noProof/>
+        </w:rPr>
+        <w:drawing>
+          <wp:inline distT="0" distB="0" distL="0" distR="0" wp14:anchorId="0276745E" wp14:editId="77C5AB81">
+            <wp:extent cx="6269990" cy="1558926"/>
+            <wp:effectExtent l="0" t="0" r="0" b="3175"/>
+            <wp:docPr id="1655986002" name="Picture 1"/>
+            <wp:cNvGraphicFramePr>
+              <a:graphicFrameLocks xmlns:a="http://schemas.openxmlformats.org/drawingml/2006/main" noChangeAspect="1"/>
+            </wp:cNvGraphicFramePr>
+            <a:graphic xmlns:a="http://schemas.openxmlformats.org/drawingml/2006/main">
+              <a:graphicData uri="http://schemas.openxmlformats.org/drawingml/2006/picture">
+                <pic:pic xmlns:pic="http://schemas.openxmlformats.org/drawingml/2006/picture">
+                  <pic:nvPicPr>
+                    <pic:cNvPr id="1655986002" name="Picture 1655986002"/>
+                    <pic:cNvPicPr/>
+                  </pic:nvPicPr>
+                  <pic:blipFill>
+                    <a:blip r:embed="rId18" cstate="print">
+                      <a:extLst>
+                        <a:ext uri="{28A0092B-C50C-407E-A947-70E740481C1C}">
+                          <a14:useLocalDpi xmlns:a14="http://schemas.microsoft.com/office/drawing/2010/main" val="0"/>
+                        </a:ext>
+                      </a:extLst>
+                    </a:blip>
+                    <a:stretch>
+                      <a:fillRect/>
+                    </a:stretch>
+                  </pic:blipFill>
+                  <pic:spPr>
+                    <a:xfrm>
+                      <a:off x="0" y="0"/>
+                      <a:ext cx="6288346" cy="1563490"/>
+                    </a:xfrm>
+                    <a:prstGeom prst="rect">
+                      <a:avLst/>
+                    </a:prstGeom>
+                  </pic:spPr>
+                </pic:pic>
+              </a:graphicData>
+            </a:graphic>
+          </wp:inline>
+        </w:drawing>
+      </w:r>
+    </w:p>
+    <w:p>
+      <w:pPr>
+        <w:pStyle w:val="ListParagraph"/>
+        <w:numPr>
+          <w:ilvl w:val="0"/>
+          <w:numId w:val="12"/>
+        </w:numPr>
+        <w:tabs>
+          <w:tab w:val="left" w:pos="3632"/>
+        </w:tabs>
+      </w:pPr>
+      <w:r>
+        <w:t>login</w:t>
+      </w:r>
+    </w:p>
+    <w:p>
+      <w:pPr>
+        <w:tabs>
+          <w:tab w:val="left" w:pos="3632"/>
+        </w:tabs>
+        <w:rPr>
+          <w:noProof/>
+        </w:rPr>
+      </w:pPr>
+      <w:r>
+        <w:rPr>
+          <w:noProof/>
+        </w:rPr>
+        <w:drawing>
+          <wp:inline distT="0" distB="0" distL="0" distR="0" wp14:anchorId="7A840A5A" wp14:editId="7144CEFD">
+            <wp:extent cx="6046470" cy="1416958"/>
+            <wp:effectExtent l="0" t="0" r="0" b="0"/>
+            <wp:docPr id="1227115908" name="Picture 2"/>
+            <wp:cNvGraphicFramePr>
+              <a:graphicFrameLocks xmlns:a="http://schemas.openxmlformats.org/drawingml/2006/main" noChangeAspect="1"/>
+            </wp:cNvGraphicFramePr>
+            <a:graphic xmlns:a="http://schemas.openxmlformats.org/drawingml/2006/main">
+              <a:graphicData uri="http://schemas.openxmlformats.org/drawingml/2006/picture">
+                <pic:pic xmlns:pic="http://schemas.openxmlformats.org/drawingml/2006/picture">
+                  <pic:nvPicPr>
+                    <pic:cNvPr id="1227115908" name="Picture 1227115908"/>
+                    <pic:cNvPicPr/>
+                  </pic:nvPicPr>
+                  <pic:blipFill>
+                    <a:blip r:embed="rId19" cstate="print">
+                      <a:extLst>
+                        <a:ext uri="{28A0092B-C50C-407E-A947-70E740481C1C}">
+                          <a14:useLocalDpi xmlns:a14="http://schemas.microsoft.com/office/drawing/2010/main" val="0"/>
+                        </a:ext>
+                      </a:extLst>
+                    </a:blip>
+                    <a:stretch>
+                      <a:fillRect/>
+                    </a:stretch>
+                  </pic:blipFill>
+                  <pic:spPr>
+                    <a:xfrm>
+                      <a:off x="0" y="0"/>
+                      <a:ext cx="6061737" cy="1420536"/>
+                    </a:xfrm>
+                    <a:prstGeom prst="rect">
+                      <a:avLst/>
+                    </a:prstGeom>
+                  </pic:spPr>
+                </pic:pic>
+              </a:graphicData>
+            </a:graphic>
+          </wp:inline>
+        </w:drawing>
+      </w:r>
+    </w:p>
+    <w:p>
+      <w:pPr>
+        <w:pStyle w:val="ListParagraph"/>
+        <w:numPr>
+          <w:ilvl w:val="0"/>
+          <w:numId w:val="12"/>
+        </w:numPr>
+        <w:tabs>
+          <w:tab w:val="left" w:pos="3632"/>
+        </w:tabs>
+      </w:pPr>
+      <w:r>
+        <w:t>copy the token and send header as /</w:t>
+      </w:r>
+      <w:proofErr w:type="spellStart"/>
+      <w:r>
+        <w:t>getuser</w:t>
+      </w:r>
+      <w:proofErr w:type="spellEnd"/>
+      <w:r>
+        <w:t xml:space="preserve"> url</w:t>
+      </w:r>
+    </w:p>
+    <w:p>
+      <w:pPr>
+        <w:tabs>
+          <w:tab w:val="left" w:pos="3632"/>
+        </w:tabs>
+        <w:rPr>
+          <w:noProof/>
+        </w:rPr>
+      </w:pPr>
+      <w:r>
+        <w:rPr>
+          <w:noProof/>
+        </w:rPr>
+        <w:drawing>
+          <wp:inline distT="0" distB="0" distL="0" distR="0" wp14:anchorId="3F226FAB" wp14:editId="4990089D">
+            <wp:extent cx="6329680" cy="1815498"/>
+            <wp:effectExtent l="0" t="0" r="0" b="0"/>
+            <wp:docPr id="2027571267" name="Picture 3"/>
+            <wp:cNvGraphicFramePr>
+              <a:graphicFrameLocks xmlns:a="http://schemas.openxmlformats.org/drawingml/2006/main" noChangeAspect="1"/>
+            </wp:cNvGraphicFramePr>
+            <a:graphic xmlns:a="http://schemas.openxmlformats.org/drawingml/2006/main">
+              <a:graphicData uri="http://schemas.openxmlformats.org/drawingml/2006/picture">
+                <pic:pic xmlns:pic="http://schemas.openxmlformats.org/drawingml/2006/picture">
+                  <pic:nvPicPr>
+                    <pic:cNvPr id="2027571267" name="Picture 2027571267"/>
+                    <pic:cNvPicPr/>
+                  </pic:nvPicPr>
+                  <pic:blipFill>
+                    <a:blip r:embed="rId20">
+                      <a:extLst>
+                        <a:ext uri="{28A0092B-C50C-407E-A947-70E740481C1C}">
+                          <a14:useLocalDpi xmlns:a14="http://schemas.microsoft.com/office/drawing/2010/main" val="0"/>
+                        </a:ext>
+                      </a:extLst>
+                    </a:blip>
+                    <a:stretch>
+                      <a:fillRect/>
+                    </a:stretch>
+                  </pic:blipFill>
+                  <pic:spPr>
+                    <a:xfrm>
+                      <a:off x="0" y="0"/>
+                      <a:ext cx="6371602" cy="1827522"/>
+                    </a:xfrm>
+                    <a:prstGeom prst="rect">
+                      <a:avLst/>
+                    </a:prstGeom>
+                  </pic:spPr>
+                </pic:pic>
+              </a:graphicData>
+            </a:graphic>
+          </wp:inline>
+        </w:drawing>
+      </w:r>
+    </w:p>
+    <w:p>
+      <w:pPr>
+        <w:pStyle w:val="ListParagraph"/>
+        <w:numPr>
+          <w:ilvl w:val="0"/>
+          <w:numId w:val="12"/>
+        </w:numPr>
+        <w:tabs>
+          <w:tab w:val="left" w:pos="3632"/>
+        </w:tabs>
+      </w:pPr>
+      <w:r>
+        <w:t>forgot to send auth token</w:t>
+      </w:r>
+    </w:p>
+    <w:p>
+      <w:pPr>
+        <w:tabs>
+          <w:tab w:val="left" w:pos="3632"/>
+        </w:tabs>
+        <w:rPr>
+          <w:noProof/>
+        </w:rPr>
+      </w:pPr>
+      <w:r>
+        <w:rPr>
+          <w:noProof/>
+        </w:rPr>
+        <w:drawing>
+          <wp:inline distT="0" distB="0" distL="0" distR="0" wp14:anchorId="09325994" wp14:editId="532B94AA">
+            <wp:extent cx="6442710" cy="1529703"/>
+            <wp:effectExtent l="0" t="0" r="0" b="0"/>
+            <wp:docPr id="1108608795" name="Picture 4"/>
+            <wp:cNvGraphicFramePr>
+              <a:graphicFrameLocks xmlns:a="http://schemas.openxmlformats.org/drawingml/2006/main" noChangeAspect="1"/>
+            </wp:cNvGraphicFramePr>
+            <a:graphic xmlns:a="http://schemas.openxmlformats.org/drawingml/2006/main">
+              <a:graphicData uri="http://schemas.openxmlformats.org/drawingml/2006/picture">
+                <pic:pic xmlns:pic="http://schemas.openxmlformats.org/drawingml/2006/picture">
+                  <pic:nvPicPr>
+                    <pic:cNvPr id="1108608795" name="Picture 1108608795"/>
+                    <pic:cNvPicPr/>
+                  </pic:nvPicPr>
+                  <pic:blipFill>
+                    <a:blip r:embed="rId21">
+                      <a:extLst>
+                        <a:ext uri="{28A0092B-C50C-407E-A947-70E740481C1C}">
+                          <a14:useLocalDpi xmlns:a14="http://schemas.microsoft.com/office/drawing/2010/main" val="0"/>
+                        </a:ext>
+                      </a:extLst>
+                    </a:blip>
+                    <a:stretch>
+                      <a:fillRect/>
+                    </a:stretch>
+                  </pic:blipFill>
+                  <pic:spPr>
+                    <a:xfrm>
+                      <a:off x="0" y="0"/>
+                      <a:ext cx="6476704" cy="1537774"/>
+                    </a:xfrm>
+                    <a:prstGeom prst="rect">
+                      <a:avLst/>
+                    </a:prstGeom>
+                  </pic:spPr>
+                </pic:pic>
+              </a:graphicData>
+            </a:graphic>
+          </wp:inline>
+        </w:drawing>
+      </w:r>
+    </w:p>
+    <w:p>
+      <w:pPr>
+        <w:pStyle w:val="ListParagraph"/>
+        <w:numPr>
+          <w:ilvl w:val="0"/>
+          <w:numId w:val="12"/>
+        </w:numPr>
+        <w:tabs>
+          <w:tab w:val="left" w:pos="4136"/>
+        </w:tabs>
+      </w:pPr>
+      <w:r>
+        <w:t>sending incorrect token</w:t>
+      </w:r>
+    </w:p>
+    <w:p>
+      <w:pPr>
+        <w:tabs>
+          <w:tab w:val="left" w:pos="4136"/>
+        </w:tabs>
+      </w:pPr>
+      <w:r>
+        <w:rPr>
+          <w:noProof/>
+        </w:rPr>
+        <w:drawing>
+          <wp:inline distT="0" distB="0" distL="0" distR="0" wp14:anchorId="73DC451E" wp14:editId="0D44C89D">
+            <wp:extent cx="6162040" cy="1776654"/>
+            <wp:effectExtent l="0" t="0" r="0" b="0"/>
+            <wp:docPr id="1824235730" name="Picture 5"/>
+            <wp:cNvGraphicFramePr>
+              <a:graphicFrameLocks xmlns:a="http://schemas.openxmlformats.org/drawingml/2006/main" noChangeAspect="1"/>
+            </wp:cNvGraphicFramePr>
+            <a:graphic xmlns:a="http://schemas.openxmlformats.org/drawingml/2006/main">
+              <a:graphicData uri="http://schemas.openxmlformats.org/drawingml/2006/picture">
+                <pic:pic xmlns:pic="http://schemas.openxmlformats.org/drawingml/2006/picture">
+                  <pic:nvPicPr>
+                    <pic:cNvPr id="1824235730" name="Picture 1824235730"/>
+                    <pic:cNvPicPr/>
+                  </pic:nvPicPr>
+                  <pic:blipFill>
+                    <a:blip r:embed="rId22">
+                      <a:extLst>
+                        <a:ext uri="{28A0092B-C50C-407E-A947-70E740481C1C}">
+                          <a14:useLocalDpi xmlns:a14="http://schemas.microsoft.com/office/drawing/2010/main" val="0"/>
+                        </a:ext>
+                      </a:extLst>
+                    </a:blip>
+                    <a:stretch>
+                      <a:fillRect/>
+                    </a:stretch>
+                  </pic:blipFill>
+                  <pic:spPr>
+                    <a:xfrm>
+                      <a:off x="0" y="0"/>
+                      <a:ext cx="6223668" cy="1794423"/>
+                    </a:xfrm>
+                    <a:prstGeom prst="rect">
+                      <a:avLst/>
+                    </a:prstGeom>
+                  </pic:spPr>
+                </pic:pic>
+              </a:graphicData>
+            </a:graphic>
+          </wp:inline>
+        </w:drawing>
+      </w:r>
+    </w:p>
+    <w:p>
+      <w:pPr>
+        <w:pStyle w:val="ListParagraph"/>
+        <w:numPr>
+          <w:ilvl w:val="0"/>
+          <w:numId w:val="1"/>
+        </w:numPr>
+        <w:tabs>
+          <w:tab w:val="left" w:pos="4136"/>
+        </w:tabs>
+      </w:pPr>
+    </w:p>
     <w:sectPr>
       <w:pgSz w:w="11906" w:h="16838"/>
       <w:pgMar w:top="284" w:right="284" w:bottom="284" w:left="284" w:header="709" w:footer="709" w:gutter="0"/>
@@ -31991,16 +36025,16 @@
     </w:lvl>
   </w:abstractNum>
   <w:abstractNum w:abstractNumId="2" w15:restartNumberingAfterBreak="0">
-    <w:nsid w:val="32B918D7"/>
+    <w:nsid w:val="18564A4E"/>
     <w:multiLevelType w:val="hybridMultilevel"/>
-    <w:tmpl w:val="384E8E1C"/>
-    <w:lvl w:ilvl="0" w:tplc="4009000F">
+    <w:tmpl w:val="A9662664"/>
+    <w:lvl w:ilvl="0" w:tplc="A75CFA36">
       <w:start w:val="1"/>
-      <w:numFmt w:val="decimal"/>
+      <w:numFmt w:val="lowerRoman"/>
       <w:lvlText w:val="%1."/>
       <w:lvlJc w:val="left"/>
       <w:pPr>
-        <w:ind w:left="720" w:hanging="360"/>
+        <w:ind w:left="4264" w:hanging="720"/>
       </w:pPr>
       <w:rPr>
         <w:rFonts w:hint="default"/>
@@ -32012,7 +36046,7 @@
       <w:lvlText w:val="%2."/>
       <w:lvlJc w:val="left"/>
       <w:pPr>
-        <w:ind w:left="1440" w:hanging="360"/>
+        <w:ind w:left="4624" w:hanging="360"/>
       </w:pPr>
     </w:lvl>
     <w:lvl w:ilvl="2" w:tplc="4009001B" w:tentative="1">
@@ -32021,7 +36055,7 @@
       <w:lvlText w:val="%3."/>
       <w:lvlJc w:val="right"/>
       <w:pPr>
-        <w:ind w:left="2160" w:hanging="180"/>
+        <w:ind w:left="5344" w:hanging="180"/>
       </w:pPr>
     </w:lvl>
     <w:lvl w:ilvl="3" w:tplc="4009000F" w:tentative="1">
@@ -32030,7 +36064,7 @@
       <w:lvlText w:val="%4."/>
       <w:lvlJc w:val="left"/>
       <w:pPr>
-        <w:ind w:left="2880" w:hanging="360"/>
+        <w:ind w:left="6064" w:hanging="360"/>
       </w:pPr>
     </w:lvl>
     <w:lvl w:ilvl="4" w:tplc="40090019" w:tentative="1">
@@ -32039,7 +36073,7 @@
       <w:lvlText w:val="%5."/>
       <w:lvlJc w:val="left"/>
       <w:pPr>
-        <w:ind w:left="3600" w:hanging="360"/>
+        <w:ind w:left="6784" w:hanging="360"/>
       </w:pPr>
     </w:lvl>
     <w:lvl w:ilvl="5" w:tplc="4009001B" w:tentative="1">
@@ -32048,7 +36082,7 @@
       <w:lvlText w:val="%6."/>
       <w:lvlJc w:val="right"/>
       <w:pPr>
-        <w:ind w:left="4320" w:hanging="180"/>
+        <w:ind w:left="7504" w:hanging="180"/>
       </w:pPr>
     </w:lvl>
     <w:lvl w:ilvl="6" w:tplc="4009000F" w:tentative="1">
@@ -32057,7 +36091,7 @@
       <w:lvlText w:val="%7."/>
       <w:lvlJc w:val="left"/>
       <w:pPr>
-        <w:ind w:left="5040" w:hanging="360"/>
+        <w:ind w:left="8224" w:hanging="360"/>
       </w:pPr>
     </w:lvl>
     <w:lvl w:ilvl="7" w:tplc="40090019" w:tentative="1">
@@ -32066,7 +36100,7 @@
       <w:lvlText w:val="%8."/>
       <w:lvlJc w:val="left"/>
       <w:pPr>
-        <w:ind w:left="5760" w:hanging="360"/>
+        <w:ind w:left="8944" w:hanging="360"/>
       </w:pPr>
     </w:lvl>
     <w:lvl w:ilvl="8" w:tplc="4009001B" w:tentative="1">
@@ -32075,21 +36109,21 @@
       <w:lvlText w:val="%9."/>
       <w:lvlJc w:val="right"/>
       <w:pPr>
-        <w:ind w:left="6480" w:hanging="180"/>
+        <w:ind w:left="9664" w:hanging="180"/>
       </w:pPr>
     </w:lvl>
   </w:abstractNum>
   <w:abstractNum w:abstractNumId="3" w15:restartNumberingAfterBreak="0">
-    <w:nsid w:val="501206B2"/>
+    <w:nsid w:val="32B918D7"/>
     <w:multiLevelType w:val="hybridMultilevel"/>
-    <w:tmpl w:val="B76E693A"/>
-    <w:lvl w:ilvl="0" w:tplc="654C969E">
+    <w:tmpl w:val="384E8E1C"/>
+    <w:lvl w:ilvl="0" w:tplc="4009000F">
       <w:start w:val="1"/>
-      <w:numFmt w:val="lowerLetter"/>
+      <w:numFmt w:val="decimal"/>
       <w:lvlText w:val="%1."/>
       <w:lvlJc w:val="left"/>
       <w:pPr>
-        <w:ind w:left="1080" w:hanging="360"/>
+        <w:ind w:left="720" w:hanging="360"/>
       </w:pPr>
       <w:rPr>
         <w:rFonts w:hint="default"/>
@@ -32101,7 +36135,7 @@
       <w:lvlText w:val="%2."/>
       <w:lvlJc w:val="left"/>
       <w:pPr>
-        <w:ind w:left="1800" w:hanging="360"/>
+        <w:ind w:left="1440" w:hanging="360"/>
       </w:pPr>
     </w:lvl>
     <w:lvl w:ilvl="2" w:tplc="4009001B" w:tentative="1">
@@ -32110,7 +36144,7 @@
       <w:lvlText w:val="%3."/>
       <w:lvlJc w:val="right"/>
       <w:pPr>
-        <w:ind w:left="2520" w:hanging="180"/>
+        <w:ind w:left="2160" w:hanging="180"/>
       </w:pPr>
     </w:lvl>
     <w:lvl w:ilvl="3" w:tplc="4009000F" w:tentative="1">
@@ -32119,7 +36153,7 @@
       <w:lvlText w:val="%4."/>
       <w:lvlJc w:val="left"/>
       <w:pPr>
-        <w:ind w:left="3240" w:hanging="360"/>
+        <w:ind w:left="2880" w:hanging="360"/>
       </w:pPr>
     </w:lvl>
     <w:lvl w:ilvl="4" w:tplc="40090019" w:tentative="1">
@@ -32128,7 +36162,7 @@
       <w:lvlText w:val="%5."/>
       <w:lvlJc w:val="left"/>
       <w:pPr>
-        <w:ind w:left="3960" w:hanging="360"/>
+        <w:ind w:left="3600" w:hanging="360"/>
       </w:pPr>
     </w:lvl>
     <w:lvl w:ilvl="5" w:tplc="4009001B" w:tentative="1">
@@ -32137,7 +36171,7 @@
       <w:lvlText w:val="%6."/>
       <w:lvlJc w:val="right"/>
       <w:pPr>
-        <w:ind w:left="4680" w:hanging="180"/>
+        <w:ind w:left="4320" w:hanging="180"/>
       </w:pPr>
     </w:lvl>
     <w:lvl w:ilvl="6" w:tplc="4009000F" w:tentative="1">
@@ -32146,7 +36180,7 @@
       <w:lvlText w:val="%7."/>
       <w:lvlJc w:val="left"/>
       <w:pPr>
-        <w:ind w:left="5400" w:hanging="360"/>
+        <w:ind w:left="5040" w:hanging="360"/>
       </w:pPr>
     </w:lvl>
     <w:lvl w:ilvl="7" w:tplc="40090019" w:tentative="1">
@@ -32155,7 +36189,7 @@
       <w:lvlText w:val="%8."/>
       <w:lvlJc w:val="left"/>
       <w:pPr>
-        <w:ind w:left="6120" w:hanging="360"/>
+        <w:ind w:left="5760" w:hanging="360"/>
       </w:pPr>
     </w:lvl>
     <w:lvl w:ilvl="8" w:tplc="4009001B" w:tentative="1">
@@ -32164,15 +36198,15 @@
       <w:lvlText w:val="%9."/>
       <w:lvlJc w:val="right"/>
       <w:pPr>
-        <w:ind w:left="6840" w:hanging="180"/>
+        <w:ind w:left="6480" w:hanging="180"/>
       </w:pPr>
     </w:lvl>
   </w:abstractNum>
   <w:abstractNum w:abstractNumId="4" w15:restartNumberingAfterBreak="0">
-    <w:nsid w:val="50FC2372"/>
+    <w:nsid w:val="501206B2"/>
     <w:multiLevelType w:val="hybridMultilevel"/>
-    <w:tmpl w:val="825A5590"/>
-    <w:lvl w:ilvl="0" w:tplc="877C2A78">
+    <w:tmpl w:val="B76E693A"/>
+    <w:lvl w:ilvl="0" w:tplc="654C969E">
       <w:start w:val="1"/>
       <w:numFmt w:val="lowerLetter"/>
       <w:lvlText w:val="%1."/>
@@ -32258,16 +36292,16 @@
     </w:lvl>
   </w:abstractNum>
   <w:abstractNum w:abstractNumId="5" w15:restartNumberingAfterBreak="0">
-    <w:nsid w:val="52EF5A2F"/>
+    <w:nsid w:val="50F91F60"/>
     <w:multiLevelType w:val="hybridMultilevel"/>
-    <w:tmpl w:val="BA58726A"/>
-    <w:lvl w:ilvl="0" w:tplc="4009000F">
+    <w:tmpl w:val="3B62A894"/>
+    <w:lvl w:ilvl="0" w:tplc="0C1E5EA4">
       <w:start w:val="1"/>
-      <w:numFmt w:val="decimal"/>
+      <w:numFmt w:val="lowerLetter"/>
       <w:lvlText w:val="%1."/>
       <w:lvlJc w:val="left"/>
       <w:pPr>
-        <w:ind w:left="720" w:hanging="360"/>
+        <w:ind w:left="1080" w:hanging="360"/>
       </w:pPr>
       <w:rPr>
         <w:rFonts w:hint="default"/>
@@ -32279,7 +36313,7 @@
       <w:lvlText w:val="%2."/>
       <w:lvlJc w:val="left"/>
       <w:pPr>
-        <w:ind w:left="1440" w:hanging="360"/>
+        <w:ind w:left="1800" w:hanging="360"/>
       </w:pPr>
     </w:lvl>
     <w:lvl w:ilvl="2" w:tplc="4009001B" w:tentative="1">
@@ -32288,7 +36322,7 @@
       <w:lvlText w:val="%3."/>
       <w:lvlJc w:val="right"/>
       <w:pPr>
-        <w:ind w:left="2160" w:hanging="180"/>
+        <w:ind w:left="2520" w:hanging="180"/>
       </w:pPr>
     </w:lvl>
     <w:lvl w:ilvl="3" w:tplc="4009000F" w:tentative="1">
@@ -32297,7 +36331,7 @@
       <w:lvlText w:val="%4."/>
       <w:lvlJc w:val="left"/>
       <w:pPr>
-        <w:ind w:left="2880" w:hanging="360"/>
+        <w:ind w:left="3240" w:hanging="360"/>
       </w:pPr>
     </w:lvl>
     <w:lvl w:ilvl="4" w:tplc="40090019" w:tentative="1">
@@ -32306,7 +36340,7 @@
       <w:lvlText w:val="%5."/>
       <w:lvlJc w:val="left"/>
       <w:pPr>
-        <w:ind w:left="3600" w:hanging="360"/>
+        <w:ind w:left="3960" w:hanging="360"/>
       </w:pPr>
     </w:lvl>
     <w:lvl w:ilvl="5" w:tplc="4009001B" w:tentative="1">
@@ -32315,7 +36349,7 @@
       <w:lvlText w:val="%6."/>
       <w:lvlJc w:val="right"/>
       <w:pPr>
-        <w:ind w:left="4320" w:hanging="180"/>
+        <w:ind w:left="4680" w:hanging="180"/>
       </w:pPr>
     </w:lvl>
     <w:lvl w:ilvl="6" w:tplc="4009000F" w:tentative="1">
@@ -32324,7 +36358,7 @@
       <w:lvlText w:val="%7."/>
       <w:lvlJc w:val="left"/>
       <w:pPr>
-        <w:ind w:left="5040" w:hanging="360"/>
+        <w:ind w:left="5400" w:hanging="360"/>
       </w:pPr>
     </w:lvl>
     <w:lvl w:ilvl="7" w:tplc="40090019" w:tentative="1">
@@ -32333,7 +36367,7 @@
       <w:lvlText w:val="%8."/>
       <w:lvlJc w:val="left"/>
       <w:pPr>
-        <w:ind w:left="5760" w:hanging="360"/>
+        <w:ind w:left="6120" w:hanging="360"/>
       </w:pPr>
     </w:lvl>
     <w:lvl w:ilvl="8" w:tplc="4009001B" w:tentative="1">
@@ -32342,21 +36376,21 @@
       <w:lvlText w:val="%9."/>
       <w:lvlJc w:val="right"/>
       <w:pPr>
-        <w:ind w:left="6480" w:hanging="180"/>
+        <w:ind w:left="6840" w:hanging="180"/>
       </w:pPr>
     </w:lvl>
   </w:abstractNum>
   <w:abstractNum w:abstractNumId="6" w15:restartNumberingAfterBreak="0">
-    <w:nsid w:val="53150187"/>
+    <w:nsid w:val="50FC2372"/>
     <w:multiLevelType w:val="hybridMultilevel"/>
-    <w:tmpl w:val="D4289F58"/>
-    <w:lvl w:ilvl="0" w:tplc="E696C6B6">
+    <w:tmpl w:val="825A5590"/>
+    <w:lvl w:ilvl="0" w:tplc="877C2A78">
       <w:start w:val="1"/>
       <w:numFmt w:val="lowerLetter"/>
       <w:lvlText w:val="%1."/>
       <w:lvlJc w:val="left"/>
       <w:pPr>
-        <w:ind w:left="1440" w:hanging="360"/>
+        <w:ind w:left="1080" w:hanging="360"/>
       </w:pPr>
       <w:rPr>
         <w:rFonts w:hint="default"/>
@@ -32368,7 +36402,7 @@
       <w:lvlText w:val="%2."/>
       <w:lvlJc w:val="left"/>
       <w:pPr>
-        <w:ind w:left="2160" w:hanging="360"/>
+        <w:ind w:left="1800" w:hanging="360"/>
       </w:pPr>
     </w:lvl>
     <w:lvl w:ilvl="2" w:tplc="4009001B" w:tentative="1">
@@ -32377,7 +36411,7 @@
       <w:lvlText w:val="%3."/>
       <w:lvlJc w:val="right"/>
       <w:pPr>
-        <w:ind w:left="2880" w:hanging="180"/>
+        <w:ind w:left="2520" w:hanging="180"/>
       </w:pPr>
     </w:lvl>
     <w:lvl w:ilvl="3" w:tplc="4009000F" w:tentative="1">
@@ -32386,7 +36420,7 @@
       <w:lvlText w:val="%4."/>
       <w:lvlJc w:val="left"/>
       <w:pPr>
-        <w:ind w:left="3600" w:hanging="360"/>
+        <w:ind w:left="3240" w:hanging="360"/>
       </w:pPr>
     </w:lvl>
     <w:lvl w:ilvl="4" w:tplc="40090019" w:tentative="1">
@@ -32395,7 +36429,7 @@
       <w:lvlText w:val="%5."/>
       <w:lvlJc w:val="left"/>
       <w:pPr>
-        <w:ind w:left="4320" w:hanging="360"/>
+        <w:ind w:left="3960" w:hanging="360"/>
       </w:pPr>
     </w:lvl>
     <w:lvl w:ilvl="5" w:tplc="4009001B" w:tentative="1">
@@ -32404,7 +36438,7 @@
       <w:lvlText w:val="%6."/>
       <w:lvlJc w:val="right"/>
       <w:pPr>
-        <w:ind w:left="5040" w:hanging="180"/>
+        <w:ind w:left="4680" w:hanging="180"/>
       </w:pPr>
     </w:lvl>
     <w:lvl w:ilvl="6" w:tplc="4009000F" w:tentative="1">
@@ -32413,7 +36447,7 @@
       <w:lvlText w:val="%7."/>
       <w:lvlJc w:val="left"/>
       <w:pPr>
-        <w:ind w:left="5760" w:hanging="360"/>
+        <w:ind w:left="5400" w:hanging="360"/>
       </w:pPr>
     </w:lvl>
     <w:lvl w:ilvl="7" w:tplc="40090019" w:tentative="1">
@@ -32422,7 +36456,7 @@
       <w:lvlText w:val="%8."/>
       <w:lvlJc w:val="left"/>
       <w:pPr>
-        <w:ind w:left="6480" w:hanging="360"/>
+        <w:ind w:left="6120" w:hanging="360"/>
       </w:pPr>
     </w:lvl>
     <w:lvl w:ilvl="8" w:tplc="4009001B" w:tentative="1">
@@ -32431,21 +36465,21 @@
       <w:lvlText w:val="%9."/>
       <w:lvlJc w:val="right"/>
       <w:pPr>
-        <w:ind w:left="7200" w:hanging="180"/>
+        <w:ind w:left="6840" w:hanging="180"/>
       </w:pPr>
     </w:lvl>
   </w:abstractNum>
   <w:abstractNum w:abstractNumId="7" w15:restartNumberingAfterBreak="0">
-    <w:nsid w:val="55F0240B"/>
+    <w:nsid w:val="52EF5A2F"/>
     <w:multiLevelType w:val="hybridMultilevel"/>
-    <w:tmpl w:val="D756B4C0"/>
-    <w:lvl w:ilvl="0" w:tplc="1494D2EA">
+    <w:tmpl w:val="BA58726A"/>
+    <w:lvl w:ilvl="0" w:tplc="4009000F">
       <w:start w:val="1"/>
-      <w:numFmt w:val="lowerLetter"/>
+      <w:numFmt w:val="decimal"/>
       <w:lvlText w:val="%1."/>
       <w:lvlJc w:val="left"/>
       <w:pPr>
-        <w:ind w:left="1800" w:hanging="360"/>
+        <w:ind w:left="720" w:hanging="360"/>
       </w:pPr>
       <w:rPr>
         <w:rFonts w:hint="default"/>
@@ -32457,7 +36491,7 @@
       <w:lvlText w:val="%2."/>
       <w:lvlJc w:val="left"/>
       <w:pPr>
-        <w:ind w:left="2520" w:hanging="360"/>
+        <w:ind w:left="1440" w:hanging="360"/>
       </w:pPr>
     </w:lvl>
     <w:lvl w:ilvl="2" w:tplc="4009001B" w:tentative="1">
@@ -32466,7 +36500,7 @@
       <w:lvlText w:val="%3."/>
       <w:lvlJc w:val="right"/>
       <w:pPr>
-        <w:ind w:left="3240" w:hanging="180"/>
+        <w:ind w:left="2160" w:hanging="180"/>
       </w:pPr>
     </w:lvl>
     <w:lvl w:ilvl="3" w:tplc="4009000F" w:tentative="1">
@@ -32475,7 +36509,7 @@
       <w:lvlText w:val="%4."/>
       <w:lvlJc w:val="left"/>
       <w:pPr>
-        <w:ind w:left="3960" w:hanging="360"/>
+        <w:ind w:left="2880" w:hanging="360"/>
       </w:pPr>
     </w:lvl>
     <w:lvl w:ilvl="4" w:tplc="40090019" w:tentative="1">
@@ -32484,7 +36518,7 @@
       <w:lvlText w:val="%5."/>
       <w:lvlJc w:val="left"/>
       <w:pPr>
-        <w:ind w:left="4680" w:hanging="360"/>
+        <w:ind w:left="3600" w:hanging="360"/>
       </w:pPr>
     </w:lvl>
     <w:lvl w:ilvl="5" w:tplc="4009001B" w:tentative="1">
@@ -32493,7 +36527,7 @@
       <w:lvlText w:val="%6."/>
       <w:lvlJc w:val="right"/>
       <w:pPr>
-        <w:ind w:left="5400" w:hanging="180"/>
+        <w:ind w:left="4320" w:hanging="180"/>
       </w:pPr>
     </w:lvl>
     <w:lvl w:ilvl="6" w:tplc="4009000F" w:tentative="1">
@@ -32502,7 +36536,7 @@
       <w:lvlText w:val="%7."/>
       <w:lvlJc w:val="left"/>
       <w:pPr>
-        <w:ind w:left="6120" w:hanging="360"/>
+        <w:ind w:left="5040" w:hanging="360"/>
       </w:pPr>
     </w:lvl>
     <w:lvl w:ilvl="7" w:tplc="40090019" w:tentative="1">
@@ -32511,7 +36545,7 @@
       <w:lvlText w:val="%8."/>
       <w:lvlJc w:val="left"/>
       <w:pPr>
-        <w:ind w:left="6840" w:hanging="360"/>
+        <w:ind w:left="5760" w:hanging="360"/>
       </w:pPr>
     </w:lvl>
     <w:lvl w:ilvl="8" w:tplc="4009001B" w:tentative="1">
@@ -32520,21 +36554,21 @@
       <w:lvlText w:val="%9."/>
       <w:lvlJc w:val="right"/>
       <w:pPr>
-        <w:ind w:left="7560" w:hanging="180"/>
+        <w:ind w:left="6480" w:hanging="180"/>
       </w:pPr>
     </w:lvl>
   </w:abstractNum>
   <w:abstractNum w:abstractNumId="8" w15:restartNumberingAfterBreak="0">
-    <w:nsid w:val="5D485A42"/>
+    <w:nsid w:val="53150187"/>
     <w:multiLevelType w:val="hybridMultilevel"/>
-    <w:tmpl w:val="4662AB9A"/>
-    <w:lvl w:ilvl="0" w:tplc="339EA6DE">
+    <w:tmpl w:val="D4289F58"/>
+    <w:lvl w:ilvl="0" w:tplc="E696C6B6">
       <w:start w:val="1"/>
-      <w:numFmt w:val="lowerRoman"/>
+      <w:numFmt w:val="lowerLetter"/>
       <w:lvlText w:val="%1."/>
       <w:lvlJc w:val="left"/>
       <w:pPr>
-        <w:ind w:left="4122" w:hanging="720"/>
+        <w:ind w:left="1440" w:hanging="360"/>
       </w:pPr>
       <w:rPr>
         <w:rFonts w:hint="default"/>
@@ -32546,7 +36580,7 @@
       <w:lvlText w:val="%2."/>
       <w:lvlJc w:val="left"/>
       <w:pPr>
-        <w:ind w:left="4482" w:hanging="360"/>
+        <w:ind w:left="2160" w:hanging="360"/>
       </w:pPr>
     </w:lvl>
     <w:lvl w:ilvl="2" w:tplc="4009001B" w:tentative="1">
@@ -32555,7 +36589,7 @@
       <w:lvlText w:val="%3."/>
       <w:lvlJc w:val="right"/>
       <w:pPr>
-        <w:ind w:left="5202" w:hanging="180"/>
+        <w:ind w:left="2880" w:hanging="180"/>
       </w:pPr>
     </w:lvl>
     <w:lvl w:ilvl="3" w:tplc="4009000F" w:tentative="1">
@@ -32564,7 +36598,7 @@
       <w:lvlText w:val="%4."/>
       <w:lvlJc w:val="left"/>
       <w:pPr>
-        <w:ind w:left="5922" w:hanging="360"/>
+        <w:ind w:left="3600" w:hanging="360"/>
       </w:pPr>
     </w:lvl>
     <w:lvl w:ilvl="4" w:tplc="40090019" w:tentative="1">
@@ -32573,7 +36607,7 @@
       <w:lvlText w:val="%5."/>
       <w:lvlJc w:val="left"/>
       <w:pPr>
-        <w:ind w:left="6642" w:hanging="360"/>
+        <w:ind w:left="4320" w:hanging="360"/>
       </w:pPr>
     </w:lvl>
     <w:lvl w:ilvl="5" w:tplc="4009001B" w:tentative="1">
@@ -32582,7 +36616,7 @@
       <w:lvlText w:val="%6."/>
       <w:lvlJc w:val="right"/>
       <w:pPr>
-        <w:ind w:left="7362" w:hanging="180"/>
+        <w:ind w:left="5040" w:hanging="180"/>
       </w:pPr>
     </w:lvl>
     <w:lvl w:ilvl="6" w:tplc="4009000F" w:tentative="1">
@@ -32591,7 +36625,7 @@
       <w:lvlText w:val="%7."/>
       <w:lvlJc w:val="left"/>
       <w:pPr>
-        <w:ind w:left="8082" w:hanging="360"/>
+        <w:ind w:left="5760" w:hanging="360"/>
       </w:pPr>
     </w:lvl>
     <w:lvl w:ilvl="7" w:tplc="40090019" w:tentative="1">
@@ -32600,7 +36634,7 @@
       <w:lvlText w:val="%8."/>
       <w:lvlJc w:val="left"/>
       <w:pPr>
-        <w:ind w:left="8802" w:hanging="360"/>
+        <w:ind w:left="6480" w:hanging="360"/>
       </w:pPr>
     </w:lvl>
     <w:lvl w:ilvl="8" w:tplc="4009001B" w:tentative="1">
@@ -32609,21 +36643,21 @@
       <w:lvlText w:val="%9."/>
       <w:lvlJc w:val="right"/>
       <w:pPr>
-        <w:ind w:left="9522" w:hanging="180"/>
+        <w:ind w:left="7200" w:hanging="180"/>
       </w:pPr>
     </w:lvl>
   </w:abstractNum>
   <w:abstractNum w:abstractNumId="9" w15:restartNumberingAfterBreak="0">
-    <w:nsid w:val="5F092F0A"/>
+    <w:nsid w:val="55F0240B"/>
     <w:multiLevelType w:val="hybridMultilevel"/>
-    <w:tmpl w:val="69566D00"/>
-    <w:lvl w:ilvl="0" w:tplc="F1B2E756">
+    <w:tmpl w:val="D756B4C0"/>
+    <w:lvl w:ilvl="0" w:tplc="1494D2EA">
       <w:start w:val="1"/>
       <w:numFmt w:val="lowerLetter"/>
       <w:lvlText w:val="%1."/>
       <w:lvlJc w:val="left"/>
       <w:pPr>
-        <w:ind w:left="1080" w:hanging="360"/>
+        <w:ind w:left="1800" w:hanging="360"/>
       </w:pPr>
       <w:rPr>
         <w:rFonts w:hint="default"/>
@@ -32635,7 +36669,7 @@
       <w:lvlText w:val="%2."/>
       <w:lvlJc w:val="left"/>
       <w:pPr>
-        <w:ind w:left="1800" w:hanging="360"/>
+        <w:ind w:left="2520" w:hanging="360"/>
       </w:pPr>
     </w:lvl>
     <w:lvl w:ilvl="2" w:tplc="4009001B" w:tentative="1">
@@ -32644,7 +36678,7 @@
       <w:lvlText w:val="%3."/>
       <w:lvlJc w:val="right"/>
       <w:pPr>
-        <w:ind w:left="2520" w:hanging="180"/>
+        <w:ind w:left="3240" w:hanging="180"/>
       </w:pPr>
     </w:lvl>
     <w:lvl w:ilvl="3" w:tplc="4009000F" w:tentative="1">
@@ -32653,7 +36687,7 @@
       <w:lvlText w:val="%4."/>
       <w:lvlJc w:val="left"/>
       <w:pPr>
-        <w:ind w:left="3240" w:hanging="360"/>
+        <w:ind w:left="3960" w:hanging="360"/>
       </w:pPr>
     </w:lvl>
     <w:lvl w:ilvl="4" w:tplc="40090019" w:tentative="1">
@@ -32662,7 +36696,7 @@
       <w:lvlText w:val="%5."/>
       <w:lvlJc w:val="left"/>
       <w:pPr>
-        <w:ind w:left="3960" w:hanging="360"/>
+        <w:ind w:left="4680" w:hanging="360"/>
       </w:pPr>
     </w:lvl>
     <w:lvl w:ilvl="5" w:tplc="4009001B" w:tentative="1">
@@ -32671,7 +36705,7 @@
       <w:lvlText w:val="%6."/>
       <w:lvlJc w:val="right"/>
       <w:pPr>
-        <w:ind w:left="4680" w:hanging="180"/>
+        <w:ind w:left="5400" w:hanging="180"/>
       </w:pPr>
     </w:lvl>
     <w:lvl w:ilvl="6" w:tplc="4009000F" w:tentative="1">
@@ -32680,7 +36714,7 @@
       <w:lvlText w:val="%7."/>
       <w:lvlJc w:val="left"/>
       <w:pPr>
-        <w:ind w:left="5400" w:hanging="360"/>
+        <w:ind w:left="6120" w:hanging="360"/>
       </w:pPr>
     </w:lvl>
     <w:lvl w:ilvl="7" w:tplc="40090019" w:tentative="1">
@@ -32689,7 +36723,7 @@
       <w:lvlText w:val="%8."/>
       <w:lvlJc w:val="left"/>
       <w:pPr>
-        <w:ind w:left="6120" w:hanging="360"/>
+        <w:ind w:left="6840" w:hanging="360"/>
       </w:pPr>
     </w:lvl>
     <w:lvl w:ilvl="8" w:tplc="4009001B" w:tentative="1">
@@ -32698,39 +36732,223 @@
       <w:lvlText w:val="%9."/>
       <w:lvlJc w:val="right"/>
       <w:pPr>
+        <w:ind w:left="7560" w:hanging="180"/>
+      </w:pPr>
+    </w:lvl>
+  </w:abstractNum>
+  <w:abstractNum w:abstractNumId="10" w15:restartNumberingAfterBreak="0">
+    <w:nsid w:val="5D485A42"/>
+    <w:multiLevelType w:val="hybridMultilevel"/>
+    <w:tmpl w:val="4662AB9A"/>
+    <w:lvl w:ilvl="0" w:tplc="339EA6DE">
+      <w:start w:val="1"/>
+      <w:numFmt w:val="lowerRoman"/>
+      <w:lvlText w:val="%1."/>
+      <w:lvlJc w:val="left"/>
+      <w:pPr>
+        <w:ind w:left="4122" w:hanging="720"/>
+      </w:pPr>
+      <w:rPr>
+        <w:rFonts w:hint="default"/>
+      </w:rPr>
+    </w:lvl>
+    <w:lvl w:ilvl="1" w:tplc="40090019" w:tentative="1">
+      <w:start w:val="1"/>
+      <w:numFmt w:val="lowerLetter"/>
+      <w:lvlText w:val="%2."/>
+      <w:lvlJc w:val="left"/>
+      <w:pPr>
+        <w:ind w:left="4482" w:hanging="360"/>
+      </w:pPr>
+    </w:lvl>
+    <w:lvl w:ilvl="2" w:tplc="4009001B" w:tentative="1">
+      <w:start w:val="1"/>
+      <w:numFmt w:val="lowerRoman"/>
+      <w:lvlText w:val="%3."/>
+      <w:lvlJc w:val="right"/>
+      <w:pPr>
+        <w:ind w:left="5202" w:hanging="180"/>
+      </w:pPr>
+    </w:lvl>
+    <w:lvl w:ilvl="3" w:tplc="4009000F" w:tentative="1">
+      <w:start w:val="1"/>
+      <w:numFmt w:val="decimal"/>
+      <w:lvlText w:val="%4."/>
+      <w:lvlJc w:val="left"/>
+      <w:pPr>
+        <w:ind w:left="5922" w:hanging="360"/>
+      </w:pPr>
+    </w:lvl>
+    <w:lvl w:ilvl="4" w:tplc="40090019" w:tentative="1">
+      <w:start w:val="1"/>
+      <w:numFmt w:val="lowerLetter"/>
+      <w:lvlText w:val="%5."/>
+      <w:lvlJc w:val="left"/>
+      <w:pPr>
+        <w:ind w:left="6642" w:hanging="360"/>
+      </w:pPr>
+    </w:lvl>
+    <w:lvl w:ilvl="5" w:tplc="4009001B" w:tentative="1">
+      <w:start w:val="1"/>
+      <w:numFmt w:val="lowerRoman"/>
+      <w:lvlText w:val="%6."/>
+      <w:lvlJc w:val="right"/>
+      <w:pPr>
+        <w:ind w:left="7362" w:hanging="180"/>
+      </w:pPr>
+    </w:lvl>
+    <w:lvl w:ilvl="6" w:tplc="4009000F" w:tentative="1">
+      <w:start w:val="1"/>
+      <w:numFmt w:val="decimal"/>
+      <w:lvlText w:val="%7."/>
+      <w:lvlJc w:val="left"/>
+      <w:pPr>
+        <w:ind w:left="8082" w:hanging="360"/>
+      </w:pPr>
+    </w:lvl>
+    <w:lvl w:ilvl="7" w:tplc="40090019" w:tentative="1">
+      <w:start w:val="1"/>
+      <w:numFmt w:val="lowerLetter"/>
+      <w:lvlText w:val="%8."/>
+      <w:lvlJc w:val="left"/>
+      <w:pPr>
+        <w:ind w:left="8802" w:hanging="360"/>
+      </w:pPr>
+    </w:lvl>
+    <w:lvl w:ilvl="8" w:tplc="4009001B" w:tentative="1">
+      <w:start w:val="1"/>
+      <w:numFmt w:val="lowerRoman"/>
+      <w:lvlText w:val="%9."/>
+      <w:lvlJc w:val="right"/>
+      <w:pPr>
+        <w:ind w:left="9522" w:hanging="180"/>
+      </w:pPr>
+    </w:lvl>
+  </w:abstractNum>
+  <w:abstractNum w:abstractNumId="11" w15:restartNumberingAfterBreak="0">
+    <w:nsid w:val="5F092F0A"/>
+    <w:multiLevelType w:val="hybridMultilevel"/>
+    <w:tmpl w:val="69566D00"/>
+    <w:lvl w:ilvl="0" w:tplc="F1B2E756">
+      <w:start w:val="1"/>
+      <w:numFmt w:val="lowerLetter"/>
+      <w:lvlText w:val="%1."/>
+      <w:lvlJc w:val="left"/>
+      <w:pPr>
+        <w:ind w:left="1080" w:hanging="360"/>
+      </w:pPr>
+      <w:rPr>
+        <w:rFonts w:hint="default"/>
+      </w:rPr>
+    </w:lvl>
+    <w:lvl w:ilvl="1" w:tplc="40090019" w:tentative="1">
+      <w:start w:val="1"/>
+      <w:numFmt w:val="lowerLetter"/>
+      <w:lvlText w:val="%2."/>
+      <w:lvlJc w:val="left"/>
+      <w:pPr>
+        <w:ind w:left="1800" w:hanging="360"/>
+      </w:pPr>
+    </w:lvl>
+    <w:lvl w:ilvl="2" w:tplc="4009001B" w:tentative="1">
+      <w:start w:val="1"/>
+      <w:numFmt w:val="lowerRoman"/>
+      <w:lvlText w:val="%3."/>
+      <w:lvlJc w:val="right"/>
+      <w:pPr>
+        <w:ind w:left="2520" w:hanging="180"/>
+      </w:pPr>
+    </w:lvl>
+    <w:lvl w:ilvl="3" w:tplc="4009000F" w:tentative="1">
+      <w:start w:val="1"/>
+      <w:numFmt w:val="decimal"/>
+      <w:lvlText w:val="%4."/>
+      <w:lvlJc w:val="left"/>
+      <w:pPr>
+        <w:ind w:left="3240" w:hanging="360"/>
+      </w:pPr>
+    </w:lvl>
+    <w:lvl w:ilvl="4" w:tplc="40090019" w:tentative="1">
+      <w:start w:val="1"/>
+      <w:numFmt w:val="lowerLetter"/>
+      <w:lvlText w:val="%5."/>
+      <w:lvlJc w:val="left"/>
+      <w:pPr>
+        <w:ind w:left="3960" w:hanging="360"/>
+      </w:pPr>
+    </w:lvl>
+    <w:lvl w:ilvl="5" w:tplc="4009001B" w:tentative="1">
+      <w:start w:val="1"/>
+      <w:numFmt w:val="lowerRoman"/>
+      <w:lvlText w:val="%6."/>
+      <w:lvlJc w:val="right"/>
+      <w:pPr>
+        <w:ind w:left="4680" w:hanging="180"/>
+      </w:pPr>
+    </w:lvl>
+    <w:lvl w:ilvl="6" w:tplc="4009000F" w:tentative="1">
+      <w:start w:val="1"/>
+      <w:numFmt w:val="decimal"/>
+      <w:lvlText w:val="%7."/>
+      <w:lvlJc w:val="left"/>
+      <w:pPr>
+        <w:ind w:left="5400" w:hanging="360"/>
+      </w:pPr>
+    </w:lvl>
+    <w:lvl w:ilvl="7" w:tplc="40090019" w:tentative="1">
+      <w:start w:val="1"/>
+      <w:numFmt w:val="lowerLetter"/>
+      <w:lvlText w:val="%8."/>
+      <w:lvlJc w:val="left"/>
+      <w:pPr>
+        <w:ind w:left="6120" w:hanging="360"/>
+      </w:pPr>
+    </w:lvl>
+    <w:lvl w:ilvl="8" w:tplc="4009001B" w:tentative="1">
+      <w:start w:val="1"/>
+      <w:numFmt w:val="lowerRoman"/>
+      <w:lvlText w:val="%9."/>
+      <w:lvlJc w:val="right"/>
+      <w:pPr>
         <w:ind w:left="6840" w:hanging="180"/>
       </w:pPr>
     </w:lvl>
   </w:abstractNum>
   <w:num w:numId="1" w16cid:durableId="1483816781">
-    <w:abstractNumId w:val="2"/>
+    <w:abstractNumId w:val="3"/>
   </w:num>
   <w:num w:numId="2" w16cid:durableId="1651398054">
-    <w:abstractNumId w:val="7"/>
+    <w:abstractNumId w:val="9"/>
   </w:num>
   <w:num w:numId="3" w16cid:durableId="602693214">
     <w:abstractNumId w:val="1"/>
   </w:num>
   <w:num w:numId="4" w16cid:durableId="843780848">
-    <w:abstractNumId w:val="3"/>
+    <w:abstractNumId w:val="4"/>
   </w:num>
   <w:num w:numId="5" w16cid:durableId="200093003">
-    <w:abstractNumId w:val="4"/>
+    <w:abstractNumId w:val="6"/>
   </w:num>
   <w:num w:numId="6" w16cid:durableId="2021739094">
-    <w:abstractNumId w:val="9"/>
+    <w:abstractNumId w:val="11"/>
   </w:num>
   <w:num w:numId="7" w16cid:durableId="1549418902">
     <w:abstractNumId w:val="0"/>
   </w:num>
   <w:num w:numId="8" w16cid:durableId="234701614">
-    <w:abstractNumId w:val="6"/>
+    <w:abstractNumId w:val="8"/>
   </w:num>
   <w:num w:numId="9" w16cid:durableId="820197625">
+    <w:abstractNumId w:val="7"/>
+  </w:num>
+  <w:num w:numId="10" w16cid:durableId="2005739018">
+    <w:abstractNumId w:val="10"/>
+  </w:num>
+  <w:num w:numId="11" w16cid:durableId="1899828084">
     <w:abstractNumId w:val="5"/>
   </w:num>
-  <w:num w:numId="10" w16cid:durableId="2005739018">
-    <w:abstractNumId w:val="8"/>
+  <w:num w:numId="12" w16cid:durableId="995916559">
+    <w:abstractNumId w:val="2"/>
   </w:num>
 </w:numbering>
 </file>

</xml_diff>